<commit_message>
Extend introduction to thesis with what parser is being used
</commit_message>
<xml_diff>
--- a/thesis.docx
+++ b/thesis.docx
@@ -333,11 +333,19 @@
         <w:rPr>
           <w:lang w:val="en-US"/>
         </w:rPr>
-        <w:t xml:space="preserve"> Furthermore, there are multiple different types of parsers. In the case of </w:t>
+        <w:t xml:space="preserve"> </w:t>
+      </w:r>
+      <w:r>
+        <w:rPr>
+          <w:lang w:val="en-US"/>
+        </w:rPr>
+        <w:t xml:space="preserve">Additionally, there exist various types of parsers. In the context of </w:t>
       </w:r>
       <w:proofErr w:type="spellStart"/>
       <w:r>
         <w:rPr>
+          <w:b/>
+          <w:bCs/>
           <w:lang w:val="en-US"/>
         </w:rPr>
         <w:t>Nulascript</w:t>
@@ -347,27 +355,116 @@
         <w:rPr>
           <w:lang w:val="en-US"/>
         </w:rPr>
-        <w:t xml:space="preserve">, the tokens are being fed to Pratt parser, also known as </w:t>
-      </w:r>
-      <w:proofErr w:type="gramStart"/>
-      <w:r>
-        <w:rPr>
-          <w:lang w:val="en-US"/>
-        </w:rPr>
-        <w:t>top down</w:t>
-      </w:r>
-      <w:proofErr w:type="gramEnd"/>
-      <w:r>
-        <w:rPr>
-          <w:lang w:val="en-US"/>
-        </w:rPr>
-        <w:t xml:space="preserve"> operator precedence operator</w:t>
-      </w:r>
-      <w:r>
-        <w:rPr>
-          <w:lang w:val="en-US"/>
-        </w:rPr>
-        <w:t>. …</w:t>
+        <w:t>, the tokens are processed by a Pratt parser, also referred to as a top-down operator precedence parser. Our parser primarily begins at the top of the parse tree, examining the initial symbol of the grammar, and proceeds linearly by inspecting the subsequent tokens to determine the appropriate path to take. This approach leads to efficient parsing. We'll delve into more detail about the parser's implementation as we continue.</w:t>
+      </w:r>
+    </w:p>
+    <w:p>
+      <w:pPr>
+        <w:rPr>
+          <w:lang w:val="en-US"/>
+        </w:rPr>
+      </w:pPr>
+    </w:p>
+    <w:p>
+      <w:pPr>
+        <w:rPr>
+          <w:lang w:val="en-US"/>
+        </w:rPr>
+      </w:pPr>
+      <w:r>
+        <w:rPr>
+          <w:lang w:val="en-US"/>
+        </w:rPr>
+        <w:t xml:space="preserve">An interpreter is, as the name implies, the underlying software which interprets the meaning of our code by walking the abstract tree </w:t>
+      </w:r>
+      <w:r>
+        <w:rPr>
+          <w:lang w:val="en-US"/>
+        </w:rPr>
+        <w:t>we’ve</w:t>
+      </w:r>
+      <w:r>
+        <w:rPr>
+          <w:lang w:val="en-US"/>
+        </w:rPr>
+        <w:t xml:space="preserve"> just created. Interpreters provide a direct way to execute commands without building a</w:t>
+      </w:r>
+      <w:r>
+        <w:rPr>
+          <w:lang w:val="en-US"/>
+        </w:rPr>
+        <w:t xml:space="preserve"> </w:t>
+      </w:r>
+      <w:r>
+        <w:rPr>
+          <w:lang w:val="en-US"/>
+        </w:rPr>
+        <w:t xml:space="preserve">machine code executable. Rather it executes the </w:t>
+      </w:r>
+      <w:r>
+        <w:rPr>
+          <w:lang w:val="en-US"/>
+        </w:rPr>
+        <w:lastRenderedPageBreak/>
+        <w:t>code on the fly which enables us to interactively run commands</w:t>
+      </w:r>
+      <w:r>
+        <w:rPr>
+          <w:lang w:val="en-US"/>
+        </w:rPr>
+        <w:t>, i</w:t>
+      </w:r>
+      <w:r>
+        <w:rPr>
+          <w:lang w:val="en-US"/>
+        </w:rPr>
+        <w:t>f needed</w:t>
+      </w:r>
+      <w:r>
+        <w:rPr>
+          <w:lang w:val="en-US"/>
+        </w:rPr>
+        <w:t>.</w:t>
+      </w:r>
+      <w:r>
+        <w:rPr>
+          <w:lang w:val="en-US"/>
+        </w:rPr>
+        <w:t xml:space="preserve"> </w:t>
+      </w:r>
+      <w:r>
+        <w:rPr>
+          <w:lang w:val="en-US"/>
+        </w:rPr>
+        <w:t xml:space="preserve">At a high level, our </w:t>
+      </w:r>
+      <w:proofErr w:type="spellStart"/>
+      <w:r>
+        <w:rPr>
+          <w:b/>
+          <w:bCs/>
+          <w:lang w:val="en-US"/>
+        </w:rPr>
+        <w:t>Nulascript</w:t>
+      </w:r>
+      <w:proofErr w:type="spellEnd"/>
+      <w:r>
+        <w:rPr>
+          <w:lang w:val="en-US"/>
+        </w:rPr>
+        <w:t xml:space="preserve"> code will </w:t>
+      </w:r>
+      <w:r>
+        <w:rPr>
+          <w:lang w:val="en-US"/>
+        </w:rPr>
+        <w:t xml:space="preserve">run </w:t>
+      </w:r>
+      <w:r>
+        <w:rPr>
+          <w:lang w:val="en-US"/>
+        </w:rPr>
+        <w:t>from a C++ binary, which breaks down into machine code and contains instructions on how to execute each step from our tree.</w:t>
       </w:r>
     </w:p>
     <w:sectPr>
@@ -378,6 +475,126 @@
     </w:sectPr>
   </w:body>
 </w:document>
+</file>
+
+<file path=word/numbering.xml><?xml version="1.0" encoding="utf-8"?>
+<w:numbering xmlns:wpc="http://schemas.microsoft.com/office/word/2010/wordprocessingCanvas" xmlns:cx="http://schemas.microsoft.com/office/drawing/2014/chartex" xmlns:cx1="http://schemas.microsoft.com/office/drawing/2015/9/8/chartex" xmlns:cx2="http://schemas.microsoft.com/office/drawing/2015/10/21/chartex" xmlns:cx3="http://schemas.microsoft.com/office/drawing/2016/5/9/chartex" xmlns:cx4="http://schemas.microsoft.com/office/drawing/2016/5/10/chartex" xmlns:cx5="http://schemas.microsoft.com/office/drawing/2016/5/11/chartex" xmlns:cx6="http://schemas.microsoft.com/office/drawing/2016/5/12/chartex" xmlns:cx7="http://schemas.microsoft.com/office/drawing/2016/5/13/chartex" xmlns:cx8="http://schemas.microsoft.com/office/drawing/2016/5/14/chartex" xmlns:mc="http://schemas.openxmlformats.org/markup-compatibility/2006" xmlns:aink="http://schemas.microsoft.com/office/drawing/2016/ink" xmlns:am3d="http://schemas.microsoft.com/office/drawing/2017/model3d" xmlns:o="urn:schemas-microsoft-com:office:office" xmlns:oel="http://schemas.microsoft.com/office/2019/extlst" xmlns:r="http://schemas.openxmlformats.org/officeDocument/2006/relationships" xmlns:m="http://schemas.openxmlformats.org/officeDocument/2006/math" xmlns:v="urn:schemas-microsoft-com:vml" xmlns:wp14="http://schemas.microsoft.com/office/word/2010/wordprocessingDrawing" xmlns:wp="http://schemas.openxmlformats.org/drawingml/2006/wordprocessingDrawing" xmlns:w10="urn:schemas-microsoft-com:office:word" xmlns:w="http://schemas.openxmlformats.org/wordprocessingml/2006/main" xmlns:w14="http://schemas.microsoft.com/office/word/2010/wordml" xmlns:w15="http://schemas.microsoft.com/office/word/2012/wordml" xmlns:w16cex="http://schemas.microsoft.com/office/word/2018/wordml/cex" xmlns:w16cid="http://schemas.microsoft.com/office/word/2016/wordml/cid" xmlns:w16="http://schemas.microsoft.com/office/word/2018/wordml" xmlns:w16sdtdh="http://schemas.microsoft.com/office/word/2020/wordml/sdtdatahash" xmlns:w16se="http://schemas.microsoft.com/office/word/2015/wordml/symex" xmlns:wpg="http://schemas.microsoft.com/office/word/2010/wordprocessingGroup" xmlns:wpi="http://schemas.microsoft.com/office/word/2010/wordprocessingInk" xmlns:wne="http://schemas.microsoft.com/office/word/2006/wordml" xmlns:wps="http://schemas.microsoft.com/office/word/2010/wordprocessingShape" mc:Ignorable="w14 w15 w16se w16cid w16 w16cex w16sdtdh wp14">
+  <w:abstractNum w:abstractNumId="0" w15:restartNumberingAfterBreak="0">
+    <w:nsid w:val="181B7C56"/>
+    <w:multiLevelType w:val="hybridMultilevel"/>
+    <w:tmpl w:val="CCD48008"/>
+    <w:lvl w:ilvl="0" w:tplc="0C88FA10">
+      <w:numFmt w:val="bullet"/>
+      <w:lvlText w:val=""/>
+      <w:lvlJc w:val="left"/>
+      <w:pPr>
+        <w:ind w:left="1080" w:hanging="360"/>
+      </w:pPr>
+      <w:rPr>
+        <w:rFonts w:ascii="Symbol" w:eastAsiaTheme="minorHAnsi" w:hAnsi="Symbol" w:cstheme="minorBidi" w:hint="default"/>
+      </w:rPr>
+    </w:lvl>
+    <w:lvl w:ilvl="1" w:tplc="08090003" w:tentative="1">
+      <w:start w:val="1"/>
+      <w:numFmt w:val="bullet"/>
+      <w:lvlText w:val="o"/>
+      <w:lvlJc w:val="left"/>
+      <w:pPr>
+        <w:ind w:left="1800" w:hanging="360"/>
+      </w:pPr>
+      <w:rPr>
+        <w:rFonts w:ascii="Courier New" w:hAnsi="Courier New" w:cs="Courier New" w:hint="default"/>
+      </w:rPr>
+    </w:lvl>
+    <w:lvl w:ilvl="2" w:tplc="08090005" w:tentative="1">
+      <w:start w:val="1"/>
+      <w:numFmt w:val="bullet"/>
+      <w:lvlText w:val=""/>
+      <w:lvlJc w:val="left"/>
+      <w:pPr>
+        <w:ind w:left="2520" w:hanging="360"/>
+      </w:pPr>
+      <w:rPr>
+        <w:rFonts w:ascii="Wingdings" w:hAnsi="Wingdings" w:hint="default"/>
+      </w:rPr>
+    </w:lvl>
+    <w:lvl w:ilvl="3" w:tplc="08090001" w:tentative="1">
+      <w:start w:val="1"/>
+      <w:numFmt w:val="bullet"/>
+      <w:lvlText w:val=""/>
+      <w:lvlJc w:val="left"/>
+      <w:pPr>
+        <w:ind w:left="3240" w:hanging="360"/>
+      </w:pPr>
+      <w:rPr>
+        <w:rFonts w:ascii="Symbol" w:hAnsi="Symbol" w:hint="default"/>
+      </w:rPr>
+    </w:lvl>
+    <w:lvl w:ilvl="4" w:tplc="08090003" w:tentative="1">
+      <w:start w:val="1"/>
+      <w:numFmt w:val="bullet"/>
+      <w:lvlText w:val="o"/>
+      <w:lvlJc w:val="left"/>
+      <w:pPr>
+        <w:ind w:left="3960" w:hanging="360"/>
+      </w:pPr>
+      <w:rPr>
+        <w:rFonts w:ascii="Courier New" w:hAnsi="Courier New" w:cs="Courier New" w:hint="default"/>
+      </w:rPr>
+    </w:lvl>
+    <w:lvl w:ilvl="5" w:tplc="08090005" w:tentative="1">
+      <w:start w:val="1"/>
+      <w:numFmt w:val="bullet"/>
+      <w:lvlText w:val=""/>
+      <w:lvlJc w:val="left"/>
+      <w:pPr>
+        <w:ind w:left="4680" w:hanging="360"/>
+      </w:pPr>
+      <w:rPr>
+        <w:rFonts w:ascii="Wingdings" w:hAnsi="Wingdings" w:hint="default"/>
+      </w:rPr>
+    </w:lvl>
+    <w:lvl w:ilvl="6" w:tplc="08090001" w:tentative="1">
+      <w:start w:val="1"/>
+      <w:numFmt w:val="bullet"/>
+      <w:lvlText w:val=""/>
+      <w:lvlJc w:val="left"/>
+      <w:pPr>
+        <w:ind w:left="5400" w:hanging="360"/>
+      </w:pPr>
+      <w:rPr>
+        <w:rFonts w:ascii="Symbol" w:hAnsi="Symbol" w:hint="default"/>
+      </w:rPr>
+    </w:lvl>
+    <w:lvl w:ilvl="7" w:tplc="08090003" w:tentative="1">
+      <w:start w:val="1"/>
+      <w:numFmt w:val="bullet"/>
+      <w:lvlText w:val="o"/>
+      <w:lvlJc w:val="left"/>
+      <w:pPr>
+        <w:ind w:left="6120" w:hanging="360"/>
+      </w:pPr>
+      <w:rPr>
+        <w:rFonts w:ascii="Courier New" w:hAnsi="Courier New" w:cs="Courier New" w:hint="default"/>
+      </w:rPr>
+    </w:lvl>
+    <w:lvl w:ilvl="8" w:tplc="08090005" w:tentative="1">
+      <w:start w:val="1"/>
+      <w:numFmt w:val="bullet"/>
+      <w:lvlText w:val=""/>
+      <w:lvlJc w:val="left"/>
+      <w:pPr>
+        <w:ind w:left="6840" w:hanging="360"/>
+      </w:pPr>
+      <w:rPr>
+        <w:rFonts w:ascii="Wingdings" w:hAnsi="Wingdings" w:hint="default"/>
+      </w:rPr>
+    </w:lvl>
+  </w:abstractNum>
+  <w:num w:numId="1" w16cid:durableId="296692805">
+    <w:abstractNumId w:val="0"/>
+  </w:num>
+</w:numbering>
 </file>
 
 <file path=word/styles.xml><?xml version="1.0" encoding="utf-8"?>
@@ -838,6 +1055,17 @@
       <w:szCs w:val="32"/>
     </w:rPr>
   </w:style>
+  <w:style w:type="paragraph" w:styleId="ListParagraph">
+    <w:name w:val="List Paragraph"/>
+    <w:basedOn w:val="Normal"/>
+    <w:uiPriority w:val="34"/>
+    <w:qFormat/>
+    <w:rsid w:val="002D168C"/>
+    <w:pPr>
+      <w:ind w:left="720"/>
+      <w:contextualSpacing/>
+    </w:pPr>
+  </w:style>
 </w:styles>
 </file>
 

</xml_diff>

<commit_message>
Add TokenLookup explanation to thesis
</commit_message>
<xml_diff>
--- a/thesis.docx
+++ b/thesis.docx
@@ -102,6 +102,20 @@
     </w:p>
     <w:p>
       <w:pPr>
+        <w:pStyle w:val="Heading2"/>
+        <w:rPr>
+          <w:lang w:val="en-US"/>
+        </w:rPr>
+      </w:pPr>
+      <w:r>
+        <w:rPr>
+          <w:lang w:val="en-US"/>
+        </w:rPr>
+        <w:t>Introduction:</w:t>
+      </w:r>
+    </w:p>
+    <w:p>
+      <w:pPr>
         <w:rPr>
           <w:lang w:val="en-US"/>
         </w:rPr>
@@ -387,7 +401,14 @@
         <w:rPr>
           <w:lang w:val="en-US"/>
         </w:rPr>
-        <w:t xml:space="preserve"> just created. Interpreters provide a direct way to execute commands without building a</w:t>
+        <w:t xml:space="preserve"> just created. Interpreters provide a direct way </w:t>
+      </w:r>
+      <w:r>
+        <w:rPr>
+          <w:lang w:val="en-US"/>
+        </w:rPr>
+        <w:lastRenderedPageBreak/>
+        <w:t>to execute commands without building a</w:t>
       </w:r>
       <w:r>
         <w:rPr>
@@ -399,14 +420,7 @@
         <w:rPr>
           <w:lang w:val="en-US"/>
         </w:rPr>
-        <w:t xml:space="preserve">machine code executable. Rather it executes the </w:t>
-      </w:r>
-      <w:r>
-        <w:rPr>
-          <w:lang w:val="en-US"/>
-        </w:rPr>
-        <w:lastRenderedPageBreak/>
-        <w:t>code on the fly which enables us to interactively run commands</w:t>
+        <w:t>machine code executable. Rather it executes the code on the fly which enables us to interactively run commands</w:t>
       </w:r>
       <w:r>
         <w:rPr>
@@ -465,6 +479,2133 @@
           <w:lang w:val="en-US"/>
         </w:rPr>
         <w:t>from a C++ binary, which breaks down into machine code and contains instructions on how to execute each step from our tree.</w:t>
+      </w:r>
+    </w:p>
+    <w:p>
+      <w:pPr>
+        <w:rPr>
+          <w:lang w:val="en-US"/>
+        </w:rPr>
+      </w:pPr>
+    </w:p>
+    <w:p>
+      <w:pPr>
+        <w:pStyle w:val="Heading2"/>
+        <w:rPr>
+          <w:lang w:val="en-US"/>
+        </w:rPr>
+      </w:pPr>
+      <w:proofErr w:type="spellStart"/>
+      <w:r>
+        <w:rPr>
+          <w:lang w:val="en-US"/>
+        </w:rPr>
+        <w:t>Lexer</w:t>
+      </w:r>
+      <w:proofErr w:type="spellEnd"/>
+      <w:r>
+        <w:rPr>
+          <w:lang w:val="en-US"/>
+        </w:rPr>
+        <w:t>:</w:t>
+      </w:r>
+    </w:p>
+    <w:p>
+      <w:pPr>
+        <w:rPr>
+          <w:lang w:val="en-US"/>
+        </w:rPr>
+      </w:pPr>
+    </w:p>
+    <w:p>
+      <w:pPr>
+        <w:rPr>
+          <w:lang w:val="en-US"/>
+        </w:rPr>
+      </w:pPr>
+      <w:r>
+        <w:rPr>
+          <w:lang w:val="en-US"/>
+        </w:rPr>
+        <w:t xml:space="preserve">In the realm of programming languages, </w:t>
+      </w:r>
+      <w:proofErr w:type="spellStart"/>
+      <w:r>
+        <w:rPr>
+          <w:lang w:val="en-US"/>
+        </w:rPr>
+        <w:t>Nulascript's</w:t>
+      </w:r>
+      <w:proofErr w:type="spellEnd"/>
+      <w:r>
+        <w:rPr>
+          <w:lang w:val="en-US"/>
+        </w:rPr>
+        <w:t xml:space="preserve"> </w:t>
+      </w:r>
+      <w:proofErr w:type="spellStart"/>
+      <w:r>
+        <w:rPr>
+          <w:lang w:val="en-US"/>
+        </w:rPr>
+        <w:t>Lexer</w:t>
+      </w:r>
+      <w:proofErr w:type="spellEnd"/>
+      <w:r>
+        <w:rPr>
+          <w:lang w:val="en-US"/>
+        </w:rPr>
+        <w:t xml:space="preserve"> adheres to a well-established convention. Functioning as a fundamental component in the code</w:t>
+      </w:r>
+      <w:r>
+        <w:rPr>
+          <w:lang w:val="en-US"/>
+        </w:rPr>
+        <w:t xml:space="preserve"> interpretation</w:t>
+      </w:r>
+      <w:r>
+        <w:rPr>
+          <w:lang w:val="en-US"/>
+        </w:rPr>
+        <w:t xml:space="preserve"> process, it </w:t>
+      </w:r>
+      <w:proofErr w:type="gramStart"/>
+      <w:r>
+        <w:rPr>
+          <w:lang w:val="en-US"/>
+        </w:rPr>
+        <w:t>it’s</w:t>
+      </w:r>
+      <w:proofErr w:type="gramEnd"/>
+      <w:r>
+        <w:rPr>
+          <w:lang w:val="en-US"/>
+        </w:rPr>
+        <w:t xml:space="preserve"> primary job is to take a piece of code in the form of a string and break it down into smaller parts, which we call “tokens”</w:t>
+      </w:r>
+      <w:r>
+        <w:rPr>
+          <w:lang w:val="en-US"/>
+        </w:rPr>
+        <w:t>.</w:t>
+      </w:r>
+      <w:r>
+        <w:rPr>
+          <w:lang w:val="en-US"/>
+        </w:rPr>
+        <w:t xml:space="preserve"> T</w:t>
+      </w:r>
+      <w:r>
+        <w:rPr>
+          <w:lang w:val="en-US"/>
+        </w:rPr>
+        <w:t>hese tokens serve as the atomic units of code, encompassing everything from keywords and identifiers to operators and constants.</w:t>
+      </w:r>
+    </w:p>
+    <w:p>
+      <w:pPr>
+        <w:rPr>
+          <w:lang w:val="en-US"/>
+        </w:rPr>
+      </w:pPr>
+    </w:p>
+    <w:p>
+      <w:pPr>
+        <w:rPr>
+          <w:lang w:val="en-US"/>
+        </w:rPr>
+      </w:pPr>
+      <w:r>
+        <w:rPr>
+          <w:lang w:val="en-US"/>
+        </w:rPr>
+        <w:t xml:space="preserve">The </w:t>
+      </w:r>
+      <w:proofErr w:type="spellStart"/>
+      <w:r>
+        <w:rPr>
+          <w:lang w:val="en-US"/>
+        </w:rPr>
+        <w:t>Lexer's</w:t>
+      </w:r>
+      <w:proofErr w:type="spellEnd"/>
+      <w:r>
+        <w:rPr>
+          <w:lang w:val="en-US"/>
+        </w:rPr>
+        <w:t xml:space="preserve"> tokenization process serves as a crucial initial step in the broader process of code interpretation. It paves the way for subsequent stages in the software development lifecycle, such as parsing and </w:t>
+      </w:r>
+      <w:r>
+        <w:rPr>
+          <w:lang w:val="en-US"/>
+        </w:rPr>
+        <w:t>interpretation</w:t>
+      </w:r>
+      <w:r>
+        <w:rPr>
+          <w:lang w:val="en-US"/>
+        </w:rPr>
+        <w:t>. Through this systematic dissection, it plays a pivotal role in enabling the computer to comprehend and execute the programmer's instructions with precision and accuracy.</w:t>
+      </w:r>
+    </w:p>
+    <w:p>
+      <w:pPr>
+        <w:rPr>
+          <w:lang w:val="en-US"/>
+        </w:rPr>
+      </w:pPr>
+    </w:p>
+    <w:p>
+      <w:pPr>
+        <w:pStyle w:val="Heading3"/>
+        <w:rPr>
+          <w:lang w:val="en-US"/>
+        </w:rPr>
+      </w:pPr>
+      <w:r>
+        <w:rPr>
+          <w:lang w:val="en-US"/>
+        </w:rPr>
+        <w:t xml:space="preserve">Now, let’s dive into how </w:t>
+      </w:r>
+      <w:proofErr w:type="spellStart"/>
+      <w:r>
+        <w:rPr>
+          <w:lang w:val="en-US"/>
+        </w:rPr>
+        <w:t>Nulascript’s</w:t>
+      </w:r>
+      <w:proofErr w:type="spellEnd"/>
+      <w:r>
+        <w:rPr>
+          <w:lang w:val="en-US"/>
+        </w:rPr>
+        <w:t xml:space="preserve"> </w:t>
+      </w:r>
+      <w:proofErr w:type="spellStart"/>
+      <w:r>
+        <w:rPr>
+          <w:lang w:val="en-US"/>
+        </w:rPr>
+        <w:t>Lexer</w:t>
+      </w:r>
+      <w:proofErr w:type="spellEnd"/>
+      <w:r>
+        <w:rPr>
+          <w:lang w:val="en-US"/>
+        </w:rPr>
+        <w:t xml:space="preserve"> is implemented:</w:t>
+      </w:r>
+    </w:p>
+    <w:p>
+      <w:pPr>
+        <w:pStyle w:val="Heading4"/>
+        <w:rPr>
+          <w:lang w:val="en-US"/>
+        </w:rPr>
+      </w:pPr>
+      <w:r>
+        <w:rPr>
+          <w:lang w:val="en-US"/>
+        </w:rPr>
+        <w:t xml:space="preserve">The </w:t>
+      </w:r>
+      <w:proofErr w:type="spellStart"/>
+      <w:r>
+        <w:rPr>
+          <w:lang w:val="en-US"/>
+        </w:rPr>
+        <w:t>Lexer</w:t>
+      </w:r>
+      <w:proofErr w:type="spellEnd"/>
+      <w:r>
+        <w:rPr>
+          <w:lang w:val="en-US"/>
+        </w:rPr>
+        <w:t xml:space="preserve"> class:</w:t>
+      </w:r>
+      <w:r>
+        <w:rPr>
+          <w:lang w:val="en-US"/>
+        </w:rPr>
+        <w:br/>
+      </w:r>
+    </w:p>
+    <w:p>
+      <w:pPr>
+        <w:shd w:val="clear" w:color="auto" w:fill="FFFFFF"/>
+        <w:tabs>
+          <w:tab w:val="left" w:pos="916"/>
+          <w:tab w:val="left" w:pos="1832"/>
+          <w:tab w:val="left" w:pos="2748"/>
+          <w:tab w:val="left" w:pos="3664"/>
+          <w:tab w:val="left" w:pos="4580"/>
+          <w:tab w:val="left" w:pos="5496"/>
+          <w:tab w:val="left" w:pos="6412"/>
+          <w:tab w:val="left" w:pos="7328"/>
+          <w:tab w:val="left" w:pos="8244"/>
+          <w:tab w:val="left" w:pos="9160"/>
+          <w:tab w:val="left" w:pos="10076"/>
+          <w:tab w:val="left" w:pos="10992"/>
+          <w:tab w:val="left" w:pos="11908"/>
+          <w:tab w:val="left" w:pos="12824"/>
+          <w:tab w:val="left" w:pos="13740"/>
+          <w:tab w:val="left" w:pos="14656"/>
+        </w:tabs>
+        <w:rPr>
+          <w:rFonts w:ascii="Courier New" w:eastAsia="Times New Roman" w:hAnsi="Courier New" w:cs="Courier New"/>
+          <w:color w:val="000000"/>
+          <w:kern w:val="0"/>
+          <w:sz w:val="20"/>
+          <w:szCs w:val="20"/>
+          <w:lang w:eastAsia="en-GB"/>
+          <w14:ligatures w14:val="none"/>
+        </w:rPr>
+      </w:pPr>
+      <w:r>
+        <w:rPr>
+          <w:rFonts w:ascii="Courier New" w:eastAsia="Times New Roman" w:hAnsi="Courier New" w:cs="Courier New"/>
+          <w:b/>
+          <w:bCs/>
+          <w:color w:val="800000"/>
+          <w:kern w:val="0"/>
+          <w:sz w:val="20"/>
+          <w:szCs w:val="20"/>
+          <w:lang w:eastAsia="en-GB"/>
+          <w14:ligatures w14:val="none"/>
+        </w:rPr>
+        <w:t>public</w:t>
+      </w:r>
+      <w:r>
+        <w:rPr>
+          <w:rFonts w:ascii="Courier New" w:eastAsia="Times New Roman" w:hAnsi="Courier New" w:cs="Courier New"/>
+          <w:color w:val="E34ADC"/>
+          <w:kern w:val="0"/>
+          <w:sz w:val="20"/>
+          <w:szCs w:val="20"/>
+          <w:lang w:eastAsia="en-GB"/>
+          <w14:ligatures w14:val="none"/>
+        </w:rPr>
+        <w:t>:</w:t>
+      </w:r>
+    </w:p>
+    <w:p>
+      <w:pPr>
+        <w:shd w:val="clear" w:color="auto" w:fill="FFFFFF"/>
+        <w:tabs>
+          <w:tab w:val="left" w:pos="916"/>
+          <w:tab w:val="left" w:pos="1832"/>
+          <w:tab w:val="left" w:pos="2748"/>
+          <w:tab w:val="left" w:pos="3664"/>
+          <w:tab w:val="left" w:pos="4580"/>
+          <w:tab w:val="left" w:pos="5496"/>
+          <w:tab w:val="left" w:pos="6412"/>
+          <w:tab w:val="left" w:pos="7328"/>
+          <w:tab w:val="left" w:pos="8244"/>
+          <w:tab w:val="left" w:pos="9160"/>
+          <w:tab w:val="left" w:pos="10076"/>
+          <w:tab w:val="left" w:pos="10992"/>
+          <w:tab w:val="left" w:pos="11908"/>
+          <w:tab w:val="left" w:pos="12824"/>
+          <w:tab w:val="left" w:pos="13740"/>
+          <w:tab w:val="left" w:pos="14656"/>
+        </w:tabs>
+        <w:rPr>
+          <w:rFonts w:ascii="Courier New" w:eastAsia="Times New Roman" w:hAnsi="Courier New" w:cs="Courier New"/>
+          <w:color w:val="000000"/>
+          <w:kern w:val="0"/>
+          <w:sz w:val="20"/>
+          <w:szCs w:val="20"/>
+          <w:lang w:eastAsia="en-GB"/>
+          <w14:ligatures w14:val="none"/>
+        </w:rPr>
+      </w:pPr>
+      <w:r>
+        <w:rPr>
+          <w:rFonts w:ascii="Courier New" w:eastAsia="Times New Roman" w:hAnsi="Courier New" w:cs="Courier New"/>
+          <w:color w:val="000000"/>
+          <w:kern w:val="0"/>
+          <w:sz w:val="20"/>
+          <w:szCs w:val="20"/>
+          <w:lang w:eastAsia="en-GB"/>
+          <w14:ligatures w14:val="none"/>
+        </w:rPr>
+        <w:t xml:space="preserve">    </w:t>
+      </w:r>
+      <w:r>
+        <w:rPr>
+          <w:rFonts w:ascii="Courier New" w:eastAsia="Times New Roman" w:hAnsi="Courier New" w:cs="Courier New"/>
+          <w:color w:val="696969"/>
+          <w:kern w:val="0"/>
+          <w:sz w:val="20"/>
+          <w:szCs w:val="20"/>
+          <w:lang w:eastAsia="en-GB"/>
+          <w14:ligatures w14:val="none"/>
+        </w:rPr>
+        <w:t>// avoid copying large inputs</w:t>
+      </w:r>
+    </w:p>
+    <w:p>
+      <w:pPr>
+        <w:shd w:val="clear" w:color="auto" w:fill="FFFFFF"/>
+        <w:tabs>
+          <w:tab w:val="left" w:pos="916"/>
+          <w:tab w:val="left" w:pos="1832"/>
+          <w:tab w:val="left" w:pos="2748"/>
+          <w:tab w:val="left" w:pos="3664"/>
+          <w:tab w:val="left" w:pos="4580"/>
+          <w:tab w:val="left" w:pos="5496"/>
+          <w:tab w:val="left" w:pos="6412"/>
+          <w:tab w:val="left" w:pos="7328"/>
+          <w:tab w:val="left" w:pos="8244"/>
+          <w:tab w:val="left" w:pos="9160"/>
+          <w:tab w:val="left" w:pos="10076"/>
+          <w:tab w:val="left" w:pos="10992"/>
+          <w:tab w:val="left" w:pos="11908"/>
+          <w:tab w:val="left" w:pos="12824"/>
+          <w:tab w:val="left" w:pos="13740"/>
+          <w:tab w:val="left" w:pos="14656"/>
+        </w:tabs>
+        <w:rPr>
+          <w:rFonts w:ascii="Courier New" w:eastAsia="Times New Roman" w:hAnsi="Courier New" w:cs="Courier New"/>
+          <w:color w:val="000000"/>
+          <w:kern w:val="0"/>
+          <w:sz w:val="20"/>
+          <w:szCs w:val="20"/>
+          <w:lang w:eastAsia="en-GB"/>
+          <w14:ligatures w14:val="none"/>
+        </w:rPr>
+      </w:pPr>
+      <w:r>
+        <w:rPr>
+          <w:rFonts w:ascii="Courier New" w:eastAsia="Times New Roman" w:hAnsi="Courier New" w:cs="Courier New"/>
+          <w:color w:val="000000"/>
+          <w:kern w:val="0"/>
+          <w:sz w:val="20"/>
+          <w:szCs w:val="20"/>
+          <w:lang w:eastAsia="en-GB"/>
+          <w14:ligatures w14:val="none"/>
+        </w:rPr>
+        <w:t xml:space="preserve">    Lexer</w:t>
+      </w:r>
+      <w:r>
+        <w:rPr>
+          <w:rFonts w:ascii="Courier New" w:eastAsia="Times New Roman" w:hAnsi="Courier New" w:cs="Courier New"/>
+          <w:color w:val="808030"/>
+          <w:kern w:val="0"/>
+          <w:sz w:val="20"/>
+          <w:szCs w:val="20"/>
+          <w:lang w:eastAsia="en-GB"/>
+          <w14:ligatures w14:val="none"/>
+        </w:rPr>
+        <w:t>(</w:t>
+      </w:r>
+      <w:r>
+        <w:rPr>
+          <w:rFonts w:ascii="Courier New" w:eastAsia="Times New Roman" w:hAnsi="Courier New" w:cs="Courier New"/>
+          <w:b/>
+          <w:bCs/>
+          <w:color w:val="800000"/>
+          <w:kern w:val="0"/>
+          <w:sz w:val="20"/>
+          <w:szCs w:val="20"/>
+          <w:lang w:eastAsia="en-GB"/>
+          <w14:ligatures w14:val="none"/>
+        </w:rPr>
+        <w:t>const</w:t>
+      </w:r>
+      <w:r>
+        <w:rPr>
+          <w:rFonts w:ascii="Courier New" w:eastAsia="Times New Roman" w:hAnsi="Courier New" w:cs="Courier New"/>
+          <w:color w:val="000000"/>
+          <w:kern w:val="0"/>
+          <w:sz w:val="20"/>
+          <w:szCs w:val="20"/>
+          <w:lang w:eastAsia="en-GB"/>
+          <w14:ligatures w14:val="none"/>
+        </w:rPr>
+        <w:t xml:space="preserve"> </w:t>
+      </w:r>
+      <w:r>
+        <w:rPr>
+          <w:rFonts w:ascii="Courier New" w:eastAsia="Times New Roman" w:hAnsi="Courier New" w:cs="Courier New"/>
+          <w:color w:val="666616"/>
+          <w:kern w:val="0"/>
+          <w:sz w:val="20"/>
+          <w:szCs w:val="20"/>
+          <w:lang w:eastAsia="en-GB"/>
+          <w14:ligatures w14:val="none"/>
+        </w:rPr>
+        <w:t>std</w:t>
+      </w:r>
+      <w:r>
+        <w:rPr>
+          <w:rFonts w:ascii="Courier New" w:eastAsia="Times New Roman" w:hAnsi="Courier New" w:cs="Courier New"/>
+          <w:color w:val="800080"/>
+          <w:kern w:val="0"/>
+          <w:sz w:val="20"/>
+          <w:szCs w:val="20"/>
+          <w:lang w:eastAsia="en-GB"/>
+          <w14:ligatures w14:val="none"/>
+        </w:rPr>
+        <w:t>::</w:t>
+      </w:r>
+      <w:r>
+        <w:rPr>
+          <w:rFonts w:ascii="Courier New" w:eastAsia="Times New Roman" w:hAnsi="Courier New" w:cs="Courier New"/>
+          <w:color w:val="603000"/>
+          <w:kern w:val="0"/>
+          <w:sz w:val="20"/>
+          <w:szCs w:val="20"/>
+          <w:lang w:eastAsia="en-GB"/>
+          <w14:ligatures w14:val="none"/>
+        </w:rPr>
+        <w:t>string</w:t>
+      </w:r>
+      <w:r>
+        <w:rPr>
+          <w:rFonts w:ascii="Courier New" w:eastAsia="Times New Roman" w:hAnsi="Courier New" w:cs="Courier New"/>
+          <w:color w:val="808030"/>
+          <w:kern w:val="0"/>
+          <w:sz w:val="20"/>
+          <w:szCs w:val="20"/>
+          <w:lang w:eastAsia="en-GB"/>
+          <w14:ligatures w14:val="none"/>
+        </w:rPr>
+        <w:t>&amp;</w:t>
+      </w:r>
+      <w:r>
+        <w:rPr>
+          <w:rFonts w:ascii="Courier New" w:eastAsia="Times New Roman" w:hAnsi="Courier New" w:cs="Courier New"/>
+          <w:color w:val="000000"/>
+          <w:kern w:val="0"/>
+          <w:sz w:val="20"/>
+          <w:szCs w:val="20"/>
+          <w:lang w:eastAsia="en-GB"/>
+          <w14:ligatures w14:val="none"/>
+        </w:rPr>
+        <w:t xml:space="preserve"> input</w:t>
+      </w:r>
+      <w:r>
+        <w:rPr>
+          <w:rFonts w:ascii="Courier New" w:eastAsia="Times New Roman" w:hAnsi="Courier New" w:cs="Courier New"/>
+          <w:color w:val="808030"/>
+          <w:kern w:val="0"/>
+          <w:sz w:val="20"/>
+          <w:szCs w:val="20"/>
+          <w:lang w:eastAsia="en-GB"/>
+          <w14:ligatures w14:val="none"/>
+        </w:rPr>
+        <w:t>)</w:t>
+      </w:r>
+      <w:r>
+        <w:rPr>
+          <w:rFonts w:ascii="Courier New" w:eastAsia="Times New Roman" w:hAnsi="Courier New" w:cs="Courier New"/>
+          <w:color w:val="800080"/>
+          <w:kern w:val="0"/>
+          <w:sz w:val="20"/>
+          <w:szCs w:val="20"/>
+          <w:lang w:eastAsia="en-GB"/>
+          <w14:ligatures w14:val="none"/>
+        </w:rPr>
+        <w:t>;</w:t>
+      </w:r>
+    </w:p>
+    <w:p>
+      <w:pPr>
+        <w:shd w:val="clear" w:color="auto" w:fill="FFFFFF"/>
+        <w:tabs>
+          <w:tab w:val="left" w:pos="916"/>
+          <w:tab w:val="left" w:pos="1832"/>
+          <w:tab w:val="left" w:pos="2748"/>
+          <w:tab w:val="left" w:pos="3664"/>
+          <w:tab w:val="left" w:pos="4580"/>
+          <w:tab w:val="left" w:pos="5496"/>
+          <w:tab w:val="left" w:pos="6412"/>
+          <w:tab w:val="left" w:pos="7328"/>
+          <w:tab w:val="left" w:pos="8244"/>
+          <w:tab w:val="left" w:pos="9160"/>
+          <w:tab w:val="left" w:pos="10076"/>
+          <w:tab w:val="left" w:pos="10992"/>
+          <w:tab w:val="left" w:pos="11908"/>
+          <w:tab w:val="left" w:pos="12824"/>
+          <w:tab w:val="left" w:pos="13740"/>
+          <w:tab w:val="left" w:pos="14656"/>
+        </w:tabs>
+        <w:rPr>
+          <w:rFonts w:ascii="Courier New" w:eastAsia="Times New Roman" w:hAnsi="Courier New" w:cs="Courier New"/>
+          <w:color w:val="000000"/>
+          <w:kern w:val="0"/>
+          <w:sz w:val="20"/>
+          <w:szCs w:val="20"/>
+          <w:lang w:eastAsia="en-GB"/>
+          <w14:ligatures w14:val="none"/>
+        </w:rPr>
+      </w:pPr>
+      <w:r>
+        <w:rPr>
+          <w:rFonts w:ascii="Courier New" w:eastAsia="Times New Roman" w:hAnsi="Courier New" w:cs="Courier New"/>
+          <w:color w:val="000000"/>
+          <w:kern w:val="0"/>
+          <w:sz w:val="20"/>
+          <w:szCs w:val="20"/>
+          <w:lang w:eastAsia="en-GB"/>
+          <w14:ligatures w14:val="none"/>
+        </w:rPr>
+        <w:t xml:space="preserve">    Token getNextToken</w:t>
+      </w:r>
+      <w:r>
+        <w:rPr>
+          <w:rFonts w:ascii="Courier New" w:eastAsia="Times New Roman" w:hAnsi="Courier New" w:cs="Courier New"/>
+          <w:color w:val="808030"/>
+          <w:kern w:val="0"/>
+          <w:sz w:val="20"/>
+          <w:szCs w:val="20"/>
+          <w:lang w:eastAsia="en-GB"/>
+          <w14:ligatures w14:val="none"/>
+        </w:rPr>
+        <w:t>()</w:t>
+      </w:r>
+      <w:r>
+        <w:rPr>
+          <w:rFonts w:ascii="Courier New" w:eastAsia="Times New Roman" w:hAnsi="Courier New" w:cs="Courier New"/>
+          <w:color w:val="800080"/>
+          <w:kern w:val="0"/>
+          <w:sz w:val="20"/>
+          <w:szCs w:val="20"/>
+          <w:lang w:eastAsia="en-GB"/>
+          <w14:ligatures w14:val="none"/>
+        </w:rPr>
+        <w:t>;</w:t>
+      </w:r>
+    </w:p>
+    <w:p>
+      <w:pPr>
+        <w:rPr>
+          <w:lang w:val="en-US"/>
+        </w:rPr>
+      </w:pPr>
+    </w:p>
+    <w:p>
+      <w:pPr>
+        <w:rPr>
+          <w:lang w:val="en-US"/>
+        </w:rPr>
+      </w:pPr>
+      <w:r>
+        <w:rPr>
+          <w:lang w:val="en-US"/>
+        </w:rPr>
+        <w:t xml:space="preserve">In the code snippet, we have two public methods. The first is a constructor named </w:t>
+      </w:r>
+      <w:proofErr w:type="spellStart"/>
+      <w:r>
+        <w:rPr>
+          <w:b/>
+          <w:bCs/>
+          <w:lang w:val="en-US"/>
+        </w:rPr>
+        <w:t>Lexer</w:t>
+      </w:r>
+      <w:proofErr w:type="spellEnd"/>
+      <w:r>
+        <w:rPr>
+          <w:lang w:val="en-US"/>
+        </w:rPr>
+        <w:t xml:space="preserve">, which takes a single argument: a reference to a </w:t>
+      </w:r>
+      <w:proofErr w:type="gramStart"/>
+      <w:r>
+        <w:rPr>
+          <w:b/>
+          <w:bCs/>
+          <w:lang w:val="en-US"/>
+        </w:rPr>
+        <w:t>std::</w:t>
+      </w:r>
+      <w:proofErr w:type="gramEnd"/>
+      <w:r>
+        <w:rPr>
+          <w:b/>
+          <w:bCs/>
+          <w:lang w:val="en-US"/>
+        </w:rPr>
+        <w:t>string</w:t>
+      </w:r>
+      <w:r>
+        <w:rPr>
+          <w:lang w:val="en-US"/>
+        </w:rPr>
+        <w:t xml:space="preserve"> containing </w:t>
+      </w:r>
+      <w:proofErr w:type="spellStart"/>
+      <w:r>
+        <w:rPr>
+          <w:b/>
+          <w:bCs/>
+          <w:lang w:val="en-US"/>
+        </w:rPr>
+        <w:t>Nulascript</w:t>
+      </w:r>
+      <w:proofErr w:type="spellEnd"/>
+      <w:r>
+        <w:rPr>
+          <w:lang w:val="en-US"/>
+        </w:rPr>
+        <w:t xml:space="preserve"> code. The purpose of this constructor is to initialize an instance of the </w:t>
+      </w:r>
+      <w:proofErr w:type="spellStart"/>
+      <w:r>
+        <w:rPr>
+          <w:b/>
+          <w:bCs/>
+          <w:lang w:val="en-US"/>
+        </w:rPr>
+        <w:t>Lexer</w:t>
+      </w:r>
+      <w:proofErr w:type="spellEnd"/>
+      <w:r>
+        <w:rPr>
+          <w:b/>
+          <w:bCs/>
+          <w:lang w:val="en-US"/>
+        </w:rPr>
+        <w:t xml:space="preserve"> </w:t>
+      </w:r>
+      <w:r>
+        <w:rPr>
+          <w:lang w:val="en-US"/>
+        </w:rPr>
+        <w:t>class with the provided input. This design choice is made to prevent the unnecessary duplication of exceptionally lengthy code segments into memory. By using a reference to the input, the code remains memory-efficient, even when dealing with large code files.</w:t>
+      </w:r>
+    </w:p>
+    <w:p>
+      <w:pPr>
+        <w:rPr>
+          <w:lang w:val="en-US"/>
+        </w:rPr>
+      </w:pPr>
+    </w:p>
+    <w:p>
+      <w:pPr>
+        <w:rPr>
+          <w:lang w:val="en-US"/>
+        </w:rPr>
+      </w:pPr>
+      <w:r>
+        <w:rPr>
+          <w:lang w:val="en-US"/>
+        </w:rPr>
+        <w:t xml:space="preserve">The second public method is </w:t>
+      </w:r>
+      <w:proofErr w:type="spellStart"/>
+      <w:proofErr w:type="gramStart"/>
+      <w:r>
+        <w:rPr>
+          <w:b/>
+          <w:bCs/>
+          <w:lang w:val="en-US"/>
+        </w:rPr>
+        <w:t>getNextToken</w:t>
+      </w:r>
+      <w:proofErr w:type="spellEnd"/>
+      <w:r>
+        <w:rPr>
+          <w:b/>
+          <w:bCs/>
+          <w:lang w:val="en-US"/>
+        </w:rPr>
+        <w:t>(</w:t>
+      </w:r>
+      <w:proofErr w:type="gramEnd"/>
+      <w:r>
+        <w:rPr>
+          <w:b/>
+          <w:bCs/>
+          <w:lang w:val="en-US"/>
+        </w:rPr>
+        <w:t>)</w:t>
+      </w:r>
+      <w:r>
+        <w:rPr>
+          <w:lang w:val="en-US"/>
+        </w:rPr>
+        <w:t xml:space="preserve">, which is used to retrieve the next token from the </w:t>
+      </w:r>
+      <w:proofErr w:type="spellStart"/>
+      <w:r>
+        <w:rPr>
+          <w:b/>
+          <w:bCs/>
+          <w:lang w:val="en-US"/>
+        </w:rPr>
+        <w:t>Nulascript</w:t>
+      </w:r>
+      <w:proofErr w:type="spellEnd"/>
+      <w:r>
+        <w:rPr>
+          <w:lang w:val="en-US"/>
+        </w:rPr>
+        <w:t xml:space="preserve"> code. This method plays a crucial role in the lexical analysis process, where the code is systematically broken down into individual tokens for further processing.</w:t>
+      </w:r>
+    </w:p>
+    <w:p>
+      <w:pPr>
+        <w:rPr>
+          <w:lang w:val="en-US"/>
+        </w:rPr>
+      </w:pPr>
+    </w:p>
+    <w:p>
+      <w:pPr>
+        <w:rPr>
+          <w:lang w:val="en-US"/>
+        </w:rPr>
+      </w:pPr>
+      <w:r>
+        <w:rPr>
+          <w:lang w:val="en-US"/>
+        </w:rPr>
+        <w:t xml:space="preserve">Before jumping to explaining what </w:t>
+      </w:r>
+      <w:proofErr w:type="spellStart"/>
+      <w:proofErr w:type="gramStart"/>
+      <w:r>
+        <w:rPr>
+          <w:b/>
+          <w:bCs/>
+          <w:lang w:val="en-US"/>
+        </w:rPr>
+        <w:t>getNextToken</w:t>
+      </w:r>
+      <w:proofErr w:type="spellEnd"/>
+      <w:r>
+        <w:rPr>
+          <w:b/>
+          <w:bCs/>
+          <w:lang w:val="en-US"/>
+        </w:rPr>
+        <w:t>(</w:t>
+      </w:r>
+      <w:proofErr w:type="gramEnd"/>
+      <w:r>
+        <w:rPr>
+          <w:b/>
+          <w:bCs/>
+          <w:lang w:val="en-US"/>
+        </w:rPr>
+        <w:t>)</w:t>
+      </w:r>
+      <w:r>
+        <w:rPr>
+          <w:b/>
+          <w:bCs/>
+          <w:lang w:val="en-US"/>
+        </w:rPr>
+        <w:t xml:space="preserve"> </w:t>
+      </w:r>
+      <w:r>
+        <w:rPr>
+          <w:lang w:val="en-US"/>
+        </w:rPr>
+        <w:t xml:space="preserve">does, let’s first check what the </w:t>
+      </w:r>
+      <w:proofErr w:type="spellStart"/>
+      <w:r>
+        <w:rPr>
+          <w:lang w:val="en-US"/>
+        </w:rPr>
+        <w:t>Lexer</w:t>
+      </w:r>
+      <w:proofErr w:type="spellEnd"/>
+      <w:r>
+        <w:rPr>
+          <w:lang w:val="en-US"/>
+        </w:rPr>
+        <w:t xml:space="preserve"> holds as private variables.</w:t>
+      </w:r>
+    </w:p>
+    <w:p>
+      <w:pPr>
+        <w:rPr>
+          <w:lang w:val="en-US"/>
+        </w:rPr>
+      </w:pPr>
+    </w:p>
+    <w:p>
+      <w:pPr>
+        <w:pStyle w:val="HTMLPreformatted"/>
+        <w:shd w:val="clear" w:color="auto" w:fill="FFFFFF"/>
+        <w:rPr>
+          <w:color w:val="000000"/>
+        </w:rPr>
+      </w:pPr>
+      <w:r>
+        <w:rPr>
+          <w:rStyle w:val="linewrapper"/>
+          <w:rFonts w:eastAsiaTheme="majorEastAsia"/>
+          <w:b/>
+          <w:bCs/>
+          <w:color w:val="800000"/>
+        </w:rPr>
+        <w:t>private</w:t>
+      </w:r>
+      <w:r>
+        <w:rPr>
+          <w:rStyle w:val="linewrapper"/>
+          <w:rFonts w:eastAsiaTheme="majorEastAsia"/>
+          <w:color w:val="E34ADC"/>
+        </w:rPr>
+        <w:t>:</w:t>
+      </w:r>
+    </w:p>
+    <w:p>
+      <w:pPr>
+        <w:pStyle w:val="HTMLPreformatted"/>
+        <w:shd w:val="clear" w:color="auto" w:fill="FFFFFF"/>
+        <w:rPr>
+          <w:color w:val="000000"/>
+        </w:rPr>
+      </w:pPr>
+      <w:r>
+        <w:rPr>
+          <w:rStyle w:val="linewrapper"/>
+          <w:rFonts w:eastAsiaTheme="majorEastAsia"/>
+          <w:color w:val="000000"/>
+        </w:rPr>
+        <w:t xml:space="preserve">    TokenLookup tokenLookup</w:t>
+      </w:r>
+      <w:r>
+        <w:rPr>
+          <w:rStyle w:val="linewrapper"/>
+          <w:rFonts w:eastAsiaTheme="majorEastAsia"/>
+          <w:color w:val="800080"/>
+        </w:rPr>
+        <w:t>;</w:t>
+      </w:r>
+    </w:p>
+    <w:p>
+      <w:pPr>
+        <w:pStyle w:val="HTMLPreformatted"/>
+        <w:shd w:val="clear" w:color="auto" w:fill="FFFFFF"/>
+        <w:rPr>
+          <w:color w:val="000000"/>
+        </w:rPr>
+      </w:pPr>
+      <w:r>
+        <w:rPr>
+          <w:rStyle w:val="linewrapper"/>
+          <w:rFonts w:eastAsiaTheme="majorEastAsia"/>
+          <w:color w:val="000000"/>
+        </w:rPr>
+        <w:t xml:space="preserve">    </w:t>
+      </w:r>
+      <w:r>
+        <w:rPr>
+          <w:rStyle w:val="linewrapper"/>
+          <w:rFonts w:eastAsiaTheme="majorEastAsia"/>
+          <w:color w:val="666616"/>
+        </w:rPr>
+        <w:t>std</w:t>
+      </w:r>
+      <w:r>
+        <w:rPr>
+          <w:rStyle w:val="linewrapper"/>
+          <w:rFonts w:eastAsiaTheme="majorEastAsia"/>
+          <w:color w:val="800080"/>
+        </w:rPr>
+        <w:t>::</w:t>
+      </w:r>
+      <w:r>
+        <w:rPr>
+          <w:rStyle w:val="linewrapper"/>
+          <w:rFonts w:eastAsiaTheme="majorEastAsia"/>
+          <w:color w:val="603000"/>
+        </w:rPr>
+        <w:t>string</w:t>
+      </w:r>
+      <w:r>
+        <w:rPr>
+          <w:rStyle w:val="linewrapper"/>
+          <w:rFonts w:eastAsiaTheme="majorEastAsia"/>
+          <w:color w:val="000000"/>
+        </w:rPr>
+        <w:t xml:space="preserve"> input</w:t>
+      </w:r>
+      <w:r>
+        <w:rPr>
+          <w:rStyle w:val="linewrapper"/>
+          <w:rFonts w:eastAsiaTheme="majorEastAsia"/>
+          <w:color w:val="800080"/>
+        </w:rPr>
+        <w:t>;</w:t>
+      </w:r>
+    </w:p>
+    <w:p>
+      <w:pPr>
+        <w:pStyle w:val="HTMLPreformatted"/>
+        <w:shd w:val="clear" w:color="auto" w:fill="FFFFFF"/>
+        <w:rPr>
+          <w:color w:val="000000"/>
+        </w:rPr>
+      </w:pPr>
+      <w:r>
+        <w:rPr>
+          <w:rStyle w:val="linewrapper"/>
+          <w:rFonts w:eastAsiaTheme="majorEastAsia"/>
+          <w:color w:val="000000"/>
+        </w:rPr>
+        <w:t xml:space="preserve">    </w:t>
+      </w:r>
+      <w:r>
+        <w:rPr>
+          <w:rStyle w:val="linewrapper"/>
+          <w:rFonts w:eastAsiaTheme="majorEastAsia"/>
+          <w:b/>
+          <w:bCs/>
+          <w:color w:val="800000"/>
+        </w:rPr>
+        <w:t>int</w:t>
+      </w:r>
+      <w:r>
+        <w:rPr>
+          <w:rStyle w:val="linewrapper"/>
+          <w:rFonts w:eastAsiaTheme="majorEastAsia"/>
+          <w:color w:val="000000"/>
+        </w:rPr>
+        <w:t xml:space="preserve"> pos</w:t>
+      </w:r>
+      <w:r>
+        <w:rPr>
+          <w:rStyle w:val="linewrapper"/>
+          <w:rFonts w:eastAsiaTheme="majorEastAsia"/>
+          <w:color w:val="800080"/>
+        </w:rPr>
+        <w:t>;</w:t>
+      </w:r>
+    </w:p>
+    <w:p>
+      <w:pPr>
+        <w:pStyle w:val="HTMLPreformatted"/>
+        <w:shd w:val="clear" w:color="auto" w:fill="FFFFFF"/>
+        <w:rPr>
+          <w:color w:val="000000"/>
+        </w:rPr>
+      </w:pPr>
+      <w:r>
+        <w:rPr>
+          <w:rStyle w:val="linewrapper"/>
+          <w:rFonts w:eastAsiaTheme="majorEastAsia"/>
+          <w:color w:val="000000"/>
+        </w:rPr>
+        <w:t xml:space="preserve">    </w:t>
+      </w:r>
+      <w:r>
+        <w:rPr>
+          <w:rStyle w:val="linewrapper"/>
+          <w:rFonts w:eastAsiaTheme="majorEastAsia"/>
+          <w:b/>
+          <w:bCs/>
+          <w:color w:val="800000"/>
+        </w:rPr>
+        <w:t>int</w:t>
+      </w:r>
+      <w:r>
+        <w:rPr>
+          <w:rStyle w:val="linewrapper"/>
+          <w:rFonts w:eastAsiaTheme="majorEastAsia"/>
+          <w:color w:val="000000"/>
+        </w:rPr>
+        <w:t xml:space="preserve"> readPos</w:t>
+      </w:r>
+      <w:r>
+        <w:rPr>
+          <w:rStyle w:val="linewrapper"/>
+          <w:rFonts w:eastAsiaTheme="majorEastAsia"/>
+          <w:color w:val="800080"/>
+        </w:rPr>
+        <w:t>;</w:t>
+      </w:r>
+    </w:p>
+    <w:p>
+      <w:pPr>
+        <w:pStyle w:val="HTMLPreformatted"/>
+        <w:shd w:val="clear" w:color="auto" w:fill="FFFFFF"/>
+        <w:rPr>
+          <w:color w:val="000000"/>
+        </w:rPr>
+      </w:pPr>
+      <w:r>
+        <w:rPr>
+          <w:rStyle w:val="linewrapper"/>
+          <w:rFonts w:eastAsiaTheme="majorEastAsia"/>
+          <w:color w:val="000000"/>
+        </w:rPr>
+        <w:t xml:space="preserve">    </w:t>
+      </w:r>
+      <w:r>
+        <w:rPr>
+          <w:rStyle w:val="linewrapper"/>
+          <w:rFonts w:eastAsiaTheme="majorEastAsia"/>
+          <w:b/>
+          <w:bCs/>
+          <w:color w:val="800000"/>
+        </w:rPr>
+        <w:t>char</w:t>
+      </w:r>
+      <w:r>
+        <w:rPr>
+          <w:rStyle w:val="linewrapper"/>
+          <w:rFonts w:eastAsiaTheme="majorEastAsia"/>
+          <w:color w:val="000000"/>
+        </w:rPr>
+        <w:t xml:space="preserve"> ch</w:t>
+      </w:r>
+      <w:r>
+        <w:rPr>
+          <w:rStyle w:val="linewrapper"/>
+          <w:rFonts w:eastAsiaTheme="majorEastAsia"/>
+          <w:color w:val="800080"/>
+        </w:rPr>
+        <w:t>;</w:t>
+      </w:r>
+    </w:p>
+    <w:p>
+      <w:pPr>
+        <w:rPr>
+          <w:lang w:val="en-US"/>
+        </w:rPr>
+      </w:pPr>
+    </w:p>
+    <w:p>
+      <w:pPr>
+        <w:rPr>
+          <w:lang w:val="en-US"/>
+        </w:rPr>
+      </w:pPr>
+      <w:r>
+        <w:rPr>
+          <w:lang w:val="en-US"/>
+        </w:rPr>
+        <w:lastRenderedPageBreak/>
+        <w:t xml:space="preserve">At a high level, the </w:t>
+      </w:r>
+      <w:proofErr w:type="spellStart"/>
+      <w:r>
+        <w:rPr>
+          <w:lang w:val="en-US"/>
+        </w:rPr>
+        <w:t>TokenLookup</w:t>
+      </w:r>
+      <w:proofErr w:type="spellEnd"/>
+      <w:r>
+        <w:rPr>
+          <w:lang w:val="en-US"/>
+        </w:rPr>
+        <w:t xml:space="preserve"> class is responsible for handling the lookup of reserved keywords. Here's a brief excerpt from the class's implementation:</w:t>
+      </w:r>
+    </w:p>
+    <w:p>
+      <w:pPr>
+        <w:rPr>
+          <w:lang w:val="en-US"/>
+        </w:rPr>
+      </w:pPr>
+    </w:p>
+    <w:p>
+      <w:pPr>
+        <w:pStyle w:val="HTMLPreformatted"/>
+        <w:shd w:val="clear" w:color="auto" w:fill="FFFFFF"/>
+        <w:ind w:left="480"/>
+        <w:rPr>
+          <w:color w:val="000000"/>
+        </w:rPr>
+      </w:pPr>
+      <w:r>
+        <w:rPr>
+          <w:rStyle w:val="linewrapper"/>
+          <w:rFonts w:eastAsiaTheme="majorEastAsia"/>
+          <w:color w:val="000000"/>
+        </w:rPr>
+        <w:t>TokenLookup</w:t>
+      </w:r>
+      <w:r>
+        <w:rPr>
+          <w:rStyle w:val="linewrapper"/>
+          <w:rFonts w:eastAsiaTheme="majorEastAsia"/>
+          <w:color w:val="800080"/>
+        </w:rPr>
+        <w:t>::</w:t>
+      </w:r>
+      <w:r>
+        <w:rPr>
+          <w:rStyle w:val="linewrapper"/>
+          <w:rFonts w:eastAsiaTheme="majorEastAsia"/>
+          <w:color w:val="000000"/>
+        </w:rPr>
+        <w:t>TokenLookup</w:t>
+      </w:r>
+      <w:r>
+        <w:rPr>
+          <w:rStyle w:val="linewrapper"/>
+          <w:rFonts w:eastAsiaTheme="majorEastAsia"/>
+          <w:color w:val="808030"/>
+        </w:rPr>
+        <w:t>()</w:t>
+      </w:r>
+      <w:r>
+        <w:rPr>
+          <w:rStyle w:val="linewrapper"/>
+          <w:rFonts w:eastAsiaTheme="majorEastAsia"/>
+          <w:color w:val="000000"/>
+        </w:rPr>
+        <w:t xml:space="preserve"> </w:t>
+      </w:r>
+      <w:r>
+        <w:rPr>
+          <w:rStyle w:val="linewrapper"/>
+          <w:rFonts w:eastAsiaTheme="majorEastAsia"/>
+          <w:color w:val="800080"/>
+        </w:rPr>
+        <w:t>{</w:t>
+      </w:r>
+    </w:p>
+    <w:p>
+      <w:pPr>
+        <w:pStyle w:val="HTMLPreformatted"/>
+        <w:shd w:val="clear" w:color="auto" w:fill="FFFFFF"/>
+        <w:ind w:left="480"/>
+        <w:rPr>
+          <w:color w:val="000000"/>
+        </w:rPr>
+      </w:pPr>
+      <w:r>
+        <w:rPr>
+          <w:rStyle w:val="linewrapper"/>
+          <w:rFonts w:eastAsiaTheme="majorEastAsia"/>
+          <w:color w:val="000000"/>
+        </w:rPr>
+        <w:t xml:space="preserve">    keywords </w:t>
+      </w:r>
+      <w:r>
+        <w:rPr>
+          <w:rStyle w:val="linewrapper"/>
+          <w:rFonts w:eastAsiaTheme="majorEastAsia"/>
+          <w:color w:val="808030"/>
+        </w:rPr>
+        <w:t>=</w:t>
+      </w:r>
+      <w:r>
+        <w:rPr>
+          <w:rStyle w:val="linewrapper"/>
+          <w:rFonts w:eastAsiaTheme="majorEastAsia"/>
+          <w:color w:val="000000"/>
+        </w:rPr>
+        <w:t xml:space="preserve"> </w:t>
+      </w:r>
+      <w:r>
+        <w:rPr>
+          <w:rStyle w:val="linewrapper"/>
+          <w:rFonts w:eastAsiaTheme="majorEastAsia"/>
+          <w:color w:val="800080"/>
+        </w:rPr>
+        <w:t>{</w:t>
+      </w:r>
+    </w:p>
+    <w:p>
+      <w:pPr>
+        <w:pStyle w:val="HTMLPreformatted"/>
+        <w:shd w:val="clear" w:color="auto" w:fill="FFFFFF"/>
+        <w:ind w:left="480"/>
+        <w:rPr>
+          <w:color w:val="000000"/>
+        </w:rPr>
+      </w:pPr>
+      <w:r>
+        <w:rPr>
+          <w:rStyle w:val="linewrapper"/>
+          <w:rFonts w:eastAsiaTheme="majorEastAsia"/>
+          <w:color w:val="000000"/>
+        </w:rPr>
+        <w:t xml:space="preserve">        </w:t>
+      </w:r>
+      <w:r>
+        <w:rPr>
+          <w:rStyle w:val="linewrapper"/>
+          <w:rFonts w:eastAsiaTheme="majorEastAsia"/>
+          <w:color w:val="800080"/>
+        </w:rPr>
+        <w:t>{</w:t>
+      </w:r>
+      <w:r>
+        <w:rPr>
+          <w:rStyle w:val="linewrapper"/>
+          <w:rFonts w:eastAsiaTheme="majorEastAsia"/>
+          <w:color w:val="800000"/>
+        </w:rPr>
+        <w:t>"</w:t>
+      </w:r>
+      <w:r>
+        <w:rPr>
+          <w:rStyle w:val="linewrapper"/>
+          <w:rFonts w:eastAsiaTheme="majorEastAsia"/>
+          <w:color w:val="0000E6"/>
+        </w:rPr>
+        <w:t>fn</w:t>
+      </w:r>
+      <w:r>
+        <w:rPr>
+          <w:rStyle w:val="linewrapper"/>
+          <w:rFonts w:eastAsiaTheme="majorEastAsia"/>
+          <w:color w:val="800000"/>
+        </w:rPr>
+        <w:t>"</w:t>
+      </w:r>
+      <w:r>
+        <w:rPr>
+          <w:rStyle w:val="linewrapper"/>
+          <w:rFonts w:eastAsiaTheme="majorEastAsia"/>
+          <w:color w:val="808030"/>
+        </w:rPr>
+        <w:t>,</w:t>
+      </w:r>
+      <w:r>
+        <w:rPr>
+          <w:rStyle w:val="linewrapper"/>
+          <w:rFonts w:eastAsiaTheme="majorEastAsia"/>
+          <w:color w:val="000000"/>
+        </w:rPr>
+        <w:t xml:space="preserve"> FUNC</w:t>
+      </w:r>
+      <w:r>
+        <w:rPr>
+          <w:rStyle w:val="linewrapper"/>
+          <w:rFonts w:eastAsiaTheme="majorEastAsia"/>
+          <w:color w:val="800080"/>
+        </w:rPr>
+        <w:t>}</w:t>
+      </w:r>
+      <w:r>
+        <w:rPr>
+          <w:rStyle w:val="linewrapper"/>
+          <w:rFonts w:eastAsiaTheme="majorEastAsia"/>
+          <w:color w:val="808030"/>
+        </w:rPr>
+        <w:t>,</w:t>
+      </w:r>
+    </w:p>
+    <w:p>
+      <w:pPr>
+        <w:pStyle w:val="HTMLPreformatted"/>
+        <w:shd w:val="clear" w:color="auto" w:fill="FFFFFF"/>
+        <w:ind w:left="480"/>
+        <w:rPr>
+          <w:color w:val="000000"/>
+        </w:rPr>
+      </w:pPr>
+      <w:r>
+        <w:rPr>
+          <w:rStyle w:val="linewrapper"/>
+          <w:rFonts w:eastAsiaTheme="majorEastAsia"/>
+          <w:color w:val="000000"/>
+        </w:rPr>
+        <w:t xml:space="preserve">        </w:t>
+      </w:r>
+      <w:r>
+        <w:rPr>
+          <w:rStyle w:val="linewrapper"/>
+          <w:rFonts w:eastAsiaTheme="majorEastAsia"/>
+          <w:color w:val="800080"/>
+        </w:rPr>
+        <w:t>{</w:t>
+      </w:r>
+      <w:r>
+        <w:rPr>
+          <w:rStyle w:val="linewrapper"/>
+          <w:rFonts w:eastAsiaTheme="majorEastAsia"/>
+          <w:color w:val="800000"/>
+        </w:rPr>
+        <w:t>"</w:t>
+      </w:r>
+      <w:r>
+        <w:rPr>
+          <w:rStyle w:val="linewrapper"/>
+          <w:rFonts w:eastAsiaTheme="majorEastAsia"/>
+          <w:color w:val="0000E6"/>
+        </w:rPr>
+        <w:t>let</w:t>
+      </w:r>
+      <w:r>
+        <w:rPr>
+          <w:rStyle w:val="linewrapper"/>
+          <w:rFonts w:eastAsiaTheme="majorEastAsia"/>
+          <w:color w:val="800000"/>
+        </w:rPr>
+        <w:t>"</w:t>
+      </w:r>
+      <w:r>
+        <w:rPr>
+          <w:rStyle w:val="linewrapper"/>
+          <w:rFonts w:eastAsiaTheme="majorEastAsia"/>
+          <w:color w:val="808030"/>
+        </w:rPr>
+        <w:t>,</w:t>
+      </w:r>
+      <w:r>
+        <w:rPr>
+          <w:rStyle w:val="linewrapper"/>
+          <w:rFonts w:eastAsiaTheme="majorEastAsia"/>
+          <w:color w:val="000000"/>
+        </w:rPr>
+        <w:t xml:space="preserve"> LET</w:t>
+      </w:r>
+      <w:r>
+        <w:rPr>
+          <w:rStyle w:val="linewrapper"/>
+          <w:rFonts w:eastAsiaTheme="majorEastAsia"/>
+          <w:color w:val="800080"/>
+        </w:rPr>
+        <w:t>}</w:t>
+      </w:r>
+      <w:r>
+        <w:rPr>
+          <w:rStyle w:val="linewrapper"/>
+          <w:rFonts w:eastAsiaTheme="majorEastAsia"/>
+          <w:color w:val="808030"/>
+        </w:rPr>
+        <w:t>,</w:t>
+      </w:r>
+    </w:p>
+    <w:p>
+      <w:pPr>
+        <w:pStyle w:val="HTMLPreformatted"/>
+        <w:shd w:val="clear" w:color="auto" w:fill="FFFFFF"/>
+        <w:ind w:left="480"/>
+        <w:rPr>
+          <w:color w:val="000000"/>
+        </w:rPr>
+      </w:pPr>
+      <w:r>
+        <w:rPr>
+          <w:rStyle w:val="linewrapper"/>
+          <w:rFonts w:eastAsiaTheme="majorEastAsia"/>
+          <w:color w:val="000000"/>
+        </w:rPr>
+        <w:t xml:space="preserve">        </w:t>
+      </w:r>
+      <w:r>
+        <w:rPr>
+          <w:rStyle w:val="linewrapper"/>
+          <w:rFonts w:eastAsiaTheme="majorEastAsia"/>
+          <w:color w:val="800080"/>
+        </w:rPr>
+        <w:t>{</w:t>
+      </w:r>
+      <w:r>
+        <w:rPr>
+          <w:rStyle w:val="linewrapper"/>
+          <w:rFonts w:eastAsiaTheme="majorEastAsia"/>
+          <w:color w:val="800000"/>
+        </w:rPr>
+        <w:t>"</w:t>
+      </w:r>
+      <w:r>
+        <w:rPr>
+          <w:rStyle w:val="linewrapper"/>
+          <w:rFonts w:eastAsiaTheme="majorEastAsia"/>
+          <w:color w:val="0000E6"/>
+        </w:rPr>
+        <w:t>true</w:t>
+      </w:r>
+      <w:r>
+        <w:rPr>
+          <w:rStyle w:val="linewrapper"/>
+          <w:rFonts w:eastAsiaTheme="majorEastAsia"/>
+          <w:color w:val="800000"/>
+        </w:rPr>
+        <w:t>"</w:t>
+      </w:r>
+      <w:r>
+        <w:rPr>
+          <w:rStyle w:val="linewrapper"/>
+          <w:rFonts w:eastAsiaTheme="majorEastAsia"/>
+          <w:color w:val="808030"/>
+        </w:rPr>
+        <w:t>,</w:t>
+      </w:r>
+      <w:r>
+        <w:rPr>
+          <w:rStyle w:val="linewrapper"/>
+          <w:rFonts w:eastAsiaTheme="majorEastAsia"/>
+          <w:color w:val="000000"/>
+        </w:rPr>
+        <w:t xml:space="preserve"> TRUE</w:t>
+      </w:r>
+      <w:r>
+        <w:rPr>
+          <w:rStyle w:val="linewrapper"/>
+          <w:rFonts w:eastAsiaTheme="majorEastAsia"/>
+          <w:color w:val="800080"/>
+        </w:rPr>
+        <w:t>}</w:t>
+      </w:r>
+      <w:r>
+        <w:rPr>
+          <w:rStyle w:val="linewrapper"/>
+          <w:rFonts w:eastAsiaTheme="majorEastAsia"/>
+          <w:color w:val="808030"/>
+        </w:rPr>
+        <w:t>,</w:t>
+      </w:r>
+    </w:p>
+    <w:p>
+      <w:pPr>
+        <w:rPr>
+          <w:lang w:val="en-US"/>
+        </w:rPr>
+      </w:pPr>
+    </w:p>
+    <w:p>
+      <w:pPr>
+        <w:pStyle w:val="HTMLPreformatted"/>
+        <w:shd w:val="clear" w:color="auto" w:fill="FFFFFF"/>
+        <w:ind w:left="480"/>
+        <w:rPr>
+          <w:color w:val="000000"/>
+        </w:rPr>
+      </w:pPr>
+      <w:r>
+        <w:rPr>
+          <w:rStyle w:val="linewrapper"/>
+          <w:rFonts w:eastAsiaTheme="majorEastAsia"/>
+          <w:color w:val="000000"/>
+        </w:rPr>
+        <w:t>TokenType TokenLookup</w:t>
+      </w:r>
+      <w:r>
+        <w:rPr>
+          <w:rStyle w:val="linewrapper"/>
+          <w:rFonts w:eastAsiaTheme="majorEastAsia"/>
+          <w:color w:val="800080"/>
+        </w:rPr>
+        <w:t>::</w:t>
+      </w:r>
+      <w:r>
+        <w:rPr>
+          <w:rStyle w:val="linewrapper"/>
+          <w:rFonts w:eastAsiaTheme="majorEastAsia"/>
+          <w:color w:val="000000"/>
+        </w:rPr>
+        <w:t>lookupIdent</w:t>
+      </w:r>
+      <w:r>
+        <w:rPr>
+          <w:rStyle w:val="linewrapper"/>
+          <w:rFonts w:eastAsiaTheme="majorEastAsia"/>
+          <w:color w:val="808030"/>
+        </w:rPr>
+        <w:t>(</w:t>
+      </w:r>
+      <w:r>
+        <w:rPr>
+          <w:rStyle w:val="linewrapper"/>
+          <w:rFonts w:eastAsiaTheme="majorEastAsia"/>
+          <w:b/>
+          <w:bCs/>
+          <w:color w:val="800000"/>
+        </w:rPr>
+        <w:t>const</w:t>
+      </w:r>
+      <w:r>
+        <w:rPr>
+          <w:rStyle w:val="linewrapper"/>
+          <w:rFonts w:eastAsiaTheme="majorEastAsia"/>
+          <w:color w:val="000000"/>
+        </w:rPr>
+        <w:t xml:space="preserve"> </w:t>
+      </w:r>
+      <w:r>
+        <w:rPr>
+          <w:rStyle w:val="linewrapper"/>
+          <w:rFonts w:eastAsiaTheme="majorEastAsia"/>
+          <w:color w:val="666616"/>
+        </w:rPr>
+        <w:t>std</w:t>
+      </w:r>
+      <w:r>
+        <w:rPr>
+          <w:rStyle w:val="linewrapper"/>
+          <w:rFonts w:eastAsiaTheme="majorEastAsia"/>
+          <w:color w:val="800080"/>
+        </w:rPr>
+        <w:t>::</w:t>
+      </w:r>
+      <w:r>
+        <w:rPr>
+          <w:rStyle w:val="linewrapper"/>
+          <w:rFonts w:eastAsiaTheme="majorEastAsia"/>
+          <w:color w:val="603000"/>
+        </w:rPr>
+        <w:t>string</w:t>
+      </w:r>
+      <w:r>
+        <w:rPr>
+          <w:rStyle w:val="linewrapper"/>
+          <w:rFonts w:eastAsiaTheme="majorEastAsia"/>
+          <w:color w:val="808030"/>
+        </w:rPr>
+        <w:t>&amp;</w:t>
+      </w:r>
+      <w:r>
+        <w:rPr>
+          <w:rStyle w:val="linewrapper"/>
+          <w:rFonts w:eastAsiaTheme="majorEastAsia"/>
+          <w:color w:val="000000"/>
+        </w:rPr>
+        <w:t xml:space="preserve"> ident</w:t>
+      </w:r>
+      <w:r>
+        <w:rPr>
+          <w:rStyle w:val="linewrapper"/>
+          <w:rFonts w:eastAsiaTheme="majorEastAsia"/>
+          <w:color w:val="808030"/>
+        </w:rPr>
+        <w:t>)</w:t>
+      </w:r>
+      <w:r>
+        <w:rPr>
+          <w:rStyle w:val="linewrapper"/>
+          <w:rFonts w:eastAsiaTheme="majorEastAsia"/>
+          <w:color w:val="000000"/>
+        </w:rPr>
+        <w:t xml:space="preserve"> </w:t>
+      </w:r>
+      <w:r>
+        <w:rPr>
+          <w:rStyle w:val="linewrapper"/>
+          <w:rFonts w:eastAsiaTheme="majorEastAsia"/>
+          <w:color w:val="800080"/>
+        </w:rPr>
+        <w:t>{</w:t>
+      </w:r>
+    </w:p>
+    <w:p>
+      <w:pPr>
+        <w:pStyle w:val="HTMLPreformatted"/>
+        <w:shd w:val="clear" w:color="auto" w:fill="FFFFFF"/>
+        <w:ind w:left="480"/>
+        <w:rPr>
+          <w:color w:val="000000"/>
+        </w:rPr>
+      </w:pPr>
+      <w:r>
+        <w:rPr>
+          <w:rStyle w:val="linewrapper"/>
+          <w:rFonts w:eastAsiaTheme="majorEastAsia"/>
+          <w:color w:val="000000"/>
+        </w:rPr>
+        <w:t xml:space="preserve">    </w:t>
+      </w:r>
+      <w:r>
+        <w:rPr>
+          <w:rStyle w:val="linewrapper"/>
+          <w:rFonts w:eastAsiaTheme="majorEastAsia"/>
+          <w:b/>
+          <w:bCs/>
+          <w:color w:val="800000"/>
+        </w:rPr>
+        <w:t>auto</w:t>
+      </w:r>
+      <w:r>
+        <w:rPr>
+          <w:rStyle w:val="linewrapper"/>
+          <w:rFonts w:eastAsiaTheme="majorEastAsia"/>
+          <w:color w:val="000000"/>
+        </w:rPr>
+        <w:t xml:space="preserve"> it </w:t>
+      </w:r>
+      <w:r>
+        <w:rPr>
+          <w:rStyle w:val="linewrapper"/>
+          <w:rFonts w:eastAsiaTheme="majorEastAsia"/>
+          <w:color w:val="808030"/>
+        </w:rPr>
+        <w:t>=</w:t>
+      </w:r>
+      <w:r>
+        <w:rPr>
+          <w:rStyle w:val="linewrapper"/>
+          <w:rFonts w:eastAsiaTheme="majorEastAsia"/>
+          <w:color w:val="000000"/>
+        </w:rPr>
+        <w:t xml:space="preserve"> keywords</w:t>
+      </w:r>
+      <w:r>
+        <w:rPr>
+          <w:rStyle w:val="linewrapper"/>
+          <w:rFonts w:eastAsiaTheme="majorEastAsia"/>
+          <w:color w:val="808030"/>
+        </w:rPr>
+        <w:t>.</w:t>
+      </w:r>
+      <w:r>
+        <w:rPr>
+          <w:rStyle w:val="linewrapper"/>
+          <w:rFonts w:eastAsiaTheme="majorEastAsia"/>
+          <w:color w:val="603000"/>
+        </w:rPr>
+        <w:t>find</w:t>
+      </w:r>
+      <w:r>
+        <w:rPr>
+          <w:rStyle w:val="linewrapper"/>
+          <w:rFonts w:eastAsiaTheme="majorEastAsia"/>
+          <w:color w:val="808030"/>
+        </w:rPr>
+        <w:t>(</w:t>
+      </w:r>
+      <w:r>
+        <w:rPr>
+          <w:rStyle w:val="linewrapper"/>
+          <w:rFonts w:eastAsiaTheme="majorEastAsia"/>
+          <w:color w:val="000000"/>
+        </w:rPr>
+        <w:t>ident</w:t>
+      </w:r>
+      <w:r>
+        <w:rPr>
+          <w:rStyle w:val="linewrapper"/>
+          <w:rFonts w:eastAsiaTheme="majorEastAsia"/>
+          <w:color w:val="808030"/>
+        </w:rPr>
+        <w:t>)</w:t>
+      </w:r>
+      <w:r>
+        <w:rPr>
+          <w:rStyle w:val="linewrapper"/>
+          <w:rFonts w:eastAsiaTheme="majorEastAsia"/>
+          <w:color w:val="800080"/>
+        </w:rPr>
+        <w:t>;</w:t>
+      </w:r>
+    </w:p>
+    <w:p>
+      <w:pPr>
+        <w:pStyle w:val="HTMLPreformatted"/>
+        <w:shd w:val="clear" w:color="auto" w:fill="FFFFFF"/>
+        <w:ind w:left="480"/>
+        <w:rPr>
+          <w:color w:val="000000"/>
+        </w:rPr>
+      </w:pPr>
+      <w:r>
+        <w:rPr>
+          <w:rStyle w:val="linewrapper"/>
+          <w:rFonts w:eastAsiaTheme="majorEastAsia"/>
+          <w:color w:val="000000"/>
+        </w:rPr>
+        <w:t xml:space="preserve">    </w:t>
+      </w:r>
+      <w:r>
+        <w:rPr>
+          <w:rStyle w:val="linewrapper"/>
+          <w:rFonts w:eastAsiaTheme="majorEastAsia"/>
+          <w:b/>
+          <w:bCs/>
+          <w:color w:val="800000"/>
+        </w:rPr>
+        <w:t>if</w:t>
+      </w:r>
+      <w:r>
+        <w:rPr>
+          <w:rStyle w:val="linewrapper"/>
+          <w:rFonts w:eastAsiaTheme="majorEastAsia"/>
+          <w:color w:val="000000"/>
+        </w:rPr>
+        <w:t xml:space="preserve"> </w:t>
+      </w:r>
+      <w:r>
+        <w:rPr>
+          <w:rStyle w:val="linewrapper"/>
+          <w:rFonts w:eastAsiaTheme="majorEastAsia"/>
+          <w:color w:val="808030"/>
+        </w:rPr>
+        <w:t>(</w:t>
+      </w:r>
+      <w:r>
+        <w:rPr>
+          <w:rStyle w:val="linewrapper"/>
+          <w:rFonts w:eastAsiaTheme="majorEastAsia"/>
+          <w:color w:val="000000"/>
+        </w:rPr>
+        <w:t xml:space="preserve">it </w:t>
+      </w:r>
+      <w:r>
+        <w:rPr>
+          <w:rStyle w:val="linewrapper"/>
+          <w:rFonts w:eastAsiaTheme="majorEastAsia"/>
+          <w:color w:val="808030"/>
+        </w:rPr>
+        <w:t>!=</w:t>
+      </w:r>
+      <w:r>
+        <w:rPr>
+          <w:rStyle w:val="linewrapper"/>
+          <w:rFonts w:eastAsiaTheme="majorEastAsia"/>
+          <w:color w:val="000000"/>
+        </w:rPr>
+        <w:t xml:space="preserve"> keywords</w:t>
+      </w:r>
+      <w:r>
+        <w:rPr>
+          <w:rStyle w:val="linewrapper"/>
+          <w:rFonts w:eastAsiaTheme="majorEastAsia"/>
+          <w:color w:val="808030"/>
+        </w:rPr>
+        <w:t>.</w:t>
+      </w:r>
+      <w:r>
+        <w:rPr>
+          <w:rStyle w:val="linewrapper"/>
+          <w:rFonts w:eastAsiaTheme="majorEastAsia"/>
+          <w:color w:val="000000"/>
+        </w:rPr>
+        <w:t>end</w:t>
+      </w:r>
+      <w:r>
+        <w:rPr>
+          <w:rStyle w:val="linewrapper"/>
+          <w:rFonts w:eastAsiaTheme="majorEastAsia"/>
+          <w:color w:val="808030"/>
+        </w:rPr>
+        <w:t>())</w:t>
+      </w:r>
+      <w:r>
+        <w:rPr>
+          <w:rStyle w:val="linewrapper"/>
+          <w:rFonts w:eastAsiaTheme="majorEastAsia"/>
+          <w:color w:val="000000"/>
+        </w:rPr>
+        <w:t xml:space="preserve"> </w:t>
+      </w:r>
+      <w:r>
+        <w:rPr>
+          <w:rStyle w:val="linewrapper"/>
+          <w:rFonts w:eastAsiaTheme="majorEastAsia"/>
+          <w:color w:val="800080"/>
+        </w:rPr>
+        <w:t>{</w:t>
+      </w:r>
+    </w:p>
+    <w:p>
+      <w:pPr>
+        <w:pStyle w:val="HTMLPreformatted"/>
+        <w:shd w:val="clear" w:color="auto" w:fill="FFFFFF"/>
+        <w:ind w:left="480"/>
+        <w:rPr>
+          <w:color w:val="000000"/>
+        </w:rPr>
+      </w:pPr>
+      <w:r>
+        <w:rPr>
+          <w:rStyle w:val="linewrapper"/>
+          <w:rFonts w:eastAsiaTheme="majorEastAsia"/>
+          <w:color w:val="000000"/>
+        </w:rPr>
+        <w:t xml:space="preserve">        </w:t>
+      </w:r>
+      <w:r>
+        <w:rPr>
+          <w:rStyle w:val="linewrapper"/>
+          <w:rFonts w:eastAsiaTheme="majorEastAsia"/>
+          <w:b/>
+          <w:bCs/>
+          <w:color w:val="800000"/>
+        </w:rPr>
+        <w:t>return</w:t>
+      </w:r>
+      <w:r>
+        <w:rPr>
+          <w:rStyle w:val="linewrapper"/>
+          <w:rFonts w:eastAsiaTheme="majorEastAsia"/>
+          <w:color w:val="000000"/>
+        </w:rPr>
+        <w:t xml:space="preserve"> it</w:t>
+      </w:r>
+      <w:r>
+        <w:rPr>
+          <w:rStyle w:val="linewrapper"/>
+          <w:rFonts w:eastAsiaTheme="majorEastAsia"/>
+          <w:color w:val="808030"/>
+        </w:rPr>
+        <w:t>-&gt;</w:t>
+      </w:r>
+      <w:r>
+        <w:rPr>
+          <w:rStyle w:val="linewrapper"/>
+          <w:rFonts w:eastAsiaTheme="majorEastAsia"/>
+          <w:color w:val="000000"/>
+        </w:rPr>
+        <w:t>second</w:t>
+      </w:r>
+      <w:r>
+        <w:rPr>
+          <w:rStyle w:val="linewrapper"/>
+          <w:rFonts w:eastAsiaTheme="majorEastAsia"/>
+          <w:color w:val="800080"/>
+        </w:rPr>
+        <w:t>;</w:t>
+      </w:r>
+    </w:p>
+    <w:p>
+      <w:pPr>
+        <w:pStyle w:val="HTMLPreformatted"/>
+        <w:shd w:val="clear" w:color="auto" w:fill="FFFFFF"/>
+        <w:ind w:left="480"/>
+        <w:rPr>
+          <w:color w:val="000000"/>
+        </w:rPr>
+      </w:pPr>
+      <w:r>
+        <w:rPr>
+          <w:rStyle w:val="linewrapper"/>
+          <w:rFonts w:eastAsiaTheme="majorEastAsia"/>
+          <w:color w:val="000000"/>
+        </w:rPr>
+        <w:t xml:space="preserve">    </w:t>
+      </w:r>
+      <w:r>
+        <w:rPr>
+          <w:rStyle w:val="linewrapper"/>
+          <w:rFonts w:eastAsiaTheme="majorEastAsia"/>
+          <w:color w:val="800080"/>
+        </w:rPr>
+        <w:t>}</w:t>
+      </w:r>
+    </w:p>
+    <w:p>
+      <w:pPr>
+        <w:pStyle w:val="HTMLPreformatted"/>
+        <w:shd w:val="clear" w:color="auto" w:fill="FFFFFF"/>
+        <w:ind w:left="480"/>
+        <w:rPr>
+          <w:color w:val="000000"/>
+        </w:rPr>
+      </w:pPr>
+    </w:p>
+    <w:p>
+      <w:pPr>
+        <w:pStyle w:val="HTMLPreformatted"/>
+        <w:shd w:val="clear" w:color="auto" w:fill="FFFFFF"/>
+        <w:ind w:left="480"/>
+        <w:rPr>
+          <w:color w:val="000000"/>
+        </w:rPr>
+      </w:pPr>
+      <w:r>
+        <w:rPr>
+          <w:rStyle w:val="linewrapper"/>
+          <w:rFonts w:eastAsiaTheme="majorEastAsia"/>
+          <w:color w:val="000000"/>
+        </w:rPr>
+        <w:t xml:space="preserve">    </w:t>
+      </w:r>
+      <w:r>
+        <w:rPr>
+          <w:rStyle w:val="linewrapper"/>
+          <w:rFonts w:eastAsiaTheme="majorEastAsia"/>
+          <w:b/>
+          <w:bCs/>
+          <w:color w:val="800000"/>
+        </w:rPr>
+        <w:t>return</w:t>
+      </w:r>
+      <w:r>
+        <w:rPr>
+          <w:rStyle w:val="linewrapper"/>
+          <w:rFonts w:eastAsiaTheme="majorEastAsia"/>
+          <w:color w:val="000000"/>
+        </w:rPr>
+        <w:t xml:space="preserve"> IDENT</w:t>
+      </w:r>
+      <w:r>
+        <w:rPr>
+          <w:rStyle w:val="linewrapper"/>
+          <w:rFonts w:eastAsiaTheme="majorEastAsia"/>
+          <w:color w:val="800080"/>
+        </w:rPr>
+        <w:t>;</w:t>
+      </w:r>
+    </w:p>
+    <w:p>
+      <w:pPr>
+        <w:pStyle w:val="HTMLPreformatted"/>
+        <w:shd w:val="clear" w:color="auto" w:fill="FFFFFF"/>
+        <w:ind w:left="480"/>
+        <w:rPr>
+          <w:color w:val="000000"/>
+        </w:rPr>
+      </w:pPr>
+      <w:r>
+        <w:rPr>
+          <w:rStyle w:val="linewrapper"/>
+          <w:rFonts w:eastAsiaTheme="majorEastAsia"/>
+          <w:color w:val="800080"/>
+        </w:rPr>
+        <w:t>}</w:t>
+      </w:r>
+    </w:p>
+    <w:p>
+      <w:pPr>
+        <w:rPr>
+          <w:lang w:val="en-US"/>
+        </w:rPr>
+      </w:pPr>
+    </w:p>
+    <w:p>
+      <w:pPr>
+        <w:rPr>
+          <w:lang w:val="en-US"/>
+        </w:rPr>
+      </w:pPr>
+      <w:r>
+        <w:rPr>
+          <w:lang w:val="en-US"/>
+        </w:rPr>
+        <w:t xml:space="preserve">In the code, the default constructor </w:t>
+      </w:r>
+      <w:proofErr w:type="spellStart"/>
+      <w:r>
+        <w:rPr>
+          <w:lang w:val="en-US"/>
+        </w:rPr>
+        <w:t>TokenLookup</w:t>
+      </w:r>
+      <w:proofErr w:type="spellEnd"/>
+      <w:r>
+        <w:rPr>
+          <w:lang w:val="en-US"/>
+        </w:rPr>
+        <w:t xml:space="preserve"> i</w:t>
+      </w:r>
+      <w:r>
+        <w:rPr>
+          <w:lang w:val="en-US"/>
+        </w:rPr>
+        <w:t xml:space="preserve">s used to initialize an instance of the </w:t>
+      </w:r>
+      <w:proofErr w:type="spellStart"/>
+      <w:r>
+        <w:rPr>
+          <w:lang w:val="en-US"/>
+        </w:rPr>
+        <w:t>TokenLookup</w:t>
+      </w:r>
+      <w:proofErr w:type="spellEnd"/>
+      <w:r>
+        <w:rPr>
+          <w:lang w:val="en-US"/>
+        </w:rPr>
+        <w:t xml:space="preserve"> class. This constructor initializes an unordered map named keywords, which contains pairs of reserved keywords and their corresponding token types. This map serves as a lookup table for identifying and categorizing keywords in the code.</w:t>
+      </w:r>
+      <w:r>
+        <w:rPr>
+          <w:lang w:val="en-US"/>
+        </w:rPr>
+        <w:br/>
+      </w:r>
+    </w:p>
+    <w:p>
+      <w:pPr>
+        <w:rPr>
+          <w:lang w:val="en-US"/>
+        </w:rPr>
+      </w:pPr>
+      <w:r>
+        <w:rPr>
+          <w:lang w:val="en-US"/>
+        </w:rPr>
+        <w:t xml:space="preserve">The </w:t>
+      </w:r>
+      <w:proofErr w:type="spellStart"/>
+      <w:proofErr w:type="gramStart"/>
+      <w:r>
+        <w:rPr>
+          <w:lang w:val="en-US"/>
+        </w:rPr>
+        <w:t>lookupIdent</w:t>
+      </w:r>
+      <w:proofErr w:type="spellEnd"/>
+      <w:r>
+        <w:rPr>
+          <w:lang w:val="en-US"/>
+        </w:rPr>
+        <w:t>(</w:t>
+      </w:r>
+      <w:proofErr w:type="gramEnd"/>
+      <w:r>
+        <w:rPr>
+          <w:lang w:val="en-US"/>
+        </w:rPr>
+        <w:t xml:space="preserve">) </w:t>
+      </w:r>
+      <w:r>
+        <w:rPr>
+          <w:lang w:val="en-US"/>
+        </w:rPr>
+        <w:t xml:space="preserve">function within the </w:t>
+      </w:r>
+      <w:proofErr w:type="spellStart"/>
+      <w:r>
+        <w:rPr>
+          <w:lang w:val="en-US"/>
+        </w:rPr>
+        <w:t>TokenLookup</w:t>
+      </w:r>
+      <w:proofErr w:type="spellEnd"/>
+      <w:r>
+        <w:rPr>
+          <w:lang w:val="en-US"/>
+        </w:rPr>
+        <w:t xml:space="preserve"> class is responsible for examining a provided string to determine its token type. It does this by searching for </w:t>
+      </w:r>
+      <w:r>
+        <w:rPr>
+          <w:lang w:val="en-US"/>
+        </w:rPr>
+        <w:t>the string</w:t>
+      </w:r>
+      <w:r>
+        <w:rPr>
+          <w:lang w:val="en-US"/>
+        </w:rPr>
+        <w:t xml:space="preserve"> in the keywords map. If a match is found, the function returns the associated </w:t>
+      </w:r>
+      <w:proofErr w:type="spellStart"/>
+      <w:r>
+        <w:rPr>
+          <w:lang w:val="en-US"/>
+        </w:rPr>
+        <w:t>TokenType</w:t>
+      </w:r>
+      <w:proofErr w:type="spellEnd"/>
+      <w:r>
+        <w:rPr>
+          <w:lang w:val="en-US"/>
+        </w:rPr>
+        <w:t xml:space="preserve">. If no match is found, it returns IDENT, which represents an identifier </w:t>
+      </w:r>
+      <w:r>
+        <w:rPr>
+          <w:lang w:val="en-US"/>
+        </w:rPr>
+        <w:t xml:space="preserve">- </w:t>
+      </w:r>
+      <w:r>
+        <w:rPr>
+          <w:lang w:val="en-US"/>
+        </w:rPr>
+        <w:t>the name of a variable or function. This function is essential for identifying and categorizing tokens within the code based on the reserved keywords provided in the keywords map.</w:t>
       </w:r>
     </w:p>
     <w:sectPr>
@@ -475,6 +2616,44 @@
     </w:sectPr>
   </w:body>
 </w:document>
+</file>
+
+<file path=word/endnotes.xml><?xml version="1.0" encoding="utf-8"?>
+<w:endnotes xmlns:wpc="http://schemas.microsoft.com/office/word/2010/wordprocessingCanvas" xmlns:cx="http://schemas.microsoft.com/office/drawing/2014/chartex" xmlns:cx1="http://schemas.microsoft.com/office/drawing/2015/9/8/chartex" xmlns:cx2="http://schemas.microsoft.com/office/drawing/2015/10/21/chartex" xmlns:cx3="http://schemas.microsoft.com/office/drawing/2016/5/9/chartex" xmlns:cx4="http://schemas.microsoft.com/office/drawing/2016/5/10/chartex" xmlns:cx5="http://schemas.microsoft.com/office/drawing/2016/5/11/chartex" xmlns:cx6="http://schemas.microsoft.com/office/drawing/2016/5/12/chartex" xmlns:cx7="http://schemas.microsoft.com/office/drawing/2016/5/13/chartex" xmlns:cx8="http://schemas.microsoft.com/office/drawing/2016/5/14/chartex" xmlns:mc="http://schemas.openxmlformats.org/markup-compatibility/2006" xmlns:aink="http://schemas.microsoft.com/office/drawing/2016/ink" xmlns:am3d="http://schemas.microsoft.com/office/drawing/2017/model3d" xmlns:o="urn:schemas-microsoft-com:office:office" xmlns:oel="http://schemas.microsoft.com/office/2019/extlst" xmlns:r="http://schemas.openxmlformats.org/officeDocument/2006/relationships" xmlns:m="http://schemas.openxmlformats.org/officeDocument/2006/math" xmlns:v="urn:schemas-microsoft-com:vml" xmlns:wp14="http://schemas.microsoft.com/office/word/2010/wordprocessingDrawing" xmlns:wp="http://schemas.openxmlformats.org/drawingml/2006/wordprocessingDrawing" xmlns:w10="urn:schemas-microsoft-com:office:word" xmlns:w="http://schemas.openxmlformats.org/wordprocessingml/2006/main" xmlns:w14="http://schemas.microsoft.com/office/word/2010/wordml" xmlns:w15="http://schemas.microsoft.com/office/word/2012/wordml" xmlns:w16cex="http://schemas.microsoft.com/office/word/2018/wordml/cex" xmlns:w16cid="http://schemas.microsoft.com/office/word/2016/wordml/cid" xmlns:w16="http://schemas.microsoft.com/office/word/2018/wordml" xmlns:w16sdtdh="http://schemas.microsoft.com/office/word/2020/wordml/sdtdatahash" xmlns:w16se="http://schemas.microsoft.com/office/word/2015/wordml/symex" xmlns:wpg="http://schemas.microsoft.com/office/word/2010/wordprocessingGroup" xmlns:wpi="http://schemas.microsoft.com/office/word/2010/wordprocessingInk" xmlns:wne="http://schemas.microsoft.com/office/word/2006/wordml" xmlns:wps="http://schemas.microsoft.com/office/word/2010/wordprocessingShape" mc:Ignorable="w14 w15 w16se w16cid w16 w16cex w16sdtdh wp14">
+  <w:endnote w:type="separator" w:id="-1">
+    <w:p>
+      <w:r>
+        <w:separator/>
+      </w:r>
+    </w:p>
+  </w:endnote>
+  <w:endnote w:type="continuationSeparator" w:id="0">
+    <w:p>
+      <w:r>
+        <w:continuationSeparator/>
+      </w:r>
+    </w:p>
+  </w:endnote>
+</w:endnotes>
+</file>
+
+<file path=word/footnotes.xml><?xml version="1.0" encoding="utf-8"?>
+<w:footnotes xmlns:wpc="http://schemas.microsoft.com/office/word/2010/wordprocessingCanvas" xmlns:cx="http://schemas.microsoft.com/office/drawing/2014/chartex" xmlns:cx1="http://schemas.microsoft.com/office/drawing/2015/9/8/chartex" xmlns:cx2="http://schemas.microsoft.com/office/drawing/2015/10/21/chartex" xmlns:cx3="http://schemas.microsoft.com/office/drawing/2016/5/9/chartex" xmlns:cx4="http://schemas.microsoft.com/office/drawing/2016/5/10/chartex" xmlns:cx5="http://schemas.microsoft.com/office/drawing/2016/5/11/chartex" xmlns:cx6="http://schemas.microsoft.com/office/drawing/2016/5/12/chartex" xmlns:cx7="http://schemas.microsoft.com/office/drawing/2016/5/13/chartex" xmlns:cx8="http://schemas.microsoft.com/office/drawing/2016/5/14/chartex" xmlns:mc="http://schemas.openxmlformats.org/markup-compatibility/2006" xmlns:aink="http://schemas.microsoft.com/office/drawing/2016/ink" xmlns:am3d="http://schemas.microsoft.com/office/drawing/2017/model3d" xmlns:o="urn:schemas-microsoft-com:office:office" xmlns:oel="http://schemas.microsoft.com/office/2019/extlst" xmlns:r="http://schemas.openxmlformats.org/officeDocument/2006/relationships" xmlns:m="http://schemas.openxmlformats.org/officeDocument/2006/math" xmlns:v="urn:schemas-microsoft-com:vml" xmlns:wp14="http://schemas.microsoft.com/office/word/2010/wordprocessingDrawing" xmlns:wp="http://schemas.openxmlformats.org/drawingml/2006/wordprocessingDrawing" xmlns:w10="urn:schemas-microsoft-com:office:word" xmlns:w="http://schemas.openxmlformats.org/wordprocessingml/2006/main" xmlns:w14="http://schemas.microsoft.com/office/word/2010/wordml" xmlns:w15="http://schemas.microsoft.com/office/word/2012/wordml" xmlns:w16cex="http://schemas.microsoft.com/office/word/2018/wordml/cex" xmlns:w16cid="http://schemas.microsoft.com/office/word/2016/wordml/cid" xmlns:w16="http://schemas.microsoft.com/office/word/2018/wordml" xmlns:w16sdtdh="http://schemas.microsoft.com/office/word/2020/wordml/sdtdatahash" xmlns:w16se="http://schemas.microsoft.com/office/word/2015/wordml/symex" xmlns:wpg="http://schemas.microsoft.com/office/word/2010/wordprocessingGroup" xmlns:wpi="http://schemas.microsoft.com/office/word/2010/wordprocessingInk" xmlns:wne="http://schemas.microsoft.com/office/word/2006/wordml" xmlns:wps="http://schemas.microsoft.com/office/word/2010/wordprocessingShape" mc:Ignorable="w14 w15 w16se w16cid w16 w16cex w16sdtdh wp14">
+  <w:footnote w:type="separator" w:id="-1">
+    <w:p>
+      <w:r>
+        <w:separator/>
+      </w:r>
+    </w:p>
+  </w:footnote>
+  <w:footnote w:type="continuationSeparator" w:id="0">
+    <w:p>
+      <w:r>
+        <w:continuationSeparator/>
+      </w:r>
+    </w:p>
+  </w:footnote>
+</w:footnotes>
 </file>
 
 <file path=word/numbering.xml><?xml version="1.0" encoding="utf-8"?>
@@ -1015,6 +3194,70 @@
       <w:szCs w:val="32"/>
     </w:rPr>
   </w:style>
+  <w:style w:type="paragraph" w:styleId="Heading2">
+    <w:name w:val="heading 2"/>
+    <w:basedOn w:val="Normal"/>
+    <w:next w:val="Normal"/>
+    <w:link w:val="Heading2Char"/>
+    <w:uiPriority w:val="9"/>
+    <w:unhideWhenUsed/>
+    <w:qFormat/>
+    <w:rsid w:val="007E556A"/>
+    <w:pPr>
+      <w:keepNext/>
+      <w:keepLines/>
+      <w:spacing w:before="40"/>
+      <w:outlineLvl w:val="1"/>
+    </w:pPr>
+    <w:rPr>
+      <w:rFonts w:asciiTheme="majorHAnsi" w:eastAsiaTheme="majorEastAsia" w:hAnsiTheme="majorHAnsi" w:cstheme="majorBidi"/>
+      <w:color w:val="2F5496" w:themeColor="accent1" w:themeShade="BF"/>
+      <w:sz w:val="26"/>
+      <w:szCs w:val="26"/>
+    </w:rPr>
+  </w:style>
+  <w:style w:type="paragraph" w:styleId="Heading3">
+    <w:name w:val="heading 3"/>
+    <w:basedOn w:val="Normal"/>
+    <w:next w:val="Normal"/>
+    <w:link w:val="Heading3Char"/>
+    <w:uiPriority w:val="9"/>
+    <w:unhideWhenUsed/>
+    <w:qFormat/>
+    <w:rsid w:val="00810A82"/>
+    <w:pPr>
+      <w:keepNext/>
+      <w:keepLines/>
+      <w:spacing w:before="40"/>
+      <w:outlineLvl w:val="2"/>
+    </w:pPr>
+    <w:rPr>
+      <w:rFonts w:asciiTheme="majorHAnsi" w:eastAsiaTheme="majorEastAsia" w:hAnsiTheme="majorHAnsi" w:cstheme="majorBidi"/>
+      <w:color w:val="1F3763" w:themeColor="accent1" w:themeShade="7F"/>
+    </w:rPr>
+  </w:style>
+  <w:style w:type="paragraph" w:styleId="Heading4">
+    <w:name w:val="heading 4"/>
+    <w:basedOn w:val="Normal"/>
+    <w:next w:val="Normal"/>
+    <w:link w:val="Heading4Char"/>
+    <w:uiPriority w:val="9"/>
+    <w:unhideWhenUsed/>
+    <w:qFormat/>
+    <w:rsid w:val="00810A82"/>
+    <w:pPr>
+      <w:keepNext/>
+      <w:keepLines/>
+      <w:spacing w:before="40"/>
+      <w:outlineLvl w:val="3"/>
+    </w:pPr>
+    <w:rPr>
+      <w:rFonts w:asciiTheme="majorHAnsi" w:eastAsiaTheme="majorEastAsia" w:hAnsiTheme="majorHAnsi" w:cstheme="majorBidi"/>
+      <w:i/>
+      <w:iCs/>
+      <w:color w:val="2F5496" w:themeColor="accent1" w:themeShade="BF"/>
+    </w:rPr>
+  </w:style>
   <w:style w:type="character" w:default="1" w:styleId="DefaultParagraphFont">
     <w:name w:val="Default Paragraph Font"/>
     <w:uiPriority w:val="1"/>
@@ -1065,6 +3308,143 @@
       <w:ind w:left="720"/>
       <w:contextualSpacing/>
     </w:pPr>
+  </w:style>
+  <w:style w:type="character" w:customStyle="1" w:styleId="Heading2Char">
+    <w:name w:val="Heading 2 Char"/>
+    <w:basedOn w:val="DefaultParagraphFont"/>
+    <w:link w:val="Heading2"/>
+    <w:uiPriority w:val="9"/>
+    <w:rsid w:val="007E556A"/>
+    <w:rPr>
+      <w:rFonts w:asciiTheme="majorHAnsi" w:eastAsiaTheme="majorEastAsia" w:hAnsiTheme="majorHAnsi" w:cstheme="majorBidi"/>
+      <w:color w:val="2F5496" w:themeColor="accent1" w:themeShade="BF"/>
+      <w:sz w:val="26"/>
+      <w:szCs w:val="26"/>
+    </w:rPr>
+  </w:style>
+  <w:style w:type="character" w:customStyle="1" w:styleId="Heading3Char">
+    <w:name w:val="Heading 3 Char"/>
+    <w:basedOn w:val="DefaultParagraphFont"/>
+    <w:link w:val="Heading3"/>
+    <w:uiPriority w:val="9"/>
+    <w:rsid w:val="00810A82"/>
+    <w:rPr>
+      <w:rFonts w:asciiTheme="majorHAnsi" w:eastAsiaTheme="majorEastAsia" w:hAnsiTheme="majorHAnsi" w:cstheme="majorBidi"/>
+      <w:color w:val="1F3763" w:themeColor="accent1" w:themeShade="7F"/>
+    </w:rPr>
+  </w:style>
+  <w:style w:type="character" w:customStyle="1" w:styleId="Heading4Char">
+    <w:name w:val="Heading 4 Char"/>
+    <w:basedOn w:val="DefaultParagraphFont"/>
+    <w:link w:val="Heading4"/>
+    <w:uiPriority w:val="9"/>
+    <w:rsid w:val="00810A82"/>
+    <w:rPr>
+      <w:rFonts w:asciiTheme="majorHAnsi" w:eastAsiaTheme="majorEastAsia" w:hAnsiTheme="majorHAnsi" w:cstheme="majorBidi"/>
+      <w:i/>
+      <w:iCs/>
+      <w:color w:val="2F5496" w:themeColor="accent1" w:themeShade="BF"/>
+    </w:rPr>
+  </w:style>
+  <w:style w:type="paragraph" w:styleId="HTMLPreformatted">
+    <w:name w:val="HTML Preformatted"/>
+    <w:basedOn w:val="Normal"/>
+    <w:link w:val="HTMLPreformattedChar"/>
+    <w:uiPriority w:val="99"/>
+    <w:semiHidden/>
+    <w:unhideWhenUsed/>
+    <w:rsid w:val="00810A82"/>
+    <w:pPr>
+      <w:tabs>
+        <w:tab w:val="left" w:pos="916"/>
+        <w:tab w:val="left" w:pos="1832"/>
+        <w:tab w:val="left" w:pos="2748"/>
+        <w:tab w:val="left" w:pos="3664"/>
+        <w:tab w:val="left" w:pos="4580"/>
+        <w:tab w:val="left" w:pos="5496"/>
+        <w:tab w:val="left" w:pos="6412"/>
+        <w:tab w:val="left" w:pos="7328"/>
+        <w:tab w:val="left" w:pos="8244"/>
+        <w:tab w:val="left" w:pos="9160"/>
+        <w:tab w:val="left" w:pos="10076"/>
+        <w:tab w:val="left" w:pos="10992"/>
+        <w:tab w:val="left" w:pos="11908"/>
+        <w:tab w:val="left" w:pos="12824"/>
+        <w:tab w:val="left" w:pos="13740"/>
+        <w:tab w:val="left" w:pos="14656"/>
+      </w:tabs>
+    </w:pPr>
+    <w:rPr>
+      <w:rFonts w:ascii="Courier New" w:eastAsia="Times New Roman" w:hAnsi="Courier New" w:cs="Courier New"/>
+      <w:kern w:val="0"/>
+      <w:sz w:val="20"/>
+      <w:szCs w:val="20"/>
+      <w:lang w:eastAsia="en-GB"/>
+      <w14:ligatures w14:val="none"/>
+    </w:rPr>
+  </w:style>
+  <w:style w:type="character" w:customStyle="1" w:styleId="HTMLPreformattedChar">
+    <w:name w:val="HTML Preformatted Char"/>
+    <w:basedOn w:val="DefaultParagraphFont"/>
+    <w:link w:val="HTMLPreformatted"/>
+    <w:uiPriority w:val="99"/>
+    <w:semiHidden/>
+    <w:rsid w:val="00810A82"/>
+    <w:rPr>
+      <w:rFonts w:ascii="Courier New" w:eastAsia="Times New Roman" w:hAnsi="Courier New" w:cs="Courier New"/>
+      <w:kern w:val="0"/>
+      <w:sz w:val="20"/>
+      <w:szCs w:val="20"/>
+      <w:lang w:eastAsia="en-GB"/>
+      <w14:ligatures w14:val="none"/>
+    </w:rPr>
+  </w:style>
+  <w:style w:type="character" w:customStyle="1" w:styleId="linewrapper">
+    <w:name w:val="line_wrapper"/>
+    <w:basedOn w:val="DefaultParagraphFont"/>
+    <w:rsid w:val="00810A82"/>
+  </w:style>
+  <w:style w:type="paragraph" w:styleId="Header">
+    <w:name w:val="header"/>
+    <w:basedOn w:val="Normal"/>
+    <w:link w:val="HeaderChar"/>
+    <w:uiPriority w:val="99"/>
+    <w:unhideWhenUsed/>
+    <w:rsid w:val="003B0195"/>
+    <w:pPr>
+      <w:tabs>
+        <w:tab w:val="center" w:pos="4513"/>
+        <w:tab w:val="right" w:pos="9026"/>
+      </w:tabs>
+    </w:pPr>
+  </w:style>
+  <w:style w:type="character" w:customStyle="1" w:styleId="HeaderChar">
+    <w:name w:val="Header Char"/>
+    <w:basedOn w:val="DefaultParagraphFont"/>
+    <w:link w:val="Header"/>
+    <w:uiPriority w:val="99"/>
+    <w:rsid w:val="003B0195"/>
+  </w:style>
+  <w:style w:type="paragraph" w:styleId="Footer">
+    <w:name w:val="footer"/>
+    <w:basedOn w:val="Normal"/>
+    <w:link w:val="FooterChar"/>
+    <w:uiPriority w:val="99"/>
+    <w:unhideWhenUsed/>
+    <w:rsid w:val="003B0195"/>
+    <w:pPr>
+      <w:tabs>
+        <w:tab w:val="center" w:pos="4513"/>
+        <w:tab w:val="right" w:pos="9026"/>
+      </w:tabs>
+    </w:pPr>
+  </w:style>
+  <w:style w:type="character" w:customStyle="1" w:styleId="FooterChar">
+    <w:name w:val="Footer Char"/>
+    <w:basedOn w:val="DefaultParagraphFont"/>
+    <w:link w:val="Footer"/>
+    <w:uiPriority w:val="99"/>
+    <w:rsid w:val="003B0195"/>
   </w:style>
 </w:styles>
 </file>

</xml_diff>

<commit_message>
Add brief overview of Token struct
</commit_message>
<xml_diff>
--- a/thesis.docx
+++ b/thesis.docx
@@ -2607,6 +2607,796 @@
         </w:rPr>
         <w:t>the name of a variable or function. This function is essential for identifying and categorizing tokens within the code based on the reserved keywords provided in the keywords map.</w:t>
       </w:r>
+    </w:p>
+    <w:p>
+      <w:pPr>
+        <w:rPr>
+          <w:lang w:val="en-US"/>
+        </w:rPr>
+      </w:pPr>
+    </w:p>
+    <w:p>
+      <w:pPr>
+        <w:pStyle w:val="HTMLPreformatted"/>
+        <w:shd w:val="clear" w:color="auto" w:fill="FFFFFF"/>
+        <w:rPr>
+          <w:color w:val="000000"/>
+        </w:rPr>
+      </w:pPr>
+      <w:r>
+        <w:rPr>
+          <w:rFonts w:asciiTheme="minorHAnsi" w:hAnsiTheme="minorHAnsi" w:cstheme="minorHAnsi"/>
+          <w:sz w:val="24"/>
+          <w:szCs w:val="24"/>
+          <w:lang w:val="en-US"/>
+        </w:rPr>
+        <w:t>Now, back to this part:</w:t>
+      </w:r>
+      <w:r>
+        <w:rPr>
+          <w:rFonts w:ascii="Calibri" w:hAnsi="Calibri" w:cs="Calibri"/>
+          <w:sz w:val="22"/>
+          <w:szCs w:val="22"/>
+          <w:lang w:val="en-US"/>
+        </w:rPr>
+        <w:br/>
+      </w:r>
+      <w:r>
+        <w:rPr>
+          <w:rFonts w:ascii="Calibri" w:hAnsi="Calibri" w:cs="Calibri"/>
+          <w:sz w:val="22"/>
+          <w:szCs w:val="22"/>
+          <w:lang w:val="en-US"/>
+        </w:rPr>
+        <w:br/>
+      </w:r>
+      <w:r>
+        <w:rPr>
+          <w:rStyle w:val="linewrapper"/>
+          <w:rFonts w:eastAsiaTheme="majorEastAsia"/>
+          <w:color w:val="000000"/>
+        </w:rPr>
+        <w:t xml:space="preserve">    </w:t>
+      </w:r>
+      <w:r>
+        <w:rPr>
+          <w:rStyle w:val="linewrapper"/>
+          <w:rFonts w:eastAsiaTheme="majorEastAsia"/>
+          <w:b/>
+          <w:bCs/>
+          <w:color w:val="800000"/>
+        </w:rPr>
+        <w:t>int</w:t>
+      </w:r>
+      <w:r>
+        <w:rPr>
+          <w:rStyle w:val="linewrapper"/>
+          <w:rFonts w:eastAsiaTheme="majorEastAsia"/>
+          <w:color w:val="000000"/>
+        </w:rPr>
+        <w:t xml:space="preserve"> </w:t>
+      </w:r>
+      <w:proofErr w:type="gramStart"/>
+      <w:r>
+        <w:rPr>
+          <w:rStyle w:val="linewrapper"/>
+          <w:rFonts w:eastAsiaTheme="majorEastAsia"/>
+          <w:color w:val="000000"/>
+        </w:rPr>
+        <w:t>pos</w:t>
+      </w:r>
+      <w:r>
+        <w:rPr>
+          <w:rStyle w:val="linewrapper"/>
+          <w:rFonts w:eastAsiaTheme="majorEastAsia"/>
+          <w:color w:val="800080"/>
+        </w:rPr>
+        <w:t>;</w:t>
+      </w:r>
+      <w:proofErr w:type="gramEnd"/>
+    </w:p>
+    <w:p>
+      <w:pPr>
+        <w:pStyle w:val="HTMLPreformatted"/>
+        <w:shd w:val="clear" w:color="auto" w:fill="FFFFFF"/>
+        <w:rPr>
+          <w:color w:val="000000"/>
+        </w:rPr>
+      </w:pPr>
+      <w:r>
+        <w:rPr>
+          <w:rStyle w:val="linewrapper"/>
+          <w:rFonts w:eastAsiaTheme="majorEastAsia"/>
+          <w:color w:val="000000"/>
+        </w:rPr>
+        <w:t xml:space="preserve">    </w:t>
+      </w:r>
+      <w:r>
+        <w:rPr>
+          <w:rStyle w:val="linewrapper"/>
+          <w:rFonts w:eastAsiaTheme="majorEastAsia"/>
+          <w:b/>
+          <w:bCs/>
+          <w:color w:val="800000"/>
+        </w:rPr>
+        <w:t>int</w:t>
+      </w:r>
+      <w:r>
+        <w:rPr>
+          <w:rStyle w:val="linewrapper"/>
+          <w:rFonts w:eastAsiaTheme="majorEastAsia"/>
+          <w:color w:val="000000"/>
+        </w:rPr>
+        <w:t xml:space="preserve"> readPos</w:t>
+      </w:r>
+      <w:r>
+        <w:rPr>
+          <w:rStyle w:val="linewrapper"/>
+          <w:rFonts w:eastAsiaTheme="majorEastAsia"/>
+          <w:color w:val="800080"/>
+        </w:rPr>
+        <w:t>;</w:t>
+      </w:r>
+    </w:p>
+    <w:p>
+      <w:pPr>
+        <w:pStyle w:val="HTMLPreformatted"/>
+        <w:shd w:val="clear" w:color="auto" w:fill="FFFFFF"/>
+        <w:rPr>
+          <w:color w:val="000000"/>
+        </w:rPr>
+      </w:pPr>
+      <w:r>
+        <w:rPr>
+          <w:rStyle w:val="linewrapper"/>
+          <w:rFonts w:eastAsiaTheme="majorEastAsia"/>
+          <w:color w:val="000000"/>
+        </w:rPr>
+        <w:t xml:space="preserve">    </w:t>
+      </w:r>
+      <w:r>
+        <w:rPr>
+          <w:rStyle w:val="linewrapper"/>
+          <w:rFonts w:eastAsiaTheme="majorEastAsia"/>
+          <w:b/>
+          <w:bCs/>
+          <w:color w:val="800000"/>
+        </w:rPr>
+        <w:t>char</w:t>
+      </w:r>
+      <w:r>
+        <w:rPr>
+          <w:rStyle w:val="linewrapper"/>
+          <w:rFonts w:eastAsiaTheme="majorEastAsia"/>
+          <w:color w:val="000000"/>
+        </w:rPr>
+        <w:t xml:space="preserve"> ch</w:t>
+      </w:r>
+      <w:r>
+        <w:rPr>
+          <w:rStyle w:val="linewrapper"/>
+          <w:rFonts w:eastAsiaTheme="majorEastAsia"/>
+          <w:color w:val="800080"/>
+        </w:rPr>
+        <w:t>;</w:t>
+      </w:r>
+    </w:p>
+    <w:p>
+      <w:pPr>
+        <w:rPr>
+          <w:lang w:val="en-US"/>
+        </w:rPr>
+      </w:pPr>
+    </w:p>
+    <w:p>
+      <w:pPr>
+        <w:rPr>
+          <w:lang w:val="en-US"/>
+        </w:rPr>
+      </w:pPr>
+      <w:r>
+        <w:rPr>
+          <w:lang w:val="en-US"/>
+        </w:rPr>
+        <w:t xml:space="preserve">Let’s use the following example code </w:t>
+      </w:r>
+      <w:r>
+        <w:rPr>
+          <w:lang w:val="en-US"/>
+        </w:rPr>
+        <w:t xml:space="preserve">let a = 5; </w:t>
+      </w:r>
+      <w:r>
+        <w:rPr>
+          <w:lang w:val="en-US"/>
+        </w:rPr>
+        <w:t xml:space="preserve">and </w:t>
+      </w:r>
+      <w:r>
+        <w:rPr>
+          <w:lang w:val="en-US"/>
+        </w:rPr>
+        <w:t xml:space="preserve">walk through how these variables would be set initially when initializing the </w:t>
+      </w:r>
+      <w:proofErr w:type="spellStart"/>
+      <w:r>
+        <w:rPr>
+          <w:lang w:val="en-US"/>
+        </w:rPr>
+        <w:t>Lexer</w:t>
+      </w:r>
+      <w:proofErr w:type="spellEnd"/>
+      <w:r>
+        <w:rPr>
+          <w:lang w:val="en-US"/>
+        </w:rPr>
+        <w:t>:</w:t>
+      </w:r>
+    </w:p>
+    <w:p>
+      <w:pPr>
+        <w:rPr>
+          <w:lang w:val="en-US"/>
+        </w:rPr>
+      </w:pPr>
+    </w:p>
+    <w:p>
+      <w:pPr>
+        <w:rPr>
+          <w:lang w:val="en-US"/>
+        </w:rPr>
+      </w:pPr>
+      <w:r>
+        <w:rPr>
+          <w:b/>
+          <w:bCs/>
+          <w:lang w:val="en-US"/>
+        </w:rPr>
+        <w:t>pos would start at 0:</w:t>
+      </w:r>
+      <w:r>
+        <w:rPr>
+          <w:lang w:val="en-US"/>
+        </w:rPr>
+        <w:t xml:space="preserve"> The </w:t>
+      </w:r>
+      <w:proofErr w:type="spellStart"/>
+      <w:r>
+        <w:rPr>
+          <w:lang w:val="en-US"/>
+        </w:rPr>
+        <w:t>L</w:t>
+      </w:r>
+      <w:r>
+        <w:rPr>
+          <w:lang w:val="en-US"/>
+        </w:rPr>
+        <w:t>exer</w:t>
+      </w:r>
+      <w:proofErr w:type="spellEnd"/>
+      <w:r>
+        <w:rPr>
+          <w:lang w:val="en-US"/>
+        </w:rPr>
+        <w:t xml:space="preserve"> begins processing at the first character of the input string, which is 'l' in the </w:t>
+      </w:r>
+      <w:r>
+        <w:rPr>
+          <w:lang w:val="en-US"/>
+        </w:rPr>
+        <w:t>key</w:t>
+      </w:r>
+      <w:r>
+        <w:rPr>
+          <w:lang w:val="en-US"/>
+        </w:rPr>
+        <w:t>word 'let'.</w:t>
+      </w:r>
+    </w:p>
+    <w:p>
+      <w:pPr>
+        <w:rPr>
+          <w:lang w:val="en-US"/>
+        </w:rPr>
+      </w:pPr>
+    </w:p>
+    <w:p>
+      <w:pPr>
+        <w:rPr>
+          <w:lang w:val="en-US"/>
+        </w:rPr>
+      </w:pPr>
+      <w:proofErr w:type="spellStart"/>
+      <w:r>
+        <w:rPr>
+          <w:b/>
+          <w:bCs/>
+          <w:lang w:val="en-US"/>
+        </w:rPr>
+        <w:t>readPos</w:t>
+      </w:r>
+      <w:proofErr w:type="spellEnd"/>
+      <w:r>
+        <w:rPr>
+          <w:b/>
+          <w:bCs/>
+          <w:lang w:val="en-US"/>
+        </w:rPr>
+        <w:t xml:space="preserve"> would start at 1:</w:t>
+      </w:r>
+      <w:r>
+        <w:rPr>
+          <w:lang w:val="en-US"/>
+        </w:rPr>
+        <w:t xml:space="preserve"> This indicates that the </w:t>
+      </w:r>
+      <w:proofErr w:type="spellStart"/>
+      <w:r>
+        <w:rPr>
+          <w:lang w:val="en-US"/>
+        </w:rPr>
+        <w:t>lexer</w:t>
+      </w:r>
+      <w:proofErr w:type="spellEnd"/>
+      <w:r>
+        <w:rPr>
+          <w:lang w:val="en-US"/>
+        </w:rPr>
+        <w:t xml:space="preserve"> is ready to read the next character after the current character pointed to by pos, which is 'e' in 'let'.</w:t>
+      </w:r>
+    </w:p>
+    <w:p>
+      <w:pPr>
+        <w:rPr>
+          <w:lang w:val="en-US"/>
+        </w:rPr>
+      </w:pPr>
+    </w:p>
+    <w:p>
+      <w:pPr>
+        <w:rPr>
+          <w:lang w:val="en-US"/>
+        </w:rPr>
+      </w:pPr>
+      <w:proofErr w:type="spellStart"/>
+      <w:r>
+        <w:rPr>
+          <w:b/>
+          <w:bCs/>
+          <w:lang w:val="en-US"/>
+        </w:rPr>
+        <w:t>ch</w:t>
+      </w:r>
+      <w:proofErr w:type="spellEnd"/>
+      <w:r>
+        <w:rPr>
+          <w:b/>
+          <w:bCs/>
+          <w:lang w:val="en-US"/>
+        </w:rPr>
+        <w:t xml:space="preserve"> would be assigned 'l':</w:t>
+      </w:r>
+      <w:r>
+        <w:rPr>
+          <w:lang w:val="en-US"/>
+        </w:rPr>
+        <w:t xml:space="preserve"> This variable stores the character currently pointed to by pos, which is 'l' in 'let'.</w:t>
+      </w:r>
+    </w:p>
+    <w:p>
+      <w:pPr>
+        <w:rPr>
+          <w:lang w:val="en-US"/>
+        </w:rPr>
+      </w:pPr>
+    </w:p>
+    <w:p>
+      <w:pPr>
+        <w:rPr>
+          <w:lang w:val="en-US"/>
+        </w:rPr>
+      </w:pPr>
+    </w:p>
+    <w:p>
+      <w:pPr>
+        <w:rPr>
+          <w:lang w:val="en-US"/>
+        </w:rPr>
+      </w:pPr>
+      <w:r>
+        <w:rPr>
+          <w:lang w:val="en-US"/>
+        </w:rPr>
+        <w:lastRenderedPageBreak/>
+        <w:t xml:space="preserve">Before we explore the additional features of the </w:t>
+      </w:r>
+      <w:proofErr w:type="spellStart"/>
+      <w:r>
+        <w:rPr>
+          <w:lang w:val="en-US"/>
+        </w:rPr>
+        <w:t>Lexer</w:t>
+      </w:r>
+      <w:proofErr w:type="spellEnd"/>
+      <w:r>
+        <w:rPr>
+          <w:lang w:val="en-US"/>
+        </w:rPr>
+        <w:t>, let's first examine where the tokens are defined. These tokens are encapsulated in a struct called "Token," which is defined as follows:</w:t>
+      </w:r>
+    </w:p>
+    <w:p>
+      <w:pPr>
+        <w:rPr>
+          <w:lang w:val="en-US"/>
+        </w:rPr>
+      </w:pPr>
+    </w:p>
+    <w:p>
+      <w:pPr>
+        <w:pStyle w:val="HTMLPreformatted"/>
+        <w:shd w:val="clear" w:color="auto" w:fill="FFFFFF"/>
+        <w:rPr>
+          <w:color w:val="000000"/>
+        </w:rPr>
+      </w:pPr>
+      <w:r>
+        <w:rPr>
+          <w:rStyle w:val="linewrapper"/>
+          <w:rFonts w:eastAsiaTheme="majorEastAsia"/>
+          <w:b/>
+          <w:bCs/>
+          <w:color w:val="800000"/>
+        </w:rPr>
+        <w:t>struct</w:t>
+      </w:r>
+      <w:r>
+        <w:rPr>
+          <w:rStyle w:val="linewrapper"/>
+          <w:rFonts w:eastAsiaTheme="majorEastAsia"/>
+          <w:color w:val="000000"/>
+        </w:rPr>
+        <w:t xml:space="preserve"> Token </w:t>
+      </w:r>
+      <w:r>
+        <w:rPr>
+          <w:rStyle w:val="linewrapper"/>
+          <w:rFonts w:eastAsiaTheme="majorEastAsia"/>
+          <w:color w:val="800080"/>
+        </w:rPr>
+        <w:t>{</w:t>
+      </w:r>
+    </w:p>
+    <w:p>
+      <w:pPr>
+        <w:pStyle w:val="HTMLPreformatted"/>
+        <w:shd w:val="clear" w:color="auto" w:fill="FFFFFF"/>
+        <w:rPr>
+          <w:color w:val="000000"/>
+        </w:rPr>
+      </w:pPr>
+      <w:r>
+        <w:rPr>
+          <w:rStyle w:val="linewrapper"/>
+          <w:rFonts w:eastAsiaTheme="majorEastAsia"/>
+          <w:color w:val="000000"/>
+        </w:rPr>
+        <w:t xml:space="preserve">    TokenType type</w:t>
+      </w:r>
+      <w:r>
+        <w:rPr>
+          <w:rStyle w:val="linewrapper"/>
+          <w:rFonts w:eastAsiaTheme="majorEastAsia"/>
+          <w:color w:val="800080"/>
+        </w:rPr>
+        <w:t>;</w:t>
+      </w:r>
+    </w:p>
+    <w:p>
+      <w:pPr>
+        <w:pStyle w:val="HTMLPreformatted"/>
+        <w:shd w:val="clear" w:color="auto" w:fill="FFFFFF"/>
+        <w:rPr>
+          <w:color w:val="000000"/>
+        </w:rPr>
+      </w:pPr>
+      <w:r>
+        <w:rPr>
+          <w:rStyle w:val="linewrapper"/>
+          <w:rFonts w:eastAsiaTheme="majorEastAsia"/>
+          <w:color w:val="000000"/>
+        </w:rPr>
+        <w:t xml:space="preserve">    </w:t>
+      </w:r>
+      <w:r>
+        <w:rPr>
+          <w:rStyle w:val="linewrapper"/>
+          <w:rFonts w:eastAsiaTheme="majorEastAsia"/>
+          <w:color w:val="666616"/>
+        </w:rPr>
+        <w:t>std</w:t>
+      </w:r>
+      <w:r>
+        <w:rPr>
+          <w:rStyle w:val="linewrapper"/>
+          <w:rFonts w:eastAsiaTheme="majorEastAsia"/>
+          <w:color w:val="800080"/>
+        </w:rPr>
+        <w:t>::</w:t>
+      </w:r>
+      <w:r>
+        <w:rPr>
+          <w:rStyle w:val="linewrapper"/>
+          <w:rFonts w:eastAsiaTheme="majorEastAsia"/>
+          <w:color w:val="603000"/>
+        </w:rPr>
+        <w:t>string</w:t>
+      </w:r>
+      <w:r>
+        <w:rPr>
+          <w:rStyle w:val="linewrapper"/>
+          <w:rFonts w:eastAsiaTheme="majorEastAsia"/>
+          <w:color w:val="000000"/>
+        </w:rPr>
+        <w:t xml:space="preserve"> literal</w:t>
+      </w:r>
+      <w:r>
+        <w:rPr>
+          <w:rStyle w:val="linewrapper"/>
+          <w:rFonts w:eastAsiaTheme="majorEastAsia"/>
+          <w:color w:val="800080"/>
+        </w:rPr>
+        <w:t>;</w:t>
+      </w:r>
+    </w:p>
+    <w:p>
+      <w:pPr>
+        <w:pStyle w:val="HTMLPreformatted"/>
+        <w:shd w:val="clear" w:color="auto" w:fill="FFFFFF"/>
+        <w:rPr>
+          <w:rStyle w:val="linewrapper"/>
+          <w:rFonts w:eastAsiaTheme="majorEastAsia"/>
+          <w:color w:val="800080"/>
+        </w:rPr>
+      </w:pPr>
+      <w:r>
+        <w:rPr>
+          <w:rStyle w:val="linewrapper"/>
+          <w:rFonts w:eastAsiaTheme="majorEastAsia"/>
+          <w:color w:val="800080"/>
+        </w:rPr>
+        <w:t>};</w:t>
+      </w:r>
+    </w:p>
+    <w:p>
+      <w:pPr>
+        <w:pStyle w:val="HTMLPreformatted"/>
+        <w:shd w:val="clear" w:color="auto" w:fill="FFFFFF"/>
+        <w:rPr>
+          <w:rStyle w:val="linewrapper"/>
+          <w:rFonts w:eastAsiaTheme="majorEastAsia"/>
+          <w:color w:val="800080"/>
+        </w:rPr>
+      </w:pPr>
+    </w:p>
+    <w:p>
+      <w:pPr>
+        <w:pStyle w:val="HTMLPreformatted"/>
+        <w:shd w:val="clear" w:color="auto" w:fill="FFFFFF"/>
+        <w:rPr>
+          <w:rFonts w:asciiTheme="minorHAnsi" w:hAnsiTheme="minorHAnsi" w:cstheme="minorHAnsi"/>
+          <w:color w:val="000000"/>
+          <w:sz w:val="24"/>
+          <w:szCs w:val="24"/>
+        </w:rPr>
+      </w:pPr>
+      <w:r>
+        <w:rPr>
+          <w:rFonts w:asciiTheme="minorHAnsi" w:hAnsiTheme="minorHAnsi" w:cstheme="minorHAnsi"/>
+          <w:color w:val="000000"/>
+          <w:sz w:val="24"/>
+          <w:szCs w:val="24"/>
+        </w:rPr>
+        <w:t>The "literal" field in the Token struct, as the name suggests, stores the literal value of the token. For instance, if the token is '=' (an assignment operator), the "literal" field would contain the string '='. The "TokenType" of the token is determined by an enum declared in the same file:</w:t>
+      </w:r>
+    </w:p>
+    <w:p>
+      <w:pPr>
+        <w:pStyle w:val="HTMLPreformatted"/>
+        <w:shd w:val="clear" w:color="auto" w:fill="FFFFFF"/>
+        <w:rPr>
+          <w:rFonts w:asciiTheme="minorHAnsi" w:hAnsiTheme="minorHAnsi" w:cstheme="minorHAnsi"/>
+          <w:color w:val="000000"/>
+          <w:sz w:val="24"/>
+          <w:szCs w:val="24"/>
+        </w:rPr>
+      </w:pPr>
+    </w:p>
+    <w:p>
+      <w:pPr>
+        <w:pStyle w:val="HTMLPreformatted"/>
+        <w:shd w:val="clear" w:color="auto" w:fill="FFFFFF"/>
+        <w:rPr>
+          <w:color w:val="000000"/>
+        </w:rPr>
+      </w:pPr>
+      <w:r>
+        <w:rPr>
+          <w:rStyle w:val="linewrapper"/>
+          <w:rFonts w:eastAsiaTheme="majorEastAsia"/>
+          <w:b/>
+          <w:bCs/>
+          <w:color w:val="800000"/>
+        </w:rPr>
+        <w:t>enum</w:t>
+      </w:r>
+      <w:r>
+        <w:rPr>
+          <w:rStyle w:val="linewrapper"/>
+          <w:rFonts w:eastAsiaTheme="majorEastAsia"/>
+          <w:color w:val="000000"/>
+        </w:rPr>
+        <w:t xml:space="preserve"> TokenType </w:t>
+      </w:r>
+      <w:r>
+        <w:rPr>
+          <w:rStyle w:val="linewrapper"/>
+          <w:rFonts w:eastAsiaTheme="majorEastAsia"/>
+          <w:color w:val="800080"/>
+        </w:rPr>
+        <w:t>{</w:t>
+      </w:r>
+    </w:p>
+    <w:p>
+      <w:pPr>
+        <w:pStyle w:val="HTMLPreformatted"/>
+        <w:shd w:val="clear" w:color="auto" w:fill="FFFFFF"/>
+        <w:rPr>
+          <w:color w:val="000000"/>
+        </w:rPr>
+      </w:pPr>
+      <w:r>
+        <w:rPr>
+          <w:rStyle w:val="linewrapper"/>
+          <w:rFonts w:eastAsiaTheme="majorEastAsia"/>
+          <w:color w:val="000000"/>
+        </w:rPr>
+        <w:t xml:space="preserve">    ASSIGN</w:t>
+      </w:r>
+      <w:r>
+        <w:rPr>
+          <w:rStyle w:val="linewrapper"/>
+          <w:rFonts w:eastAsiaTheme="majorEastAsia"/>
+          <w:color w:val="808030"/>
+        </w:rPr>
+        <w:t>,</w:t>
+      </w:r>
+    </w:p>
+    <w:p>
+      <w:pPr>
+        <w:pStyle w:val="HTMLPreformatted"/>
+        <w:shd w:val="clear" w:color="auto" w:fill="FFFFFF"/>
+        <w:rPr>
+          <w:color w:val="000000"/>
+        </w:rPr>
+      </w:pPr>
+      <w:r>
+        <w:rPr>
+          <w:rStyle w:val="linewrapper"/>
+          <w:rFonts w:eastAsiaTheme="majorEastAsia"/>
+          <w:color w:val="000000"/>
+        </w:rPr>
+        <w:t xml:space="preserve">    </w:t>
+      </w:r>
+      <w:r>
+        <w:rPr>
+          <w:rStyle w:val="linewrapper"/>
+          <w:rFonts w:eastAsiaTheme="majorEastAsia"/>
+          <w:color w:val="696969"/>
+        </w:rPr>
+        <w:t>// Other token types...</w:t>
+      </w:r>
+    </w:p>
+    <w:p>
+      <w:pPr>
+        <w:pStyle w:val="HTMLPreformatted"/>
+        <w:shd w:val="clear" w:color="auto" w:fill="FFFFFF"/>
+        <w:rPr>
+          <w:color w:val="000000"/>
+        </w:rPr>
+      </w:pPr>
+      <w:r>
+        <w:rPr>
+          <w:rStyle w:val="linewrapper"/>
+          <w:rFonts w:eastAsiaTheme="majorEastAsia"/>
+          <w:color w:val="800080"/>
+        </w:rPr>
+        <w:t>};</w:t>
+      </w:r>
+    </w:p>
+    <w:p>
+      <w:pPr>
+        <w:pStyle w:val="HTMLPreformatted"/>
+        <w:shd w:val="clear" w:color="auto" w:fill="FFFFFF"/>
+        <w:rPr>
+          <w:rFonts w:asciiTheme="minorHAnsi" w:hAnsiTheme="minorHAnsi" w:cstheme="minorHAnsi"/>
+          <w:color w:val="000000"/>
+          <w:sz w:val="24"/>
+          <w:szCs w:val="24"/>
+        </w:rPr>
+      </w:pPr>
+    </w:p>
+    <w:p>
+      <w:pPr>
+        <w:pStyle w:val="HTMLPreformatted"/>
+        <w:shd w:val="clear" w:color="auto" w:fill="FFFFFF"/>
+        <w:rPr>
+          <w:rFonts w:asciiTheme="minorHAnsi" w:hAnsiTheme="minorHAnsi" w:cstheme="minorHAnsi"/>
+          <w:color w:val="000000"/>
+          <w:sz w:val="24"/>
+          <w:szCs w:val="24"/>
+          <w:lang w:val="en-US"/>
+        </w:rPr>
+      </w:pPr>
+      <w:r>
+        <w:rPr>
+          <w:rFonts w:asciiTheme="minorHAnsi" w:hAnsiTheme="minorHAnsi" w:cstheme="minorHAnsi"/>
+          <w:color w:val="000000"/>
+          <w:sz w:val="24"/>
+          <w:szCs w:val="24"/>
+        </w:rPr>
+        <w:t>Consequently, in the case of a token with the literal value '=', the Token struct would hold the TokenType ASSIGN to represent this specific token</w:t>
+      </w:r>
+      <w:r>
+        <w:rPr>
+          <w:rFonts w:asciiTheme="minorHAnsi" w:hAnsiTheme="minorHAnsi" w:cstheme="minorHAnsi"/>
+          <w:color w:val="000000"/>
+          <w:sz w:val="24"/>
+          <w:szCs w:val="24"/>
+          <w:lang w:val="en-US"/>
+        </w:rPr>
+        <w:t>.</w:t>
+      </w:r>
+    </w:p>
+    <w:p>
+      <w:pPr>
+        <w:pStyle w:val="HTMLPreformatted"/>
+        <w:shd w:val="clear" w:color="auto" w:fill="FFFFFF"/>
+        <w:rPr>
+          <w:rFonts w:asciiTheme="minorHAnsi" w:hAnsiTheme="minorHAnsi" w:cstheme="minorHAnsi"/>
+          <w:color w:val="000000"/>
+          <w:sz w:val="24"/>
+          <w:szCs w:val="24"/>
+          <w:lang w:val="en-US"/>
+        </w:rPr>
+      </w:pPr>
+    </w:p>
+    <w:p>
+      <w:pPr>
+        <w:pStyle w:val="HTMLPreformatted"/>
+        <w:shd w:val="clear" w:color="auto" w:fill="FFFFFF"/>
+        <w:rPr>
+          <w:rFonts w:asciiTheme="minorHAnsi" w:hAnsiTheme="minorHAnsi" w:cstheme="minorHAnsi"/>
+          <w:color w:val="000000"/>
+          <w:sz w:val="24"/>
+          <w:szCs w:val="24"/>
+          <w:lang w:val="en-US"/>
+        </w:rPr>
+      </w:pPr>
+    </w:p>
+    <w:p>
+      <w:pPr>
+        <w:rPr>
+          <w:lang w:val="en-US"/>
+        </w:rPr>
+      </w:pPr>
+    </w:p>
+    <w:p>
+      <w:pPr>
+        <w:rPr>
+          <w:lang w:val="en-US"/>
+        </w:rPr>
+      </w:pPr>
     </w:p>
     <w:sectPr>
       <w:pgSz w:w="11906" w:h="16838"/>

</xml_diff>

<commit_message>
Add tokens to thesis and remove static cast in lexer
</commit_message>
<xml_diff>
--- a/thesis.docx
+++ b/thesis.docx
@@ -2993,7 +2993,7 @@
     <w:p>
       <w:pPr>
         <w:rPr>
-          <w:lang w:val="en-US"/>
+          <w:lang w:val="bg-BG"/>
         </w:rPr>
       </w:pPr>
     </w:p>
@@ -3383,6 +3383,1898 @@
           <w:lang w:val="en-US"/>
         </w:rPr>
       </w:pPr>
+      <w:r>
+        <w:rPr>
+          <w:rFonts w:asciiTheme="minorHAnsi" w:hAnsiTheme="minorHAnsi" w:cstheme="minorHAnsi"/>
+          <w:color w:val="000000"/>
+          <w:sz w:val="24"/>
+          <w:szCs w:val="24"/>
+          <w:lang w:val="en-US"/>
+        </w:rPr>
+        <w:t>All</w:t>
+      </w:r>
+      <w:r>
+        <w:rPr>
+          <w:rFonts w:asciiTheme="minorHAnsi" w:hAnsiTheme="minorHAnsi" w:cstheme="minorHAnsi"/>
+          <w:color w:val="000000"/>
+          <w:sz w:val="24"/>
+          <w:szCs w:val="24"/>
+          <w:lang w:val="en-US"/>
+        </w:rPr>
+        <w:t xml:space="preserve"> the tokens </w:t>
+      </w:r>
+      <w:proofErr w:type="spellStart"/>
+      <w:r>
+        <w:rPr>
+          <w:rFonts w:asciiTheme="minorHAnsi" w:hAnsiTheme="minorHAnsi" w:cstheme="minorHAnsi"/>
+          <w:color w:val="000000"/>
+          <w:sz w:val="24"/>
+          <w:szCs w:val="24"/>
+          <w:lang w:val="en-US"/>
+        </w:rPr>
+        <w:t>Nulascript’s</w:t>
+      </w:r>
+      <w:proofErr w:type="spellEnd"/>
+      <w:r>
+        <w:rPr>
+          <w:rFonts w:asciiTheme="minorHAnsi" w:hAnsiTheme="minorHAnsi" w:cstheme="minorHAnsi"/>
+          <w:color w:val="000000"/>
+          <w:sz w:val="24"/>
+          <w:szCs w:val="24"/>
+          <w:lang w:val="en-US"/>
+        </w:rPr>
+        <w:t xml:space="preserve"> </w:t>
+      </w:r>
+      <w:proofErr w:type="spellStart"/>
+      <w:r>
+        <w:rPr>
+          <w:rFonts w:asciiTheme="minorHAnsi" w:hAnsiTheme="minorHAnsi" w:cstheme="minorHAnsi"/>
+          <w:color w:val="000000"/>
+          <w:sz w:val="24"/>
+          <w:szCs w:val="24"/>
+          <w:lang w:val="en-US"/>
+        </w:rPr>
+        <w:t>Lexer</w:t>
+      </w:r>
+      <w:proofErr w:type="spellEnd"/>
+      <w:r>
+        <w:rPr>
+          <w:rFonts w:asciiTheme="minorHAnsi" w:hAnsiTheme="minorHAnsi" w:cstheme="minorHAnsi"/>
+          <w:color w:val="000000"/>
+          <w:sz w:val="24"/>
+          <w:szCs w:val="24"/>
+          <w:lang w:val="en-US"/>
+        </w:rPr>
+        <w:t xml:space="preserve"> supports:</w:t>
+      </w:r>
+    </w:p>
+    <w:p>
+      <w:pPr>
+        <w:pStyle w:val="HTMLPreformatted"/>
+        <w:shd w:val="clear" w:color="auto" w:fill="FFFFFF"/>
+        <w:rPr>
+          <w:rFonts w:asciiTheme="minorHAnsi" w:hAnsiTheme="minorHAnsi" w:cstheme="minorHAnsi"/>
+          <w:color w:val="000000"/>
+          <w:sz w:val="24"/>
+          <w:szCs w:val="24"/>
+          <w:lang w:val="en-US"/>
+        </w:rPr>
+      </w:pPr>
+    </w:p>
+    <w:p>
+      <w:pPr>
+        <w:pStyle w:val="HTMLPreformatted"/>
+        <w:shd w:val="clear" w:color="auto" w:fill="FFFFFF"/>
+        <w:rPr>
+          <w:rFonts w:asciiTheme="minorHAnsi" w:hAnsiTheme="minorHAnsi" w:cstheme="minorHAnsi"/>
+          <w:color w:val="000000"/>
+          <w:sz w:val="24"/>
+          <w:szCs w:val="24"/>
+          <w:lang w:val="en-US"/>
+        </w:rPr>
+      </w:pPr>
+      <w:r>
+        <w:rPr>
+          <w:rFonts w:asciiTheme="minorHAnsi" w:hAnsiTheme="minorHAnsi" w:cstheme="minorHAnsi"/>
+          <w:b/>
+          <w:bCs/>
+          <w:color w:val="000000"/>
+          <w:sz w:val="24"/>
+          <w:szCs w:val="24"/>
+          <w:lang w:val="en-US"/>
+        </w:rPr>
+        <w:t>EOF_TYPE</w:t>
+      </w:r>
+      <w:r>
+        <w:rPr>
+          <w:rFonts w:asciiTheme="minorHAnsi" w:hAnsiTheme="minorHAnsi" w:cstheme="minorHAnsi"/>
+          <w:color w:val="000000"/>
+          <w:sz w:val="24"/>
+          <w:szCs w:val="24"/>
+          <w:lang w:val="en-US"/>
+        </w:rPr>
+        <w:t>: This token represents the end of the file or input stream and is often used to indicate the end of parsing.</w:t>
+      </w:r>
+    </w:p>
+    <w:p>
+      <w:pPr>
+        <w:pStyle w:val="HTMLPreformatted"/>
+        <w:shd w:val="clear" w:color="auto" w:fill="FFFFFF"/>
+        <w:rPr>
+          <w:rFonts w:asciiTheme="minorHAnsi" w:hAnsiTheme="minorHAnsi" w:cstheme="minorHAnsi"/>
+          <w:color w:val="000000"/>
+          <w:sz w:val="24"/>
+          <w:szCs w:val="24"/>
+          <w:lang w:val="en-US"/>
+        </w:rPr>
+      </w:pPr>
+    </w:p>
+    <w:p>
+      <w:pPr>
+        <w:pStyle w:val="HTMLPreformatted"/>
+        <w:shd w:val="clear" w:color="auto" w:fill="FFFFFF"/>
+        <w:rPr>
+          <w:rFonts w:asciiTheme="minorHAnsi" w:hAnsiTheme="minorHAnsi" w:cstheme="minorHAnsi"/>
+          <w:color w:val="000000"/>
+          <w:sz w:val="24"/>
+          <w:szCs w:val="24"/>
+          <w:lang w:val="en-US"/>
+        </w:rPr>
+      </w:pPr>
+      <w:r>
+        <w:rPr>
+          <w:rFonts w:asciiTheme="minorHAnsi" w:hAnsiTheme="minorHAnsi" w:cstheme="minorHAnsi"/>
+          <w:b/>
+          <w:bCs/>
+          <w:color w:val="000000"/>
+          <w:sz w:val="24"/>
+          <w:szCs w:val="24"/>
+          <w:lang w:val="en-US"/>
+        </w:rPr>
+        <w:t>ILLEGAL</w:t>
+      </w:r>
+      <w:r>
+        <w:rPr>
+          <w:rFonts w:asciiTheme="minorHAnsi" w:hAnsiTheme="minorHAnsi" w:cstheme="minorHAnsi"/>
+          <w:color w:val="000000"/>
+          <w:sz w:val="24"/>
+          <w:szCs w:val="24"/>
+          <w:lang w:val="en-US"/>
+        </w:rPr>
+        <w:t>: This token is typically used to represent an illegal or unrecognized input.</w:t>
+      </w:r>
+    </w:p>
+    <w:p>
+      <w:pPr>
+        <w:pStyle w:val="HTMLPreformatted"/>
+        <w:shd w:val="clear" w:color="auto" w:fill="FFFFFF"/>
+        <w:rPr>
+          <w:rFonts w:asciiTheme="minorHAnsi" w:hAnsiTheme="minorHAnsi" w:cstheme="minorHAnsi"/>
+          <w:color w:val="000000"/>
+          <w:sz w:val="24"/>
+          <w:szCs w:val="24"/>
+          <w:lang w:val="bg-BG"/>
+        </w:rPr>
+      </w:pPr>
+    </w:p>
+    <w:p>
+      <w:pPr>
+        <w:pStyle w:val="HTMLPreformatted"/>
+        <w:shd w:val="clear" w:color="auto" w:fill="FFFFFF"/>
+        <w:rPr>
+          <w:rFonts w:asciiTheme="minorHAnsi" w:hAnsiTheme="minorHAnsi" w:cstheme="minorHAnsi"/>
+          <w:color w:val="000000"/>
+          <w:sz w:val="24"/>
+          <w:szCs w:val="24"/>
+          <w:lang w:val="en-US"/>
+        </w:rPr>
+      </w:pPr>
+      <w:r>
+        <w:rPr>
+          <w:rFonts w:asciiTheme="minorHAnsi" w:hAnsiTheme="minorHAnsi" w:cstheme="minorHAnsi"/>
+          <w:b/>
+          <w:bCs/>
+          <w:color w:val="000000"/>
+          <w:sz w:val="24"/>
+          <w:szCs w:val="24"/>
+          <w:lang w:val="en-US"/>
+        </w:rPr>
+        <w:t>IDENT</w:t>
+      </w:r>
+      <w:r>
+        <w:rPr>
+          <w:rFonts w:asciiTheme="minorHAnsi" w:hAnsiTheme="minorHAnsi" w:cstheme="minorHAnsi"/>
+          <w:color w:val="000000"/>
+          <w:sz w:val="24"/>
+          <w:szCs w:val="24"/>
+          <w:lang w:val="en-US"/>
+        </w:rPr>
+        <w:t>: Stands for "identifier" and is used to represent variable or function names in the source code.</w:t>
+      </w:r>
+    </w:p>
+    <w:p>
+      <w:pPr>
+        <w:pStyle w:val="HTMLPreformatted"/>
+        <w:shd w:val="clear" w:color="auto" w:fill="FFFFFF"/>
+        <w:rPr>
+          <w:rFonts w:asciiTheme="minorHAnsi" w:hAnsiTheme="minorHAnsi" w:cstheme="minorHAnsi"/>
+          <w:color w:val="000000"/>
+          <w:sz w:val="24"/>
+          <w:szCs w:val="24"/>
+          <w:lang w:val="en-US"/>
+        </w:rPr>
+      </w:pPr>
+    </w:p>
+    <w:p>
+      <w:pPr>
+        <w:pStyle w:val="HTMLPreformatted"/>
+        <w:shd w:val="clear" w:color="auto" w:fill="FFFFFF"/>
+        <w:rPr>
+          <w:rFonts w:asciiTheme="minorHAnsi" w:hAnsiTheme="minorHAnsi" w:cstheme="minorHAnsi"/>
+          <w:color w:val="000000"/>
+          <w:sz w:val="24"/>
+          <w:szCs w:val="24"/>
+          <w:lang w:val="en-US"/>
+        </w:rPr>
+      </w:pPr>
+      <w:r>
+        <w:rPr>
+          <w:rFonts w:asciiTheme="minorHAnsi" w:hAnsiTheme="minorHAnsi" w:cstheme="minorHAnsi"/>
+          <w:b/>
+          <w:bCs/>
+          <w:color w:val="000000"/>
+          <w:sz w:val="24"/>
+          <w:szCs w:val="24"/>
+          <w:lang w:val="en-US"/>
+        </w:rPr>
+        <w:t>INT</w:t>
+      </w:r>
+      <w:r>
+        <w:rPr>
+          <w:rFonts w:asciiTheme="minorHAnsi" w:hAnsiTheme="minorHAnsi" w:cstheme="minorHAnsi"/>
+          <w:color w:val="000000"/>
+          <w:sz w:val="24"/>
+          <w:szCs w:val="24"/>
+          <w:lang w:val="en-US"/>
+        </w:rPr>
+        <w:t>: Represents integer values in the source code.</w:t>
+      </w:r>
+    </w:p>
+    <w:p>
+      <w:pPr>
+        <w:pStyle w:val="HTMLPreformatted"/>
+        <w:shd w:val="clear" w:color="auto" w:fill="FFFFFF"/>
+        <w:rPr>
+          <w:rFonts w:asciiTheme="minorHAnsi" w:hAnsiTheme="minorHAnsi" w:cstheme="minorHAnsi"/>
+          <w:color w:val="000000"/>
+          <w:sz w:val="24"/>
+          <w:szCs w:val="24"/>
+          <w:lang w:val="en-US"/>
+        </w:rPr>
+      </w:pPr>
+    </w:p>
+    <w:p>
+      <w:pPr>
+        <w:pStyle w:val="HTMLPreformatted"/>
+        <w:shd w:val="clear" w:color="auto" w:fill="FFFFFF"/>
+        <w:rPr>
+          <w:rFonts w:asciiTheme="minorHAnsi" w:hAnsiTheme="minorHAnsi" w:cstheme="minorHAnsi"/>
+          <w:color w:val="000000"/>
+          <w:sz w:val="24"/>
+          <w:szCs w:val="24"/>
+          <w:lang w:val="en-US"/>
+        </w:rPr>
+      </w:pPr>
+      <w:r>
+        <w:rPr>
+          <w:rFonts w:asciiTheme="minorHAnsi" w:hAnsiTheme="minorHAnsi" w:cstheme="minorHAnsi"/>
+          <w:b/>
+          <w:bCs/>
+          <w:color w:val="000000"/>
+          <w:sz w:val="24"/>
+          <w:szCs w:val="24"/>
+          <w:lang w:val="en-US"/>
+        </w:rPr>
+        <w:t>ASSIGN</w:t>
+      </w:r>
+      <w:r>
+        <w:rPr>
+          <w:rFonts w:asciiTheme="minorHAnsi" w:hAnsiTheme="minorHAnsi" w:cstheme="minorHAnsi"/>
+          <w:color w:val="000000"/>
+          <w:sz w:val="24"/>
+          <w:szCs w:val="24"/>
+          <w:lang w:val="en-US"/>
+        </w:rPr>
+        <w:t>: Represents the assignment operator, typically used to assign a value to a variable.</w:t>
+      </w:r>
+    </w:p>
+    <w:p>
+      <w:pPr>
+        <w:pStyle w:val="HTMLPreformatted"/>
+        <w:shd w:val="clear" w:color="auto" w:fill="FFFFFF"/>
+        <w:rPr>
+          <w:rFonts w:asciiTheme="minorHAnsi" w:hAnsiTheme="minorHAnsi" w:cstheme="minorHAnsi"/>
+          <w:color w:val="000000"/>
+          <w:sz w:val="24"/>
+          <w:szCs w:val="24"/>
+          <w:lang w:val="en-US"/>
+        </w:rPr>
+      </w:pPr>
+    </w:p>
+    <w:p>
+      <w:pPr>
+        <w:pStyle w:val="HTMLPreformatted"/>
+        <w:shd w:val="clear" w:color="auto" w:fill="FFFFFF"/>
+        <w:rPr>
+          <w:rFonts w:asciiTheme="minorHAnsi" w:hAnsiTheme="minorHAnsi" w:cstheme="minorHAnsi"/>
+          <w:color w:val="000000"/>
+          <w:sz w:val="24"/>
+          <w:szCs w:val="24"/>
+          <w:lang w:val="en-US"/>
+        </w:rPr>
+      </w:pPr>
+      <w:r>
+        <w:rPr>
+          <w:rFonts w:asciiTheme="minorHAnsi" w:hAnsiTheme="minorHAnsi" w:cstheme="minorHAnsi"/>
+          <w:b/>
+          <w:bCs/>
+          <w:color w:val="000000"/>
+          <w:sz w:val="24"/>
+          <w:szCs w:val="24"/>
+          <w:lang w:val="en-US"/>
+        </w:rPr>
+        <w:t>PLUS</w:t>
+      </w:r>
+      <w:r>
+        <w:rPr>
+          <w:rFonts w:asciiTheme="minorHAnsi" w:hAnsiTheme="minorHAnsi" w:cstheme="minorHAnsi"/>
+          <w:color w:val="000000"/>
+          <w:sz w:val="24"/>
+          <w:szCs w:val="24"/>
+          <w:lang w:val="en-US"/>
+        </w:rPr>
+        <w:t>: Represents the addition operator.</w:t>
+      </w:r>
+    </w:p>
+    <w:p>
+      <w:pPr>
+        <w:pStyle w:val="HTMLPreformatted"/>
+        <w:shd w:val="clear" w:color="auto" w:fill="FFFFFF"/>
+        <w:rPr>
+          <w:rFonts w:asciiTheme="minorHAnsi" w:hAnsiTheme="minorHAnsi" w:cstheme="minorHAnsi"/>
+          <w:color w:val="000000"/>
+          <w:sz w:val="24"/>
+          <w:szCs w:val="24"/>
+          <w:lang w:val="en-US"/>
+        </w:rPr>
+      </w:pPr>
+    </w:p>
+    <w:p>
+      <w:pPr>
+        <w:pStyle w:val="HTMLPreformatted"/>
+        <w:shd w:val="clear" w:color="auto" w:fill="FFFFFF"/>
+        <w:rPr>
+          <w:rFonts w:asciiTheme="minorHAnsi" w:hAnsiTheme="minorHAnsi" w:cstheme="minorHAnsi"/>
+          <w:color w:val="000000"/>
+          <w:sz w:val="24"/>
+          <w:szCs w:val="24"/>
+          <w:lang w:val="en-US"/>
+        </w:rPr>
+      </w:pPr>
+      <w:r>
+        <w:rPr>
+          <w:rFonts w:asciiTheme="minorHAnsi" w:hAnsiTheme="minorHAnsi" w:cstheme="minorHAnsi"/>
+          <w:b/>
+          <w:bCs/>
+          <w:color w:val="000000"/>
+          <w:sz w:val="24"/>
+          <w:szCs w:val="24"/>
+          <w:lang w:val="en-US"/>
+        </w:rPr>
+        <w:t>MINUS</w:t>
+      </w:r>
+      <w:r>
+        <w:rPr>
+          <w:rFonts w:asciiTheme="minorHAnsi" w:hAnsiTheme="minorHAnsi" w:cstheme="minorHAnsi"/>
+          <w:color w:val="000000"/>
+          <w:sz w:val="24"/>
+          <w:szCs w:val="24"/>
+          <w:lang w:val="en-US"/>
+        </w:rPr>
+        <w:t>: Represents the subtraction operator.</w:t>
+      </w:r>
+    </w:p>
+    <w:p>
+      <w:pPr>
+        <w:pStyle w:val="HTMLPreformatted"/>
+        <w:shd w:val="clear" w:color="auto" w:fill="FFFFFF"/>
+        <w:rPr>
+          <w:rFonts w:asciiTheme="minorHAnsi" w:hAnsiTheme="minorHAnsi" w:cstheme="minorHAnsi"/>
+          <w:color w:val="000000"/>
+          <w:sz w:val="24"/>
+          <w:szCs w:val="24"/>
+          <w:lang w:val="en-US"/>
+        </w:rPr>
+      </w:pPr>
+    </w:p>
+    <w:p>
+      <w:pPr>
+        <w:pStyle w:val="HTMLPreformatted"/>
+        <w:shd w:val="clear" w:color="auto" w:fill="FFFFFF"/>
+        <w:rPr>
+          <w:rFonts w:asciiTheme="minorHAnsi" w:hAnsiTheme="minorHAnsi" w:cstheme="minorHAnsi"/>
+          <w:color w:val="000000"/>
+          <w:sz w:val="24"/>
+          <w:szCs w:val="24"/>
+          <w:lang w:val="en-US"/>
+        </w:rPr>
+      </w:pPr>
+      <w:r>
+        <w:rPr>
+          <w:rFonts w:asciiTheme="minorHAnsi" w:hAnsiTheme="minorHAnsi" w:cstheme="minorHAnsi"/>
+          <w:b/>
+          <w:bCs/>
+          <w:color w:val="000000"/>
+          <w:sz w:val="24"/>
+          <w:szCs w:val="24"/>
+          <w:lang w:val="en-US"/>
+        </w:rPr>
+        <w:t>COMMA</w:t>
+      </w:r>
+      <w:r>
+        <w:rPr>
+          <w:rFonts w:asciiTheme="minorHAnsi" w:hAnsiTheme="minorHAnsi" w:cstheme="minorHAnsi"/>
+          <w:color w:val="000000"/>
+          <w:sz w:val="24"/>
+          <w:szCs w:val="24"/>
+          <w:lang w:val="en-US"/>
+        </w:rPr>
+        <w:t>: Represents a comma used to separate elements in a list or function arguments.</w:t>
+      </w:r>
+    </w:p>
+    <w:p>
+      <w:pPr>
+        <w:pStyle w:val="HTMLPreformatted"/>
+        <w:shd w:val="clear" w:color="auto" w:fill="FFFFFF"/>
+        <w:rPr>
+          <w:rFonts w:asciiTheme="minorHAnsi" w:hAnsiTheme="minorHAnsi" w:cstheme="minorHAnsi"/>
+          <w:color w:val="000000"/>
+          <w:sz w:val="24"/>
+          <w:szCs w:val="24"/>
+          <w:lang w:val="en-US"/>
+        </w:rPr>
+      </w:pPr>
+    </w:p>
+    <w:p>
+      <w:pPr>
+        <w:pStyle w:val="HTMLPreformatted"/>
+        <w:shd w:val="clear" w:color="auto" w:fill="FFFFFF"/>
+        <w:rPr>
+          <w:rFonts w:asciiTheme="minorHAnsi" w:hAnsiTheme="minorHAnsi" w:cstheme="minorHAnsi"/>
+          <w:color w:val="000000"/>
+          <w:sz w:val="24"/>
+          <w:szCs w:val="24"/>
+          <w:lang w:val="en-US"/>
+        </w:rPr>
+      </w:pPr>
+      <w:r>
+        <w:rPr>
+          <w:rFonts w:asciiTheme="minorHAnsi" w:hAnsiTheme="minorHAnsi" w:cstheme="minorHAnsi"/>
+          <w:b/>
+          <w:bCs/>
+          <w:color w:val="000000"/>
+          <w:sz w:val="24"/>
+          <w:szCs w:val="24"/>
+          <w:lang w:val="en-US"/>
+        </w:rPr>
+        <w:t>SEMICOLON</w:t>
+      </w:r>
+      <w:r>
+        <w:rPr>
+          <w:rFonts w:asciiTheme="minorHAnsi" w:hAnsiTheme="minorHAnsi" w:cstheme="minorHAnsi"/>
+          <w:color w:val="000000"/>
+          <w:sz w:val="24"/>
+          <w:szCs w:val="24"/>
+          <w:lang w:val="en-US"/>
+        </w:rPr>
+        <w:t>: Represents a semicolon used to terminate statements</w:t>
+      </w:r>
+      <w:r>
+        <w:rPr>
+          <w:rFonts w:asciiTheme="minorHAnsi" w:hAnsiTheme="minorHAnsi" w:cstheme="minorHAnsi"/>
+          <w:color w:val="000000"/>
+          <w:sz w:val="24"/>
+          <w:szCs w:val="24"/>
+          <w:lang w:val="en-US"/>
+        </w:rPr>
+        <w:t>.</w:t>
+      </w:r>
+    </w:p>
+    <w:p>
+      <w:pPr>
+        <w:pStyle w:val="HTMLPreformatted"/>
+        <w:shd w:val="clear" w:color="auto" w:fill="FFFFFF"/>
+        <w:rPr>
+          <w:rFonts w:asciiTheme="minorHAnsi" w:hAnsiTheme="minorHAnsi" w:cstheme="minorHAnsi"/>
+          <w:color w:val="000000"/>
+          <w:sz w:val="24"/>
+          <w:szCs w:val="24"/>
+          <w:lang w:val="en-US"/>
+        </w:rPr>
+      </w:pPr>
+    </w:p>
+    <w:p>
+      <w:pPr>
+        <w:pStyle w:val="HTMLPreformatted"/>
+        <w:shd w:val="clear" w:color="auto" w:fill="FFFFFF"/>
+        <w:rPr>
+          <w:rFonts w:asciiTheme="minorHAnsi" w:hAnsiTheme="minorHAnsi" w:cstheme="minorHAnsi"/>
+          <w:color w:val="000000"/>
+          <w:sz w:val="24"/>
+          <w:szCs w:val="24"/>
+          <w:lang w:val="en-US"/>
+        </w:rPr>
+      </w:pPr>
+      <w:r>
+        <w:rPr>
+          <w:rFonts w:asciiTheme="minorHAnsi" w:hAnsiTheme="minorHAnsi" w:cstheme="minorHAnsi"/>
+          <w:b/>
+          <w:bCs/>
+          <w:color w:val="000000"/>
+          <w:sz w:val="24"/>
+          <w:szCs w:val="24"/>
+          <w:lang w:val="en-US"/>
+        </w:rPr>
+        <w:t>LPAR</w:t>
+      </w:r>
+      <w:r>
+        <w:rPr>
+          <w:rFonts w:asciiTheme="minorHAnsi" w:hAnsiTheme="minorHAnsi" w:cstheme="minorHAnsi"/>
+          <w:color w:val="000000"/>
+          <w:sz w:val="24"/>
+          <w:szCs w:val="24"/>
+          <w:lang w:val="en-US"/>
+        </w:rPr>
+        <w:t>: Stands for "left parenthesis" and is used to open a grouping, such as for function calls or mathematical expressions.</w:t>
+      </w:r>
+    </w:p>
+    <w:p>
+      <w:pPr>
+        <w:pStyle w:val="HTMLPreformatted"/>
+        <w:shd w:val="clear" w:color="auto" w:fill="FFFFFF"/>
+        <w:rPr>
+          <w:rFonts w:asciiTheme="minorHAnsi" w:hAnsiTheme="minorHAnsi" w:cstheme="minorHAnsi"/>
+          <w:color w:val="000000"/>
+          <w:sz w:val="24"/>
+          <w:szCs w:val="24"/>
+          <w:lang w:val="en-US"/>
+        </w:rPr>
+      </w:pPr>
+    </w:p>
+    <w:p>
+      <w:pPr>
+        <w:pStyle w:val="HTMLPreformatted"/>
+        <w:shd w:val="clear" w:color="auto" w:fill="FFFFFF"/>
+        <w:rPr>
+          <w:rFonts w:asciiTheme="minorHAnsi" w:hAnsiTheme="minorHAnsi" w:cstheme="minorHAnsi"/>
+          <w:color w:val="000000"/>
+          <w:sz w:val="24"/>
+          <w:szCs w:val="24"/>
+          <w:lang w:val="en-US"/>
+        </w:rPr>
+      </w:pPr>
+      <w:r>
+        <w:rPr>
+          <w:rFonts w:asciiTheme="minorHAnsi" w:hAnsiTheme="minorHAnsi" w:cstheme="minorHAnsi"/>
+          <w:b/>
+          <w:bCs/>
+          <w:color w:val="000000"/>
+          <w:sz w:val="24"/>
+          <w:szCs w:val="24"/>
+          <w:lang w:val="en-US"/>
+        </w:rPr>
+        <w:t>RPAR</w:t>
+      </w:r>
+      <w:r>
+        <w:rPr>
+          <w:rFonts w:asciiTheme="minorHAnsi" w:hAnsiTheme="minorHAnsi" w:cstheme="minorHAnsi"/>
+          <w:color w:val="000000"/>
+          <w:sz w:val="24"/>
+          <w:szCs w:val="24"/>
+          <w:lang w:val="en-US"/>
+        </w:rPr>
+        <w:t>: Stands for "right parenthesis" and is used to close a grouping opened by LPAR.</w:t>
+      </w:r>
+    </w:p>
+    <w:p>
+      <w:pPr>
+        <w:pStyle w:val="HTMLPreformatted"/>
+        <w:shd w:val="clear" w:color="auto" w:fill="FFFFFF"/>
+        <w:rPr>
+          <w:rFonts w:asciiTheme="minorHAnsi" w:hAnsiTheme="minorHAnsi" w:cstheme="minorHAnsi"/>
+          <w:color w:val="000000"/>
+          <w:sz w:val="24"/>
+          <w:szCs w:val="24"/>
+          <w:lang w:val="en-US"/>
+        </w:rPr>
+      </w:pPr>
+    </w:p>
+    <w:p>
+      <w:pPr>
+        <w:pStyle w:val="HTMLPreformatted"/>
+        <w:shd w:val="clear" w:color="auto" w:fill="FFFFFF"/>
+        <w:rPr>
+          <w:rFonts w:asciiTheme="minorHAnsi" w:hAnsiTheme="minorHAnsi" w:cstheme="minorHAnsi"/>
+          <w:color w:val="000000"/>
+          <w:sz w:val="24"/>
+          <w:szCs w:val="24"/>
+          <w:lang w:val="en-US"/>
+        </w:rPr>
+      </w:pPr>
+      <w:r>
+        <w:rPr>
+          <w:rFonts w:asciiTheme="minorHAnsi" w:hAnsiTheme="minorHAnsi" w:cstheme="minorHAnsi"/>
+          <w:b/>
+          <w:bCs/>
+          <w:color w:val="000000"/>
+          <w:sz w:val="24"/>
+          <w:szCs w:val="24"/>
+          <w:lang w:val="en-US"/>
+        </w:rPr>
+        <w:lastRenderedPageBreak/>
+        <w:t>LBRACE</w:t>
+      </w:r>
+      <w:r>
+        <w:rPr>
+          <w:rFonts w:asciiTheme="minorHAnsi" w:hAnsiTheme="minorHAnsi" w:cstheme="minorHAnsi"/>
+          <w:color w:val="000000"/>
+          <w:sz w:val="24"/>
+          <w:szCs w:val="24"/>
+          <w:lang w:val="en-US"/>
+        </w:rPr>
+        <w:t>: Represents the left curly brace</w:t>
+      </w:r>
+      <w:r>
+        <w:rPr>
+          <w:rFonts w:asciiTheme="minorHAnsi" w:hAnsiTheme="minorHAnsi" w:cstheme="minorHAnsi"/>
+          <w:color w:val="000000"/>
+          <w:sz w:val="24"/>
+          <w:szCs w:val="24"/>
+          <w:lang w:val="en-US"/>
+        </w:rPr>
+        <w:t>,</w:t>
+      </w:r>
+      <w:r>
+        <w:rPr>
+          <w:rFonts w:asciiTheme="minorHAnsi" w:hAnsiTheme="minorHAnsi" w:cstheme="minorHAnsi"/>
+          <w:color w:val="000000"/>
+          <w:sz w:val="24"/>
+          <w:szCs w:val="24"/>
+          <w:lang w:val="en-US"/>
+        </w:rPr>
+        <w:t xml:space="preserve"> used to open a block of code or a dictionary.</w:t>
+      </w:r>
+    </w:p>
+    <w:p>
+      <w:pPr>
+        <w:pStyle w:val="HTMLPreformatted"/>
+        <w:shd w:val="clear" w:color="auto" w:fill="FFFFFF"/>
+        <w:rPr>
+          <w:rFonts w:asciiTheme="minorHAnsi" w:hAnsiTheme="minorHAnsi" w:cstheme="minorHAnsi"/>
+          <w:color w:val="000000"/>
+          <w:sz w:val="24"/>
+          <w:szCs w:val="24"/>
+          <w:lang w:val="en-US"/>
+        </w:rPr>
+      </w:pPr>
+    </w:p>
+    <w:p>
+      <w:pPr>
+        <w:pStyle w:val="HTMLPreformatted"/>
+        <w:shd w:val="clear" w:color="auto" w:fill="FFFFFF"/>
+        <w:rPr>
+          <w:rFonts w:asciiTheme="minorHAnsi" w:hAnsiTheme="minorHAnsi" w:cstheme="minorHAnsi"/>
+          <w:color w:val="000000"/>
+          <w:sz w:val="24"/>
+          <w:szCs w:val="24"/>
+          <w:lang w:val="en-US"/>
+        </w:rPr>
+      </w:pPr>
+      <w:r>
+        <w:rPr>
+          <w:rFonts w:asciiTheme="minorHAnsi" w:hAnsiTheme="minorHAnsi" w:cstheme="minorHAnsi"/>
+          <w:b/>
+          <w:bCs/>
+          <w:color w:val="000000"/>
+          <w:sz w:val="24"/>
+          <w:szCs w:val="24"/>
+          <w:lang w:val="en-US"/>
+        </w:rPr>
+        <w:t>RBRACE</w:t>
+      </w:r>
+      <w:r>
+        <w:rPr>
+          <w:rFonts w:asciiTheme="minorHAnsi" w:hAnsiTheme="minorHAnsi" w:cstheme="minorHAnsi"/>
+          <w:color w:val="000000"/>
+          <w:sz w:val="24"/>
+          <w:szCs w:val="24"/>
+          <w:lang w:val="en-US"/>
+        </w:rPr>
+        <w:t>: Represents the right curly brace, used to close a block of code or a dictionary opened by LBRACE.</w:t>
+      </w:r>
+    </w:p>
+    <w:p>
+      <w:pPr>
+        <w:pStyle w:val="HTMLPreformatted"/>
+        <w:shd w:val="clear" w:color="auto" w:fill="FFFFFF"/>
+        <w:rPr>
+          <w:rFonts w:asciiTheme="minorHAnsi" w:hAnsiTheme="minorHAnsi" w:cstheme="minorHAnsi"/>
+          <w:color w:val="000000"/>
+          <w:sz w:val="24"/>
+          <w:szCs w:val="24"/>
+          <w:lang w:val="en-US"/>
+        </w:rPr>
+      </w:pPr>
+    </w:p>
+    <w:p>
+      <w:pPr>
+        <w:pStyle w:val="HTMLPreformatted"/>
+        <w:shd w:val="clear" w:color="auto" w:fill="FFFFFF"/>
+        <w:rPr>
+          <w:rFonts w:asciiTheme="minorHAnsi" w:hAnsiTheme="minorHAnsi" w:cstheme="minorHAnsi"/>
+          <w:color w:val="000000"/>
+          <w:sz w:val="24"/>
+          <w:szCs w:val="24"/>
+          <w:lang w:val="en-US"/>
+        </w:rPr>
+      </w:pPr>
+      <w:r>
+        <w:rPr>
+          <w:rFonts w:asciiTheme="minorHAnsi" w:hAnsiTheme="minorHAnsi" w:cstheme="minorHAnsi"/>
+          <w:b/>
+          <w:bCs/>
+          <w:color w:val="000000"/>
+          <w:sz w:val="24"/>
+          <w:szCs w:val="24"/>
+          <w:lang w:val="en-US"/>
+        </w:rPr>
+        <w:t>ASTERISK</w:t>
+      </w:r>
+      <w:r>
+        <w:rPr>
+          <w:rFonts w:asciiTheme="minorHAnsi" w:hAnsiTheme="minorHAnsi" w:cstheme="minorHAnsi"/>
+          <w:color w:val="000000"/>
+          <w:sz w:val="24"/>
+          <w:szCs w:val="24"/>
+          <w:lang w:val="en-US"/>
+        </w:rPr>
+        <w:t>: Represents the multiplication operator</w:t>
+      </w:r>
+      <w:r>
+        <w:rPr>
+          <w:rFonts w:asciiTheme="minorHAnsi" w:hAnsiTheme="minorHAnsi" w:cstheme="minorHAnsi"/>
+          <w:color w:val="000000"/>
+          <w:sz w:val="24"/>
+          <w:szCs w:val="24"/>
+          <w:lang w:val="bg-BG"/>
+        </w:rPr>
+        <w:t xml:space="preserve"> </w:t>
+      </w:r>
+      <w:r>
+        <w:rPr>
+          <w:rFonts w:asciiTheme="minorHAnsi" w:hAnsiTheme="minorHAnsi" w:cstheme="minorHAnsi"/>
+          <w:color w:val="000000"/>
+          <w:sz w:val="24"/>
+          <w:szCs w:val="24"/>
+          <w:lang w:val="en-US"/>
+        </w:rPr>
+        <w:t>or pointers</w:t>
+      </w:r>
+      <w:r>
+        <w:rPr>
+          <w:rFonts w:asciiTheme="minorHAnsi" w:hAnsiTheme="minorHAnsi" w:cstheme="minorHAnsi"/>
+          <w:color w:val="000000"/>
+          <w:sz w:val="24"/>
+          <w:szCs w:val="24"/>
+          <w:lang w:val="en-US"/>
+        </w:rPr>
+        <w:t>.</w:t>
+      </w:r>
+    </w:p>
+    <w:p>
+      <w:pPr>
+        <w:pStyle w:val="HTMLPreformatted"/>
+        <w:shd w:val="clear" w:color="auto" w:fill="FFFFFF"/>
+        <w:rPr>
+          <w:rFonts w:asciiTheme="minorHAnsi" w:hAnsiTheme="minorHAnsi" w:cstheme="minorHAnsi"/>
+          <w:color w:val="000000"/>
+          <w:sz w:val="24"/>
+          <w:szCs w:val="24"/>
+          <w:lang w:val="en-US"/>
+        </w:rPr>
+      </w:pPr>
+    </w:p>
+    <w:p>
+      <w:pPr>
+        <w:pStyle w:val="HTMLPreformatted"/>
+        <w:shd w:val="clear" w:color="auto" w:fill="FFFFFF"/>
+        <w:rPr>
+          <w:rFonts w:asciiTheme="minorHAnsi" w:hAnsiTheme="minorHAnsi" w:cstheme="minorHAnsi"/>
+          <w:color w:val="000000"/>
+          <w:sz w:val="24"/>
+          <w:szCs w:val="24"/>
+          <w:lang w:val="bg-BG"/>
+        </w:rPr>
+      </w:pPr>
+      <w:r>
+        <w:rPr>
+          <w:rFonts w:asciiTheme="minorHAnsi" w:hAnsiTheme="minorHAnsi" w:cstheme="minorHAnsi"/>
+          <w:b/>
+          <w:bCs/>
+          <w:color w:val="000000"/>
+          <w:sz w:val="24"/>
+          <w:szCs w:val="24"/>
+          <w:lang w:val="en-US"/>
+        </w:rPr>
+        <w:t>DEREF</w:t>
+      </w:r>
+      <w:r>
+        <w:rPr>
+          <w:rFonts w:asciiTheme="minorHAnsi" w:hAnsiTheme="minorHAnsi" w:cstheme="minorHAnsi"/>
+          <w:color w:val="000000"/>
+          <w:sz w:val="24"/>
+          <w:szCs w:val="24"/>
+          <w:lang w:val="en-US"/>
+        </w:rPr>
+        <w:t xml:space="preserve">: </w:t>
+      </w:r>
+      <w:r>
+        <w:rPr>
+          <w:rFonts w:asciiTheme="minorHAnsi" w:hAnsiTheme="minorHAnsi" w:cstheme="minorHAnsi"/>
+          <w:color w:val="000000"/>
+          <w:sz w:val="24"/>
+          <w:szCs w:val="24"/>
+          <w:highlight w:val="yellow"/>
+          <w:lang w:val="en-US"/>
+        </w:rPr>
+        <w:t>Stands for "dereference" and is used to access the value pointed to by a reference or pointer.</w:t>
+      </w:r>
+      <w:r>
+        <w:rPr>
+          <w:rFonts w:asciiTheme="minorHAnsi" w:hAnsiTheme="minorHAnsi" w:cstheme="minorHAnsi"/>
+          <w:color w:val="000000"/>
+          <w:sz w:val="24"/>
+          <w:szCs w:val="24"/>
+          <w:lang w:val="en-US"/>
+        </w:rPr>
+        <w:t xml:space="preserve"> </w:t>
+      </w:r>
+    </w:p>
+    <w:p>
+      <w:pPr>
+        <w:pStyle w:val="HTMLPreformatted"/>
+        <w:shd w:val="clear" w:color="auto" w:fill="FFFFFF"/>
+        <w:rPr>
+          <w:rFonts w:asciiTheme="minorHAnsi" w:hAnsiTheme="minorHAnsi" w:cstheme="minorHAnsi"/>
+          <w:color w:val="000000"/>
+          <w:sz w:val="24"/>
+          <w:szCs w:val="24"/>
+          <w:lang w:val="en-US"/>
+        </w:rPr>
+      </w:pPr>
+    </w:p>
+    <w:p>
+      <w:pPr>
+        <w:pStyle w:val="HTMLPreformatted"/>
+        <w:shd w:val="clear" w:color="auto" w:fill="FFFFFF"/>
+        <w:rPr>
+          <w:rFonts w:asciiTheme="minorHAnsi" w:hAnsiTheme="minorHAnsi" w:cstheme="minorHAnsi"/>
+          <w:color w:val="000000"/>
+          <w:sz w:val="24"/>
+          <w:szCs w:val="24"/>
+          <w:lang w:val="en-US"/>
+        </w:rPr>
+      </w:pPr>
+      <w:r>
+        <w:rPr>
+          <w:rFonts w:asciiTheme="minorHAnsi" w:hAnsiTheme="minorHAnsi" w:cstheme="minorHAnsi"/>
+          <w:b/>
+          <w:bCs/>
+          <w:color w:val="000000"/>
+          <w:sz w:val="24"/>
+          <w:szCs w:val="24"/>
+          <w:lang w:val="en-US"/>
+        </w:rPr>
+        <w:t>PIPE</w:t>
+      </w:r>
+      <w:r>
+        <w:rPr>
+          <w:rFonts w:asciiTheme="minorHAnsi" w:hAnsiTheme="minorHAnsi" w:cstheme="minorHAnsi"/>
+          <w:color w:val="000000"/>
+          <w:sz w:val="24"/>
+          <w:szCs w:val="24"/>
+          <w:lang w:val="en-US"/>
+        </w:rPr>
+        <w:t>:</w:t>
+      </w:r>
+      <w:r>
+        <w:rPr>
+          <w:rFonts w:asciiTheme="minorHAnsi" w:hAnsiTheme="minorHAnsi" w:cstheme="minorHAnsi"/>
+          <w:color w:val="000000"/>
+          <w:sz w:val="24"/>
+          <w:szCs w:val="24"/>
+          <w:lang w:val="en-US"/>
+        </w:rPr>
+        <w:t xml:space="preserve"> </w:t>
+      </w:r>
+      <w:commentRangeStart w:id="0"/>
+      <w:proofErr w:type="gramStart"/>
+      <w:r>
+        <w:rPr>
+          <w:rFonts w:asciiTheme="minorHAnsi" w:hAnsiTheme="minorHAnsi" w:cstheme="minorHAnsi"/>
+          <w:color w:val="000000"/>
+          <w:sz w:val="24"/>
+          <w:szCs w:val="24"/>
+          <w:highlight w:val="yellow"/>
+          <w:lang w:val="en-US"/>
+        </w:rPr>
+        <w:t>Similarly</w:t>
+      </w:r>
+      <w:proofErr w:type="gramEnd"/>
+      <w:r>
+        <w:rPr>
+          <w:rFonts w:asciiTheme="minorHAnsi" w:hAnsiTheme="minorHAnsi" w:cstheme="minorHAnsi"/>
+          <w:color w:val="000000"/>
+          <w:sz w:val="24"/>
+          <w:szCs w:val="24"/>
+          <w:highlight w:val="yellow"/>
+          <w:lang w:val="en-US"/>
+        </w:rPr>
+        <w:t xml:space="preserve"> to how ‘|’ is used in </w:t>
+      </w:r>
+      <w:r>
+        <w:rPr>
+          <w:rFonts w:asciiTheme="minorHAnsi" w:hAnsiTheme="minorHAnsi" w:cstheme="minorHAnsi"/>
+          <w:color w:val="000000"/>
+          <w:sz w:val="24"/>
+          <w:szCs w:val="24"/>
+          <w:highlight w:val="yellow"/>
+          <w:lang w:val="en-US"/>
+        </w:rPr>
+        <w:t>shell scripting</w:t>
+      </w:r>
+      <w:r>
+        <w:rPr>
+          <w:rFonts w:asciiTheme="minorHAnsi" w:hAnsiTheme="minorHAnsi" w:cstheme="minorHAnsi"/>
+          <w:color w:val="000000"/>
+          <w:sz w:val="24"/>
+          <w:szCs w:val="24"/>
+          <w:highlight w:val="yellow"/>
+          <w:lang w:val="en-US"/>
+        </w:rPr>
+        <w:t xml:space="preserve">, </w:t>
+      </w:r>
+      <w:r>
+        <w:rPr>
+          <w:rFonts w:asciiTheme="minorHAnsi" w:hAnsiTheme="minorHAnsi" w:cstheme="minorHAnsi"/>
+          <w:color w:val="000000"/>
+          <w:sz w:val="24"/>
+          <w:szCs w:val="24"/>
+          <w:highlight w:val="yellow"/>
+          <w:lang w:val="en-US"/>
+        </w:rPr>
+        <w:t xml:space="preserve">the idea for this token is to directly pipe passed input to </w:t>
+      </w:r>
+      <w:proofErr w:type="spellStart"/>
+      <w:r>
+        <w:rPr>
+          <w:rFonts w:asciiTheme="minorHAnsi" w:hAnsiTheme="minorHAnsi" w:cstheme="minorHAnsi"/>
+          <w:color w:val="000000"/>
+          <w:sz w:val="24"/>
+          <w:szCs w:val="24"/>
+          <w:highlight w:val="yellow"/>
+          <w:lang w:val="en-US"/>
+        </w:rPr>
+        <w:t>stdout</w:t>
+      </w:r>
+      <w:proofErr w:type="spellEnd"/>
+      <w:r>
+        <w:rPr>
+          <w:rFonts w:asciiTheme="minorHAnsi" w:hAnsiTheme="minorHAnsi" w:cstheme="minorHAnsi"/>
+          <w:color w:val="000000"/>
+          <w:sz w:val="24"/>
+          <w:szCs w:val="24"/>
+          <w:highlight w:val="yellow"/>
+          <w:lang w:val="en-US"/>
+        </w:rPr>
+        <w:t>.</w:t>
+      </w:r>
+      <w:commentRangeEnd w:id="0"/>
+      <w:r>
+        <w:rPr>
+          <w:rStyle w:val="CommentReference"/>
+          <w:rFonts w:asciiTheme="minorHAnsi" w:eastAsiaTheme="minorHAnsi" w:hAnsiTheme="minorHAnsi" w:cstheme="minorBidi"/>
+          <w:kern w:val="2"/>
+          <w:lang w:eastAsia="en-US"/>
+          <w14:ligatures w14:val="standardContextual"/>
+        </w:rPr>
+        <w:commentReference w:id="0"/>
+      </w:r>
+    </w:p>
+    <w:p>
+      <w:pPr>
+        <w:pStyle w:val="HTMLPreformatted"/>
+        <w:shd w:val="clear" w:color="auto" w:fill="FFFFFF"/>
+        <w:rPr>
+          <w:rFonts w:asciiTheme="minorHAnsi" w:hAnsiTheme="minorHAnsi" w:cstheme="minorHAnsi"/>
+          <w:color w:val="000000"/>
+          <w:sz w:val="24"/>
+          <w:szCs w:val="24"/>
+          <w:lang w:val="en-US"/>
+        </w:rPr>
+      </w:pPr>
+    </w:p>
+    <w:p>
+      <w:pPr>
+        <w:pStyle w:val="HTMLPreformatted"/>
+        <w:shd w:val="clear" w:color="auto" w:fill="FFFFFF"/>
+        <w:rPr>
+          <w:rFonts w:asciiTheme="minorHAnsi" w:hAnsiTheme="minorHAnsi" w:cstheme="minorHAnsi"/>
+          <w:color w:val="000000"/>
+          <w:sz w:val="24"/>
+          <w:szCs w:val="24"/>
+          <w:lang w:val="en-US"/>
+        </w:rPr>
+      </w:pPr>
+      <w:r>
+        <w:rPr>
+          <w:rFonts w:asciiTheme="minorHAnsi" w:hAnsiTheme="minorHAnsi" w:cstheme="minorHAnsi"/>
+          <w:b/>
+          <w:bCs/>
+          <w:color w:val="000000"/>
+          <w:sz w:val="24"/>
+          <w:szCs w:val="24"/>
+          <w:lang w:val="en-US"/>
+        </w:rPr>
+        <w:t>FUNC</w:t>
+      </w:r>
+      <w:r>
+        <w:rPr>
+          <w:rFonts w:asciiTheme="minorHAnsi" w:hAnsiTheme="minorHAnsi" w:cstheme="minorHAnsi"/>
+          <w:color w:val="000000"/>
+          <w:sz w:val="24"/>
+          <w:szCs w:val="24"/>
+          <w:lang w:val="en-US"/>
+        </w:rPr>
+        <w:t>: Indicates a function keyword, often used to define functions in the source code.</w:t>
+      </w:r>
+    </w:p>
+    <w:p>
+      <w:pPr>
+        <w:pStyle w:val="HTMLPreformatted"/>
+        <w:shd w:val="clear" w:color="auto" w:fill="FFFFFF"/>
+        <w:rPr>
+          <w:rFonts w:asciiTheme="minorHAnsi" w:hAnsiTheme="minorHAnsi" w:cstheme="minorHAnsi"/>
+          <w:color w:val="000000"/>
+          <w:sz w:val="24"/>
+          <w:szCs w:val="24"/>
+          <w:lang w:val="en-US"/>
+        </w:rPr>
+      </w:pPr>
+    </w:p>
+    <w:p>
+      <w:pPr>
+        <w:pStyle w:val="HTMLPreformatted"/>
+        <w:shd w:val="clear" w:color="auto" w:fill="FFFFFF"/>
+        <w:rPr>
+          <w:rFonts w:asciiTheme="minorHAnsi" w:hAnsiTheme="minorHAnsi" w:cstheme="minorHAnsi"/>
+          <w:color w:val="000000"/>
+          <w:sz w:val="24"/>
+          <w:szCs w:val="24"/>
+          <w:lang w:val="en-US"/>
+        </w:rPr>
+      </w:pPr>
+      <w:r>
+        <w:rPr>
+          <w:rFonts w:asciiTheme="minorHAnsi" w:hAnsiTheme="minorHAnsi" w:cstheme="minorHAnsi"/>
+          <w:b/>
+          <w:bCs/>
+          <w:color w:val="000000"/>
+          <w:sz w:val="24"/>
+          <w:szCs w:val="24"/>
+          <w:lang w:val="en-US"/>
+        </w:rPr>
+        <w:t>BANG_OR_NOT</w:t>
+      </w:r>
+      <w:r>
+        <w:rPr>
+          <w:rFonts w:asciiTheme="minorHAnsi" w:hAnsiTheme="minorHAnsi" w:cstheme="minorHAnsi"/>
+          <w:color w:val="000000"/>
+          <w:sz w:val="24"/>
+          <w:szCs w:val="24"/>
+          <w:lang w:val="en-US"/>
+        </w:rPr>
+        <w:t xml:space="preserve">: </w:t>
+      </w:r>
+      <w:r>
+        <w:rPr>
+          <w:rFonts w:asciiTheme="minorHAnsi" w:hAnsiTheme="minorHAnsi" w:cstheme="minorHAnsi"/>
+          <w:color w:val="000000"/>
+          <w:sz w:val="24"/>
+          <w:szCs w:val="24"/>
+          <w:lang w:val="en-US"/>
+        </w:rPr>
+        <w:t xml:space="preserve">Used for logical negation </w:t>
+      </w:r>
+      <w:commentRangeStart w:id="1"/>
+      <w:r>
+        <w:rPr>
+          <w:rFonts w:asciiTheme="minorHAnsi" w:hAnsiTheme="minorHAnsi" w:cstheme="minorHAnsi"/>
+          <w:color w:val="000000"/>
+          <w:sz w:val="24"/>
+          <w:szCs w:val="24"/>
+          <w:highlight w:val="yellow"/>
+          <w:lang w:val="en-US"/>
+        </w:rPr>
+        <w:t xml:space="preserve">(‘!’ and “not” are interchangeable in </w:t>
+      </w:r>
+      <w:proofErr w:type="spellStart"/>
+      <w:r>
+        <w:rPr>
+          <w:rFonts w:asciiTheme="minorHAnsi" w:hAnsiTheme="minorHAnsi" w:cstheme="minorHAnsi"/>
+          <w:color w:val="000000"/>
+          <w:sz w:val="24"/>
+          <w:szCs w:val="24"/>
+          <w:highlight w:val="yellow"/>
+          <w:lang w:val="en-US"/>
+        </w:rPr>
+        <w:t>Nulascript</w:t>
+      </w:r>
+      <w:proofErr w:type="spellEnd"/>
+      <w:r>
+        <w:rPr>
+          <w:rFonts w:asciiTheme="minorHAnsi" w:hAnsiTheme="minorHAnsi" w:cstheme="minorHAnsi"/>
+          <w:color w:val="000000"/>
+          <w:sz w:val="24"/>
+          <w:szCs w:val="24"/>
+          <w:highlight w:val="yellow"/>
+          <w:lang w:val="en-US"/>
+        </w:rPr>
+        <w:t>)</w:t>
+      </w:r>
+      <w:commentRangeEnd w:id="1"/>
+      <w:r>
+        <w:rPr>
+          <w:rStyle w:val="CommentReference"/>
+          <w:rFonts w:asciiTheme="minorHAnsi" w:eastAsiaTheme="minorHAnsi" w:hAnsiTheme="minorHAnsi" w:cstheme="minorBidi"/>
+          <w:kern w:val="2"/>
+          <w:lang w:eastAsia="en-US"/>
+          <w14:ligatures w14:val="standardContextual"/>
+        </w:rPr>
+        <w:commentReference w:id="1"/>
+      </w:r>
+    </w:p>
+    <w:p>
+      <w:pPr>
+        <w:pStyle w:val="HTMLPreformatted"/>
+        <w:shd w:val="clear" w:color="auto" w:fill="FFFFFF"/>
+        <w:rPr>
+          <w:rFonts w:asciiTheme="minorHAnsi" w:hAnsiTheme="minorHAnsi" w:cstheme="minorHAnsi"/>
+          <w:color w:val="000000"/>
+          <w:sz w:val="24"/>
+          <w:szCs w:val="24"/>
+          <w:lang w:val="en-US"/>
+        </w:rPr>
+      </w:pPr>
+    </w:p>
+    <w:p>
+      <w:pPr>
+        <w:pStyle w:val="HTMLPreformatted"/>
+        <w:shd w:val="clear" w:color="auto" w:fill="FFFFFF"/>
+        <w:rPr>
+          <w:rFonts w:asciiTheme="minorHAnsi" w:hAnsiTheme="minorHAnsi" w:cstheme="minorHAnsi"/>
+          <w:color w:val="000000"/>
+          <w:sz w:val="24"/>
+          <w:szCs w:val="24"/>
+          <w:lang w:val="en-US"/>
+        </w:rPr>
+      </w:pPr>
+      <w:r>
+        <w:rPr>
+          <w:rFonts w:asciiTheme="minorHAnsi" w:hAnsiTheme="minorHAnsi" w:cstheme="minorHAnsi"/>
+          <w:b/>
+          <w:bCs/>
+          <w:color w:val="000000"/>
+          <w:sz w:val="24"/>
+          <w:szCs w:val="24"/>
+          <w:lang w:val="en-US"/>
+        </w:rPr>
+        <w:t>SLASH</w:t>
+      </w:r>
+      <w:r>
+        <w:rPr>
+          <w:rFonts w:asciiTheme="minorHAnsi" w:hAnsiTheme="minorHAnsi" w:cstheme="minorHAnsi"/>
+          <w:color w:val="000000"/>
+          <w:sz w:val="24"/>
+          <w:szCs w:val="24"/>
+          <w:lang w:val="en-US"/>
+        </w:rPr>
+        <w:t>: Represents the division operator.</w:t>
+      </w:r>
+    </w:p>
+    <w:p>
+      <w:pPr>
+        <w:pStyle w:val="HTMLPreformatted"/>
+        <w:shd w:val="clear" w:color="auto" w:fill="FFFFFF"/>
+        <w:rPr>
+          <w:rFonts w:asciiTheme="minorHAnsi" w:hAnsiTheme="minorHAnsi" w:cstheme="minorHAnsi"/>
+          <w:color w:val="000000"/>
+          <w:sz w:val="24"/>
+          <w:szCs w:val="24"/>
+          <w:lang w:val="en-US"/>
+        </w:rPr>
+      </w:pPr>
+    </w:p>
+    <w:p>
+      <w:pPr>
+        <w:pStyle w:val="HTMLPreformatted"/>
+        <w:shd w:val="clear" w:color="auto" w:fill="FFFFFF"/>
+        <w:rPr>
+          <w:rFonts w:asciiTheme="minorHAnsi" w:hAnsiTheme="minorHAnsi" w:cstheme="minorHAnsi"/>
+          <w:color w:val="000000"/>
+          <w:sz w:val="24"/>
+          <w:szCs w:val="24"/>
+          <w:lang w:val="en-US"/>
+        </w:rPr>
+      </w:pPr>
+      <w:r>
+        <w:rPr>
+          <w:rFonts w:asciiTheme="minorHAnsi" w:hAnsiTheme="minorHAnsi" w:cstheme="minorHAnsi"/>
+          <w:b/>
+          <w:bCs/>
+          <w:color w:val="000000"/>
+          <w:sz w:val="24"/>
+          <w:szCs w:val="24"/>
+          <w:lang w:val="en-US"/>
+        </w:rPr>
+        <w:t>LT</w:t>
+      </w:r>
+      <w:r>
+        <w:rPr>
+          <w:rFonts w:asciiTheme="minorHAnsi" w:hAnsiTheme="minorHAnsi" w:cstheme="minorHAnsi"/>
+          <w:color w:val="000000"/>
+          <w:sz w:val="24"/>
+          <w:szCs w:val="24"/>
+          <w:lang w:val="en-US"/>
+        </w:rPr>
+        <w:t>: Represents the less-than comparison operator.</w:t>
+      </w:r>
+    </w:p>
+    <w:p>
+      <w:pPr>
+        <w:pStyle w:val="HTMLPreformatted"/>
+        <w:shd w:val="clear" w:color="auto" w:fill="FFFFFF"/>
+        <w:rPr>
+          <w:rFonts w:asciiTheme="minorHAnsi" w:hAnsiTheme="minorHAnsi" w:cstheme="minorHAnsi"/>
+          <w:color w:val="000000"/>
+          <w:sz w:val="24"/>
+          <w:szCs w:val="24"/>
+          <w:lang w:val="en-US"/>
+        </w:rPr>
+      </w:pPr>
+    </w:p>
+    <w:p>
+      <w:pPr>
+        <w:pStyle w:val="HTMLPreformatted"/>
+        <w:shd w:val="clear" w:color="auto" w:fill="FFFFFF"/>
+        <w:rPr>
+          <w:rFonts w:asciiTheme="minorHAnsi" w:hAnsiTheme="minorHAnsi" w:cstheme="minorHAnsi"/>
+          <w:color w:val="000000"/>
+          <w:sz w:val="24"/>
+          <w:szCs w:val="24"/>
+          <w:lang w:val="en-US"/>
+        </w:rPr>
+      </w:pPr>
+      <w:r>
+        <w:rPr>
+          <w:rFonts w:asciiTheme="minorHAnsi" w:hAnsiTheme="minorHAnsi" w:cstheme="minorHAnsi"/>
+          <w:b/>
+          <w:bCs/>
+          <w:color w:val="000000"/>
+          <w:sz w:val="24"/>
+          <w:szCs w:val="24"/>
+          <w:lang w:val="en-US"/>
+        </w:rPr>
+        <w:t>LOE</w:t>
+      </w:r>
+      <w:r>
+        <w:rPr>
+          <w:rFonts w:asciiTheme="minorHAnsi" w:hAnsiTheme="minorHAnsi" w:cstheme="minorHAnsi"/>
+          <w:color w:val="000000"/>
+          <w:sz w:val="24"/>
+          <w:szCs w:val="24"/>
+          <w:lang w:val="en-US"/>
+        </w:rPr>
+        <w:t>: Represents "less than or equal to" comparison operator.</w:t>
+      </w:r>
+    </w:p>
+    <w:p>
+      <w:pPr>
+        <w:pStyle w:val="HTMLPreformatted"/>
+        <w:shd w:val="clear" w:color="auto" w:fill="FFFFFF"/>
+        <w:rPr>
+          <w:rFonts w:asciiTheme="minorHAnsi" w:hAnsiTheme="minorHAnsi" w:cstheme="minorHAnsi"/>
+          <w:color w:val="000000"/>
+          <w:sz w:val="24"/>
+          <w:szCs w:val="24"/>
+          <w:lang w:val="en-US"/>
+        </w:rPr>
+      </w:pPr>
+    </w:p>
+    <w:p>
+      <w:pPr>
+        <w:pStyle w:val="HTMLPreformatted"/>
+        <w:shd w:val="clear" w:color="auto" w:fill="FFFFFF"/>
+        <w:rPr>
+          <w:rFonts w:asciiTheme="minorHAnsi" w:hAnsiTheme="minorHAnsi" w:cstheme="minorHAnsi"/>
+          <w:color w:val="000000"/>
+          <w:sz w:val="24"/>
+          <w:szCs w:val="24"/>
+          <w:lang w:val="en-US"/>
+        </w:rPr>
+      </w:pPr>
+      <w:r>
+        <w:rPr>
+          <w:rFonts w:asciiTheme="minorHAnsi" w:hAnsiTheme="minorHAnsi" w:cstheme="minorHAnsi"/>
+          <w:b/>
+          <w:bCs/>
+          <w:color w:val="000000"/>
+          <w:sz w:val="24"/>
+          <w:szCs w:val="24"/>
+          <w:lang w:val="en-US"/>
+        </w:rPr>
+        <w:t>GT</w:t>
+      </w:r>
+      <w:r>
+        <w:rPr>
+          <w:rFonts w:asciiTheme="minorHAnsi" w:hAnsiTheme="minorHAnsi" w:cstheme="minorHAnsi"/>
+          <w:color w:val="000000"/>
+          <w:sz w:val="24"/>
+          <w:szCs w:val="24"/>
+          <w:lang w:val="en-US"/>
+        </w:rPr>
+        <w:t>: Represents the greater-than comparison operator.</w:t>
+      </w:r>
+    </w:p>
+    <w:p>
+      <w:pPr>
+        <w:pStyle w:val="HTMLPreformatted"/>
+        <w:shd w:val="clear" w:color="auto" w:fill="FFFFFF"/>
+        <w:rPr>
+          <w:rFonts w:asciiTheme="minorHAnsi" w:hAnsiTheme="minorHAnsi" w:cstheme="minorHAnsi"/>
+          <w:color w:val="000000"/>
+          <w:sz w:val="24"/>
+          <w:szCs w:val="24"/>
+          <w:lang w:val="en-US"/>
+        </w:rPr>
+      </w:pPr>
+    </w:p>
+    <w:p>
+      <w:pPr>
+        <w:pStyle w:val="HTMLPreformatted"/>
+        <w:shd w:val="clear" w:color="auto" w:fill="FFFFFF"/>
+        <w:rPr>
+          <w:rFonts w:asciiTheme="minorHAnsi" w:hAnsiTheme="minorHAnsi" w:cstheme="minorHAnsi"/>
+          <w:color w:val="000000"/>
+          <w:sz w:val="24"/>
+          <w:szCs w:val="24"/>
+          <w:lang w:val="en-US"/>
+        </w:rPr>
+      </w:pPr>
+      <w:r>
+        <w:rPr>
+          <w:rFonts w:asciiTheme="minorHAnsi" w:hAnsiTheme="minorHAnsi" w:cstheme="minorHAnsi"/>
+          <w:b/>
+          <w:bCs/>
+          <w:color w:val="000000"/>
+          <w:sz w:val="24"/>
+          <w:szCs w:val="24"/>
+          <w:lang w:val="en-US"/>
+        </w:rPr>
+        <w:t>GOE</w:t>
+      </w:r>
+      <w:r>
+        <w:rPr>
+          <w:rFonts w:asciiTheme="minorHAnsi" w:hAnsiTheme="minorHAnsi" w:cstheme="minorHAnsi"/>
+          <w:color w:val="000000"/>
+          <w:sz w:val="24"/>
+          <w:szCs w:val="24"/>
+          <w:lang w:val="en-US"/>
+        </w:rPr>
+        <w:t>: Represents "greater than or equal to" comparison operator.</w:t>
+      </w:r>
+    </w:p>
+    <w:p>
+      <w:pPr>
+        <w:pStyle w:val="HTMLPreformatted"/>
+        <w:shd w:val="clear" w:color="auto" w:fill="FFFFFF"/>
+        <w:rPr>
+          <w:rFonts w:asciiTheme="minorHAnsi" w:hAnsiTheme="minorHAnsi" w:cstheme="minorHAnsi"/>
+          <w:color w:val="000000"/>
+          <w:sz w:val="24"/>
+          <w:szCs w:val="24"/>
+          <w:lang w:val="en-US"/>
+        </w:rPr>
+      </w:pPr>
+    </w:p>
+    <w:p>
+      <w:pPr>
+        <w:pStyle w:val="HTMLPreformatted"/>
+        <w:shd w:val="clear" w:color="auto" w:fill="FFFFFF"/>
+        <w:rPr>
+          <w:rFonts w:asciiTheme="minorHAnsi" w:hAnsiTheme="minorHAnsi" w:cstheme="minorHAnsi"/>
+          <w:color w:val="000000"/>
+          <w:sz w:val="24"/>
+          <w:szCs w:val="24"/>
+          <w:lang w:val="en-US"/>
+        </w:rPr>
+      </w:pPr>
+      <w:r>
+        <w:rPr>
+          <w:rFonts w:asciiTheme="minorHAnsi" w:hAnsiTheme="minorHAnsi" w:cstheme="minorHAnsi"/>
+          <w:b/>
+          <w:bCs/>
+          <w:color w:val="000000"/>
+          <w:sz w:val="24"/>
+          <w:szCs w:val="24"/>
+          <w:lang w:val="en-US"/>
+        </w:rPr>
+        <w:t>LET</w:t>
+      </w:r>
+      <w:r>
+        <w:rPr>
+          <w:rFonts w:asciiTheme="minorHAnsi" w:hAnsiTheme="minorHAnsi" w:cstheme="minorHAnsi"/>
+          <w:color w:val="000000"/>
+          <w:sz w:val="24"/>
+          <w:szCs w:val="24"/>
+          <w:lang w:val="en-US"/>
+        </w:rPr>
+        <w:t>: Represents "</w:t>
+      </w:r>
+      <w:r>
+        <w:rPr>
+          <w:rFonts w:asciiTheme="minorHAnsi" w:hAnsiTheme="minorHAnsi" w:cstheme="minorHAnsi"/>
+          <w:color w:val="000000"/>
+          <w:sz w:val="24"/>
+          <w:szCs w:val="24"/>
+          <w:lang w:val="en-US"/>
+        </w:rPr>
+        <w:t>let</w:t>
+      </w:r>
+      <w:r>
+        <w:rPr>
+          <w:rFonts w:asciiTheme="minorHAnsi" w:hAnsiTheme="minorHAnsi" w:cstheme="minorHAnsi"/>
+          <w:color w:val="000000"/>
+          <w:sz w:val="24"/>
+          <w:szCs w:val="24"/>
+          <w:lang w:val="en-US"/>
+        </w:rPr>
+        <w:t xml:space="preserve">" </w:t>
+      </w:r>
+      <w:r>
+        <w:rPr>
+          <w:rFonts w:asciiTheme="minorHAnsi" w:hAnsiTheme="minorHAnsi" w:cstheme="minorHAnsi"/>
+          <w:color w:val="000000"/>
+          <w:sz w:val="24"/>
+          <w:szCs w:val="24"/>
+          <w:lang w:val="en-US"/>
+        </w:rPr>
+        <w:t>keyword for defining functions and variables</w:t>
+      </w:r>
+      <w:r>
+        <w:rPr>
+          <w:rFonts w:asciiTheme="minorHAnsi" w:hAnsiTheme="minorHAnsi" w:cstheme="minorHAnsi"/>
+          <w:color w:val="000000"/>
+          <w:sz w:val="24"/>
+          <w:szCs w:val="24"/>
+          <w:lang w:val="en-US"/>
+        </w:rPr>
+        <w:t>.</w:t>
+      </w:r>
+    </w:p>
+    <w:p>
+      <w:pPr>
+        <w:pStyle w:val="HTMLPreformatted"/>
+        <w:shd w:val="clear" w:color="auto" w:fill="FFFFFF"/>
+        <w:rPr>
+          <w:rFonts w:asciiTheme="minorHAnsi" w:hAnsiTheme="minorHAnsi" w:cstheme="minorHAnsi"/>
+          <w:color w:val="000000"/>
+          <w:sz w:val="24"/>
+          <w:szCs w:val="24"/>
+          <w:lang w:val="en-US"/>
+        </w:rPr>
+      </w:pPr>
+    </w:p>
+    <w:p>
+      <w:pPr>
+        <w:pStyle w:val="HTMLPreformatted"/>
+        <w:shd w:val="clear" w:color="auto" w:fill="FFFFFF"/>
+        <w:rPr>
+          <w:rFonts w:asciiTheme="minorHAnsi" w:hAnsiTheme="minorHAnsi" w:cstheme="minorHAnsi"/>
+          <w:color w:val="000000"/>
+          <w:sz w:val="24"/>
+          <w:szCs w:val="24"/>
+          <w:lang w:val="en-US"/>
+        </w:rPr>
+      </w:pPr>
+      <w:r>
+        <w:rPr>
+          <w:rFonts w:asciiTheme="minorHAnsi" w:hAnsiTheme="minorHAnsi" w:cstheme="minorHAnsi"/>
+          <w:b/>
+          <w:bCs/>
+          <w:color w:val="000000"/>
+          <w:sz w:val="24"/>
+          <w:szCs w:val="24"/>
+          <w:lang w:val="en-US"/>
+        </w:rPr>
+        <w:t>IF</w:t>
+      </w:r>
+      <w:r>
+        <w:rPr>
+          <w:rFonts w:asciiTheme="minorHAnsi" w:hAnsiTheme="minorHAnsi" w:cstheme="minorHAnsi"/>
+          <w:color w:val="000000"/>
+          <w:sz w:val="24"/>
+          <w:szCs w:val="24"/>
+          <w:lang w:val="en-US"/>
+        </w:rPr>
+        <w:t>: Represents the if keyword, used to begin conditional statements.</w:t>
+      </w:r>
+    </w:p>
+    <w:p>
+      <w:pPr>
+        <w:pStyle w:val="HTMLPreformatted"/>
+        <w:shd w:val="clear" w:color="auto" w:fill="FFFFFF"/>
+        <w:rPr>
+          <w:rFonts w:asciiTheme="minorHAnsi" w:hAnsiTheme="minorHAnsi" w:cstheme="minorHAnsi"/>
+          <w:color w:val="000000"/>
+          <w:sz w:val="24"/>
+          <w:szCs w:val="24"/>
+          <w:lang w:val="en-US"/>
+        </w:rPr>
+      </w:pPr>
+    </w:p>
+    <w:p>
+      <w:pPr>
+        <w:pStyle w:val="HTMLPreformatted"/>
+        <w:shd w:val="clear" w:color="auto" w:fill="FFFFFF"/>
+        <w:rPr>
+          <w:rFonts w:asciiTheme="minorHAnsi" w:hAnsiTheme="minorHAnsi" w:cstheme="minorHAnsi"/>
+          <w:color w:val="000000"/>
+          <w:sz w:val="24"/>
+          <w:szCs w:val="24"/>
+          <w:lang w:val="en-US"/>
+        </w:rPr>
+      </w:pPr>
+      <w:r>
+        <w:rPr>
+          <w:rFonts w:asciiTheme="minorHAnsi" w:hAnsiTheme="minorHAnsi" w:cstheme="minorHAnsi"/>
+          <w:b/>
+          <w:bCs/>
+          <w:color w:val="000000"/>
+          <w:sz w:val="24"/>
+          <w:szCs w:val="24"/>
+          <w:lang w:val="en-US"/>
+        </w:rPr>
+        <w:t>ELSE</w:t>
+      </w:r>
+      <w:r>
+        <w:rPr>
+          <w:rFonts w:asciiTheme="minorHAnsi" w:hAnsiTheme="minorHAnsi" w:cstheme="minorHAnsi"/>
+          <w:color w:val="000000"/>
+          <w:sz w:val="24"/>
+          <w:szCs w:val="24"/>
+          <w:lang w:val="en-US"/>
+        </w:rPr>
+        <w:t>: Represents the else keyword, used in conjunction with IF for conditional branching.</w:t>
+      </w:r>
+    </w:p>
+    <w:p>
+      <w:pPr>
+        <w:pStyle w:val="HTMLPreformatted"/>
+        <w:shd w:val="clear" w:color="auto" w:fill="FFFFFF"/>
+        <w:rPr>
+          <w:rFonts w:asciiTheme="minorHAnsi" w:hAnsiTheme="minorHAnsi" w:cstheme="minorHAnsi"/>
+          <w:color w:val="000000"/>
+          <w:sz w:val="24"/>
+          <w:szCs w:val="24"/>
+          <w:lang w:val="en-US"/>
+        </w:rPr>
+      </w:pPr>
+    </w:p>
+    <w:p>
+      <w:pPr>
+        <w:pStyle w:val="HTMLPreformatted"/>
+        <w:shd w:val="clear" w:color="auto" w:fill="FFFFFF"/>
+        <w:rPr>
+          <w:rFonts w:asciiTheme="minorHAnsi" w:hAnsiTheme="minorHAnsi" w:cstheme="minorHAnsi"/>
+          <w:color w:val="000000"/>
+          <w:sz w:val="24"/>
+          <w:szCs w:val="24"/>
+          <w:lang w:val="en-US"/>
+        </w:rPr>
+      </w:pPr>
+      <w:r>
+        <w:rPr>
+          <w:rFonts w:asciiTheme="minorHAnsi" w:hAnsiTheme="minorHAnsi" w:cstheme="minorHAnsi"/>
+          <w:b/>
+          <w:bCs/>
+          <w:color w:val="000000"/>
+          <w:sz w:val="24"/>
+          <w:szCs w:val="24"/>
+          <w:lang w:val="en-US"/>
+        </w:rPr>
+        <w:t>TRUE</w:t>
+      </w:r>
+      <w:r>
+        <w:rPr>
+          <w:rFonts w:asciiTheme="minorHAnsi" w:hAnsiTheme="minorHAnsi" w:cstheme="minorHAnsi"/>
+          <w:color w:val="000000"/>
+          <w:sz w:val="24"/>
+          <w:szCs w:val="24"/>
+          <w:lang w:val="en-US"/>
+        </w:rPr>
+        <w:t xml:space="preserve">: Represents the </w:t>
+      </w:r>
+      <w:proofErr w:type="spellStart"/>
+      <w:r>
+        <w:rPr>
+          <w:rFonts w:asciiTheme="minorHAnsi" w:hAnsiTheme="minorHAnsi" w:cstheme="minorHAnsi"/>
+          <w:color w:val="000000"/>
+          <w:sz w:val="24"/>
+          <w:szCs w:val="24"/>
+          <w:lang w:val="en-US"/>
+        </w:rPr>
+        <w:t>boolean</w:t>
+      </w:r>
+      <w:proofErr w:type="spellEnd"/>
+      <w:r>
+        <w:rPr>
+          <w:rFonts w:asciiTheme="minorHAnsi" w:hAnsiTheme="minorHAnsi" w:cstheme="minorHAnsi"/>
+          <w:color w:val="000000"/>
+          <w:sz w:val="24"/>
+          <w:szCs w:val="24"/>
+          <w:lang w:val="en-US"/>
+        </w:rPr>
+        <w:t xml:space="preserve"> true value.</w:t>
+      </w:r>
+    </w:p>
+    <w:p>
+      <w:pPr>
+        <w:pStyle w:val="HTMLPreformatted"/>
+        <w:shd w:val="clear" w:color="auto" w:fill="FFFFFF"/>
+        <w:rPr>
+          <w:rFonts w:asciiTheme="minorHAnsi" w:hAnsiTheme="minorHAnsi" w:cstheme="minorHAnsi"/>
+          <w:color w:val="000000"/>
+          <w:sz w:val="24"/>
+          <w:szCs w:val="24"/>
+          <w:lang w:val="en-US"/>
+        </w:rPr>
+      </w:pPr>
+    </w:p>
+    <w:p>
+      <w:pPr>
+        <w:pStyle w:val="HTMLPreformatted"/>
+        <w:shd w:val="clear" w:color="auto" w:fill="FFFFFF"/>
+        <w:rPr>
+          <w:rFonts w:asciiTheme="minorHAnsi" w:hAnsiTheme="minorHAnsi" w:cstheme="minorHAnsi"/>
+          <w:color w:val="000000"/>
+          <w:sz w:val="24"/>
+          <w:szCs w:val="24"/>
+          <w:lang w:val="en-US"/>
+        </w:rPr>
+      </w:pPr>
+      <w:r>
+        <w:rPr>
+          <w:rFonts w:asciiTheme="minorHAnsi" w:hAnsiTheme="minorHAnsi" w:cstheme="minorHAnsi"/>
+          <w:b/>
+          <w:bCs/>
+          <w:color w:val="000000"/>
+          <w:sz w:val="24"/>
+          <w:szCs w:val="24"/>
+          <w:lang w:val="en-US"/>
+        </w:rPr>
+        <w:t>FALSE</w:t>
+      </w:r>
+      <w:r>
+        <w:rPr>
+          <w:rFonts w:asciiTheme="minorHAnsi" w:hAnsiTheme="minorHAnsi" w:cstheme="minorHAnsi"/>
+          <w:color w:val="000000"/>
+          <w:sz w:val="24"/>
+          <w:szCs w:val="24"/>
+          <w:lang w:val="en-US"/>
+        </w:rPr>
+        <w:t xml:space="preserve">: Represents the </w:t>
+      </w:r>
+      <w:proofErr w:type="spellStart"/>
+      <w:r>
+        <w:rPr>
+          <w:rFonts w:asciiTheme="minorHAnsi" w:hAnsiTheme="minorHAnsi" w:cstheme="minorHAnsi"/>
+          <w:color w:val="000000"/>
+          <w:sz w:val="24"/>
+          <w:szCs w:val="24"/>
+          <w:lang w:val="en-US"/>
+        </w:rPr>
+        <w:t>boolean</w:t>
+      </w:r>
+      <w:proofErr w:type="spellEnd"/>
+      <w:r>
+        <w:rPr>
+          <w:rFonts w:asciiTheme="minorHAnsi" w:hAnsiTheme="minorHAnsi" w:cstheme="minorHAnsi"/>
+          <w:color w:val="000000"/>
+          <w:sz w:val="24"/>
+          <w:szCs w:val="24"/>
+          <w:lang w:val="en-US"/>
+        </w:rPr>
+        <w:t xml:space="preserve"> false value.</w:t>
+      </w:r>
+    </w:p>
+    <w:p>
+      <w:pPr>
+        <w:pStyle w:val="HTMLPreformatted"/>
+        <w:shd w:val="clear" w:color="auto" w:fill="FFFFFF"/>
+        <w:rPr>
+          <w:rFonts w:asciiTheme="minorHAnsi" w:hAnsiTheme="minorHAnsi" w:cstheme="minorHAnsi"/>
+          <w:color w:val="000000"/>
+          <w:sz w:val="24"/>
+          <w:szCs w:val="24"/>
+          <w:lang w:val="en-US"/>
+        </w:rPr>
+      </w:pPr>
+    </w:p>
+    <w:p>
+      <w:pPr>
+        <w:pStyle w:val="HTMLPreformatted"/>
+        <w:shd w:val="clear" w:color="auto" w:fill="FFFFFF"/>
+        <w:rPr>
+          <w:rFonts w:asciiTheme="minorHAnsi" w:hAnsiTheme="minorHAnsi" w:cstheme="minorHAnsi"/>
+          <w:color w:val="000000"/>
+          <w:sz w:val="24"/>
+          <w:szCs w:val="24"/>
+          <w:lang w:val="en-US"/>
+        </w:rPr>
+      </w:pPr>
+      <w:r>
+        <w:rPr>
+          <w:rFonts w:asciiTheme="minorHAnsi" w:hAnsiTheme="minorHAnsi" w:cstheme="minorHAnsi"/>
+          <w:b/>
+          <w:bCs/>
+          <w:color w:val="000000"/>
+          <w:sz w:val="24"/>
+          <w:szCs w:val="24"/>
+          <w:lang w:val="en-US"/>
+        </w:rPr>
+        <w:t>RETURN</w:t>
+      </w:r>
+      <w:r>
+        <w:rPr>
+          <w:rFonts w:asciiTheme="minorHAnsi" w:hAnsiTheme="minorHAnsi" w:cstheme="minorHAnsi"/>
+          <w:color w:val="000000"/>
+          <w:sz w:val="24"/>
+          <w:szCs w:val="24"/>
+          <w:lang w:val="en-US"/>
+        </w:rPr>
+        <w:t xml:space="preserve">: Represents the return keyword, often used to exit a </w:t>
+      </w:r>
+      <w:proofErr w:type="gramStart"/>
+      <w:r>
+        <w:rPr>
+          <w:rFonts w:asciiTheme="minorHAnsi" w:hAnsiTheme="minorHAnsi" w:cstheme="minorHAnsi"/>
+          <w:color w:val="000000"/>
+          <w:sz w:val="24"/>
+          <w:szCs w:val="24"/>
+          <w:lang w:val="en-US"/>
+        </w:rPr>
+        <w:t>function</w:t>
+      </w:r>
+      <w:proofErr w:type="gramEnd"/>
+      <w:r>
+        <w:rPr>
+          <w:rFonts w:asciiTheme="minorHAnsi" w:hAnsiTheme="minorHAnsi" w:cstheme="minorHAnsi"/>
+          <w:color w:val="000000"/>
+          <w:sz w:val="24"/>
+          <w:szCs w:val="24"/>
+          <w:lang w:val="en-US"/>
+        </w:rPr>
+        <w:t xml:space="preserve"> and return a value.</w:t>
+      </w:r>
+    </w:p>
+    <w:p>
+      <w:pPr>
+        <w:pStyle w:val="HTMLPreformatted"/>
+        <w:shd w:val="clear" w:color="auto" w:fill="FFFFFF"/>
+        <w:rPr>
+          <w:rFonts w:asciiTheme="minorHAnsi" w:hAnsiTheme="minorHAnsi" w:cstheme="minorHAnsi"/>
+          <w:color w:val="000000"/>
+          <w:sz w:val="24"/>
+          <w:szCs w:val="24"/>
+          <w:lang w:val="en-US"/>
+        </w:rPr>
+      </w:pPr>
+    </w:p>
+    <w:p>
+      <w:pPr>
+        <w:pStyle w:val="HTMLPreformatted"/>
+        <w:shd w:val="clear" w:color="auto" w:fill="FFFFFF"/>
+        <w:rPr>
+          <w:rFonts w:asciiTheme="minorHAnsi" w:hAnsiTheme="minorHAnsi" w:cstheme="minorHAnsi"/>
+          <w:color w:val="000000"/>
+          <w:sz w:val="24"/>
+          <w:szCs w:val="24"/>
+          <w:lang w:val="en-US"/>
+        </w:rPr>
+      </w:pPr>
+      <w:r>
+        <w:rPr>
+          <w:rFonts w:asciiTheme="minorHAnsi" w:hAnsiTheme="minorHAnsi" w:cstheme="minorHAnsi"/>
+          <w:b/>
+          <w:bCs/>
+          <w:color w:val="000000"/>
+          <w:sz w:val="24"/>
+          <w:szCs w:val="24"/>
+          <w:lang w:val="en-US"/>
+        </w:rPr>
+        <w:t>IS</w:t>
+      </w:r>
+      <w:r>
+        <w:rPr>
+          <w:rFonts w:asciiTheme="minorHAnsi" w:hAnsiTheme="minorHAnsi" w:cstheme="minorHAnsi"/>
+          <w:color w:val="000000"/>
+          <w:sz w:val="24"/>
+          <w:szCs w:val="24"/>
+          <w:lang w:val="en-US"/>
+        </w:rPr>
+        <w:t xml:space="preserve">: </w:t>
+      </w:r>
+      <w:r>
+        <w:rPr>
+          <w:rFonts w:asciiTheme="minorHAnsi" w:hAnsiTheme="minorHAnsi" w:cstheme="minorHAnsi"/>
+          <w:color w:val="000000"/>
+          <w:sz w:val="24"/>
+          <w:szCs w:val="24"/>
+          <w:lang w:val="en-US"/>
+        </w:rPr>
+        <w:t>Is</w:t>
+      </w:r>
+      <w:r>
+        <w:rPr>
+          <w:rFonts w:asciiTheme="minorHAnsi" w:hAnsiTheme="minorHAnsi" w:cstheme="minorHAnsi"/>
+          <w:color w:val="000000"/>
+          <w:sz w:val="24"/>
+          <w:szCs w:val="24"/>
+          <w:lang w:val="en-US"/>
+        </w:rPr>
+        <w:t xml:space="preserve"> used for identity or equality check</w:t>
+      </w:r>
+      <w:r>
+        <w:rPr>
+          <w:rFonts w:asciiTheme="minorHAnsi" w:hAnsiTheme="minorHAnsi" w:cstheme="minorHAnsi"/>
+          <w:color w:val="000000"/>
+          <w:sz w:val="24"/>
+          <w:szCs w:val="24"/>
+          <w:lang w:val="en-US"/>
+        </w:rPr>
+        <w:t>s</w:t>
+      </w:r>
+      <w:r>
+        <w:rPr>
+          <w:rFonts w:asciiTheme="minorHAnsi" w:hAnsiTheme="minorHAnsi" w:cstheme="minorHAnsi"/>
+          <w:color w:val="000000"/>
+          <w:sz w:val="24"/>
+          <w:szCs w:val="24"/>
+          <w:lang w:val="en-US"/>
+        </w:rPr>
+        <w:t>.</w:t>
+      </w:r>
     </w:p>
     <w:p>
       <w:pPr>
@@ -3406,6 +5298,66 @@
     </w:sectPr>
   </w:body>
 </w:document>
+</file>
+
+<file path=word/comments.xml><?xml version="1.0" encoding="utf-8"?>
+<w:comments xmlns:wpc="http://schemas.microsoft.com/office/word/2010/wordprocessingCanvas" xmlns:cx="http://schemas.microsoft.com/office/drawing/2014/chartex" xmlns:cx1="http://schemas.microsoft.com/office/drawing/2015/9/8/chartex" xmlns:cx2="http://schemas.microsoft.com/office/drawing/2015/10/21/chartex" xmlns:cx3="http://schemas.microsoft.com/office/drawing/2016/5/9/chartex" xmlns:cx4="http://schemas.microsoft.com/office/drawing/2016/5/10/chartex" xmlns:cx5="http://schemas.microsoft.com/office/drawing/2016/5/11/chartex" xmlns:cx6="http://schemas.microsoft.com/office/drawing/2016/5/12/chartex" xmlns:cx7="http://schemas.microsoft.com/office/drawing/2016/5/13/chartex" xmlns:cx8="http://schemas.microsoft.com/office/drawing/2016/5/14/chartex" xmlns:mc="http://schemas.openxmlformats.org/markup-compatibility/2006" xmlns:aink="http://schemas.microsoft.com/office/drawing/2016/ink" xmlns:am3d="http://schemas.microsoft.com/office/drawing/2017/model3d" xmlns:o="urn:schemas-microsoft-com:office:office" xmlns:oel="http://schemas.microsoft.com/office/2019/extlst" xmlns:r="http://schemas.openxmlformats.org/officeDocument/2006/relationships" xmlns:m="http://schemas.openxmlformats.org/officeDocument/2006/math" xmlns:v="urn:schemas-microsoft-com:vml" xmlns:wp14="http://schemas.microsoft.com/office/word/2010/wordprocessingDrawing" xmlns:wp="http://schemas.openxmlformats.org/drawingml/2006/wordprocessingDrawing" xmlns:w10="urn:schemas-microsoft-com:office:word" xmlns:w="http://schemas.openxmlformats.org/wordprocessingml/2006/main" xmlns:w14="http://schemas.microsoft.com/office/word/2010/wordml" xmlns:w15="http://schemas.microsoft.com/office/word/2012/wordml" xmlns:w16cex="http://schemas.microsoft.com/office/word/2018/wordml/cex" xmlns:w16cid="http://schemas.microsoft.com/office/word/2016/wordml/cid" xmlns:w16="http://schemas.microsoft.com/office/word/2018/wordml" xmlns:w16sdtdh="http://schemas.microsoft.com/office/word/2020/wordml/sdtdatahash" xmlns:w16se="http://schemas.microsoft.com/office/word/2015/wordml/symex" xmlns:wpg="http://schemas.microsoft.com/office/word/2010/wordprocessingGroup" xmlns:wpi="http://schemas.microsoft.com/office/word/2010/wordprocessingInk" xmlns:wne="http://schemas.microsoft.com/office/word/2006/wordml" xmlns:wps="http://schemas.microsoft.com/office/word/2010/wordprocessingShape" mc:Ignorable="w14 w15 w16se w16cid w16 w16cex w16sdtdh wp14">
+  <w:comment w:id="0" w:author="Bozhilov, Michael" w:date="2023-10-16T15:26:00Z" w:initials="BM">
+    <w:p>
+      <w:r>
+        <w:rPr>
+          <w:rStyle w:val="CommentReference"/>
+        </w:rPr>
+        <w:annotationRef/>
+      </w:r>
+      <w:r>
+        <w:rPr>
+          <w:sz w:val="20"/>
+          <w:szCs w:val="20"/>
+        </w:rPr>
+        <w:t>Time might not be enough to implement this type of printing. Prioritize appropriately.</w:t>
+      </w:r>
+    </w:p>
+  </w:comment>
+  <w:comment w:id="1" w:author="Bozhilov, Michael" w:date="2023-10-16T15:18:00Z" w:initials="BM">
+    <w:p>
+      <w:r>
+        <w:rPr>
+          <w:rStyle w:val="CommentReference"/>
+        </w:rPr>
+        <w:annotationRef/>
+      </w:r>
+      <w:r>
+        <w:rPr>
+          <w:sz w:val="20"/>
+          <w:szCs w:val="20"/>
+        </w:rPr>
+        <w:t>Time might not be sufficient to focus on implementing this</w:t>
+      </w:r>
+    </w:p>
+  </w:comment>
+</w:comments>
+</file>
+
+<file path=word/commentsExtended.xml><?xml version="1.0" encoding="utf-8"?>
+<w15:commentsEx xmlns:wpc="http://schemas.microsoft.com/office/word/2010/wordprocessingCanvas" xmlns:cx="http://schemas.microsoft.com/office/drawing/2014/chartex" xmlns:cx1="http://schemas.microsoft.com/office/drawing/2015/9/8/chartex" xmlns:cx2="http://schemas.microsoft.com/office/drawing/2015/10/21/chartex" xmlns:cx3="http://schemas.microsoft.com/office/drawing/2016/5/9/chartex" xmlns:cx4="http://schemas.microsoft.com/office/drawing/2016/5/10/chartex" xmlns:cx5="http://schemas.microsoft.com/office/drawing/2016/5/11/chartex" xmlns:cx6="http://schemas.microsoft.com/office/drawing/2016/5/12/chartex" xmlns:cx7="http://schemas.microsoft.com/office/drawing/2016/5/13/chartex" xmlns:cx8="http://schemas.microsoft.com/office/drawing/2016/5/14/chartex" xmlns:mc="http://schemas.openxmlformats.org/markup-compatibility/2006" xmlns:aink="http://schemas.microsoft.com/office/drawing/2016/ink" xmlns:am3d="http://schemas.microsoft.com/office/drawing/2017/model3d" xmlns:o="urn:schemas-microsoft-com:office:office" xmlns:oel="http://schemas.microsoft.com/office/2019/extlst" xmlns:r="http://schemas.openxmlformats.org/officeDocument/2006/relationships" xmlns:m="http://schemas.openxmlformats.org/officeDocument/2006/math" xmlns:v="urn:schemas-microsoft-com:vml" xmlns:wp14="http://schemas.microsoft.com/office/word/2010/wordprocessingDrawing" xmlns:wp="http://schemas.openxmlformats.org/drawingml/2006/wordprocessingDrawing" xmlns:w10="urn:schemas-microsoft-com:office:word" xmlns:w="http://schemas.openxmlformats.org/wordprocessingml/2006/main" xmlns:w14="http://schemas.microsoft.com/office/word/2010/wordml" xmlns:w15="http://schemas.microsoft.com/office/word/2012/wordml" xmlns:w16cex="http://schemas.microsoft.com/office/word/2018/wordml/cex" xmlns:w16cid="http://schemas.microsoft.com/office/word/2016/wordml/cid" xmlns:w16="http://schemas.microsoft.com/office/word/2018/wordml" xmlns:w16sdtdh="http://schemas.microsoft.com/office/word/2020/wordml/sdtdatahash" xmlns:w16se="http://schemas.microsoft.com/office/word/2015/wordml/symex" xmlns:wpg="http://schemas.microsoft.com/office/word/2010/wordprocessingGroup" xmlns:wpi="http://schemas.microsoft.com/office/word/2010/wordprocessingInk" xmlns:wne="http://schemas.microsoft.com/office/word/2006/wordml" xmlns:wps="http://schemas.microsoft.com/office/word/2010/wordprocessingShape" mc:Ignorable="w14 w15 w16se w16cid w16 w16cex w16sdtdh wp14">
+  <w15:commentEx w15:paraId="438B564A" w15:done="0"/>
+  <w15:commentEx w15:paraId="11F734B8" w15:done="0"/>
+</w15:commentsEx>
+</file>
+
+<file path=word/commentsExtensible.xml><?xml version="1.0" encoding="utf-8"?>
+<w16cex:commentsExtensible xmlns:wpc="http://schemas.microsoft.com/office/word/2010/wordprocessingCanvas" xmlns:cx="http://schemas.microsoft.com/office/drawing/2014/chartex" xmlns:cx1="http://schemas.microsoft.com/office/drawing/2015/9/8/chartex" xmlns:cx2="http://schemas.microsoft.com/office/drawing/2015/10/21/chartex" xmlns:cx3="http://schemas.microsoft.com/office/drawing/2016/5/9/chartex" xmlns:cx4="http://schemas.microsoft.com/office/drawing/2016/5/10/chartex" xmlns:cx5="http://schemas.microsoft.com/office/drawing/2016/5/11/chartex" xmlns:cx6="http://schemas.microsoft.com/office/drawing/2016/5/12/chartex" xmlns:cx7="http://schemas.microsoft.com/office/drawing/2016/5/13/chartex" xmlns:cx8="http://schemas.microsoft.com/office/drawing/2016/5/14/chartex" xmlns:mc="http://schemas.openxmlformats.org/markup-compatibility/2006" xmlns:aink="http://schemas.microsoft.com/office/drawing/2016/ink" xmlns:am3d="http://schemas.microsoft.com/office/drawing/2017/model3d" xmlns:o="urn:schemas-microsoft-com:office:office" xmlns:oel="http://schemas.microsoft.com/office/2019/extlst" xmlns:r="http://schemas.openxmlformats.org/officeDocument/2006/relationships" xmlns:m="http://schemas.openxmlformats.org/officeDocument/2006/math" xmlns:v="urn:schemas-microsoft-com:vml" xmlns:wp14="http://schemas.microsoft.com/office/word/2010/wordprocessingDrawing" xmlns:wp="http://schemas.openxmlformats.org/drawingml/2006/wordprocessingDrawing" xmlns:w10="urn:schemas-microsoft-com:office:word" xmlns:w="http://schemas.openxmlformats.org/wordprocessingml/2006/main" xmlns:w14="http://schemas.microsoft.com/office/word/2010/wordml" xmlns:w15="http://schemas.microsoft.com/office/word/2012/wordml" xmlns:w16cex="http://schemas.microsoft.com/office/word/2018/wordml/cex" xmlns:w16cid="http://schemas.microsoft.com/office/word/2016/wordml/cid" xmlns:w16="http://schemas.microsoft.com/office/word/2018/wordml" xmlns:w16sdtdh="http://schemas.microsoft.com/office/word/2020/wordml/sdtdatahash" xmlns:w16se="http://schemas.microsoft.com/office/word/2015/wordml/symex" xmlns:wpg="http://schemas.microsoft.com/office/word/2010/wordprocessingGroup" xmlns:wpi="http://schemas.microsoft.com/office/word/2010/wordprocessingInk" xmlns:wne="http://schemas.microsoft.com/office/word/2006/wordml" xmlns:wps="http://schemas.microsoft.com/office/word/2010/wordprocessingShape" mc:Ignorable="w14 w15 w16se w16cid w16 w16cex w16sdtdh wp14">
+  <w16cex:commentExtensible w16cex:durableId="47DD9AEC" w16cex:dateUtc="2023-10-16T12:26:00Z"/>
+  <w16cex:commentExtensible w16cex:durableId="3B52EC00" w16cex:dateUtc="2023-10-16T12:18:00Z"/>
+</w16cex:commentsExtensible>
+</file>
+
+<file path=word/commentsIds.xml><?xml version="1.0" encoding="utf-8"?>
+<w16cid:commentsIds xmlns:wpc="http://schemas.microsoft.com/office/word/2010/wordprocessingCanvas" xmlns:cx="http://schemas.microsoft.com/office/drawing/2014/chartex" xmlns:cx1="http://schemas.microsoft.com/office/drawing/2015/9/8/chartex" xmlns:cx2="http://schemas.microsoft.com/office/drawing/2015/10/21/chartex" xmlns:cx3="http://schemas.microsoft.com/office/drawing/2016/5/9/chartex" xmlns:cx4="http://schemas.microsoft.com/office/drawing/2016/5/10/chartex" xmlns:cx5="http://schemas.microsoft.com/office/drawing/2016/5/11/chartex" xmlns:cx6="http://schemas.microsoft.com/office/drawing/2016/5/12/chartex" xmlns:cx7="http://schemas.microsoft.com/office/drawing/2016/5/13/chartex" xmlns:cx8="http://schemas.microsoft.com/office/drawing/2016/5/14/chartex" xmlns:mc="http://schemas.openxmlformats.org/markup-compatibility/2006" xmlns:aink="http://schemas.microsoft.com/office/drawing/2016/ink" xmlns:am3d="http://schemas.microsoft.com/office/drawing/2017/model3d" xmlns:o="urn:schemas-microsoft-com:office:office" xmlns:oel="http://schemas.microsoft.com/office/2019/extlst" xmlns:r="http://schemas.openxmlformats.org/officeDocument/2006/relationships" xmlns:m="http://schemas.openxmlformats.org/officeDocument/2006/math" xmlns:v="urn:schemas-microsoft-com:vml" xmlns:wp14="http://schemas.microsoft.com/office/word/2010/wordprocessingDrawing" xmlns:wp="http://schemas.openxmlformats.org/drawingml/2006/wordprocessingDrawing" xmlns:w10="urn:schemas-microsoft-com:office:word" xmlns:w="http://schemas.openxmlformats.org/wordprocessingml/2006/main" xmlns:w14="http://schemas.microsoft.com/office/word/2010/wordml" xmlns:w15="http://schemas.microsoft.com/office/word/2012/wordml" xmlns:w16cex="http://schemas.microsoft.com/office/word/2018/wordml/cex" xmlns:w16cid="http://schemas.microsoft.com/office/word/2016/wordml/cid" xmlns:w16="http://schemas.microsoft.com/office/word/2018/wordml" xmlns:w16sdtdh="http://schemas.microsoft.com/office/word/2020/wordml/sdtdatahash" xmlns:w16se="http://schemas.microsoft.com/office/word/2015/wordml/symex" xmlns:wpg="http://schemas.microsoft.com/office/word/2010/wordprocessingGroup" xmlns:wpi="http://schemas.microsoft.com/office/word/2010/wordprocessingInk" xmlns:wne="http://schemas.microsoft.com/office/word/2006/wordml" xmlns:wps="http://schemas.microsoft.com/office/word/2010/wordprocessingShape" mc:Ignorable="w14 w15 w16se w16cid w16 w16cex w16sdtdh wp14">
+  <w16cid:commentId w16cid:paraId="438B564A" w16cid:durableId="47DD9AEC"/>
+  <w16cid:commentId w16cid:paraId="11F734B8" w16cid:durableId="3B52EC00"/>
+</w16cid:commentsIds>
 </file>
 
 <file path=word/endnotes.xml><?xml version="1.0" encoding="utf-8"?>
@@ -3564,6 +5516,14 @@
     <w:abstractNumId w:val="0"/>
   </w:num>
 </w:numbering>
+</file>
+
+<file path=word/people.xml><?xml version="1.0" encoding="utf-8"?>
+<w15:people xmlns:wpc="http://schemas.microsoft.com/office/word/2010/wordprocessingCanvas" xmlns:cx="http://schemas.microsoft.com/office/drawing/2014/chartex" xmlns:cx1="http://schemas.microsoft.com/office/drawing/2015/9/8/chartex" xmlns:cx2="http://schemas.microsoft.com/office/drawing/2015/10/21/chartex" xmlns:cx3="http://schemas.microsoft.com/office/drawing/2016/5/9/chartex" xmlns:cx4="http://schemas.microsoft.com/office/drawing/2016/5/10/chartex" xmlns:cx5="http://schemas.microsoft.com/office/drawing/2016/5/11/chartex" xmlns:cx6="http://schemas.microsoft.com/office/drawing/2016/5/12/chartex" xmlns:cx7="http://schemas.microsoft.com/office/drawing/2016/5/13/chartex" xmlns:cx8="http://schemas.microsoft.com/office/drawing/2016/5/14/chartex" xmlns:mc="http://schemas.openxmlformats.org/markup-compatibility/2006" xmlns:aink="http://schemas.microsoft.com/office/drawing/2016/ink" xmlns:am3d="http://schemas.microsoft.com/office/drawing/2017/model3d" xmlns:o="urn:schemas-microsoft-com:office:office" xmlns:oel="http://schemas.microsoft.com/office/2019/extlst" xmlns:r="http://schemas.openxmlformats.org/officeDocument/2006/relationships" xmlns:m="http://schemas.openxmlformats.org/officeDocument/2006/math" xmlns:v="urn:schemas-microsoft-com:vml" xmlns:wp14="http://schemas.microsoft.com/office/word/2010/wordprocessingDrawing" xmlns:wp="http://schemas.openxmlformats.org/drawingml/2006/wordprocessingDrawing" xmlns:w10="urn:schemas-microsoft-com:office:word" xmlns:w="http://schemas.openxmlformats.org/wordprocessingml/2006/main" xmlns:w14="http://schemas.microsoft.com/office/word/2010/wordml" xmlns:w15="http://schemas.microsoft.com/office/word/2012/wordml" xmlns:w16cex="http://schemas.microsoft.com/office/word/2018/wordml/cex" xmlns:w16cid="http://schemas.microsoft.com/office/word/2016/wordml/cid" xmlns:w16="http://schemas.microsoft.com/office/word/2018/wordml" xmlns:w16sdtdh="http://schemas.microsoft.com/office/word/2020/wordml/sdtdatahash" xmlns:w16se="http://schemas.microsoft.com/office/word/2015/wordml/symex" xmlns:wpg="http://schemas.microsoft.com/office/word/2010/wordprocessingGroup" xmlns:wpi="http://schemas.microsoft.com/office/word/2010/wordprocessingInk" xmlns:wne="http://schemas.microsoft.com/office/word/2006/wordml" xmlns:wps="http://schemas.microsoft.com/office/word/2010/wordprocessingShape" mc:Ignorable="w14 w15 w16se w16cid w16 w16cex w16sdtdh wp14">
+  <w15:person w15:author="Bozhilov, Michael">
+    <w15:presenceInfo w15:providerId="AD" w15:userId="S::mbozhilov@quickbase.com::c30cee00-05a2-4d71-a4d7-1882ebc765bf"/>
+  </w15:person>
+</w15:people>
 </file>
 
 <file path=word/styles.xml><?xml version="1.0" encoding="utf-8"?>
@@ -4236,6 +6196,71 @@
     <w:uiPriority w:val="99"/>
     <w:rsid w:val="003B0195"/>
   </w:style>
+  <w:style w:type="character" w:styleId="CommentReference">
+    <w:name w:val="annotation reference"/>
+    <w:basedOn w:val="DefaultParagraphFont"/>
+    <w:uiPriority w:val="99"/>
+    <w:semiHidden/>
+    <w:unhideWhenUsed/>
+    <w:rsid w:val="00536309"/>
+    <w:rPr>
+      <w:sz w:val="16"/>
+      <w:szCs w:val="16"/>
+    </w:rPr>
+  </w:style>
+  <w:style w:type="paragraph" w:styleId="CommentText">
+    <w:name w:val="annotation text"/>
+    <w:basedOn w:val="Normal"/>
+    <w:link w:val="CommentTextChar"/>
+    <w:uiPriority w:val="99"/>
+    <w:semiHidden/>
+    <w:unhideWhenUsed/>
+    <w:rsid w:val="00536309"/>
+    <w:rPr>
+      <w:sz w:val="20"/>
+      <w:szCs w:val="20"/>
+    </w:rPr>
+  </w:style>
+  <w:style w:type="character" w:customStyle="1" w:styleId="CommentTextChar">
+    <w:name w:val="Comment Text Char"/>
+    <w:basedOn w:val="DefaultParagraphFont"/>
+    <w:link w:val="CommentText"/>
+    <w:uiPriority w:val="99"/>
+    <w:semiHidden/>
+    <w:rsid w:val="00536309"/>
+    <w:rPr>
+      <w:sz w:val="20"/>
+      <w:szCs w:val="20"/>
+    </w:rPr>
+  </w:style>
+  <w:style w:type="paragraph" w:styleId="CommentSubject">
+    <w:name w:val="annotation subject"/>
+    <w:basedOn w:val="CommentText"/>
+    <w:next w:val="CommentText"/>
+    <w:link w:val="CommentSubjectChar"/>
+    <w:uiPriority w:val="99"/>
+    <w:semiHidden/>
+    <w:unhideWhenUsed/>
+    <w:rsid w:val="00536309"/>
+    <w:rPr>
+      <w:b/>
+      <w:bCs/>
+    </w:rPr>
+  </w:style>
+  <w:style w:type="character" w:customStyle="1" w:styleId="CommentSubjectChar">
+    <w:name w:val="Comment Subject Char"/>
+    <w:basedOn w:val="CommentTextChar"/>
+    <w:link w:val="CommentSubject"/>
+    <w:uiPriority w:val="99"/>
+    <w:semiHidden/>
+    <w:rsid w:val="00536309"/>
+    <w:rPr>
+      <w:b/>
+      <w:bCs/>
+      <w:sz w:val="20"/>
+      <w:szCs w:val="20"/>
+    </w:rPr>
+  </w:style>
 </w:styles>
 </file>
 

</xml_diff>

<commit_message>
Add handleComperisonOperators in thesis: page 9
</commit_message>
<xml_diff>
--- a/thesis.docx
+++ b/thesis.docx
@@ -10815,6 +10815,7 @@
     </w:p>
     <w:p>
       <w:pPr>
+        <w:ind w:left="720" w:hanging="720"/>
         <w:rPr>
           <w:lang w:val="en-US"/>
         </w:rPr>
@@ -10831,6 +10832,1292 @@
         </w:rPr>
         <w:t xml:space="preserve"> </w:t>
       </w:r>
+    </w:p>
+    <w:p>
+      <w:pPr>
+        <w:ind w:left="720" w:hanging="720"/>
+        <w:rPr>
+          <w:lang w:val="en-US"/>
+        </w:rPr>
+      </w:pPr>
+    </w:p>
+    <w:p>
+      <w:pPr>
+        <w:pStyle w:val="HTMLPreformatted"/>
+        <w:shd w:val="clear" w:color="auto" w:fill="FFFFFF"/>
+        <w:rPr>
+          <w:color w:val="000000"/>
+        </w:rPr>
+      </w:pPr>
+      <w:r>
+        <w:rPr>
+          <w:rFonts w:asciiTheme="minorHAnsi" w:hAnsiTheme="minorHAnsi" w:cstheme="minorHAnsi"/>
+          <w:sz w:val="24"/>
+          <w:szCs w:val="24"/>
+          <w:lang w:val="en-US"/>
+        </w:rPr>
+        <w:t>In this code segment, we encounter a few tokens that require some special handling, particularly the comparison operator tokens.</w:t>
+      </w:r>
+      <w:r>
+        <w:rPr>
+          <w:lang w:val="en-US"/>
+        </w:rPr>
+        <w:br/>
+      </w:r>
+      <w:r>
+        <w:rPr>
+          <w:lang w:val="en-US"/>
+        </w:rPr>
+        <w:br/>
+      </w:r>
+      <w:r>
+        <w:rPr>
+          <w:rStyle w:val="linewrapper"/>
+          <w:rFonts w:eastAsiaTheme="majorEastAsia"/>
+          <w:color w:val="000000"/>
+        </w:rPr>
+        <w:t xml:space="preserve">Token </w:t>
+      </w:r>
+      <w:proofErr w:type="gramStart"/>
+      <w:r>
+        <w:rPr>
+          <w:rStyle w:val="linewrapper"/>
+          <w:rFonts w:eastAsiaTheme="majorEastAsia"/>
+          <w:color w:val="000000"/>
+        </w:rPr>
+        <w:t>Lexer</w:t>
+      </w:r>
+      <w:r>
+        <w:rPr>
+          <w:rStyle w:val="linewrapper"/>
+          <w:rFonts w:eastAsiaTheme="majorEastAsia"/>
+          <w:color w:val="800080"/>
+        </w:rPr>
+        <w:t>::</w:t>
+      </w:r>
+      <w:proofErr w:type="gramEnd"/>
+      <w:r>
+        <w:rPr>
+          <w:rStyle w:val="linewrapper"/>
+          <w:rFonts w:eastAsiaTheme="majorEastAsia"/>
+          <w:color w:val="000000"/>
+        </w:rPr>
+        <w:t>handleComparisonOperators</w:t>
+      </w:r>
+      <w:r>
+        <w:rPr>
+          <w:rStyle w:val="linewrapper"/>
+          <w:rFonts w:eastAsiaTheme="majorEastAsia"/>
+          <w:color w:val="808030"/>
+        </w:rPr>
+        <w:t>(</w:t>
+      </w:r>
+      <w:r>
+        <w:rPr>
+          <w:rStyle w:val="linewrapper"/>
+          <w:rFonts w:eastAsiaTheme="majorEastAsia"/>
+          <w:b/>
+          <w:bCs/>
+          <w:color w:val="800000"/>
+        </w:rPr>
+        <w:t>char</w:t>
+      </w:r>
+      <w:r>
+        <w:rPr>
+          <w:rStyle w:val="linewrapper"/>
+          <w:rFonts w:eastAsiaTheme="majorEastAsia"/>
+          <w:color w:val="000000"/>
+        </w:rPr>
+        <w:t xml:space="preserve"> opChar</w:t>
+      </w:r>
+      <w:r>
+        <w:rPr>
+          <w:rStyle w:val="linewrapper"/>
+          <w:rFonts w:eastAsiaTheme="majorEastAsia"/>
+          <w:color w:val="808030"/>
+        </w:rPr>
+        <w:t>,</w:t>
+      </w:r>
+      <w:r>
+        <w:rPr>
+          <w:rStyle w:val="linewrapper"/>
+          <w:rFonts w:eastAsiaTheme="majorEastAsia"/>
+          <w:color w:val="000000"/>
+        </w:rPr>
+        <w:t xml:space="preserve"> TokenType shortType</w:t>
+      </w:r>
+      <w:r>
+        <w:rPr>
+          <w:rStyle w:val="linewrapper"/>
+          <w:rFonts w:eastAsiaTheme="majorEastAsia"/>
+          <w:color w:val="808030"/>
+        </w:rPr>
+        <w:t>,</w:t>
+      </w:r>
+    </w:p>
+    <w:p>
+      <w:pPr>
+        <w:pStyle w:val="HTMLPreformatted"/>
+        <w:shd w:val="clear" w:color="auto" w:fill="FFFFFF"/>
+        <w:rPr>
+          <w:color w:val="000000"/>
+        </w:rPr>
+      </w:pPr>
+      <w:r>
+        <w:rPr>
+          <w:rStyle w:val="linewrapper"/>
+          <w:rFonts w:eastAsiaTheme="majorEastAsia"/>
+          <w:color w:val="000000"/>
+        </w:rPr>
+        <w:t xml:space="preserve">                                       TokenType extendedType</w:t>
+      </w:r>
+      <w:r>
+        <w:rPr>
+          <w:rStyle w:val="linewrapper"/>
+          <w:rFonts w:eastAsiaTheme="majorEastAsia"/>
+          <w:color w:val="808030"/>
+        </w:rPr>
+        <w:t>)</w:t>
+      </w:r>
+      <w:r>
+        <w:rPr>
+          <w:rStyle w:val="linewrapper"/>
+          <w:rFonts w:eastAsiaTheme="majorEastAsia"/>
+          <w:color w:val="000000"/>
+        </w:rPr>
+        <w:t xml:space="preserve"> </w:t>
+      </w:r>
+      <w:r>
+        <w:rPr>
+          <w:rStyle w:val="linewrapper"/>
+          <w:rFonts w:eastAsiaTheme="majorEastAsia"/>
+          <w:color w:val="800080"/>
+        </w:rPr>
+        <w:t>{</w:t>
+      </w:r>
+    </w:p>
+    <w:p>
+      <w:pPr>
+        <w:pStyle w:val="HTMLPreformatted"/>
+        <w:shd w:val="clear" w:color="auto" w:fill="FFFFFF"/>
+        <w:rPr>
+          <w:color w:val="000000"/>
+        </w:rPr>
+      </w:pPr>
+      <w:r>
+        <w:rPr>
+          <w:rStyle w:val="linewrapper"/>
+          <w:rFonts w:eastAsiaTheme="majorEastAsia"/>
+          <w:color w:val="000000"/>
+        </w:rPr>
+        <w:t xml:space="preserve">    </w:t>
+      </w:r>
+      <w:r>
+        <w:rPr>
+          <w:rStyle w:val="linewrapper"/>
+          <w:rFonts w:eastAsiaTheme="majorEastAsia"/>
+          <w:color w:val="696969"/>
+        </w:rPr>
+        <w:t>// reduce branching by not conditionally checking and inferring the extended</w:t>
+      </w:r>
+    </w:p>
+    <w:p>
+      <w:pPr>
+        <w:pStyle w:val="HTMLPreformatted"/>
+        <w:shd w:val="clear" w:color="auto" w:fill="FFFFFF"/>
+        <w:rPr>
+          <w:color w:val="000000"/>
+        </w:rPr>
+      </w:pPr>
+      <w:r>
+        <w:rPr>
+          <w:rStyle w:val="linewrapper"/>
+          <w:rFonts w:eastAsiaTheme="majorEastAsia"/>
+          <w:color w:val="000000"/>
+        </w:rPr>
+        <w:t xml:space="preserve">    </w:t>
+      </w:r>
+      <w:r>
+        <w:rPr>
+          <w:rStyle w:val="linewrapper"/>
+          <w:rFonts w:eastAsiaTheme="majorEastAsia"/>
+          <w:color w:val="696969"/>
+        </w:rPr>
+        <w:t>// type</w:t>
+      </w:r>
+    </w:p>
+    <w:p>
+      <w:pPr>
+        <w:pStyle w:val="HTMLPreformatted"/>
+        <w:shd w:val="clear" w:color="auto" w:fill="FFFFFF"/>
+        <w:rPr>
+          <w:color w:val="000000"/>
+        </w:rPr>
+      </w:pPr>
+      <w:r>
+        <w:rPr>
+          <w:rStyle w:val="linewrapper"/>
+          <w:rFonts w:eastAsiaTheme="majorEastAsia"/>
+          <w:color w:val="000000"/>
+        </w:rPr>
+        <w:t xml:space="preserve">    </w:t>
+      </w:r>
+      <w:r>
+        <w:rPr>
+          <w:rStyle w:val="linewrapper"/>
+          <w:rFonts w:eastAsiaTheme="majorEastAsia"/>
+          <w:b/>
+          <w:bCs/>
+          <w:color w:val="800000"/>
+        </w:rPr>
+        <w:t>if</w:t>
+      </w:r>
+      <w:r>
+        <w:rPr>
+          <w:rStyle w:val="linewrapper"/>
+          <w:rFonts w:eastAsiaTheme="majorEastAsia"/>
+          <w:color w:val="000000"/>
+        </w:rPr>
+        <w:t xml:space="preserve"> </w:t>
+      </w:r>
+      <w:r>
+        <w:rPr>
+          <w:rStyle w:val="linewrapper"/>
+          <w:rFonts w:eastAsiaTheme="majorEastAsia"/>
+          <w:color w:val="808030"/>
+        </w:rPr>
+        <w:t>(</w:t>
+      </w:r>
+      <w:r>
+        <w:rPr>
+          <w:rStyle w:val="linewrapper"/>
+          <w:rFonts w:eastAsiaTheme="majorEastAsia"/>
+          <w:color w:val="000000"/>
+        </w:rPr>
+        <w:t>peekNextChar</w:t>
+      </w:r>
+      <w:r>
+        <w:rPr>
+          <w:rStyle w:val="linewrapper"/>
+          <w:rFonts w:eastAsiaTheme="majorEastAsia"/>
+          <w:color w:val="808030"/>
+        </w:rPr>
+        <w:t>()</w:t>
+      </w:r>
+      <w:r>
+        <w:rPr>
+          <w:rStyle w:val="linewrapper"/>
+          <w:rFonts w:eastAsiaTheme="majorEastAsia"/>
+          <w:color w:val="000000"/>
+        </w:rPr>
+        <w:t xml:space="preserve"> </w:t>
+      </w:r>
+      <w:r>
+        <w:rPr>
+          <w:rStyle w:val="linewrapper"/>
+          <w:rFonts w:eastAsiaTheme="majorEastAsia"/>
+          <w:color w:val="808030"/>
+        </w:rPr>
+        <w:t>==</w:t>
+      </w:r>
+      <w:r>
+        <w:rPr>
+          <w:rStyle w:val="linewrapper"/>
+          <w:rFonts w:eastAsiaTheme="majorEastAsia"/>
+          <w:color w:val="000000"/>
+        </w:rPr>
+        <w:t xml:space="preserve"> </w:t>
+      </w:r>
+      <w:r>
+        <w:rPr>
+          <w:rStyle w:val="linewrapper"/>
+          <w:rFonts w:eastAsiaTheme="majorEastAsia"/>
+          <w:color w:val="0000E6"/>
+        </w:rPr>
+        <w:t>'='</w:t>
+      </w:r>
+      <w:r>
+        <w:rPr>
+          <w:rStyle w:val="linewrapper"/>
+          <w:rFonts w:eastAsiaTheme="majorEastAsia"/>
+          <w:color w:val="808030"/>
+        </w:rPr>
+        <w:t>)</w:t>
+      </w:r>
+      <w:r>
+        <w:rPr>
+          <w:rStyle w:val="linewrapper"/>
+          <w:rFonts w:eastAsiaTheme="majorEastAsia"/>
+          <w:color w:val="000000"/>
+        </w:rPr>
+        <w:t xml:space="preserve"> </w:t>
+      </w:r>
+      <w:r>
+        <w:rPr>
+          <w:rStyle w:val="linewrapper"/>
+          <w:rFonts w:eastAsiaTheme="majorEastAsia"/>
+          <w:color w:val="800080"/>
+        </w:rPr>
+        <w:t>{</w:t>
+      </w:r>
+    </w:p>
+    <w:p>
+      <w:pPr>
+        <w:pStyle w:val="HTMLPreformatted"/>
+        <w:shd w:val="clear" w:color="auto" w:fill="FFFFFF"/>
+        <w:rPr>
+          <w:color w:val="000000"/>
+        </w:rPr>
+      </w:pPr>
+      <w:r>
+        <w:rPr>
+          <w:rStyle w:val="linewrapper"/>
+          <w:rFonts w:eastAsiaTheme="majorEastAsia"/>
+          <w:color w:val="000000"/>
+        </w:rPr>
+        <w:t xml:space="preserve">        </w:t>
+      </w:r>
+      <w:r>
+        <w:rPr>
+          <w:rStyle w:val="linewrapper"/>
+          <w:rFonts w:eastAsiaTheme="majorEastAsia"/>
+          <w:b/>
+          <w:bCs/>
+          <w:color w:val="800000"/>
+        </w:rPr>
+        <w:t>char</w:t>
+      </w:r>
+      <w:r>
+        <w:rPr>
+          <w:rStyle w:val="linewrapper"/>
+          <w:rFonts w:eastAsiaTheme="majorEastAsia"/>
+          <w:color w:val="000000"/>
+        </w:rPr>
+        <w:t xml:space="preserve"> savedCh </w:t>
+      </w:r>
+      <w:r>
+        <w:rPr>
+          <w:rStyle w:val="linewrapper"/>
+          <w:rFonts w:eastAsiaTheme="majorEastAsia"/>
+          <w:color w:val="808030"/>
+        </w:rPr>
+        <w:t>=</w:t>
+      </w:r>
+      <w:r>
+        <w:rPr>
+          <w:rStyle w:val="linewrapper"/>
+          <w:rFonts w:eastAsiaTheme="majorEastAsia"/>
+          <w:color w:val="000000"/>
+        </w:rPr>
+        <w:t xml:space="preserve"> ch</w:t>
+      </w:r>
+      <w:r>
+        <w:rPr>
+          <w:rStyle w:val="linewrapper"/>
+          <w:rFonts w:eastAsiaTheme="majorEastAsia"/>
+          <w:color w:val="800080"/>
+        </w:rPr>
+        <w:t>;</w:t>
+      </w:r>
+    </w:p>
+    <w:p>
+      <w:pPr>
+        <w:pStyle w:val="HTMLPreformatted"/>
+        <w:shd w:val="clear" w:color="auto" w:fill="FFFFFF"/>
+        <w:rPr>
+          <w:color w:val="000000"/>
+        </w:rPr>
+      </w:pPr>
+      <w:r>
+        <w:rPr>
+          <w:rStyle w:val="linewrapper"/>
+          <w:rFonts w:eastAsiaTheme="majorEastAsia"/>
+          <w:color w:val="000000"/>
+        </w:rPr>
+        <w:t xml:space="preserve">        readChar</w:t>
+      </w:r>
+      <w:r>
+        <w:rPr>
+          <w:rStyle w:val="linewrapper"/>
+          <w:rFonts w:eastAsiaTheme="majorEastAsia"/>
+          <w:color w:val="808030"/>
+        </w:rPr>
+        <w:t>()</w:t>
+      </w:r>
+      <w:r>
+        <w:rPr>
+          <w:rStyle w:val="linewrapper"/>
+          <w:rFonts w:eastAsiaTheme="majorEastAsia"/>
+          <w:color w:val="800080"/>
+        </w:rPr>
+        <w:t>;</w:t>
+      </w:r>
+    </w:p>
+    <w:p>
+      <w:pPr>
+        <w:pStyle w:val="HTMLPreformatted"/>
+        <w:shd w:val="clear" w:color="auto" w:fill="FFFFFF"/>
+        <w:rPr>
+          <w:color w:val="000000"/>
+        </w:rPr>
+      </w:pPr>
+      <w:r>
+        <w:rPr>
+          <w:rStyle w:val="linewrapper"/>
+          <w:rFonts w:eastAsiaTheme="majorEastAsia"/>
+          <w:color w:val="000000"/>
+        </w:rPr>
+        <w:t xml:space="preserve">        </w:t>
+      </w:r>
+      <w:r>
+        <w:rPr>
+          <w:rStyle w:val="linewrapper"/>
+          <w:rFonts w:eastAsiaTheme="majorEastAsia"/>
+          <w:b/>
+          <w:bCs/>
+          <w:color w:val="800000"/>
+        </w:rPr>
+        <w:t>char</w:t>
+      </w:r>
+      <w:r>
+        <w:rPr>
+          <w:rStyle w:val="linewrapper"/>
+          <w:rFonts w:eastAsiaTheme="majorEastAsia"/>
+          <w:color w:val="000000"/>
+        </w:rPr>
+        <w:t xml:space="preserve"> tokenLiteral</w:t>
+      </w:r>
+      <w:r>
+        <w:rPr>
+          <w:rStyle w:val="linewrapper"/>
+          <w:rFonts w:eastAsiaTheme="majorEastAsia"/>
+          <w:color w:val="808030"/>
+        </w:rPr>
+        <w:t>[</w:t>
+      </w:r>
+      <w:r>
+        <w:rPr>
+          <w:rStyle w:val="linewrapper"/>
+          <w:rFonts w:eastAsiaTheme="majorEastAsia"/>
+          <w:color w:val="008C00"/>
+        </w:rPr>
+        <w:t>3</w:t>
+      </w:r>
+      <w:r>
+        <w:rPr>
+          <w:rStyle w:val="linewrapper"/>
+          <w:rFonts w:eastAsiaTheme="majorEastAsia"/>
+          <w:color w:val="808030"/>
+        </w:rPr>
+        <w:t>]</w:t>
+      </w:r>
+      <w:r>
+        <w:rPr>
+          <w:rStyle w:val="linewrapper"/>
+          <w:rFonts w:eastAsiaTheme="majorEastAsia"/>
+          <w:color w:val="000000"/>
+        </w:rPr>
+        <w:t xml:space="preserve"> </w:t>
+      </w:r>
+      <w:r>
+        <w:rPr>
+          <w:rStyle w:val="linewrapper"/>
+          <w:rFonts w:eastAsiaTheme="majorEastAsia"/>
+          <w:color w:val="808030"/>
+        </w:rPr>
+        <w:t>=</w:t>
+      </w:r>
+      <w:r>
+        <w:rPr>
+          <w:rStyle w:val="linewrapper"/>
+          <w:rFonts w:eastAsiaTheme="majorEastAsia"/>
+          <w:color w:val="000000"/>
+        </w:rPr>
+        <w:t xml:space="preserve"> </w:t>
+      </w:r>
+      <w:r>
+        <w:rPr>
+          <w:rStyle w:val="linewrapper"/>
+          <w:rFonts w:eastAsiaTheme="majorEastAsia"/>
+          <w:color w:val="800080"/>
+        </w:rPr>
+        <w:t>{</w:t>
+      </w:r>
+      <w:r>
+        <w:rPr>
+          <w:rStyle w:val="linewrapper"/>
+          <w:rFonts w:eastAsiaTheme="majorEastAsia"/>
+          <w:color w:val="000000"/>
+        </w:rPr>
+        <w:t>savedCh</w:t>
+      </w:r>
+      <w:r>
+        <w:rPr>
+          <w:rStyle w:val="linewrapper"/>
+          <w:rFonts w:eastAsiaTheme="majorEastAsia"/>
+          <w:color w:val="808030"/>
+        </w:rPr>
+        <w:t>,</w:t>
+      </w:r>
+      <w:r>
+        <w:rPr>
+          <w:rStyle w:val="linewrapper"/>
+          <w:rFonts w:eastAsiaTheme="majorEastAsia"/>
+          <w:color w:val="000000"/>
+        </w:rPr>
+        <w:t xml:space="preserve"> ch</w:t>
+      </w:r>
+      <w:r>
+        <w:rPr>
+          <w:rStyle w:val="linewrapper"/>
+          <w:rFonts w:eastAsiaTheme="majorEastAsia"/>
+          <w:color w:val="808030"/>
+        </w:rPr>
+        <w:t>,</w:t>
+      </w:r>
+      <w:r>
+        <w:rPr>
+          <w:rStyle w:val="linewrapper"/>
+          <w:rFonts w:eastAsiaTheme="majorEastAsia"/>
+          <w:color w:val="000000"/>
+        </w:rPr>
+        <w:t xml:space="preserve"> </w:t>
+      </w:r>
+      <w:r>
+        <w:rPr>
+          <w:rStyle w:val="linewrapper"/>
+          <w:rFonts w:eastAsiaTheme="majorEastAsia"/>
+          <w:color w:val="0000E6"/>
+        </w:rPr>
+        <w:t>'\0'</w:t>
+      </w:r>
+      <w:r>
+        <w:rPr>
+          <w:rStyle w:val="linewrapper"/>
+          <w:rFonts w:eastAsiaTheme="majorEastAsia"/>
+          <w:color w:val="800080"/>
+        </w:rPr>
+        <w:t>};</w:t>
+      </w:r>
+    </w:p>
+    <w:p>
+      <w:pPr>
+        <w:pStyle w:val="HTMLPreformatted"/>
+        <w:shd w:val="clear" w:color="auto" w:fill="FFFFFF"/>
+        <w:rPr>
+          <w:color w:val="000000"/>
+        </w:rPr>
+      </w:pPr>
+      <w:r>
+        <w:rPr>
+          <w:rStyle w:val="linewrapper"/>
+          <w:rFonts w:eastAsiaTheme="majorEastAsia"/>
+          <w:color w:val="000000"/>
+        </w:rPr>
+        <w:t xml:space="preserve">        </w:t>
+      </w:r>
+      <w:r>
+        <w:rPr>
+          <w:rStyle w:val="linewrapper"/>
+          <w:rFonts w:eastAsiaTheme="majorEastAsia"/>
+          <w:b/>
+          <w:bCs/>
+          <w:color w:val="800000"/>
+        </w:rPr>
+        <w:t>return</w:t>
+      </w:r>
+      <w:r>
+        <w:rPr>
+          <w:rStyle w:val="linewrapper"/>
+          <w:rFonts w:eastAsiaTheme="majorEastAsia"/>
+          <w:color w:val="000000"/>
+        </w:rPr>
+        <w:t xml:space="preserve"> newToken</w:t>
+      </w:r>
+      <w:r>
+        <w:rPr>
+          <w:rStyle w:val="linewrapper"/>
+          <w:rFonts w:eastAsiaTheme="majorEastAsia"/>
+          <w:color w:val="808030"/>
+        </w:rPr>
+        <w:t>(</w:t>
+      </w:r>
+      <w:r>
+        <w:rPr>
+          <w:rStyle w:val="linewrapper"/>
+          <w:rFonts w:eastAsiaTheme="majorEastAsia"/>
+          <w:color w:val="000000"/>
+        </w:rPr>
+        <w:t>extendedType</w:t>
+      </w:r>
+      <w:r>
+        <w:rPr>
+          <w:rStyle w:val="linewrapper"/>
+          <w:rFonts w:eastAsiaTheme="majorEastAsia"/>
+          <w:color w:val="808030"/>
+        </w:rPr>
+        <w:t>,</w:t>
+      </w:r>
+      <w:r>
+        <w:rPr>
+          <w:rStyle w:val="linewrapper"/>
+          <w:rFonts w:eastAsiaTheme="majorEastAsia"/>
+          <w:color w:val="000000"/>
+        </w:rPr>
+        <w:t xml:space="preserve"> tokenLiteral</w:t>
+      </w:r>
+      <w:r>
+        <w:rPr>
+          <w:rStyle w:val="linewrapper"/>
+          <w:rFonts w:eastAsiaTheme="majorEastAsia"/>
+          <w:color w:val="808030"/>
+        </w:rPr>
+        <w:t>)</w:t>
+      </w:r>
+      <w:r>
+        <w:rPr>
+          <w:rStyle w:val="linewrapper"/>
+          <w:rFonts w:eastAsiaTheme="majorEastAsia"/>
+          <w:color w:val="800080"/>
+        </w:rPr>
+        <w:t>;</w:t>
+      </w:r>
+    </w:p>
+    <w:p>
+      <w:pPr>
+        <w:pStyle w:val="HTMLPreformatted"/>
+        <w:shd w:val="clear" w:color="auto" w:fill="FFFFFF"/>
+        <w:rPr>
+          <w:color w:val="000000"/>
+        </w:rPr>
+      </w:pPr>
+      <w:r>
+        <w:rPr>
+          <w:rStyle w:val="linewrapper"/>
+          <w:rFonts w:eastAsiaTheme="majorEastAsia"/>
+          <w:color w:val="000000"/>
+        </w:rPr>
+        <w:t xml:space="preserve">    </w:t>
+      </w:r>
+      <w:r>
+        <w:rPr>
+          <w:rStyle w:val="linewrapper"/>
+          <w:rFonts w:eastAsiaTheme="majorEastAsia"/>
+          <w:color w:val="800080"/>
+        </w:rPr>
+        <w:t>}</w:t>
+      </w:r>
+    </w:p>
+    <w:p>
+      <w:pPr>
+        <w:pStyle w:val="HTMLPreformatted"/>
+        <w:shd w:val="clear" w:color="auto" w:fill="FFFFFF"/>
+        <w:rPr>
+          <w:color w:val="000000"/>
+        </w:rPr>
+      </w:pPr>
+    </w:p>
+    <w:p>
+      <w:pPr>
+        <w:pStyle w:val="HTMLPreformatted"/>
+        <w:shd w:val="clear" w:color="auto" w:fill="FFFFFF"/>
+        <w:rPr>
+          <w:color w:val="000000"/>
+        </w:rPr>
+      </w:pPr>
+      <w:r>
+        <w:rPr>
+          <w:rStyle w:val="linewrapper"/>
+          <w:rFonts w:eastAsiaTheme="majorEastAsia"/>
+          <w:color w:val="000000"/>
+        </w:rPr>
+        <w:t xml:space="preserve">    </w:t>
+      </w:r>
+      <w:r>
+        <w:rPr>
+          <w:rStyle w:val="linewrapper"/>
+          <w:rFonts w:eastAsiaTheme="majorEastAsia"/>
+          <w:b/>
+          <w:bCs/>
+          <w:color w:val="800000"/>
+        </w:rPr>
+        <w:t>return</w:t>
+      </w:r>
+      <w:r>
+        <w:rPr>
+          <w:rStyle w:val="linewrapper"/>
+          <w:rFonts w:eastAsiaTheme="majorEastAsia"/>
+          <w:color w:val="000000"/>
+        </w:rPr>
+        <w:t xml:space="preserve"> newToken</w:t>
+      </w:r>
+      <w:r>
+        <w:rPr>
+          <w:rStyle w:val="linewrapper"/>
+          <w:rFonts w:eastAsiaTheme="majorEastAsia"/>
+          <w:color w:val="808030"/>
+        </w:rPr>
+        <w:t>(</w:t>
+      </w:r>
+      <w:r>
+        <w:rPr>
+          <w:rStyle w:val="linewrapper"/>
+          <w:rFonts w:eastAsiaTheme="majorEastAsia"/>
+          <w:color w:val="000000"/>
+        </w:rPr>
+        <w:t>shortType</w:t>
+      </w:r>
+      <w:r>
+        <w:rPr>
+          <w:rStyle w:val="linewrapper"/>
+          <w:rFonts w:eastAsiaTheme="majorEastAsia"/>
+          <w:color w:val="808030"/>
+        </w:rPr>
+        <w:t>,</w:t>
+      </w:r>
+      <w:r>
+        <w:rPr>
+          <w:rStyle w:val="linewrapper"/>
+          <w:rFonts w:eastAsiaTheme="majorEastAsia"/>
+          <w:color w:val="000000"/>
+        </w:rPr>
+        <w:t xml:space="preserve"> ch</w:t>
+      </w:r>
+      <w:r>
+        <w:rPr>
+          <w:rStyle w:val="linewrapper"/>
+          <w:rFonts w:eastAsiaTheme="majorEastAsia"/>
+          <w:color w:val="808030"/>
+        </w:rPr>
+        <w:t>)</w:t>
+      </w:r>
+      <w:r>
+        <w:rPr>
+          <w:rStyle w:val="linewrapper"/>
+          <w:rFonts w:eastAsiaTheme="majorEastAsia"/>
+          <w:color w:val="800080"/>
+        </w:rPr>
+        <w:t>;</w:t>
+      </w:r>
+    </w:p>
+    <w:p>
+      <w:pPr>
+        <w:pStyle w:val="HTMLPreformatted"/>
+        <w:shd w:val="clear" w:color="auto" w:fill="FFFFFF"/>
+        <w:rPr>
+          <w:color w:val="000000"/>
+        </w:rPr>
+      </w:pPr>
+      <w:r>
+        <w:rPr>
+          <w:rStyle w:val="linewrapper"/>
+          <w:rFonts w:eastAsiaTheme="majorEastAsia"/>
+          <w:color w:val="800080"/>
+        </w:rPr>
+        <w:t>}</w:t>
+      </w:r>
+    </w:p>
+    <w:p>
+      <w:pPr>
+        <w:rPr>
+          <w:lang w:val="en-US"/>
+        </w:rPr>
+      </w:pPr>
+    </w:p>
+    <w:p>
+      <w:pPr>
+        <w:ind w:left="720" w:hanging="720"/>
+        <w:rPr>
+          <w:lang w:val="en-US"/>
+        </w:rPr>
+      </w:pPr>
+      <w:r>
+        <w:rPr>
+          <w:lang w:val="en-US"/>
+        </w:rPr>
+        <w:t xml:space="preserve">The Token </w:t>
+      </w:r>
+      <w:proofErr w:type="spellStart"/>
+      <w:proofErr w:type="gramStart"/>
+      <w:r>
+        <w:rPr>
+          <w:lang w:val="en-US"/>
+        </w:rPr>
+        <w:t>Lexer</w:t>
+      </w:r>
+      <w:proofErr w:type="spellEnd"/>
+      <w:r>
+        <w:rPr>
+          <w:lang w:val="en-US"/>
+        </w:rPr>
+        <w:t>::</w:t>
+      </w:r>
+      <w:proofErr w:type="spellStart"/>
+      <w:proofErr w:type="gramEnd"/>
+      <w:r>
+        <w:rPr>
+          <w:lang w:val="en-US"/>
+        </w:rPr>
+        <w:t>handleComparisonOperators</w:t>
+      </w:r>
+      <w:proofErr w:type="spellEnd"/>
+      <w:r>
+        <w:rPr>
+          <w:lang w:val="en-US"/>
+        </w:rPr>
+        <w:t xml:space="preserve">(char </w:t>
+      </w:r>
+      <w:proofErr w:type="spellStart"/>
+      <w:r>
+        <w:rPr>
+          <w:lang w:val="en-US"/>
+        </w:rPr>
+        <w:t>opChar</w:t>
+      </w:r>
+      <w:proofErr w:type="spellEnd"/>
+      <w:r>
+        <w:rPr>
+          <w:lang w:val="en-US"/>
+        </w:rPr>
+        <w:t xml:space="preserve">, </w:t>
+      </w:r>
+      <w:proofErr w:type="spellStart"/>
+      <w:r>
+        <w:rPr>
+          <w:lang w:val="en-US"/>
+        </w:rPr>
+        <w:t>TokenType</w:t>
+      </w:r>
+      <w:proofErr w:type="spellEnd"/>
+      <w:r>
+        <w:rPr>
+          <w:lang w:val="en-US"/>
+        </w:rPr>
+        <w:t xml:space="preserve"> </w:t>
+      </w:r>
+      <w:proofErr w:type="spellStart"/>
+      <w:r>
+        <w:rPr>
+          <w:lang w:val="en-US"/>
+        </w:rPr>
+        <w:t>shortType</w:t>
+      </w:r>
+      <w:proofErr w:type="spellEnd"/>
+      <w:r>
+        <w:rPr>
+          <w:lang w:val="en-US"/>
+        </w:rPr>
+        <w:t>,</w:t>
+      </w:r>
+    </w:p>
+    <w:p>
+      <w:pPr>
+        <w:ind w:left="720" w:hanging="720"/>
+        <w:rPr>
+          <w:lang w:val="en-US"/>
+        </w:rPr>
+      </w:pPr>
+      <w:proofErr w:type="spellStart"/>
+      <w:r>
+        <w:rPr>
+          <w:lang w:val="en-US"/>
+        </w:rPr>
+        <w:t>TokenType</w:t>
+      </w:r>
+      <w:proofErr w:type="spellEnd"/>
+      <w:r>
+        <w:rPr>
+          <w:lang w:val="en-US"/>
+        </w:rPr>
+        <w:t xml:space="preserve"> </w:t>
+      </w:r>
+      <w:proofErr w:type="spellStart"/>
+      <w:r>
+        <w:rPr>
+          <w:lang w:val="en-US"/>
+        </w:rPr>
+        <w:t>extendedType</w:t>
+      </w:r>
+      <w:proofErr w:type="spellEnd"/>
+      <w:r>
+        <w:rPr>
+          <w:lang w:val="en-US"/>
+        </w:rPr>
+        <w:t>) function comes into play here. It serves to differentiate between</w:t>
+      </w:r>
+    </w:p>
+    <w:p>
+      <w:pPr>
+        <w:ind w:left="720" w:hanging="720"/>
+        <w:rPr>
+          <w:lang w:val="en-US"/>
+        </w:rPr>
+      </w:pPr>
+      <w:r>
+        <w:rPr>
+          <w:lang w:val="en-US"/>
+        </w:rPr>
+        <w:t xml:space="preserve">two possibilities: whether the character is a simple '&lt;' or '&gt;', indicating less than or </w:t>
+      </w:r>
+      <w:proofErr w:type="gramStart"/>
+      <w:r>
+        <w:rPr>
+          <w:lang w:val="en-US"/>
+        </w:rPr>
+        <w:t>greater</w:t>
+      </w:r>
+      <w:proofErr w:type="gramEnd"/>
+    </w:p>
+    <w:p>
+      <w:pPr>
+        <w:ind w:left="720" w:hanging="720"/>
+        <w:rPr>
+          <w:lang w:val="en-US"/>
+        </w:rPr>
+      </w:pPr>
+      <w:r>
+        <w:rPr>
+          <w:lang w:val="en-US"/>
+        </w:rPr>
+        <w:t>than, or whether it's part of an extended equality comparison (e.g., '&lt;=' or '&gt;=').</w:t>
+      </w:r>
+    </w:p>
+    <w:p>
+      <w:pPr>
+        <w:ind w:left="720" w:hanging="720"/>
+        <w:rPr>
+          <w:lang w:val="en-US"/>
+        </w:rPr>
+      </w:pPr>
+    </w:p>
+    <w:p>
+      <w:pPr>
+        <w:ind w:left="720" w:hanging="720"/>
+        <w:rPr>
+          <w:lang w:val="en-US"/>
+        </w:rPr>
+      </w:pPr>
+      <w:r>
+        <w:rPr>
+          <w:lang w:val="en-US"/>
+        </w:rPr>
+        <w:t xml:space="preserve">To optimize the code and minimize branching, it first checks if the next character, </w:t>
+      </w:r>
+      <w:proofErr w:type="gramStart"/>
+      <w:r>
+        <w:rPr>
+          <w:lang w:val="en-US"/>
+        </w:rPr>
+        <w:t>obtained</w:t>
+      </w:r>
+      <w:proofErr w:type="gramEnd"/>
+    </w:p>
+    <w:p>
+      <w:pPr>
+        <w:ind w:left="720" w:hanging="720"/>
+        <w:rPr>
+          <w:lang w:val="en-US"/>
+        </w:rPr>
+      </w:pPr>
+      <w:r>
+        <w:rPr>
+          <w:lang w:val="en-US"/>
+        </w:rPr>
+        <w:t xml:space="preserve">using </w:t>
+      </w:r>
+      <w:proofErr w:type="spellStart"/>
+      <w:proofErr w:type="gramStart"/>
+      <w:r>
+        <w:rPr>
+          <w:lang w:val="en-US"/>
+        </w:rPr>
+        <w:t>peekNextChar</w:t>
+      </w:r>
+      <w:proofErr w:type="spellEnd"/>
+      <w:r>
+        <w:rPr>
+          <w:lang w:val="en-US"/>
+        </w:rPr>
+        <w:t>(</w:t>
+      </w:r>
+      <w:proofErr w:type="gramEnd"/>
+      <w:r>
+        <w:rPr>
+          <w:lang w:val="en-US"/>
+        </w:rPr>
+        <w:t xml:space="preserve">), is an '=' sign. If it is, the function treats the current character as </w:t>
+      </w:r>
+      <w:proofErr w:type="gramStart"/>
+      <w:r>
+        <w:rPr>
+          <w:lang w:val="en-US"/>
+        </w:rPr>
+        <w:t>part</w:t>
+      </w:r>
+      <w:proofErr w:type="gramEnd"/>
+    </w:p>
+    <w:p>
+      <w:pPr>
+        <w:ind w:left="720" w:hanging="720"/>
+        <w:rPr>
+          <w:lang w:val="en-US"/>
+        </w:rPr>
+      </w:pPr>
+      <w:r>
+        <w:rPr>
+          <w:lang w:val="en-US"/>
+        </w:rPr>
+        <w:t>of an extended comparison. It temporarily stores the current character, advances to the next</w:t>
+      </w:r>
+    </w:p>
+    <w:p>
+      <w:pPr>
+        <w:ind w:left="720" w:hanging="720"/>
+        <w:rPr>
+          <w:lang w:val="en-US"/>
+        </w:rPr>
+      </w:pPr>
+      <w:r>
+        <w:rPr>
+          <w:lang w:val="en-US"/>
+        </w:rPr>
+        <w:t xml:space="preserve">character using </w:t>
+      </w:r>
+      <w:proofErr w:type="spellStart"/>
+      <w:proofErr w:type="gramStart"/>
+      <w:r>
+        <w:rPr>
+          <w:lang w:val="en-US"/>
+        </w:rPr>
+        <w:t>readChar</w:t>
+      </w:r>
+      <w:proofErr w:type="spellEnd"/>
+      <w:r>
+        <w:rPr>
+          <w:lang w:val="en-US"/>
+        </w:rPr>
+        <w:t>(</w:t>
+      </w:r>
+      <w:proofErr w:type="gramEnd"/>
+      <w:r>
+        <w:rPr>
+          <w:lang w:val="en-US"/>
+        </w:rPr>
+        <w:t>), and constructs a token literal that combines the two characters</w:t>
+      </w:r>
+    </w:p>
+    <w:p>
+      <w:pPr>
+        <w:ind w:left="720" w:hanging="720"/>
+        <w:rPr>
+          <w:lang w:val="en-US"/>
+        </w:rPr>
+      </w:pPr>
+      <w:r>
+        <w:rPr>
+          <w:lang w:val="en-US"/>
+        </w:rPr>
+        <w:t xml:space="preserve">(e.g., "&lt;=" or "&gt;="). Finally, it creates a new token with the </w:t>
+      </w:r>
+      <w:proofErr w:type="spellStart"/>
+      <w:r>
+        <w:rPr>
+          <w:lang w:val="en-US"/>
+        </w:rPr>
+        <w:t>extendedType</w:t>
+      </w:r>
+      <w:proofErr w:type="spellEnd"/>
+      <w:r>
+        <w:rPr>
+          <w:lang w:val="en-US"/>
+        </w:rPr>
+        <w:t xml:space="preserve"> and this </w:t>
+      </w:r>
+      <w:proofErr w:type="gramStart"/>
+      <w:r>
+        <w:rPr>
+          <w:lang w:val="en-US"/>
+        </w:rPr>
+        <w:t>combined</w:t>
+      </w:r>
+      <w:proofErr w:type="gramEnd"/>
+    </w:p>
+    <w:p>
+      <w:pPr>
+        <w:ind w:left="720" w:hanging="720"/>
+        <w:rPr>
+          <w:lang w:val="en-US"/>
+        </w:rPr>
+      </w:pPr>
+      <w:r>
+        <w:rPr>
+          <w:lang w:val="en-US"/>
+        </w:rPr>
+        <w:t>literal.</w:t>
+      </w:r>
+    </w:p>
+    <w:p>
+      <w:pPr>
+        <w:ind w:left="720" w:hanging="720"/>
+        <w:rPr>
+          <w:lang w:val="en-US"/>
+        </w:rPr>
+      </w:pPr>
+    </w:p>
+    <w:p>
+      <w:pPr>
+        <w:ind w:left="720" w:hanging="720"/>
+        <w:rPr>
+          <w:lang w:val="en-US"/>
+        </w:rPr>
+      </w:pPr>
+      <w:r>
+        <w:rPr>
+          <w:lang w:val="en-US"/>
+        </w:rPr>
+        <w:t>If the next character is not '=', indicating a simple comparison, the function creates a new</w:t>
+      </w:r>
+    </w:p>
+    <w:p>
+      <w:pPr>
+        <w:ind w:left="720" w:hanging="720"/>
+        <w:rPr>
+          <w:lang w:val="en-US"/>
+        </w:rPr>
+      </w:pPr>
+      <w:r>
+        <w:rPr>
+          <w:lang w:val="en-US"/>
+        </w:rPr>
+        <w:t xml:space="preserve">token with the </w:t>
+      </w:r>
+      <w:proofErr w:type="spellStart"/>
+      <w:r>
+        <w:rPr>
+          <w:lang w:val="en-US"/>
+        </w:rPr>
+        <w:t>shortType</w:t>
+      </w:r>
+      <w:proofErr w:type="spellEnd"/>
+      <w:r>
+        <w:rPr>
+          <w:lang w:val="en-US"/>
+        </w:rPr>
+        <w:t xml:space="preserve"> and the current character, which represents 'less than' or</w:t>
+      </w:r>
+    </w:p>
+    <w:p>
+      <w:pPr>
+        <w:ind w:left="720" w:hanging="720"/>
+        <w:rPr>
+          <w:lang w:val="en-US"/>
+        </w:rPr>
+      </w:pPr>
+      <w:r>
+        <w:rPr>
+          <w:lang w:val="en-US"/>
+        </w:rPr>
+        <w:t>'</w:t>
+      </w:r>
+      <w:proofErr w:type="gramStart"/>
+      <w:r>
+        <w:rPr>
+          <w:lang w:val="en-US"/>
+        </w:rPr>
+        <w:t>greater</w:t>
+      </w:r>
+      <w:proofErr w:type="gramEnd"/>
+      <w:r>
+        <w:rPr>
+          <w:lang w:val="en-US"/>
+        </w:rPr>
+        <w:t xml:space="preserve"> than'.</w:t>
+      </w:r>
+    </w:p>
+    <w:p>
+      <w:pPr>
+        <w:ind w:left="720" w:hanging="720"/>
+        <w:rPr>
+          <w:lang w:val="en-US"/>
+        </w:rPr>
+      </w:pPr>
+    </w:p>
+    <w:p>
+      <w:pPr>
+        <w:ind w:left="720" w:hanging="720"/>
+        <w:rPr>
+          <w:lang w:val="en-US"/>
+        </w:rPr>
+      </w:pPr>
+      <w:r>
+        <w:rPr>
+          <w:lang w:val="en-US"/>
+        </w:rPr>
+        <w:lastRenderedPageBreak/>
+        <w:t xml:space="preserve">So, in essence, this function helps distinguish between basic comparison operators and </w:t>
+      </w:r>
+      <w:proofErr w:type="gramStart"/>
+      <w:r>
+        <w:rPr>
+          <w:lang w:val="en-US"/>
+        </w:rPr>
+        <w:t>their</w:t>
+      </w:r>
+      <w:proofErr w:type="gramEnd"/>
+    </w:p>
+    <w:p>
+      <w:pPr>
+        <w:ind w:left="720" w:hanging="720"/>
+        <w:rPr>
+          <w:lang w:val="en-US"/>
+        </w:rPr>
+      </w:pPr>
+      <w:r>
+        <w:rPr>
+          <w:lang w:val="en-US"/>
+        </w:rPr>
+        <w:t>extended counterparts whenever '&lt;' or '&gt;' characters are encountered in the input.</w:t>
+      </w:r>
+    </w:p>
+    <w:p>
+      <w:pPr>
+        <w:ind w:left="720" w:hanging="720"/>
+        <w:rPr>
+          <w:lang w:val="en-US"/>
+        </w:rPr>
+      </w:pPr>
+    </w:p>
+    <w:p>
+      <w:pPr>
+        <w:ind w:left="720" w:hanging="720"/>
+        <w:rPr>
+          <w:lang w:val="en-US"/>
+        </w:rPr>
+      </w:pPr>
+    </w:p>
+    <w:p>
+      <w:pPr>
+        <w:ind w:left="720" w:hanging="720"/>
+        <w:rPr>
+          <w:lang w:val="en-US"/>
+        </w:rPr>
+      </w:pPr>
+    </w:p>
+    <w:p>
+      <w:pPr>
+        <w:ind w:left="720" w:hanging="720"/>
+        <w:rPr>
+          <w:lang w:val="en-US"/>
+        </w:rPr>
+      </w:pPr>
+    </w:p>
+    <w:p>
+      <w:pPr>
+        <w:ind w:left="720" w:hanging="720"/>
+        <w:rPr>
+          <w:lang w:val="en-US"/>
+        </w:rPr>
+      </w:pPr>
     </w:p>
     <w:sectPr>
       <w:pgSz w:w="11906" w:h="16838"/>
@@ -11643,7 +12930,6 @@
     <w:basedOn w:val="Normal"/>
     <w:link w:val="HTMLPreformattedChar"/>
     <w:uiPriority w:val="99"/>
-    <w:semiHidden/>
     <w:unhideWhenUsed/>
     <w:rsid w:val="00810A82"/>
     <w:pPr>
@@ -11680,7 +12966,6 @@
     <w:basedOn w:val="DefaultParagraphFont"/>
     <w:link w:val="HTMLPreformatted"/>
     <w:uiPriority w:val="99"/>
-    <w:semiHidden/>
     <w:rsid w:val="00810A82"/>
     <w:rPr>
       <w:rFonts w:ascii="Courier New" w:eastAsia="Times New Roman" w:hAnsi="Courier New" w:cs="Courier New"/>

</xml_diff>

<commit_message>
Wrap up lexer part in thesis and remove static cast
</commit_message>
<xml_diff>
--- a/thesis.docx
+++ b/thesis.docx
@@ -90,15 +90,8 @@
           <w:lang w:val="en-US"/>
         </w:rPr>
         <w:tab/>
-      </w:r>
-      <w:proofErr w:type="spellStart"/>
-      <w:r>
-        <w:rPr>
-          <w:lang w:val="en-US"/>
-        </w:rPr>
         <w:t>Nulascript</w:t>
       </w:r>
-      <w:proofErr w:type="spellEnd"/>
     </w:p>
     <w:p>
       <w:pPr>
@@ -127,7 +120,6 @@
           <w:lang w:val="en-US"/>
         </w:rPr>
       </w:pPr>
-      <w:proofErr w:type="spellStart"/>
       <w:r>
         <w:rPr>
           <w:b/>
@@ -136,7 +128,6 @@
         </w:rPr>
         <w:t>Nulascript</w:t>
       </w:r>
-      <w:proofErr w:type="spellEnd"/>
       <w:r>
         <w:rPr>
           <w:lang w:val="en-US"/>
@@ -175,7 +166,6 @@
         </w:rPr>
         <w:t xml:space="preserve">The process of running </w:t>
       </w:r>
-      <w:proofErr w:type="spellStart"/>
       <w:r>
         <w:rPr>
           <w:b/>
@@ -184,7 +174,6 @@
         </w:rPr>
         <w:t>Nulascript</w:t>
       </w:r>
-      <w:proofErr w:type="spellEnd"/>
       <w:r>
         <w:rPr>
           <w:lang w:val="en-US"/>
@@ -195,21 +184,7 @@
         <w:rPr>
           <w:lang w:val="en-US"/>
         </w:rPr>
-        <w:t xml:space="preserve">code involves several stages. At a high level, it starts with the user writing code in a text file. This code is then passed to a </w:t>
-      </w:r>
-      <w:proofErr w:type="spellStart"/>
-      <w:r>
-        <w:rPr>
-          <w:lang w:val="en-US"/>
-        </w:rPr>
-        <w:t>lexer</w:t>
-      </w:r>
-      <w:proofErr w:type="spellEnd"/>
-      <w:r>
-        <w:rPr>
-          <w:lang w:val="en-US"/>
-        </w:rPr>
-        <w:t>, which breaks it down into tokens. These tokens are then used as input for a parser to construct an abstract syntax tree</w:t>
+        <w:t>code involves several stages. At a high level, it starts with the user writing code in a text file. This code is then passed to a lexer, which breaks it down into tokens. These tokens are then used as input for a parser to construct an abstract syntax tree</w:t>
       </w:r>
       <w:r>
         <w:rPr>
@@ -255,81 +230,31 @@
         </w:rPr>
         <w:t xml:space="preserve">The </w:t>
       </w:r>
-      <w:proofErr w:type="spellStart"/>
-      <w:r>
-        <w:rPr>
-          <w:lang w:val="en-US"/>
-        </w:rPr>
-        <w:t>lexer</w:t>
-      </w:r>
-      <w:proofErr w:type="spellEnd"/>
-      <w:r>
-        <w:rPr>
-          <w:lang w:val="en-US"/>
-        </w:rPr>
-        <w:t xml:space="preserve">, also known as a lexical analyzer, is a core component of a compiler or interpreter. Its primary role is to examine the source code of a programming language and divide it into individual tokens. These tokens are the smallest meaningful units of code, like keywords, identifiers, operators, and literals. The </w:t>
-      </w:r>
-      <w:proofErr w:type="spellStart"/>
-      <w:r>
-        <w:rPr>
-          <w:lang w:val="en-US"/>
-        </w:rPr>
-        <w:t>lexer</w:t>
-      </w:r>
-      <w:proofErr w:type="spellEnd"/>
-      <w:r>
-        <w:rPr>
-          <w:lang w:val="en-US"/>
-        </w:rPr>
-        <w:t xml:space="preserve"> categorizes these tokens and sends them to subsequent stages in the compilation or interpretation process for further analysis, where the code's structure and meaning are further understood and processed. Essentially, a </w:t>
-      </w:r>
-      <w:proofErr w:type="spellStart"/>
-      <w:r>
-        <w:rPr>
-          <w:lang w:val="en-US"/>
-        </w:rPr>
-        <w:t>lexer</w:t>
-      </w:r>
-      <w:proofErr w:type="spellEnd"/>
-      <w:r>
-        <w:rPr>
-          <w:lang w:val="en-US"/>
-        </w:rPr>
-        <w:t xml:space="preserve"> serves as the initial step in the process of translating human-readable source code into a format that a computer can comprehend and work with.</w:t>
-      </w:r>
-    </w:p>
-    <w:p>
-      <w:pPr>
-        <w:rPr>
-          <w:lang w:val="en-US"/>
-        </w:rPr>
-      </w:pPr>
-    </w:p>
-    <w:p>
-      <w:pPr>
-        <w:rPr>
-          <w:lang w:val="en-US"/>
-        </w:rPr>
-      </w:pPr>
-      <w:r>
-        <w:rPr>
-          <w:lang w:val="en-US"/>
-        </w:rPr>
-        <w:t xml:space="preserve">The parser, also known as a syntactic analyzer, is another core component which primary task is to inspect the source code tokens generated by the </w:t>
-      </w:r>
-      <w:proofErr w:type="spellStart"/>
-      <w:r>
-        <w:rPr>
-          <w:lang w:val="en-US"/>
-        </w:rPr>
-        <w:t>lexer</w:t>
-      </w:r>
-      <w:proofErr w:type="spellEnd"/>
-      <w:r>
-        <w:rPr>
-          <w:lang w:val="en-US"/>
-        </w:rPr>
-        <w:t xml:space="preserve"> and arrange them into a hierarchical structure known as the syntax abstract tree. The tree servers as a representation of the source code which clearly defines the relationship</w:t>
+      <w:r>
+        <w:rPr>
+          <w:lang w:val="en-US"/>
+        </w:rPr>
+        <w:t>lexer, also known as a lexical analyzer, is a core component of a compiler or interpreter. Its primary role is to examine the source code of a programming language and divide it into individual tokens. These tokens are the smallest meaningful units of code, like keywords, identifiers, operators, and literals. The lexer categorizes these tokens and sends them to subsequent stages in the compilation or interpretation process for further analysis, where the code's structure and meaning are further understood and processed. Essentially, a lexer serves as the initial step in the process of translating human-readable source code into a format that a computer can comprehend and work with.</w:t>
+      </w:r>
+    </w:p>
+    <w:p>
+      <w:pPr>
+        <w:rPr>
+          <w:lang w:val="en-US"/>
+        </w:rPr>
+      </w:pPr>
+    </w:p>
+    <w:p>
+      <w:pPr>
+        <w:rPr>
+          <w:lang w:val="en-US"/>
+        </w:rPr>
+      </w:pPr>
+      <w:r>
+        <w:rPr>
+          <w:lang w:val="en-US"/>
+        </w:rPr>
+        <w:t>The parser, also known as a syntactic analyzer, is another core component which primary task is to inspect the source code tokens generated by the lexer and arrange them into a hierarchical structure known as the syntax abstract tree. The tree servers as a representation of the source code which clearly defines the relationship</w:t>
       </w:r>
       <w:r>
         <w:rPr>
@@ -355,7 +280,6 @@
         </w:rPr>
         <w:t xml:space="preserve">Additionally, there exist various types of parsers. In the context of </w:t>
       </w:r>
-      <w:proofErr w:type="spellStart"/>
       <w:r>
         <w:rPr>
           <w:b/>
@@ -364,7 +288,6 @@
         </w:rPr>
         <w:t>Nulascript</w:t>
       </w:r>
-      <w:proofErr w:type="spellEnd"/>
       <w:r>
         <w:rPr>
           <w:lang w:val="en-US"/>
@@ -452,7 +375,6 @@
         </w:rPr>
         <w:t xml:space="preserve">At a high level, our </w:t>
       </w:r>
-      <w:proofErr w:type="spellStart"/>
       <w:r>
         <w:rPr>
           <w:b/>
@@ -461,7 +383,6 @@
         </w:rPr>
         <w:t>Nulascript</w:t>
       </w:r>
-      <w:proofErr w:type="spellEnd"/>
       <w:r>
         <w:rPr>
           <w:lang w:val="en-US"/>
@@ -495,67 +416,31 @@
           <w:lang w:val="en-US"/>
         </w:rPr>
       </w:pPr>
-      <w:proofErr w:type="spellStart"/>
-      <w:r>
-        <w:rPr>
-          <w:lang w:val="en-US"/>
-        </w:rPr>
-        <w:t>Lexer</w:t>
-      </w:r>
-      <w:proofErr w:type="spellEnd"/>
-      <w:r>
-        <w:rPr>
-          <w:lang w:val="en-US"/>
-        </w:rPr>
-        <w:t>:</w:t>
-      </w:r>
-    </w:p>
-    <w:p>
-      <w:pPr>
-        <w:rPr>
-          <w:lang w:val="en-US"/>
-        </w:rPr>
-      </w:pPr>
-    </w:p>
-    <w:p>
-      <w:pPr>
-        <w:rPr>
-          <w:lang w:val="en-US"/>
-        </w:rPr>
-      </w:pPr>
-      <w:r>
-        <w:rPr>
-          <w:lang w:val="en-US"/>
-        </w:rPr>
-        <w:t xml:space="preserve">In the realm of programming languages, </w:t>
-      </w:r>
-      <w:proofErr w:type="spellStart"/>
-      <w:r>
-        <w:rPr>
-          <w:lang w:val="en-US"/>
-        </w:rPr>
-        <w:t>Nulascript's</w:t>
-      </w:r>
-      <w:proofErr w:type="spellEnd"/>
-      <w:r>
-        <w:rPr>
-          <w:lang w:val="en-US"/>
-        </w:rPr>
-        <w:t xml:space="preserve"> </w:t>
-      </w:r>
-      <w:proofErr w:type="spellStart"/>
-      <w:r>
-        <w:rPr>
-          <w:lang w:val="en-US"/>
-        </w:rPr>
-        <w:t>Lexer</w:t>
-      </w:r>
-      <w:proofErr w:type="spellEnd"/>
-      <w:r>
-        <w:rPr>
-          <w:lang w:val="en-US"/>
-        </w:rPr>
-        <w:t xml:space="preserve"> adheres to a well-established convention. Functioning as a fundamental component in the code</w:t>
+      <w:r>
+        <w:rPr>
+          <w:lang w:val="en-US"/>
+        </w:rPr>
+        <w:t>Lexer:</w:t>
+      </w:r>
+    </w:p>
+    <w:p>
+      <w:pPr>
+        <w:rPr>
+          <w:lang w:val="en-US"/>
+        </w:rPr>
+      </w:pPr>
+    </w:p>
+    <w:p>
+      <w:pPr>
+        <w:rPr>
+          <w:lang w:val="en-US"/>
+        </w:rPr>
+      </w:pPr>
+      <w:r>
+        <w:rPr>
+          <w:lang w:val="en-US"/>
+        </w:rPr>
+        <w:t>In the realm of programming languages, Nulascript's Lexer adheres to a well-established convention. Functioning as a fundamental component in the code</w:t>
       </w:r>
       <w:r>
         <w:rPr>
@@ -569,19 +454,11 @@
         </w:rPr>
         <w:t xml:space="preserve"> process, it </w:t>
       </w:r>
-      <w:proofErr w:type="gramStart"/>
-      <w:r>
-        <w:rPr>
-          <w:lang w:val="en-US"/>
-        </w:rPr>
-        <w:t>it’s</w:t>
-      </w:r>
-      <w:proofErr w:type="gramEnd"/>
-      <w:r>
-        <w:rPr>
-          <w:lang w:val="en-US"/>
-        </w:rPr>
-        <w:t xml:space="preserve"> primary job is to take a piece of code in the form of a string and break it down into smaller parts, which we call “tokens”</w:t>
+      <w:r>
+        <w:rPr>
+          <w:lang w:val="en-US"/>
+        </w:rPr>
+        <w:t>it’s primary job is to take a piece of code in the form of a string and break it down into smaller parts, which we call “tokens”</w:t>
       </w:r>
       <w:r>
         <w:rPr>
@@ -619,21 +496,7 @@
         <w:rPr>
           <w:lang w:val="en-US"/>
         </w:rPr>
-        <w:t xml:space="preserve">The </w:t>
-      </w:r>
-      <w:proofErr w:type="spellStart"/>
-      <w:r>
-        <w:rPr>
-          <w:lang w:val="en-US"/>
-        </w:rPr>
-        <w:t>Lexer's</w:t>
-      </w:r>
-      <w:proofErr w:type="spellEnd"/>
-      <w:r>
-        <w:rPr>
-          <w:lang w:val="en-US"/>
-        </w:rPr>
-        <w:t xml:space="preserve"> tokenization process serves as a crucial initial step in the broader process of code interpretation. It paves the way for subsequent stages in the software development lifecycle, such as parsing and </w:t>
+        <w:t xml:space="preserve">The Lexer's tokenization process serves as a crucial initial step in the broader process of code interpretation. It paves the way for subsequent stages in the software development lifecycle, such as parsing and </w:t>
       </w:r>
       <w:r>
         <w:rPr>
@@ -666,35 +529,7 @@
         <w:rPr>
           <w:lang w:val="en-US"/>
         </w:rPr>
-        <w:t xml:space="preserve">Now, let’s dive into how </w:t>
-      </w:r>
-      <w:proofErr w:type="spellStart"/>
-      <w:r>
-        <w:rPr>
-          <w:lang w:val="en-US"/>
-        </w:rPr>
-        <w:t>Nulascript’s</w:t>
-      </w:r>
-      <w:proofErr w:type="spellEnd"/>
-      <w:r>
-        <w:rPr>
-          <w:lang w:val="en-US"/>
-        </w:rPr>
-        <w:t xml:space="preserve"> </w:t>
-      </w:r>
-      <w:proofErr w:type="spellStart"/>
-      <w:r>
-        <w:rPr>
-          <w:lang w:val="en-US"/>
-        </w:rPr>
-        <w:t>Lexer</w:t>
-      </w:r>
-      <w:proofErr w:type="spellEnd"/>
-      <w:r>
-        <w:rPr>
-          <w:lang w:val="en-US"/>
-        </w:rPr>
-        <w:t xml:space="preserve"> is implemented:</w:t>
+        <w:t>Now, let’s dive into how Nulascript’s Lexer is implemented:</w:t>
       </w:r>
     </w:p>
     <w:p>
@@ -708,21 +543,7 @@
         <w:rPr>
           <w:lang w:val="en-US"/>
         </w:rPr>
-        <w:t xml:space="preserve">The </w:t>
-      </w:r>
-      <w:proofErr w:type="spellStart"/>
-      <w:r>
-        <w:rPr>
-          <w:lang w:val="en-US"/>
-        </w:rPr>
-        <w:t>Lexer</w:t>
-      </w:r>
-      <w:proofErr w:type="spellEnd"/>
-      <w:r>
-        <w:rPr>
-          <w:lang w:val="en-US"/>
-        </w:rPr>
-        <w:t xml:space="preserve"> class:</w:t>
+        <w:t>The Lexer class:</w:t>
       </w:r>
       <w:r>
         <w:rPr>
@@ -1098,7 +919,6 @@
         </w:rPr>
         <w:t xml:space="preserve">In the code snippet, we have two public methods. The first is a constructor named </w:t>
       </w:r>
-      <w:proofErr w:type="spellStart"/>
       <w:r>
         <w:rPr>
           <w:b/>
@@ -1107,222 +927,143 @@
         </w:rPr>
         <w:t>Lexer</w:t>
       </w:r>
-      <w:proofErr w:type="spellEnd"/>
       <w:r>
         <w:rPr>
           <w:lang w:val="en-US"/>
         </w:rPr>
         <w:t xml:space="preserve">, which takes a single argument: a reference to a </w:t>
       </w:r>
-      <w:proofErr w:type="gramStart"/>
       <w:r>
         <w:rPr>
           <w:b/>
           <w:bCs/>
           <w:lang w:val="en-US"/>
         </w:rPr>
-        <w:t>std::</w:t>
-      </w:r>
-      <w:proofErr w:type="gramEnd"/>
+        <w:t>std::string</w:t>
+      </w:r>
+      <w:r>
+        <w:rPr>
+          <w:lang w:val="en-US"/>
+        </w:rPr>
+        <w:t xml:space="preserve"> containing </w:t>
+      </w:r>
       <w:r>
         <w:rPr>
           <w:b/>
           <w:bCs/>
           <w:lang w:val="en-US"/>
         </w:rPr>
-        <w:t>string</w:t>
-      </w:r>
-      <w:r>
-        <w:rPr>
-          <w:lang w:val="en-US"/>
-        </w:rPr>
-        <w:t xml:space="preserve"> containing </w:t>
-      </w:r>
-      <w:proofErr w:type="spellStart"/>
+        <w:t>Nulascript</w:t>
+      </w:r>
+      <w:r>
+        <w:rPr>
+          <w:lang w:val="en-US"/>
+        </w:rPr>
+        <w:t xml:space="preserve"> code. The purpose of this constructor is to initialize an instance of the </w:t>
+      </w:r>
       <w:r>
         <w:rPr>
           <w:b/>
           <w:bCs/>
           <w:lang w:val="en-US"/>
         </w:rPr>
-        <w:t>Nulascript</w:t>
-      </w:r>
-      <w:proofErr w:type="spellEnd"/>
-      <w:r>
-        <w:rPr>
-          <w:lang w:val="en-US"/>
-        </w:rPr>
-        <w:t xml:space="preserve"> code. The purpose of this constructor is to initialize an instance of the </w:t>
-      </w:r>
-      <w:proofErr w:type="spellStart"/>
+        <w:t xml:space="preserve">Lexer </w:t>
+      </w:r>
+      <w:r>
+        <w:rPr>
+          <w:lang w:val="en-US"/>
+        </w:rPr>
+        <w:t>class with the provided input. This design choice is made to prevent the unnecessary duplication of exceptionally lengthy code segments into memory. By using a reference to the input, the code remains memory-efficient, even when dealing with large code files.</w:t>
+      </w:r>
+    </w:p>
+    <w:p>
+      <w:pPr>
+        <w:rPr>
+          <w:lang w:val="en-US"/>
+        </w:rPr>
+      </w:pPr>
+    </w:p>
+    <w:p>
+      <w:pPr>
+        <w:rPr>
+          <w:lang w:val="en-US"/>
+        </w:rPr>
+      </w:pPr>
+      <w:r>
+        <w:rPr>
+          <w:lang w:val="en-US"/>
+        </w:rPr>
+        <w:t xml:space="preserve">The second public method is </w:t>
+      </w:r>
       <w:r>
         <w:rPr>
           <w:b/>
           <w:bCs/>
           <w:lang w:val="en-US"/>
         </w:rPr>
-        <w:t>Lexer</w:t>
-      </w:r>
-      <w:proofErr w:type="spellEnd"/>
+        <w:t>getNextToken()</w:t>
+      </w:r>
+      <w:r>
+        <w:rPr>
+          <w:lang w:val="en-US"/>
+        </w:rPr>
+        <w:t xml:space="preserve">, which is used to retrieve the next token from the </w:t>
+      </w:r>
       <w:r>
         <w:rPr>
           <w:b/>
           <w:bCs/>
           <w:lang w:val="en-US"/>
         </w:rPr>
-        <w:t xml:space="preserve"> </w:t>
-      </w:r>
-      <w:r>
-        <w:rPr>
-          <w:lang w:val="en-US"/>
-        </w:rPr>
-        <w:t>class with the provided input. This design choice is made to prevent the unnecessary duplication of exceptionally lengthy code segments into memory. By using a reference to the input, the code remains memory-efficient, even when dealing with large code files.</w:t>
-      </w:r>
-    </w:p>
-    <w:p>
-      <w:pPr>
-        <w:rPr>
-          <w:lang w:val="en-US"/>
-        </w:rPr>
-      </w:pPr>
-    </w:p>
-    <w:p>
-      <w:pPr>
-        <w:rPr>
-          <w:lang w:val="en-US"/>
-        </w:rPr>
-      </w:pPr>
-      <w:r>
-        <w:rPr>
-          <w:lang w:val="en-US"/>
-        </w:rPr>
-        <w:t xml:space="preserve">The second public method is </w:t>
-      </w:r>
-      <w:proofErr w:type="spellStart"/>
-      <w:proofErr w:type="gramStart"/>
+        <w:t>Nulascript</w:t>
+      </w:r>
+      <w:r>
+        <w:rPr>
+          <w:lang w:val="en-US"/>
+        </w:rPr>
+        <w:t xml:space="preserve"> code. This method plays a crucial role in the lexical analysis process, where the code is systematically broken down into individual tokens for further processing.</w:t>
+      </w:r>
+    </w:p>
+    <w:p>
+      <w:pPr>
+        <w:rPr>
+          <w:lang w:val="en-US"/>
+        </w:rPr>
+      </w:pPr>
+    </w:p>
+    <w:p>
+      <w:pPr>
+        <w:rPr>
+          <w:lang w:val="en-US"/>
+        </w:rPr>
+      </w:pPr>
+      <w:r>
+        <w:rPr>
+          <w:lang w:val="en-US"/>
+        </w:rPr>
+        <w:t xml:space="preserve">Before jumping to explaining what </w:t>
+      </w:r>
       <w:r>
         <w:rPr>
           <w:b/>
           <w:bCs/>
           <w:lang w:val="en-US"/>
         </w:rPr>
-        <w:t>getNextToken</w:t>
-      </w:r>
-      <w:proofErr w:type="spellEnd"/>
+        <w:t>getNextToken()</w:t>
+      </w:r>
       <w:r>
         <w:rPr>
           <w:b/>
           <w:bCs/>
           <w:lang w:val="en-US"/>
         </w:rPr>
-        <w:t>(</w:t>
-      </w:r>
-      <w:proofErr w:type="gramEnd"/>
-      <w:r>
-        <w:rPr>
-          <w:b/>
-          <w:bCs/>
-          <w:lang w:val="en-US"/>
-        </w:rPr>
-        <w:t>)</w:t>
-      </w:r>
-      <w:r>
-        <w:rPr>
-          <w:lang w:val="en-US"/>
-        </w:rPr>
-        <w:t xml:space="preserve">, which is used to retrieve the next token from the </w:t>
-      </w:r>
-      <w:proofErr w:type="spellStart"/>
-      <w:r>
-        <w:rPr>
-          <w:b/>
-          <w:bCs/>
-          <w:lang w:val="en-US"/>
-        </w:rPr>
-        <w:t>Nulascript</w:t>
-      </w:r>
-      <w:proofErr w:type="spellEnd"/>
-      <w:r>
-        <w:rPr>
-          <w:lang w:val="en-US"/>
-        </w:rPr>
-        <w:t xml:space="preserve"> code. This method plays a crucial role in the lexical analysis process, where the code is systematically broken down into individual tokens for further processing.</w:t>
-      </w:r>
-    </w:p>
-    <w:p>
-      <w:pPr>
-        <w:rPr>
-          <w:lang w:val="en-US"/>
-        </w:rPr>
-      </w:pPr>
-    </w:p>
-    <w:p>
-      <w:pPr>
-        <w:rPr>
-          <w:lang w:val="en-US"/>
-        </w:rPr>
-      </w:pPr>
-      <w:r>
-        <w:rPr>
-          <w:lang w:val="en-US"/>
-        </w:rPr>
-        <w:t xml:space="preserve">Before jumping to explaining what </w:t>
-      </w:r>
-      <w:proofErr w:type="spellStart"/>
-      <w:proofErr w:type="gramStart"/>
-      <w:r>
-        <w:rPr>
-          <w:b/>
-          <w:bCs/>
-          <w:lang w:val="en-US"/>
-        </w:rPr>
-        <w:t>getNextToken</w:t>
-      </w:r>
-      <w:proofErr w:type="spellEnd"/>
-      <w:r>
-        <w:rPr>
-          <w:b/>
-          <w:bCs/>
-          <w:lang w:val="en-US"/>
-        </w:rPr>
-        <w:t>(</w:t>
-      </w:r>
-      <w:proofErr w:type="gramEnd"/>
-      <w:r>
-        <w:rPr>
-          <w:b/>
-          <w:bCs/>
-          <w:lang w:val="en-US"/>
-        </w:rPr>
-        <w:t>)</w:t>
-      </w:r>
-      <w:r>
-        <w:rPr>
-          <w:b/>
-          <w:bCs/>
-          <w:lang w:val="en-US"/>
-        </w:rPr>
         <w:t xml:space="preserve"> </w:t>
       </w:r>
       <w:r>
         <w:rPr>
           <w:lang w:val="en-US"/>
         </w:rPr>
-        <w:t xml:space="preserve">does, let’s first check what the </w:t>
-      </w:r>
-      <w:proofErr w:type="spellStart"/>
-      <w:r>
-        <w:rPr>
-          <w:lang w:val="en-US"/>
-        </w:rPr>
-        <w:t>Lexer</w:t>
-      </w:r>
-      <w:proofErr w:type="spellEnd"/>
-      <w:r>
-        <w:rPr>
-          <w:lang w:val="en-US"/>
-        </w:rPr>
-        <w:t xml:space="preserve"> holds as private variables.</w:t>
+        <w:t>does, let’s first check what the Lexer holds as private variables.</w:t>
       </w:r>
     </w:p>
     <w:p>
@@ -1588,21 +1329,7 @@
           <w:lang w:val="en-US"/>
         </w:rPr>
         <w:lastRenderedPageBreak/>
-        <w:t xml:space="preserve">At a high level, the </w:t>
-      </w:r>
-      <w:proofErr w:type="spellStart"/>
-      <w:r>
-        <w:rPr>
-          <w:lang w:val="en-US"/>
-        </w:rPr>
-        <w:t>TokenLookup</w:t>
-      </w:r>
-      <w:proofErr w:type="spellEnd"/>
-      <w:r>
-        <w:rPr>
-          <w:lang w:val="en-US"/>
-        </w:rPr>
-        <w:t xml:space="preserve"> class is responsible for handling the lookup of reserved keywords. Here's a brief excerpt from the class's implementation:</w:t>
+        <w:t>At a high level, the TokenLookup class is responsible for handling the lookup of reserved keywords. Here's a brief excerpt from the class's implementation:</w:t>
       </w:r>
     </w:p>
     <w:p>
@@ -2472,16 +2199,8 @@
         <w:rPr>
           <w:lang w:val="en-US"/>
         </w:rPr>
-        <w:t xml:space="preserve">In the code, the default constructor </w:t>
-      </w:r>
-      <w:proofErr w:type="spellStart"/>
-      <w:r>
-        <w:rPr>
-          <w:lang w:val="en-US"/>
-        </w:rPr>
-        <w:t>TokenLookup</w:t>
-      </w:r>
-      <w:proofErr w:type="spellEnd"/>
+        <w:t>In the code, the default constructor TokenLookup</w:t>
+      </w:r>
       <w:r>
         <w:rPr>
           <w:lang w:val="en-US"/>
@@ -2492,21 +2211,7 @@
         <w:rPr>
           <w:lang w:val="en-US"/>
         </w:rPr>
-        <w:t xml:space="preserve">s used to initialize an instance of the </w:t>
-      </w:r>
-      <w:proofErr w:type="spellStart"/>
-      <w:r>
-        <w:rPr>
-          <w:lang w:val="en-US"/>
-        </w:rPr>
-        <w:t>TokenLookup</w:t>
-      </w:r>
-      <w:proofErr w:type="spellEnd"/>
-      <w:r>
-        <w:rPr>
-          <w:lang w:val="en-US"/>
-        </w:rPr>
-        <w:t xml:space="preserve"> class. This constructor initializes an unordered map named keywords, which contains pairs of reserved keywords and their corresponding token types. This map serves as a lookup table for identifying and categorizing keywords in the code.</w:t>
+        <w:t>s used to initialize an instance of the TokenLookup class. This constructor initializes an unordered map named keywords, which contains pairs of reserved keywords and their corresponding token types. This map serves as a lookup table for identifying and categorizing keywords in the code.</w:t>
       </w:r>
       <w:r>
         <w:rPr>
@@ -2525,49 +2230,19 @@
         <w:rPr>
           <w:lang w:val="en-US"/>
         </w:rPr>
-        <w:t xml:space="preserve">The </w:t>
-      </w:r>
-      <w:proofErr w:type="spellStart"/>
-      <w:proofErr w:type="gramStart"/>
-      <w:r>
-        <w:rPr>
-          <w:lang w:val="en-US"/>
-        </w:rPr>
-        <w:t>lookupIdent</w:t>
-      </w:r>
-      <w:proofErr w:type="spellEnd"/>
-      <w:r>
-        <w:rPr>
-          <w:lang w:val="en-US"/>
-        </w:rPr>
-        <w:t>(</w:t>
-      </w:r>
-      <w:proofErr w:type="gramEnd"/>
-      <w:r>
-        <w:rPr>
-          <w:lang w:val="en-US"/>
-        </w:rPr>
-        <w:t xml:space="preserve">) </w:t>
-      </w:r>
-      <w:r>
-        <w:rPr>
-          <w:lang w:val="en-US"/>
-        </w:rPr>
-        <w:t xml:space="preserve">function within the </w:t>
-      </w:r>
-      <w:proofErr w:type="spellStart"/>
-      <w:r>
-        <w:rPr>
-          <w:lang w:val="en-US"/>
-        </w:rPr>
-        <w:t>TokenLookup</w:t>
-      </w:r>
-      <w:proofErr w:type="spellEnd"/>
-      <w:r>
-        <w:rPr>
-          <w:lang w:val="en-US"/>
-        </w:rPr>
-        <w:t xml:space="preserve"> class is responsible for examining a provided string to determine its token type. It does this by searching for </w:t>
+        <w:t>The lookupIdent</w:t>
+      </w:r>
+      <w:r>
+        <w:rPr>
+          <w:lang w:val="en-US"/>
+        </w:rPr>
+        <w:t xml:space="preserve">() </w:t>
+      </w:r>
+      <w:r>
+        <w:rPr>
+          <w:lang w:val="en-US"/>
+        </w:rPr>
+        <w:t xml:space="preserve">function within the TokenLookup class is responsible for examining a provided string to determine its token type. It does this by searching for </w:t>
       </w:r>
       <w:r>
         <w:rPr>
@@ -2579,21 +2254,7 @@
         <w:rPr>
           <w:lang w:val="en-US"/>
         </w:rPr>
-        <w:t xml:space="preserve"> in the keywords map. If a match is found, the function returns the associated </w:t>
-      </w:r>
-      <w:proofErr w:type="spellStart"/>
-      <w:r>
-        <w:rPr>
-          <w:lang w:val="en-US"/>
-        </w:rPr>
-        <w:t>TokenType</w:t>
-      </w:r>
-      <w:proofErr w:type="spellEnd"/>
-      <w:r>
-        <w:rPr>
-          <w:lang w:val="en-US"/>
-        </w:rPr>
-        <w:t xml:space="preserve">. If no match is found, it returns IDENT, which represents an identifier </w:t>
+        <w:t xml:space="preserve"> in the keywords map. If a match is found, the function returns the associated TokenType. If no match is found, it returns IDENT, which represents an identifier </w:t>
       </w:r>
       <w:r>
         <w:rPr>
@@ -2674,16 +2335,7 @@
           <w:rFonts w:eastAsiaTheme="majorEastAsia"/>
           <w:color w:val="000000"/>
         </w:rPr>
-        <w:t xml:space="preserve"> </w:t>
-      </w:r>
-      <w:proofErr w:type="gramStart"/>
-      <w:r>
-        <w:rPr>
-          <w:rStyle w:val="linewrapper"/>
-          <w:rFonts w:eastAsiaTheme="majorEastAsia"/>
-          <w:color w:val="000000"/>
-        </w:rPr>
-        <w:t>pos</w:t>
+        <w:t xml:space="preserve"> pos</w:t>
       </w:r>
       <w:r>
         <w:rPr>
@@ -2693,7 +2345,6 @@
         </w:rPr>
         <w:t>;</w:t>
       </w:r>
-      <w:proofErr w:type="gramEnd"/>
     </w:p>
     <w:p>
       <w:pPr>
@@ -2818,19 +2469,11 @@
         </w:rPr>
         <w:t xml:space="preserve">walk through how these variables would be set initially when initializing the </w:t>
       </w:r>
-      <w:proofErr w:type="spellStart"/>
-      <w:r>
-        <w:rPr>
-          <w:lang w:val="en-US"/>
-        </w:rPr>
-        <w:t>Lexer</w:t>
-      </w:r>
-      <w:proofErr w:type="spellEnd"/>
-      <w:r>
-        <w:rPr>
-          <w:lang w:val="en-US"/>
-        </w:rPr>
-        <w:t>:</w:t>
+      <w:r>
+        <w:rPr>
+          <w:lang w:val="en-US"/>
+        </w:rPr>
+        <w:t>Lexer:</w:t>
       </w:r>
     </w:p>
     <w:p>
@@ -2860,7 +2503,6 @@
         </w:rPr>
         <w:t xml:space="preserve"> The </w:t>
       </w:r>
-      <w:proofErr w:type="spellStart"/>
       <w:r>
         <w:rPr>
           <w:lang w:val="en-US"/>
@@ -2871,14 +2513,7 @@
         <w:rPr>
           <w:lang w:val="en-US"/>
         </w:rPr>
-        <w:t>exer</w:t>
-      </w:r>
-      <w:proofErr w:type="spellEnd"/>
-      <w:r>
-        <w:rPr>
-          <w:lang w:val="en-US"/>
-        </w:rPr>
-        <w:t xml:space="preserve"> begins processing at the first character of the input string, which is 'l' in the </w:t>
+        <w:t xml:space="preserve">exer begins processing at the first character of the input string, which is 'l' in the </w:t>
       </w:r>
       <w:r>
         <w:rPr>
@@ -2906,75 +2541,41 @@
           <w:lang w:val="en-US"/>
         </w:rPr>
       </w:pPr>
-      <w:proofErr w:type="spellStart"/>
       <w:r>
         <w:rPr>
           <w:b/>
           <w:bCs/>
           <w:lang w:val="en-US"/>
         </w:rPr>
-        <w:t>readPos</w:t>
-      </w:r>
-      <w:proofErr w:type="spellEnd"/>
+        <w:t>readPos would start at 1:</w:t>
+      </w:r>
+      <w:r>
+        <w:rPr>
+          <w:lang w:val="en-US"/>
+        </w:rPr>
+        <w:t xml:space="preserve"> This indicates that the lexer is ready to read the next character after the current character pointed to by pos, which is 'e' in 'let'.</w:t>
+      </w:r>
+    </w:p>
+    <w:p>
+      <w:pPr>
+        <w:rPr>
+          <w:lang w:val="en-US"/>
+        </w:rPr>
+      </w:pPr>
+    </w:p>
+    <w:p>
+      <w:pPr>
+        <w:rPr>
+          <w:lang w:val="en-US"/>
+        </w:rPr>
+      </w:pPr>
       <w:r>
         <w:rPr>
           <w:b/>
           <w:bCs/>
           <w:lang w:val="en-US"/>
         </w:rPr>
-        <w:t xml:space="preserve"> would start at 1:</w:t>
-      </w:r>
-      <w:r>
-        <w:rPr>
-          <w:lang w:val="en-US"/>
-        </w:rPr>
-        <w:t xml:space="preserve"> This indicates that the </w:t>
-      </w:r>
-      <w:proofErr w:type="spellStart"/>
-      <w:r>
-        <w:rPr>
-          <w:lang w:val="en-US"/>
-        </w:rPr>
-        <w:t>lexer</w:t>
-      </w:r>
-      <w:proofErr w:type="spellEnd"/>
-      <w:r>
-        <w:rPr>
-          <w:lang w:val="en-US"/>
-        </w:rPr>
-        <w:t xml:space="preserve"> is ready to read the next character after the current character pointed to by pos, which is 'e' in 'let'.</w:t>
-      </w:r>
-    </w:p>
-    <w:p>
-      <w:pPr>
-        <w:rPr>
-          <w:lang w:val="en-US"/>
-        </w:rPr>
-      </w:pPr>
-    </w:p>
-    <w:p>
-      <w:pPr>
-        <w:rPr>
-          <w:lang w:val="en-US"/>
-        </w:rPr>
-      </w:pPr>
-      <w:proofErr w:type="spellStart"/>
-      <w:r>
-        <w:rPr>
-          <w:b/>
-          <w:bCs/>
-          <w:lang w:val="en-US"/>
-        </w:rPr>
-        <w:t>ch</w:t>
-      </w:r>
-      <w:proofErr w:type="spellEnd"/>
-      <w:r>
-        <w:rPr>
-          <w:b/>
-          <w:bCs/>
-          <w:lang w:val="en-US"/>
-        </w:rPr>
-        <w:t xml:space="preserve"> would be assigned 'l':</w:t>
+        <w:t>ch would be assigned 'l':</w:t>
       </w:r>
       <w:r>
         <w:rPr>
@@ -3008,21 +2609,7 @@
           <w:lang w:val="en-US"/>
         </w:rPr>
         <w:lastRenderedPageBreak/>
-        <w:t xml:space="preserve">Before we explore the additional features of the </w:t>
-      </w:r>
-      <w:proofErr w:type="spellStart"/>
-      <w:r>
-        <w:rPr>
-          <w:lang w:val="en-US"/>
-        </w:rPr>
-        <w:t>Lexer</w:t>
-      </w:r>
-      <w:proofErr w:type="spellEnd"/>
-      <w:r>
-        <w:rPr>
-          <w:lang w:val="en-US"/>
-        </w:rPr>
-        <w:t>, let's first examine where the tokens are defined. These tokens are encapsulated in a struct called "Token," which is defined as follows:</w:t>
+        <w:t>Before we explore the additional features of the Lexer, let's first examine where the tokens are defined. These tokens are encapsulated in a struct called "Token," which is defined as follows:</w:t>
       </w:r>
     </w:p>
     <w:p>
@@ -3401,51 +2988,7 @@
           <w:szCs w:val="24"/>
           <w:lang w:val="en-US"/>
         </w:rPr>
-        <w:t xml:space="preserve"> the tokens </w:t>
-      </w:r>
-      <w:proofErr w:type="spellStart"/>
-      <w:r>
-        <w:rPr>
-          <w:rFonts w:asciiTheme="minorHAnsi" w:hAnsiTheme="minorHAnsi" w:cstheme="minorHAnsi"/>
-          <w:color w:val="000000"/>
-          <w:sz w:val="24"/>
-          <w:szCs w:val="24"/>
-          <w:lang w:val="en-US"/>
-        </w:rPr>
-        <w:t>Nulascript’s</w:t>
-      </w:r>
-      <w:proofErr w:type="spellEnd"/>
-      <w:r>
-        <w:rPr>
-          <w:rFonts w:asciiTheme="minorHAnsi" w:hAnsiTheme="minorHAnsi" w:cstheme="minorHAnsi"/>
-          <w:color w:val="000000"/>
-          <w:sz w:val="24"/>
-          <w:szCs w:val="24"/>
-          <w:lang w:val="en-US"/>
-        </w:rPr>
-        <w:t xml:space="preserve"> </w:t>
-      </w:r>
-      <w:proofErr w:type="spellStart"/>
-      <w:r>
-        <w:rPr>
-          <w:rFonts w:asciiTheme="minorHAnsi" w:hAnsiTheme="minorHAnsi" w:cstheme="minorHAnsi"/>
-          <w:color w:val="000000"/>
-          <w:sz w:val="24"/>
-          <w:szCs w:val="24"/>
-          <w:lang w:val="en-US"/>
-        </w:rPr>
-        <w:t>Lexer</w:t>
-      </w:r>
-      <w:proofErr w:type="spellEnd"/>
-      <w:r>
-        <w:rPr>
-          <w:rFonts w:asciiTheme="minorHAnsi" w:hAnsiTheme="minorHAnsi" w:cstheme="minorHAnsi"/>
-          <w:color w:val="000000"/>
-          <w:sz w:val="24"/>
-          <w:szCs w:val="24"/>
-          <w:lang w:val="en-US"/>
-        </w:rPr>
-        <w:t xml:space="preserve"> supports:</w:t>
+        <w:t xml:space="preserve"> the tokens Nulascript’s Lexer supports:</w:t>
       </w:r>
     </w:p>
     <w:p>
@@ -4308,7 +3851,6 @@
         <w:t xml:space="preserve"> </w:t>
       </w:r>
       <w:commentRangeStart w:id="0"/>
-      <w:proofErr w:type="gramStart"/>
       <w:r>
         <w:rPr>
           <w:rFonts w:asciiTheme="minorHAnsi" w:hAnsiTheme="minorHAnsi" w:cstheme="minorHAnsi"/>
@@ -4318,9 +3860,8 @@
           <w:highlight w:val="yellow"/>
           <w:lang w:val="en-US"/>
         </w:rPr>
-        <w:t>Similarly</w:t>
-      </w:r>
-      <w:proofErr w:type="gramEnd"/>
+        <w:t xml:space="preserve">Similarly to how ‘|’ is used in </w:t>
+      </w:r>
       <w:r>
         <w:rPr>
           <w:rFonts w:asciiTheme="minorHAnsi" w:hAnsiTheme="minorHAnsi" w:cstheme="minorHAnsi"/>
@@ -4330,7 +3871,7 @@
           <w:highlight w:val="yellow"/>
           <w:lang w:val="en-US"/>
         </w:rPr>
-        <w:t xml:space="preserve"> to how ‘|’ is used in </w:t>
+        <w:t>shell scripting</w:t>
       </w:r>
       <w:r>
         <w:rPr>
@@ -4341,7 +3882,7 @@
           <w:highlight w:val="yellow"/>
           <w:lang w:val="en-US"/>
         </w:rPr>
-        <w:t>shell scripting</w:t>
+        <w:t xml:space="preserve">, </w:t>
       </w:r>
       <w:r>
         <w:rPr>
@@ -4352,32 +3893,8 @@
           <w:highlight w:val="yellow"/>
           <w:lang w:val="en-US"/>
         </w:rPr>
-        <w:t xml:space="preserve">, </w:t>
-      </w:r>
-      <w:r>
-        <w:rPr>
-          <w:rFonts w:asciiTheme="minorHAnsi" w:hAnsiTheme="minorHAnsi" w:cstheme="minorHAnsi"/>
-          <w:color w:val="000000"/>
-          <w:sz w:val="24"/>
-          <w:szCs w:val="24"/>
-          <w:highlight w:val="yellow"/>
-          <w:lang w:val="en-US"/>
-        </w:rPr>
-        <w:t xml:space="preserve">the idea for this token is to directly pipe passed input to </w:t>
-      </w:r>
-      <w:proofErr w:type="spellStart"/>
-      <w:r>
-        <w:rPr>
-          <w:rFonts w:asciiTheme="minorHAnsi" w:hAnsiTheme="minorHAnsi" w:cstheme="minorHAnsi"/>
-          <w:color w:val="000000"/>
-          <w:sz w:val="24"/>
-          <w:szCs w:val="24"/>
-          <w:highlight w:val="yellow"/>
-          <w:lang w:val="en-US"/>
-        </w:rPr>
-        <w:t>stdout</w:t>
-      </w:r>
-      <w:proofErr w:type="spellEnd"/>
+        <w:t>the idea for this token is to directly pipe passed input to stdout</w:t>
+      </w:r>
       <w:r>
         <w:rPr>
           <w:rFonts w:asciiTheme="minorHAnsi" w:hAnsiTheme="minorHAnsi" w:cstheme="minorHAnsi"/>
@@ -4516,31 +4033,7 @@
           <w:highlight w:val="yellow"/>
           <w:lang w:val="en-US"/>
         </w:rPr>
-        <w:t xml:space="preserve">(‘!’ and “not” are interchangeable in </w:t>
-      </w:r>
-      <w:proofErr w:type="spellStart"/>
-      <w:r>
-        <w:rPr>
-          <w:rFonts w:asciiTheme="minorHAnsi" w:hAnsiTheme="minorHAnsi" w:cstheme="minorHAnsi"/>
-          <w:color w:val="000000"/>
-          <w:sz w:val="24"/>
-          <w:szCs w:val="24"/>
-          <w:highlight w:val="yellow"/>
-          <w:lang w:val="en-US"/>
-        </w:rPr>
-        <w:t>Nulascript</w:t>
-      </w:r>
-      <w:proofErr w:type="spellEnd"/>
-      <w:r>
-        <w:rPr>
-          <w:rFonts w:asciiTheme="minorHAnsi" w:hAnsiTheme="minorHAnsi" w:cstheme="minorHAnsi"/>
-          <w:color w:val="000000"/>
-          <w:sz w:val="24"/>
-          <w:szCs w:val="24"/>
-          <w:highlight w:val="yellow"/>
-          <w:lang w:val="en-US"/>
-        </w:rPr>
-        <w:t>)</w:t>
+        <w:t>(‘!’ and “not” are interchangeable in Nulascript)</w:t>
       </w:r>
       <w:commentRangeEnd w:id="1"/>
       <w:r>
@@ -5023,29 +4516,7 @@
           <w:szCs w:val="24"/>
           <w:lang w:val="en-US"/>
         </w:rPr>
-        <w:t xml:space="preserve">: Represents the </w:t>
-      </w:r>
-      <w:proofErr w:type="spellStart"/>
-      <w:r>
-        <w:rPr>
-          <w:rFonts w:asciiTheme="minorHAnsi" w:hAnsiTheme="minorHAnsi" w:cstheme="minorHAnsi"/>
-          <w:color w:val="000000"/>
-          <w:sz w:val="24"/>
-          <w:szCs w:val="24"/>
-          <w:lang w:val="en-US"/>
-        </w:rPr>
-        <w:t>boolean</w:t>
-      </w:r>
-      <w:proofErr w:type="spellEnd"/>
-      <w:r>
-        <w:rPr>
-          <w:rFonts w:asciiTheme="minorHAnsi" w:hAnsiTheme="minorHAnsi" w:cstheme="minorHAnsi"/>
-          <w:color w:val="000000"/>
-          <w:sz w:val="24"/>
-          <w:szCs w:val="24"/>
-          <w:lang w:val="en-US"/>
-        </w:rPr>
-        <w:t xml:space="preserve"> true value.</w:t>
+        <w:t>: Represents the boolean true value.</w:t>
       </w:r>
     </w:p>
     <w:p>
@@ -5093,29 +4564,7 @@
           <w:szCs w:val="24"/>
           <w:lang w:val="en-US"/>
         </w:rPr>
-        <w:t xml:space="preserve">: Represents the </w:t>
-      </w:r>
-      <w:proofErr w:type="spellStart"/>
-      <w:r>
-        <w:rPr>
-          <w:rFonts w:asciiTheme="minorHAnsi" w:hAnsiTheme="minorHAnsi" w:cstheme="minorHAnsi"/>
-          <w:color w:val="000000"/>
-          <w:sz w:val="24"/>
-          <w:szCs w:val="24"/>
-          <w:lang w:val="en-US"/>
-        </w:rPr>
-        <w:t>boolean</w:t>
-      </w:r>
-      <w:proofErr w:type="spellEnd"/>
-      <w:r>
-        <w:rPr>
-          <w:rFonts w:asciiTheme="minorHAnsi" w:hAnsiTheme="minorHAnsi" w:cstheme="minorHAnsi"/>
-          <w:color w:val="000000"/>
-          <w:sz w:val="24"/>
-          <w:szCs w:val="24"/>
-          <w:lang w:val="en-US"/>
-        </w:rPr>
-        <w:t xml:space="preserve"> false value.</w:t>
+        <w:t>: Represents the boolean false value.</w:t>
       </w:r>
     </w:p>
     <w:p>
@@ -5163,29 +4612,7 @@
           <w:szCs w:val="24"/>
           <w:lang w:val="en-US"/>
         </w:rPr>
-        <w:t xml:space="preserve">: Represents the return keyword, often used to exit a </w:t>
-      </w:r>
-      <w:proofErr w:type="gramStart"/>
-      <w:r>
-        <w:rPr>
-          <w:rFonts w:asciiTheme="minorHAnsi" w:hAnsiTheme="minorHAnsi" w:cstheme="minorHAnsi"/>
-          <w:color w:val="000000"/>
-          <w:sz w:val="24"/>
-          <w:szCs w:val="24"/>
-          <w:lang w:val="en-US"/>
-        </w:rPr>
-        <w:t>function</w:t>
-      </w:r>
-      <w:proofErr w:type="gramEnd"/>
-      <w:r>
-        <w:rPr>
-          <w:rFonts w:asciiTheme="minorHAnsi" w:hAnsiTheme="minorHAnsi" w:cstheme="minorHAnsi"/>
-          <w:color w:val="000000"/>
-          <w:sz w:val="24"/>
-          <w:szCs w:val="24"/>
-          <w:lang w:val="en-US"/>
-        </w:rPr>
-        <w:t xml:space="preserve"> and return a value.</w:t>
+        <w:t>: Represents the return keyword, often used to exit a function and return a value.</w:t>
       </w:r>
     </w:p>
     <w:p>
@@ -5351,27 +4778,7 @@
           <w:lang w:val="en-US"/>
         </w:rPr>
         <w:lastRenderedPageBreak/>
-        <w:t xml:space="preserve">Back to the </w:t>
-      </w:r>
-      <w:proofErr w:type="spellStart"/>
-      <w:r>
-        <w:rPr>
-          <w:rFonts w:asciiTheme="minorHAnsi" w:hAnsiTheme="minorHAnsi" w:cstheme="minorHAnsi"/>
-          <w:sz w:val="24"/>
-          <w:szCs w:val="24"/>
-          <w:lang w:val="en-US"/>
-        </w:rPr>
-        <w:t>Lexer’s</w:t>
-      </w:r>
-      <w:proofErr w:type="spellEnd"/>
-      <w:r>
-        <w:rPr>
-          <w:rFonts w:asciiTheme="minorHAnsi" w:hAnsiTheme="minorHAnsi" w:cstheme="minorHAnsi"/>
-          <w:sz w:val="24"/>
-          <w:szCs w:val="24"/>
-          <w:lang w:val="en-US"/>
-        </w:rPr>
-        <w:t xml:space="preserve"> implementation, now we’re going to go over all the function which handle appropriate token type assigning.</w:t>
+        <w:t>Back to the Lexer’s implementation, now we’re going to go over all the function which handle appropriate token type assigning.</w:t>
       </w:r>
       <w:r>
         <w:rPr>
@@ -5401,16 +4808,7 @@
           <w:rFonts w:eastAsiaTheme="majorEastAsia"/>
           <w:color w:val="000000"/>
         </w:rPr>
-        <w:t xml:space="preserve"> </w:t>
-      </w:r>
-      <w:proofErr w:type="gramStart"/>
-      <w:r>
-        <w:rPr>
-          <w:rStyle w:val="linewrapper"/>
-          <w:rFonts w:eastAsiaTheme="majorEastAsia"/>
-          <w:color w:val="000000"/>
-        </w:rPr>
-        <w:t>Lexer</w:t>
+        <w:t xml:space="preserve"> Lexer</w:t>
       </w:r>
       <w:r>
         <w:rPr>
@@ -5420,7 +4818,6 @@
         </w:rPr>
         <w:t>::</w:t>
       </w:r>
-      <w:proofErr w:type="gramEnd"/>
       <w:r>
         <w:rPr>
           <w:rStyle w:val="linewrapper"/>
@@ -5935,58 +5332,16 @@
           <w:szCs w:val="24"/>
           <w:lang w:val="en-US"/>
         </w:rPr>
-        <w:t xml:space="preserve">This function is responsible for updating both the current position and the reading position, as mentioned earlier. The noteworthy aspect here is how we signify the end of the input for the </w:t>
-      </w:r>
-      <w:proofErr w:type="spellStart"/>
-      <w:r>
-        <w:rPr>
-          <w:rFonts w:asciiTheme="minorHAnsi" w:hAnsiTheme="minorHAnsi" w:cstheme="minorHAnsi"/>
-          <w:sz w:val="24"/>
-          <w:szCs w:val="24"/>
-          <w:lang w:val="en-US"/>
-        </w:rPr>
-        <w:t>lexer</w:t>
-      </w:r>
-      <w:proofErr w:type="spellEnd"/>
-      <w:r>
-        <w:rPr>
-          <w:rFonts w:asciiTheme="minorHAnsi" w:hAnsiTheme="minorHAnsi" w:cstheme="minorHAnsi"/>
-          <w:sz w:val="24"/>
-          <w:szCs w:val="24"/>
-          <w:lang w:val="en-US"/>
-        </w:rPr>
-        <w:t xml:space="preserve">, which is essentially our source code. We achieve this by assigning the value 0 to the EOF_TYPE token type. You might wonder where this assignment is made. The truth is, we don't explicitly set a value for the token itself. Instead, in our </w:t>
-      </w:r>
-      <w:proofErr w:type="spellStart"/>
-      <w:proofErr w:type="gramStart"/>
-      <w:r>
-        <w:rPr>
-          <w:rFonts w:asciiTheme="minorHAnsi" w:hAnsiTheme="minorHAnsi" w:cstheme="minorHAnsi"/>
-          <w:sz w:val="24"/>
-          <w:szCs w:val="24"/>
-          <w:lang w:val="en-US"/>
-        </w:rPr>
-        <w:t>getNextToken</w:t>
-      </w:r>
-      <w:proofErr w:type="spellEnd"/>
-      <w:r>
-        <w:rPr>
-          <w:rFonts w:asciiTheme="minorHAnsi" w:hAnsiTheme="minorHAnsi" w:cstheme="minorHAnsi"/>
-          <w:sz w:val="24"/>
-          <w:szCs w:val="24"/>
-          <w:lang w:val="en-US"/>
-        </w:rPr>
-        <w:t>(</w:t>
-      </w:r>
-      <w:proofErr w:type="gramEnd"/>
-      <w:r>
-        <w:rPr>
-          <w:rFonts w:asciiTheme="minorHAnsi" w:hAnsiTheme="minorHAnsi" w:cstheme="minorHAnsi"/>
-          <w:sz w:val="24"/>
-          <w:szCs w:val="24"/>
-          <w:lang w:val="en-US"/>
-        </w:rPr>
-        <w:t>)</w:t>
+        <w:t>This function is responsible for updating both the current position and the reading position, as mentioned earlier. The noteworthy aspect here is how we signify the end of the input for the lexer, which is essentially our source code. We achieve this by assigning the value 0 to the EOF_TYPE token type. You might wonder where this assignment is made. The truth is, we don't explicitly set a value for the token itself. Instead, in our getNextToken</w:t>
+      </w:r>
+      <w:r>
+        <w:rPr>
+          <w:rFonts w:asciiTheme="minorHAnsi" w:hAnsiTheme="minorHAnsi" w:cstheme="minorHAnsi"/>
+          <w:sz w:val="24"/>
+          <w:szCs w:val="24"/>
+          <w:lang w:val="en-US"/>
+        </w:rPr>
+        <w:t>()</w:t>
       </w:r>
       <w:r>
         <w:rPr>
@@ -10468,172 +9823,80 @@
         <w:rPr>
           <w:lang w:val="en-US"/>
         </w:rPr>
-        <w:t xml:space="preserve">This is pretty much the heart of the </w:t>
-      </w:r>
-      <w:proofErr w:type="spellStart"/>
-      <w:r>
-        <w:rPr>
-          <w:lang w:val="en-US"/>
-        </w:rPr>
-        <w:t>Lexer</w:t>
-      </w:r>
-      <w:proofErr w:type="spellEnd"/>
-      <w:r>
-        <w:rPr>
-          <w:lang w:val="en-US"/>
-        </w:rPr>
-        <w:t>.</w:t>
-      </w:r>
-    </w:p>
-    <w:p>
-      <w:pPr>
-        <w:rPr>
-          <w:lang w:val="en-US"/>
-        </w:rPr>
-      </w:pPr>
-    </w:p>
-    <w:p>
-      <w:pPr>
-        <w:rPr>
-          <w:lang w:val="en-US"/>
-        </w:rPr>
-      </w:pPr>
-      <w:r>
-        <w:rPr>
-          <w:lang w:val="en-US"/>
-        </w:rPr>
-        <w:t xml:space="preserve">First, it calls </w:t>
-      </w:r>
-      <w:proofErr w:type="spellStart"/>
-      <w:proofErr w:type="gramStart"/>
-      <w:r>
-        <w:rPr>
-          <w:lang w:val="en-US"/>
-        </w:rPr>
-        <w:t>skipOverWhitespace</w:t>
-      </w:r>
-      <w:proofErr w:type="spellEnd"/>
-      <w:r>
-        <w:rPr>
-          <w:lang w:val="en-US"/>
-        </w:rPr>
-        <w:t>(</w:t>
-      </w:r>
-      <w:proofErr w:type="gramEnd"/>
-      <w:r>
-        <w:rPr>
-          <w:lang w:val="en-US"/>
-        </w:rPr>
-        <w:t>) to skip any whitespace characters.</w:t>
-      </w:r>
-    </w:p>
-    <w:p>
-      <w:pPr>
-        <w:rPr>
-          <w:lang w:val="en-US"/>
-        </w:rPr>
-      </w:pPr>
-    </w:p>
-    <w:p>
-      <w:pPr>
-        <w:rPr>
-          <w:lang w:val="en-US"/>
-        </w:rPr>
-      </w:pPr>
-      <w:r>
-        <w:rPr>
-          <w:lang w:val="en-US"/>
-        </w:rPr>
-        <w:t xml:space="preserve">Then, it enters a switch-case statement based on the current character, </w:t>
-      </w:r>
-      <w:proofErr w:type="spellStart"/>
-      <w:r>
-        <w:rPr>
-          <w:lang w:val="en-US"/>
-        </w:rPr>
-        <w:t>ch</w:t>
-      </w:r>
-      <w:proofErr w:type="spellEnd"/>
-      <w:r>
-        <w:rPr>
-          <w:lang w:val="en-US"/>
-        </w:rPr>
-        <w:t>, to identify and assign the appropriate token type.</w:t>
-      </w:r>
-    </w:p>
-    <w:p>
-      <w:pPr>
-        <w:rPr>
-          <w:lang w:val="en-US"/>
-        </w:rPr>
-      </w:pPr>
-    </w:p>
-    <w:p>
-      <w:pPr>
-        <w:rPr>
-          <w:lang w:val="en-US"/>
-        </w:rPr>
-      </w:pPr>
-      <w:r>
-        <w:rPr>
-          <w:lang w:val="en-US"/>
-        </w:rPr>
-        <w:t xml:space="preserve">For example, if </w:t>
-      </w:r>
-      <w:proofErr w:type="spellStart"/>
-      <w:r>
-        <w:rPr>
-          <w:lang w:val="en-US"/>
-        </w:rPr>
-        <w:t>ch</w:t>
-      </w:r>
-      <w:proofErr w:type="spellEnd"/>
-      <w:r>
-        <w:rPr>
-          <w:lang w:val="en-US"/>
-        </w:rPr>
-        <w:t xml:space="preserve"> is '=', it creates a new token with a </w:t>
-      </w:r>
-      <w:proofErr w:type="spellStart"/>
-      <w:r>
-        <w:rPr>
-          <w:lang w:val="en-US"/>
-        </w:rPr>
-        <w:t>TokenType</w:t>
-      </w:r>
-      <w:proofErr w:type="spellEnd"/>
-      <w:r>
-        <w:rPr>
-          <w:lang w:val="en-US"/>
-        </w:rPr>
-        <w:t xml:space="preserve"> of ASSIGN.</w:t>
-      </w:r>
-    </w:p>
-    <w:p>
-      <w:pPr>
-        <w:rPr>
-          <w:lang w:val="en-US"/>
-        </w:rPr>
-      </w:pPr>
-      <w:r>
-        <w:rPr>
-          <w:lang w:val="en-US"/>
-        </w:rPr>
-        <w:t xml:space="preserve">If </w:t>
-      </w:r>
-      <w:proofErr w:type="spellStart"/>
-      <w:r>
-        <w:rPr>
-          <w:lang w:val="en-US"/>
-        </w:rPr>
-        <w:t>ch</w:t>
-      </w:r>
-      <w:proofErr w:type="spellEnd"/>
-      <w:r>
-        <w:rPr>
-          <w:lang w:val="en-US"/>
-        </w:rPr>
-        <w:t xml:space="preserve"> is '+', it creates a token with PLUS, and so on for various other characters.</w:t>
+        <w:t>This is pretty much the heart of the Lexer.</w:t>
+      </w:r>
+    </w:p>
+    <w:p>
+      <w:pPr>
+        <w:rPr>
+          <w:lang w:val="en-US"/>
+        </w:rPr>
+      </w:pPr>
+    </w:p>
+    <w:p>
+      <w:pPr>
+        <w:rPr>
+          <w:lang w:val="en-US"/>
+        </w:rPr>
+      </w:pPr>
+      <w:r>
+        <w:rPr>
+          <w:lang w:val="en-US"/>
+        </w:rPr>
+        <w:t>First, it calls skipOverWhitespace() to skip any whitespace characters.</w:t>
+      </w:r>
+    </w:p>
+    <w:p>
+      <w:pPr>
+        <w:rPr>
+          <w:lang w:val="en-US"/>
+        </w:rPr>
+      </w:pPr>
+    </w:p>
+    <w:p>
+      <w:pPr>
+        <w:rPr>
+          <w:lang w:val="en-US"/>
+        </w:rPr>
+      </w:pPr>
+      <w:r>
+        <w:rPr>
+          <w:lang w:val="en-US"/>
+        </w:rPr>
+        <w:t>Then, it enters a switch-case statement based on the current character, ch, to identify and assign the appropriate token type.</w:t>
+      </w:r>
+    </w:p>
+    <w:p>
+      <w:pPr>
+        <w:rPr>
+          <w:lang w:val="en-US"/>
+        </w:rPr>
+      </w:pPr>
+    </w:p>
+    <w:p>
+      <w:pPr>
+        <w:rPr>
+          <w:lang w:val="en-US"/>
+        </w:rPr>
+      </w:pPr>
+      <w:r>
+        <w:rPr>
+          <w:lang w:val="en-US"/>
+        </w:rPr>
+        <w:t>For example, if ch is '=', it creates a new token with a TokenType of ASSIGN.</w:t>
+      </w:r>
+    </w:p>
+    <w:p>
+      <w:pPr>
+        <w:rPr>
+          <w:lang w:val="en-US"/>
+        </w:rPr>
+      </w:pPr>
+      <w:r>
+        <w:rPr>
+          <w:lang w:val="en-US"/>
+        </w:rPr>
+        <w:t>If ch is '+', it creates a token with PLUS, and so on for various other characters.</w:t>
       </w:r>
     </w:p>
     <w:p>
@@ -10679,69 +9942,27 @@
         <w:rPr>
           <w:lang w:val="en-US"/>
         </w:rPr>
-        <w:t xml:space="preserve">If </w:t>
-      </w:r>
-      <w:proofErr w:type="spellStart"/>
-      <w:r>
-        <w:rPr>
-          <w:lang w:val="en-US"/>
-        </w:rPr>
-        <w:t>ch</w:t>
-      </w:r>
-      <w:proofErr w:type="spellEnd"/>
-      <w:r>
-        <w:rPr>
-          <w:lang w:val="en-US"/>
-        </w:rPr>
-        <w:t xml:space="preserve"> is 0, indicating the end of the file, it sets the token type to EOF_TYPE.</w:t>
-      </w:r>
-    </w:p>
-    <w:p>
-      <w:pPr>
-        <w:rPr>
-          <w:lang w:val="en-US"/>
-        </w:rPr>
-      </w:pPr>
-    </w:p>
-    <w:p>
-      <w:pPr>
-        <w:rPr>
-          <w:lang w:val="en-US"/>
-        </w:rPr>
-      </w:pPr>
-      <w:r>
-        <w:rPr>
-          <w:lang w:val="en-US"/>
-        </w:rPr>
-        <w:t xml:space="preserve">If </w:t>
-      </w:r>
-      <w:proofErr w:type="spellStart"/>
-      <w:r>
-        <w:rPr>
-          <w:lang w:val="en-US"/>
-        </w:rPr>
-        <w:t>ch</w:t>
-      </w:r>
-      <w:proofErr w:type="spellEnd"/>
-      <w:r>
-        <w:rPr>
-          <w:lang w:val="en-US"/>
-        </w:rPr>
-        <w:t xml:space="preserve"> is not one of the recognized characters, it checks if it's a letter (part of an identifier) or a digit (part of an integer literal). If it's a letter, it reads an extended token (possibly a longer identifier) and determines the correct </w:t>
-      </w:r>
-      <w:proofErr w:type="spellStart"/>
-      <w:r>
-        <w:rPr>
-          <w:lang w:val="en-US"/>
-        </w:rPr>
-        <w:t>TokenType</w:t>
-      </w:r>
-      <w:proofErr w:type="spellEnd"/>
-      <w:r>
-        <w:rPr>
-          <w:lang w:val="en-US"/>
-        </w:rPr>
-        <w:t xml:space="preserve"> using a lookup. If it's a digit, it treats it as an integer and reads an extended token accordingly.</w:t>
+        <w:t>If ch is 0, indicating the end of the file, it sets the token type to EOF_TYPE.</w:t>
+      </w:r>
+    </w:p>
+    <w:p>
+      <w:pPr>
+        <w:rPr>
+          <w:lang w:val="en-US"/>
+        </w:rPr>
+      </w:pPr>
+    </w:p>
+    <w:p>
+      <w:pPr>
+        <w:rPr>
+          <w:lang w:val="en-US"/>
+        </w:rPr>
+      </w:pPr>
+      <w:r>
+        <w:rPr>
+          <w:lang w:val="en-US"/>
+        </w:rPr>
+        <w:t>If ch is not one of the recognized characters, it checks if it's a letter (part of an identifier) or a digit (part of an integer literal). If it's a letter, it reads an extended token (possibly a longer identifier) and determines the correct TokenType using a lookup. If it's a digit, it treats it as an integer and reads an extended token accordingly.</w:t>
       </w:r>
     </w:p>
     <w:p>
@@ -10781,29 +10002,7 @@
         <w:rPr>
           <w:lang w:val="en-US"/>
         </w:rPr>
-        <w:t xml:space="preserve">After determining the token type and possibly the token's literal value, the </w:t>
-      </w:r>
-      <w:proofErr w:type="spellStart"/>
-      <w:proofErr w:type="gramStart"/>
-      <w:r>
-        <w:rPr>
-          <w:lang w:val="en-US"/>
-        </w:rPr>
-        <w:t>readChar</w:t>
-      </w:r>
-      <w:proofErr w:type="spellEnd"/>
-      <w:r>
-        <w:rPr>
-          <w:lang w:val="en-US"/>
-        </w:rPr>
-        <w:t>(</w:t>
-      </w:r>
-      <w:proofErr w:type="gramEnd"/>
-      <w:r>
-        <w:rPr>
-          <w:lang w:val="en-US"/>
-        </w:rPr>
-        <w:t>) function is called to advance to the next character in the input.</w:t>
+        <w:t>After determining the token type and possibly the token's literal value, the readChar() function is called to advance to the next character in the input.</w:t>
       </w:r>
     </w:p>
     <w:p>
@@ -10876,16 +10075,7 @@
           <w:rFonts w:eastAsiaTheme="majorEastAsia"/>
           <w:color w:val="000000"/>
         </w:rPr>
-        <w:t xml:space="preserve">Token </w:t>
-      </w:r>
-      <w:proofErr w:type="gramStart"/>
-      <w:r>
-        <w:rPr>
-          <w:rStyle w:val="linewrapper"/>
-          <w:rFonts w:eastAsiaTheme="majorEastAsia"/>
-          <w:color w:val="000000"/>
-        </w:rPr>
-        <w:t>Lexer</w:t>
+        <w:t>Token Lexer</w:t>
       </w:r>
       <w:r>
         <w:rPr>
@@ -10895,7 +10085,6 @@
         </w:rPr>
         <w:t>::</w:t>
       </w:r>
-      <w:proofErr w:type="gramEnd"/>
       <w:r>
         <w:rPr>
           <w:rStyle w:val="linewrapper"/>
@@ -11635,465 +10824,1445 @@
         <w:rPr>
           <w:lang w:val="en-US"/>
         </w:rPr>
-        <w:t xml:space="preserve">The Token </w:t>
-      </w:r>
-      <w:proofErr w:type="spellStart"/>
-      <w:proofErr w:type="gramStart"/>
-      <w:r>
-        <w:rPr>
-          <w:lang w:val="en-US"/>
-        </w:rPr>
-        <w:t>Lexer</w:t>
-      </w:r>
-      <w:proofErr w:type="spellEnd"/>
-      <w:r>
-        <w:rPr>
-          <w:lang w:val="en-US"/>
+        <w:t>The Token Lexer::handleComparisonOperators(char opChar, TokenType shortType,</w:t>
+      </w:r>
+    </w:p>
+    <w:p>
+      <w:pPr>
+        <w:ind w:left="720" w:hanging="720"/>
+        <w:rPr>
+          <w:lang w:val="en-US"/>
+        </w:rPr>
+      </w:pPr>
+      <w:r>
+        <w:rPr>
+          <w:lang w:val="en-US"/>
+        </w:rPr>
+        <w:t>TokenType extendedType) function comes into play here. It serves to differentiate between</w:t>
+      </w:r>
+    </w:p>
+    <w:p>
+      <w:pPr>
+        <w:ind w:left="720" w:hanging="720"/>
+        <w:rPr>
+          <w:lang w:val="en-US"/>
+        </w:rPr>
+      </w:pPr>
+      <w:r>
+        <w:rPr>
+          <w:lang w:val="en-US"/>
+        </w:rPr>
+        <w:t>two possibilities: whether the character is a simple '&lt;' or '&gt;', indicating less than or greater</w:t>
+      </w:r>
+    </w:p>
+    <w:p>
+      <w:pPr>
+        <w:ind w:left="720" w:hanging="720"/>
+        <w:rPr>
+          <w:lang w:val="en-US"/>
+        </w:rPr>
+      </w:pPr>
+      <w:r>
+        <w:rPr>
+          <w:lang w:val="en-US"/>
+        </w:rPr>
+        <w:t>than, or whether it's part of an extended equality comparison (e.g., '&lt;=' or '&gt;=').</w:t>
+      </w:r>
+    </w:p>
+    <w:p>
+      <w:pPr>
+        <w:ind w:left="720" w:hanging="720"/>
+        <w:rPr>
+          <w:lang w:val="en-US"/>
+        </w:rPr>
+      </w:pPr>
+    </w:p>
+    <w:p>
+      <w:pPr>
+        <w:ind w:left="720" w:hanging="720"/>
+        <w:rPr>
+          <w:lang w:val="en-US"/>
+        </w:rPr>
+      </w:pPr>
+      <w:r>
+        <w:rPr>
+          <w:lang w:val="en-US"/>
+        </w:rPr>
+        <w:t>To optimize the code and minimize branching, it first checks if the next character, obtained</w:t>
+      </w:r>
+    </w:p>
+    <w:p>
+      <w:pPr>
+        <w:ind w:left="720" w:hanging="720"/>
+        <w:rPr>
+          <w:lang w:val="en-US"/>
+        </w:rPr>
+      </w:pPr>
+      <w:r>
+        <w:rPr>
+          <w:lang w:val="en-US"/>
+        </w:rPr>
+        <w:t>using peekNextChar(), is an '=' sign. If it is, the function treats the current character as part</w:t>
+      </w:r>
+    </w:p>
+    <w:p>
+      <w:pPr>
+        <w:ind w:left="720" w:hanging="720"/>
+        <w:rPr>
+          <w:lang w:val="en-US"/>
+        </w:rPr>
+      </w:pPr>
+      <w:r>
+        <w:rPr>
+          <w:lang w:val="en-US"/>
+        </w:rPr>
+        <w:t>of an extended comparison. It temporarily stores the current character, advances to the next</w:t>
+      </w:r>
+    </w:p>
+    <w:p>
+      <w:pPr>
+        <w:ind w:left="720" w:hanging="720"/>
+        <w:rPr>
+          <w:lang w:val="en-US"/>
+        </w:rPr>
+      </w:pPr>
+      <w:r>
+        <w:rPr>
+          <w:lang w:val="en-US"/>
+        </w:rPr>
+        <w:t>character using readChar(), and constructs a token literal that combines the two characters</w:t>
+      </w:r>
+    </w:p>
+    <w:p>
+      <w:pPr>
+        <w:ind w:left="720" w:hanging="720"/>
+        <w:rPr>
+          <w:lang w:val="en-US"/>
+        </w:rPr>
+      </w:pPr>
+      <w:r>
+        <w:rPr>
+          <w:lang w:val="en-US"/>
+        </w:rPr>
+        <w:t>(e.g., "&lt;=" or "&gt;="). Finally, it creates a new token with the extendedType and this combined</w:t>
+      </w:r>
+    </w:p>
+    <w:p>
+      <w:pPr>
+        <w:ind w:left="720" w:hanging="720"/>
+        <w:rPr>
+          <w:lang w:val="en-US"/>
+        </w:rPr>
+      </w:pPr>
+      <w:r>
+        <w:rPr>
+          <w:lang w:val="en-US"/>
+        </w:rPr>
+        <w:t>literal.</w:t>
+      </w:r>
+    </w:p>
+    <w:p>
+      <w:pPr>
+        <w:ind w:left="720" w:hanging="720"/>
+        <w:rPr>
+          <w:lang w:val="en-US"/>
+        </w:rPr>
+      </w:pPr>
+    </w:p>
+    <w:p>
+      <w:pPr>
+        <w:ind w:left="720" w:hanging="720"/>
+        <w:rPr>
+          <w:lang w:val="en-US"/>
+        </w:rPr>
+      </w:pPr>
+      <w:r>
+        <w:rPr>
+          <w:lang w:val="en-US"/>
+        </w:rPr>
+        <w:t>If the next character is not '=', indicating a simple comparison, the function creates a new</w:t>
+      </w:r>
+    </w:p>
+    <w:p>
+      <w:pPr>
+        <w:ind w:left="720" w:hanging="720"/>
+        <w:rPr>
+          <w:lang w:val="en-US"/>
+        </w:rPr>
+      </w:pPr>
+      <w:r>
+        <w:rPr>
+          <w:lang w:val="en-US"/>
+        </w:rPr>
+        <w:t>token with the shortType and the current character, which represents 'less than' or</w:t>
+      </w:r>
+    </w:p>
+    <w:p>
+      <w:pPr>
+        <w:ind w:left="720" w:hanging="720"/>
+        <w:rPr>
+          <w:lang w:val="en-US"/>
+        </w:rPr>
+      </w:pPr>
+      <w:r>
+        <w:rPr>
+          <w:lang w:val="en-US"/>
+        </w:rPr>
+        <w:t>'greater than'.</w:t>
+      </w:r>
+    </w:p>
+    <w:p>
+      <w:pPr>
+        <w:ind w:left="720" w:hanging="720"/>
+        <w:rPr>
+          <w:lang w:val="en-US"/>
+        </w:rPr>
+      </w:pPr>
+    </w:p>
+    <w:p>
+      <w:pPr>
+        <w:ind w:left="720" w:hanging="720"/>
+        <w:rPr>
+          <w:lang w:val="en-US"/>
+        </w:rPr>
+      </w:pPr>
+      <w:r>
+        <w:rPr>
+          <w:lang w:val="en-US"/>
+        </w:rPr>
+        <w:lastRenderedPageBreak/>
+        <w:t>So, in essence, this function helps distinguish between basic comparison operators and their</w:t>
+      </w:r>
+    </w:p>
+    <w:p>
+      <w:pPr>
+        <w:ind w:left="720" w:hanging="720"/>
+        <w:rPr>
+          <w:lang w:val="en-US"/>
+        </w:rPr>
+      </w:pPr>
+      <w:r>
+        <w:rPr>
+          <w:lang w:val="en-US"/>
+        </w:rPr>
+        <w:t>extended counterparts whenever '&lt;' or '&gt;' characters are encountered in the input.</w:t>
+      </w:r>
+    </w:p>
+    <w:p>
+      <w:pPr>
+        <w:ind w:left="720" w:hanging="720"/>
+        <w:rPr>
+          <w:lang w:val="en-US"/>
+        </w:rPr>
+      </w:pPr>
+    </w:p>
+    <w:p>
+      <w:pPr>
+        <w:ind w:left="720" w:hanging="720"/>
+        <w:rPr>
+          <w:lang w:val="en-US"/>
+        </w:rPr>
+      </w:pPr>
+      <w:r>
+        <w:rPr>
+          <w:lang w:val="en-US"/>
+        </w:rPr>
+        <w:t>In the getNextToken() function, the default case is reached when the current</w:t>
+      </w:r>
+    </w:p>
+    <w:p>
+      <w:pPr>
+        <w:ind w:left="720" w:hanging="720"/>
+        <w:rPr>
+          <w:lang w:val="en-US"/>
+        </w:rPr>
+      </w:pPr>
+      <w:r>
+        <w:rPr>
+          <w:lang w:val="en-US"/>
+        </w:rPr>
+        <w:t>character ch does not match any of the specific characters (e.g., '=', '+', '-', etc.) that have</w:t>
+      </w:r>
+    </w:p>
+    <w:p>
+      <w:pPr>
+        <w:ind w:left="720" w:hanging="720"/>
+        <w:rPr>
+          <w:lang w:val="en-US"/>
+        </w:rPr>
+      </w:pPr>
+      <w:r>
+        <w:rPr>
+          <w:lang w:val="en-US"/>
+        </w:rPr>
+        <w:t>been explicitly handled in the preceding switch cases. This code block serves as a catch-all</w:t>
+      </w:r>
+    </w:p>
+    <w:p>
+      <w:pPr>
+        <w:ind w:left="720" w:hanging="720"/>
+        <w:rPr>
+          <w:lang w:val="en-US"/>
+        </w:rPr>
+      </w:pPr>
+      <w:r>
+        <w:rPr>
+          <w:lang w:val="en-US"/>
+        </w:rPr>
+        <w:t>for characters that are not part of those specific categories.</w:t>
+      </w:r>
+    </w:p>
+    <w:p>
+      <w:pPr>
+        <w:ind w:left="720" w:hanging="720"/>
+        <w:rPr>
+          <w:lang w:val="en-US"/>
+        </w:rPr>
+      </w:pPr>
+    </w:p>
+    <w:p>
+      <w:pPr>
+        <w:pStyle w:val="HTMLPreformatted"/>
+        <w:shd w:val="clear" w:color="auto" w:fill="FFFFFF"/>
+        <w:rPr>
+          <w:color w:val="000000"/>
+        </w:rPr>
+      </w:pPr>
+      <w:r>
+        <w:rPr>
+          <w:rStyle w:val="linewrapper"/>
+          <w:rFonts w:eastAsiaTheme="majorEastAsia"/>
+          <w:color w:val="E34ADC"/>
+        </w:rPr>
+        <w:t xml:space="preserve">    </w:t>
+      </w:r>
+      <w:r>
+        <w:rPr>
+          <w:rStyle w:val="linewrapper"/>
+          <w:rFonts w:eastAsiaTheme="majorEastAsia"/>
+          <w:b/>
+          <w:bCs/>
+          <w:color w:val="800000"/>
+        </w:rPr>
+        <w:t>default</w:t>
+      </w:r>
+      <w:r>
+        <w:rPr>
+          <w:rStyle w:val="linewrapper"/>
+          <w:rFonts w:eastAsiaTheme="majorEastAsia"/>
+          <w:color w:val="E34ADC"/>
+        </w:rPr>
+        <w:t>:</w:t>
+      </w:r>
+    </w:p>
+    <w:p>
+      <w:pPr>
+        <w:pStyle w:val="HTMLPreformatted"/>
+        <w:shd w:val="clear" w:color="auto" w:fill="FFFFFF"/>
+        <w:rPr>
+          <w:color w:val="000000"/>
+        </w:rPr>
+      </w:pPr>
+      <w:r>
+        <w:rPr>
+          <w:rStyle w:val="linewrapper"/>
+          <w:rFonts w:eastAsiaTheme="majorEastAsia"/>
+          <w:color w:val="000000"/>
+        </w:rPr>
+        <w:t xml:space="preserve">        </w:t>
+      </w:r>
+      <w:r>
+        <w:rPr>
+          <w:rStyle w:val="linewrapper"/>
+          <w:rFonts w:eastAsiaTheme="majorEastAsia"/>
+          <w:b/>
+          <w:bCs/>
+          <w:color w:val="800000"/>
+        </w:rPr>
+        <w:t>if</w:t>
+      </w:r>
+      <w:r>
+        <w:rPr>
+          <w:rStyle w:val="linewrapper"/>
+          <w:rFonts w:eastAsiaTheme="majorEastAsia"/>
+          <w:color w:val="000000"/>
+        </w:rPr>
+        <w:t xml:space="preserve"> </w:t>
+      </w:r>
+      <w:r>
+        <w:rPr>
+          <w:rStyle w:val="linewrapper"/>
+          <w:rFonts w:eastAsiaTheme="majorEastAsia"/>
+          <w:color w:val="808030"/>
+        </w:rPr>
+        <w:t>(</w:t>
+      </w:r>
+      <w:r>
+        <w:rPr>
+          <w:rStyle w:val="linewrapper"/>
+          <w:rFonts w:eastAsiaTheme="majorEastAsia"/>
+          <w:color w:val="000000"/>
+        </w:rPr>
+        <w:t>isLetter</w:t>
+      </w:r>
+      <w:r>
+        <w:rPr>
+          <w:rStyle w:val="linewrapper"/>
+          <w:rFonts w:eastAsiaTheme="majorEastAsia"/>
+          <w:color w:val="808030"/>
+        </w:rPr>
+        <w:t>(</w:t>
+      </w:r>
+      <w:r>
+        <w:rPr>
+          <w:rStyle w:val="linewrapper"/>
+          <w:rFonts w:eastAsiaTheme="majorEastAsia"/>
+          <w:color w:val="000000"/>
+        </w:rPr>
+        <w:t>ch</w:t>
+      </w:r>
+      <w:r>
+        <w:rPr>
+          <w:rStyle w:val="linewrapper"/>
+          <w:rFonts w:eastAsiaTheme="majorEastAsia"/>
+          <w:color w:val="808030"/>
+        </w:rPr>
+        <w:t>))</w:t>
+      </w:r>
+      <w:r>
+        <w:rPr>
+          <w:rStyle w:val="linewrapper"/>
+          <w:rFonts w:eastAsiaTheme="majorEastAsia"/>
+          <w:color w:val="000000"/>
+        </w:rPr>
+        <w:t xml:space="preserve"> </w:t>
+      </w:r>
+      <w:r>
+        <w:rPr>
+          <w:rStyle w:val="linewrapper"/>
+          <w:rFonts w:eastAsiaTheme="majorEastAsia"/>
+          <w:color w:val="800080"/>
+        </w:rPr>
+        <w:t>{</w:t>
+      </w:r>
+    </w:p>
+    <w:p>
+      <w:pPr>
+        <w:pStyle w:val="HTMLPreformatted"/>
+        <w:shd w:val="clear" w:color="auto" w:fill="FFFFFF"/>
+        <w:rPr>
+          <w:color w:val="000000"/>
+        </w:rPr>
+      </w:pPr>
+      <w:r>
+        <w:rPr>
+          <w:rStyle w:val="linewrapper"/>
+          <w:rFonts w:eastAsiaTheme="majorEastAsia"/>
+          <w:color w:val="000000"/>
+        </w:rPr>
+        <w:t xml:space="preserve">            currentToken</w:t>
+      </w:r>
+      <w:r>
+        <w:rPr>
+          <w:rStyle w:val="linewrapper"/>
+          <w:rFonts w:eastAsiaTheme="majorEastAsia"/>
+          <w:color w:val="808030"/>
+        </w:rPr>
+        <w:t>.</w:t>
+      </w:r>
+      <w:r>
+        <w:rPr>
+          <w:rStyle w:val="linewrapper"/>
+          <w:rFonts w:eastAsiaTheme="majorEastAsia"/>
+          <w:color w:val="000000"/>
+        </w:rPr>
+        <w:t xml:space="preserve">literal </w:t>
+      </w:r>
+      <w:r>
+        <w:rPr>
+          <w:rStyle w:val="linewrapper"/>
+          <w:rFonts w:eastAsiaTheme="majorEastAsia"/>
+          <w:color w:val="808030"/>
+        </w:rPr>
+        <w:t>=</w:t>
+      </w:r>
+      <w:r>
+        <w:rPr>
+          <w:rStyle w:val="linewrapper"/>
+          <w:rFonts w:eastAsiaTheme="majorEastAsia"/>
+          <w:color w:val="000000"/>
+        </w:rPr>
+        <w:t xml:space="preserve"> readExtendedToken</w:t>
+      </w:r>
+      <w:r>
+        <w:rPr>
+          <w:rStyle w:val="linewrapper"/>
+          <w:rFonts w:eastAsiaTheme="majorEastAsia"/>
+          <w:color w:val="808030"/>
+        </w:rPr>
+        <w:t>(</w:t>
+      </w:r>
+      <w:r>
+        <w:rPr>
+          <w:rStyle w:val="linewrapper"/>
+          <w:rFonts w:eastAsiaTheme="majorEastAsia"/>
+          <w:color w:val="000000"/>
+        </w:rPr>
+        <w:t>TokenType</w:t>
+      </w:r>
+      <w:r>
+        <w:rPr>
+          <w:rStyle w:val="linewrapper"/>
+          <w:rFonts w:eastAsiaTheme="majorEastAsia"/>
+          <w:color w:val="800080"/>
         </w:rPr>
         <w:t>::</w:t>
       </w:r>
-      <w:proofErr w:type="spellStart"/>
-      <w:proofErr w:type="gramEnd"/>
-      <w:r>
-        <w:rPr>
-          <w:lang w:val="en-US"/>
-        </w:rPr>
-        <w:t>handleComparisonOperators</w:t>
-      </w:r>
-      <w:proofErr w:type="spellEnd"/>
-      <w:r>
-        <w:rPr>
-          <w:lang w:val="en-US"/>
-        </w:rPr>
-        <w:t xml:space="preserve">(char </w:t>
-      </w:r>
-      <w:proofErr w:type="spellStart"/>
-      <w:r>
-        <w:rPr>
-          <w:lang w:val="en-US"/>
-        </w:rPr>
-        <w:t>opChar</w:t>
-      </w:r>
-      <w:proofErr w:type="spellEnd"/>
-      <w:r>
-        <w:rPr>
-          <w:lang w:val="en-US"/>
-        </w:rPr>
-        <w:t xml:space="preserve">, </w:t>
-      </w:r>
-      <w:proofErr w:type="spellStart"/>
-      <w:r>
-        <w:rPr>
-          <w:lang w:val="en-US"/>
+      <w:r>
+        <w:rPr>
+          <w:rStyle w:val="linewrapper"/>
+          <w:rFonts w:eastAsiaTheme="majorEastAsia"/>
+          <w:color w:val="000000"/>
+        </w:rPr>
+        <w:t>IDENT</w:t>
+      </w:r>
+      <w:r>
+        <w:rPr>
+          <w:rStyle w:val="linewrapper"/>
+          <w:rFonts w:eastAsiaTheme="majorEastAsia"/>
+          <w:color w:val="808030"/>
+        </w:rPr>
+        <w:t>)</w:t>
+      </w:r>
+      <w:r>
+        <w:rPr>
+          <w:rStyle w:val="linewrapper"/>
+          <w:rFonts w:eastAsiaTheme="majorEastAsia"/>
+          <w:color w:val="800080"/>
+        </w:rPr>
+        <w:t>;</w:t>
+      </w:r>
+    </w:p>
+    <w:p>
+      <w:pPr>
+        <w:pStyle w:val="HTMLPreformatted"/>
+        <w:shd w:val="clear" w:color="auto" w:fill="FFFFFF"/>
+        <w:rPr>
+          <w:color w:val="000000"/>
+        </w:rPr>
+      </w:pPr>
+      <w:r>
+        <w:rPr>
+          <w:rStyle w:val="linewrapper"/>
+          <w:rFonts w:eastAsiaTheme="majorEastAsia"/>
+          <w:color w:val="000000"/>
+        </w:rPr>
+        <w:t xml:space="preserve">            currentToken</w:t>
+      </w:r>
+      <w:r>
+        <w:rPr>
+          <w:rStyle w:val="linewrapper"/>
+          <w:rFonts w:eastAsiaTheme="majorEastAsia"/>
+          <w:color w:val="808030"/>
+        </w:rPr>
+        <w:t>.</w:t>
+      </w:r>
+      <w:r>
+        <w:rPr>
+          <w:rStyle w:val="linewrapper"/>
+          <w:rFonts w:eastAsiaTheme="majorEastAsia"/>
+          <w:color w:val="000000"/>
+        </w:rPr>
+        <w:t xml:space="preserve">type </w:t>
+      </w:r>
+      <w:r>
+        <w:rPr>
+          <w:rStyle w:val="linewrapper"/>
+          <w:rFonts w:eastAsiaTheme="majorEastAsia"/>
+          <w:color w:val="808030"/>
+        </w:rPr>
+        <w:t>=</w:t>
+      </w:r>
+      <w:r>
+        <w:rPr>
+          <w:rStyle w:val="linewrapper"/>
+          <w:rFonts w:eastAsiaTheme="majorEastAsia"/>
+          <w:color w:val="000000"/>
+        </w:rPr>
+        <w:t xml:space="preserve"> tokenLookup</w:t>
+      </w:r>
+      <w:r>
+        <w:rPr>
+          <w:rStyle w:val="linewrapper"/>
+          <w:rFonts w:eastAsiaTheme="majorEastAsia"/>
+          <w:color w:val="808030"/>
+        </w:rPr>
+        <w:t>.</w:t>
+      </w:r>
+      <w:r>
+        <w:rPr>
+          <w:rStyle w:val="linewrapper"/>
+          <w:rFonts w:eastAsiaTheme="majorEastAsia"/>
+          <w:color w:val="000000"/>
+        </w:rPr>
+        <w:t>lookupIdent</w:t>
+      </w:r>
+      <w:r>
+        <w:rPr>
+          <w:rStyle w:val="linewrapper"/>
+          <w:rFonts w:eastAsiaTheme="majorEastAsia"/>
+          <w:color w:val="808030"/>
+        </w:rPr>
+        <w:t>(</w:t>
+      </w:r>
+      <w:r>
+        <w:rPr>
+          <w:rStyle w:val="linewrapper"/>
+          <w:rFonts w:eastAsiaTheme="majorEastAsia"/>
+          <w:color w:val="000000"/>
+        </w:rPr>
+        <w:t>currentToken</w:t>
+      </w:r>
+      <w:r>
+        <w:rPr>
+          <w:rStyle w:val="linewrapper"/>
+          <w:rFonts w:eastAsiaTheme="majorEastAsia"/>
+          <w:color w:val="808030"/>
+        </w:rPr>
+        <w:t>.</w:t>
+      </w:r>
+      <w:r>
+        <w:rPr>
+          <w:rStyle w:val="linewrapper"/>
+          <w:rFonts w:eastAsiaTheme="majorEastAsia"/>
+          <w:color w:val="000000"/>
+        </w:rPr>
+        <w:t>literal</w:t>
+      </w:r>
+      <w:r>
+        <w:rPr>
+          <w:rStyle w:val="linewrapper"/>
+          <w:rFonts w:eastAsiaTheme="majorEastAsia"/>
+          <w:color w:val="808030"/>
+        </w:rPr>
+        <w:t>)</w:t>
+      </w:r>
+      <w:r>
+        <w:rPr>
+          <w:rStyle w:val="linewrapper"/>
+          <w:rFonts w:eastAsiaTheme="majorEastAsia"/>
+          <w:color w:val="800080"/>
+        </w:rPr>
+        <w:t>;</w:t>
+      </w:r>
+    </w:p>
+    <w:p>
+      <w:pPr>
+        <w:pStyle w:val="HTMLPreformatted"/>
+        <w:shd w:val="clear" w:color="auto" w:fill="FFFFFF"/>
+        <w:rPr>
+          <w:color w:val="000000"/>
+        </w:rPr>
+      </w:pPr>
+      <w:r>
+        <w:rPr>
+          <w:rStyle w:val="linewrapper"/>
+          <w:rFonts w:eastAsiaTheme="majorEastAsia"/>
+          <w:color w:val="000000"/>
+        </w:rPr>
+        <w:t xml:space="preserve">            </w:t>
+      </w:r>
+      <w:r>
+        <w:rPr>
+          <w:rStyle w:val="linewrapper"/>
+          <w:rFonts w:eastAsiaTheme="majorEastAsia"/>
+          <w:b/>
+          <w:bCs/>
+          <w:color w:val="800000"/>
+        </w:rPr>
+        <w:t>return</w:t>
+      </w:r>
+      <w:r>
+        <w:rPr>
+          <w:rStyle w:val="linewrapper"/>
+          <w:rFonts w:eastAsiaTheme="majorEastAsia"/>
+          <w:color w:val="000000"/>
+        </w:rPr>
+        <w:t xml:space="preserve"> currentToken</w:t>
+      </w:r>
+      <w:r>
+        <w:rPr>
+          <w:rStyle w:val="linewrapper"/>
+          <w:rFonts w:eastAsiaTheme="majorEastAsia"/>
+          <w:color w:val="800080"/>
+        </w:rPr>
+        <w:t>;</w:t>
+      </w:r>
+    </w:p>
+    <w:p>
+      <w:pPr>
+        <w:pStyle w:val="HTMLPreformatted"/>
+        <w:shd w:val="clear" w:color="auto" w:fill="FFFFFF"/>
+        <w:rPr>
+          <w:color w:val="000000"/>
+        </w:rPr>
+      </w:pPr>
+      <w:r>
+        <w:rPr>
+          <w:rStyle w:val="linewrapper"/>
+          <w:rFonts w:eastAsiaTheme="majorEastAsia"/>
+          <w:color w:val="000000"/>
+        </w:rPr>
+        <w:t xml:space="preserve">                                 </w:t>
+      </w:r>
+    </w:p>
+    <w:p>
+      <w:pPr>
+        <w:pStyle w:val="HTMLPreformatted"/>
+        <w:shd w:val="clear" w:color="auto" w:fill="FFFFFF"/>
+        <w:rPr>
+          <w:color w:val="000000"/>
+        </w:rPr>
+      </w:pPr>
+      <w:r>
+        <w:rPr>
+          <w:rStyle w:val="linewrapper"/>
+          <w:rFonts w:eastAsiaTheme="majorEastAsia"/>
+          <w:color w:val="000000"/>
+        </w:rPr>
+        <w:t xml:space="preserve">        </w:t>
+      </w:r>
+      <w:r>
+        <w:rPr>
+          <w:rStyle w:val="linewrapper"/>
+          <w:rFonts w:eastAsiaTheme="majorEastAsia"/>
+          <w:color w:val="800080"/>
+        </w:rPr>
+        <w:t>}</w:t>
+      </w:r>
+      <w:r>
+        <w:rPr>
+          <w:rStyle w:val="linewrapper"/>
+          <w:rFonts w:eastAsiaTheme="majorEastAsia"/>
+          <w:color w:val="000000"/>
+        </w:rPr>
+        <w:t xml:space="preserve"> </w:t>
+      </w:r>
+      <w:r>
+        <w:rPr>
+          <w:rStyle w:val="linewrapper"/>
+          <w:rFonts w:eastAsiaTheme="majorEastAsia"/>
+          <w:b/>
+          <w:bCs/>
+          <w:color w:val="800000"/>
+        </w:rPr>
+        <w:t>else</w:t>
+      </w:r>
+      <w:r>
+        <w:rPr>
+          <w:rStyle w:val="linewrapper"/>
+          <w:rFonts w:eastAsiaTheme="majorEastAsia"/>
+          <w:color w:val="000000"/>
+        </w:rPr>
+        <w:t xml:space="preserve"> </w:t>
+      </w:r>
+      <w:r>
+        <w:rPr>
+          <w:rStyle w:val="linewrapper"/>
+          <w:rFonts w:eastAsiaTheme="majorEastAsia"/>
+          <w:b/>
+          <w:bCs/>
+          <w:color w:val="800000"/>
+        </w:rPr>
+        <w:t>if</w:t>
+      </w:r>
+      <w:r>
+        <w:rPr>
+          <w:rStyle w:val="linewrapper"/>
+          <w:rFonts w:eastAsiaTheme="majorEastAsia"/>
+          <w:color w:val="000000"/>
+        </w:rPr>
+        <w:t xml:space="preserve"> </w:t>
+      </w:r>
+      <w:r>
+        <w:rPr>
+          <w:rStyle w:val="linewrapper"/>
+          <w:rFonts w:eastAsiaTheme="majorEastAsia"/>
+          <w:color w:val="808030"/>
+        </w:rPr>
+        <w:t>(</w:t>
+      </w:r>
+      <w:r>
+        <w:rPr>
+          <w:rStyle w:val="linewrapper"/>
+          <w:rFonts w:eastAsiaTheme="majorEastAsia"/>
+          <w:color w:val="000000"/>
+        </w:rPr>
+        <w:t>isDigit</w:t>
+      </w:r>
+      <w:r>
+        <w:rPr>
+          <w:rStyle w:val="linewrapper"/>
+          <w:rFonts w:eastAsiaTheme="majorEastAsia"/>
+          <w:color w:val="808030"/>
+        </w:rPr>
+        <w:t>(</w:t>
+      </w:r>
+      <w:r>
+        <w:rPr>
+          <w:rStyle w:val="linewrapper"/>
+          <w:rFonts w:eastAsiaTheme="majorEastAsia"/>
+          <w:color w:val="000000"/>
+        </w:rPr>
+        <w:t>ch</w:t>
+      </w:r>
+      <w:r>
+        <w:rPr>
+          <w:rStyle w:val="linewrapper"/>
+          <w:rFonts w:eastAsiaTheme="majorEastAsia"/>
+          <w:color w:val="808030"/>
+        </w:rPr>
+        <w:t>))</w:t>
+      </w:r>
+      <w:r>
+        <w:rPr>
+          <w:rStyle w:val="linewrapper"/>
+          <w:rFonts w:eastAsiaTheme="majorEastAsia"/>
+          <w:color w:val="000000"/>
+        </w:rPr>
+        <w:t xml:space="preserve"> </w:t>
+      </w:r>
+      <w:r>
+        <w:rPr>
+          <w:rStyle w:val="linewrapper"/>
+          <w:rFonts w:eastAsiaTheme="majorEastAsia"/>
+          <w:color w:val="800080"/>
+        </w:rPr>
+        <w:t>{</w:t>
+      </w:r>
+    </w:p>
+    <w:p>
+      <w:pPr>
+        <w:pStyle w:val="HTMLPreformatted"/>
+        <w:shd w:val="clear" w:color="auto" w:fill="FFFFFF"/>
+        <w:rPr>
+          <w:color w:val="000000"/>
+        </w:rPr>
+      </w:pPr>
+      <w:r>
+        <w:rPr>
+          <w:rStyle w:val="linewrapper"/>
+          <w:rFonts w:eastAsiaTheme="majorEastAsia"/>
+          <w:color w:val="000000"/>
+        </w:rPr>
+        <w:t xml:space="preserve">            currentToken</w:t>
+      </w:r>
+      <w:r>
+        <w:rPr>
+          <w:rStyle w:val="linewrapper"/>
+          <w:rFonts w:eastAsiaTheme="majorEastAsia"/>
+          <w:color w:val="808030"/>
+        </w:rPr>
+        <w:t>.</w:t>
+      </w:r>
+      <w:r>
+        <w:rPr>
+          <w:rStyle w:val="linewrapper"/>
+          <w:rFonts w:eastAsiaTheme="majorEastAsia"/>
+          <w:color w:val="000000"/>
+        </w:rPr>
+        <w:t xml:space="preserve">type </w:t>
+      </w:r>
+      <w:r>
+        <w:rPr>
+          <w:rStyle w:val="linewrapper"/>
+          <w:rFonts w:eastAsiaTheme="majorEastAsia"/>
+          <w:color w:val="808030"/>
+        </w:rPr>
+        <w:t>=</w:t>
+      </w:r>
+      <w:r>
+        <w:rPr>
+          <w:rStyle w:val="linewrapper"/>
+          <w:rFonts w:eastAsiaTheme="majorEastAsia"/>
+          <w:color w:val="000000"/>
+        </w:rPr>
+        <w:t xml:space="preserve"> TokenType</w:t>
+      </w:r>
+      <w:r>
+        <w:rPr>
+          <w:rStyle w:val="linewrapper"/>
+          <w:rFonts w:eastAsiaTheme="majorEastAsia"/>
+          <w:color w:val="800080"/>
+        </w:rPr>
+        <w:t>::</w:t>
+      </w:r>
+      <w:r>
+        <w:rPr>
+          <w:rStyle w:val="linewrapper"/>
+          <w:rFonts w:eastAsiaTheme="majorEastAsia"/>
+          <w:color w:val="603000"/>
+        </w:rPr>
+        <w:t>INT</w:t>
+      </w:r>
+      <w:r>
+        <w:rPr>
+          <w:rStyle w:val="linewrapper"/>
+          <w:rFonts w:eastAsiaTheme="majorEastAsia"/>
+          <w:color w:val="800080"/>
+        </w:rPr>
+        <w:t>;</w:t>
+      </w:r>
+    </w:p>
+    <w:p>
+      <w:pPr>
+        <w:pStyle w:val="HTMLPreformatted"/>
+        <w:shd w:val="clear" w:color="auto" w:fill="FFFFFF"/>
+        <w:rPr>
+          <w:color w:val="000000"/>
+        </w:rPr>
+      </w:pPr>
+      <w:r>
+        <w:rPr>
+          <w:rStyle w:val="linewrapper"/>
+          <w:rFonts w:eastAsiaTheme="majorEastAsia"/>
+          <w:color w:val="000000"/>
+        </w:rPr>
+        <w:t xml:space="preserve">            currentToken</w:t>
+      </w:r>
+      <w:r>
+        <w:rPr>
+          <w:rStyle w:val="linewrapper"/>
+          <w:rFonts w:eastAsiaTheme="majorEastAsia"/>
+          <w:color w:val="808030"/>
+        </w:rPr>
+        <w:t>.</w:t>
+      </w:r>
+      <w:r>
+        <w:rPr>
+          <w:rStyle w:val="linewrapper"/>
+          <w:rFonts w:eastAsiaTheme="majorEastAsia"/>
+          <w:color w:val="000000"/>
+        </w:rPr>
+        <w:t xml:space="preserve">literal </w:t>
+      </w:r>
+      <w:r>
+        <w:rPr>
+          <w:rStyle w:val="linewrapper"/>
+          <w:rFonts w:eastAsiaTheme="majorEastAsia"/>
+          <w:color w:val="808030"/>
+        </w:rPr>
+        <w:t>=</w:t>
+      </w:r>
+      <w:r>
+        <w:rPr>
+          <w:rStyle w:val="linewrapper"/>
+          <w:rFonts w:eastAsiaTheme="majorEastAsia"/>
+          <w:color w:val="000000"/>
+        </w:rPr>
+        <w:t xml:space="preserve"> readExtendedToken</w:t>
+      </w:r>
+      <w:r>
+        <w:rPr>
+          <w:rStyle w:val="linewrapper"/>
+          <w:rFonts w:eastAsiaTheme="majorEastAsia"/>
+          <w:color w:val="808030"/>
+        </w:rPr>
+        <w:t>(</w:t>
+      </w:r>
+      <w:r>
+        <w:rPr>
+          <w:rStyle w:val="linewrapper"/>
+          <w:rFonts w:eastAsiaTheme="majorEastAsia"/>
+          <w:color w:val="000000"/>
+        </w:rPr>
+        <w:t>currentToken</w:t>
+      </w:r>
+      <w:r>
+        <w:rPr>
+          <w:rStyle w:val="linewrapper"/>
+          <w:rFonts w:eastAsiaTheme="majorEastAsia"/>
+          <w:color w:val="808030"/>
+        </w:rPr>
+        <w:t>.</w:t>
+      </w:r>
+      <w:r>
+        <w:rPr>
+          <w:rStyle w:val="linewrapper"/>
+          <w:rFonts w:eastAsiaTheme="majorEastAsia"/>
+          <w:color w:val="000000"/>
+        </w:rPr>
+        <w:t>type</w:t>
+      </w:r>
+      <w:r>
+        <w:rPr>
+          <w:rStyle w:val="linewrapper"/>
+          <w:rFonts w:eastAsiaTheme="majorEastAsia"/>
+          <w:color w:val="808030"/>
+        </w:rPr>
+        <w:t>)</w:t>
+      </w:r>
+      <w:r>
+        <w:rPr>
+          <w:rStyle w:val="linewrapper"/>
+          <w:rFonts w:eastAsiaTheme="majorEastAsia"/>
+          <w:color w:val="800080"/>
+        </w:rPr>
+        <w:t>;</w:t>
+      </w:r>
+    </w:p>
+    <w:p>
+      <w:pPr>
+        <w:pStyle w:val="HTMLPreformatted"/>
+        <w:shd w:val="clear" w:color="auto" w:fill="FFFFFF"/>
+        <w:rPr>
+          <w:color w:val="000000"/>
+        </w:rPr>
+      </w:pPr>
+      <w:r>
+        <w:rPr>
+          <w:rStyle w:val="linewrapper"/>
+          <w:rFonts w:eastAsiaTheme="majorEastAsia"/>
+          <w:color w:val="000000"/>
+        </w:rPr>
+        <w:t xml:space="preserve">            </w:t>
+      </w:r>
+      <w:r>
+        <w:rPr>
+          <w:rStyle w:val="linewrapper"/>
+          <w:rFonts w:eastAsiaTheme="majorEastAsia"/>
+          <w:b/>
+          <w:bCs/>
+          <w:color w:val="800000"/>
+        </w:rPr>
+        <w:t>return</w:t>
+      </w:r>
+      <w:r>
+        <w:rPr>
+          <w:rStyle w:val="linewrapper"/>
+          <w:rFonts w:eastAsiaTheme="majorEastAsia"/>
+          <w:color w:val="000000"/>
+        </w:rPr>
+        <w:t xml:space="preserve"> currentToken</w:t>
+      </w:r>
+      <w:r>
+        <w:rPr>
+          <w:rStyle w:val="linewrapper"/>
+          <w:rFonts w:eastAsiaTheme="majorEastAsia"/>
+          <w:color w:val="800080"/>
+        </w:rPr>
+        <w:t>;</w:t>
+      </w:r>
+    </w:p>
+    <w:p>
+      <w:pPr>
+        <w:pStyle w:val="HTMLPreformatted"/>
+        <w:shd w:val="clear" w:color="auto" w:fill="FFFFFF"/>
+        <w:rPr>
+          <w:color w:val="000000"/>
+        </w:rPr>
+      </w:pPr>
+      <w:r>
+        <w:rPr>
+          <w:rStyle w:val="linewrapper"/>
+          <w:rFonts w:eastAsiaTheme="majorEastAsia"/>
+          <w:color w:val="000000"/>
+        </w:rPr>
+        <w:t xml:space="preserve">        </w:t>
+      </w:r>
+      <w:r>
+        <w:rPr>
+          <w:rStyle w:val="linewrapper"/>
+          <w:rFonts w:eastAsiaTheme="majorEastAsia"/>
+          <w:color w:val="800080"/>
+        </w:rPr>
+        <w:t>}</w:t>
+      </w:r>
+      <w:r>
+        <w:rPr>
+          <w:rStyle w:val="linewrapper"/>
+          <w:rFonts w:eastAsiaTheme="majorEastAsia"/>
+          <w:color w:val="000000"/>
+        </w:rPr>
+        <w:t xml:space="preserve"> </w:t>
+      </w:r>
+      <w:r>
+        <w:rPr>
+          <w:rStyle w:val="linewrapper"/>
+          <w:rFonts w:eastAsiaTheme="majorEastAsia"/>
+          <w:b/>
+          <w:bCs/>
+          <w:color w:val="800000"/>
+        </w:rPr>
+        <w:t>else</w:t>
+      </w:r>
+      <w:r>
+        <w:rPr>
+          <w:rStyle w:val="linewrapper"/>
+          <w:rFonts w:eastAsiaTheme="majorEastAsia"/>
+          <w:color w:val="000000"/>
+        </w:rPr>
+        <w:t xml:space="preserve"> </w:t>
+      </w:r>
+      <w:r>
+        <w:rPr>
+          <w:rStyle w:val="linewrapper"/>
+          <w:rFonts w:eastAsiaTheme="majorEastAsia"/>
+          <w:color w:val="800080"/>
+        </w:rPr>
+        <w:t>{</w:t>
+      </w:r>
+    </w:p>
+    <w:p>
+      <w:pPr>
+        <w:pStyle w:val="HTMLPreformatted"/>
+        <w:shd w:val="clear" w:color="auto" w:fill="FFFFFF"/>
+        <w:rPr>
+          <w:color w:val="000000"/>
+        </w:rPr>
+      </w:pPr>
+      <w:r>
+        <w:rPr>
+          <w:rStyle w:val="linewrapper"/>
+          <w:rFonts w:eastAsiaTheme="majorEastAsia"/>
+          <w:color w:val="000000"/>
+        </w:rPr>
+        <w:t xml:space="preserve">            currentToken </w:t>
+      </w:r>
+      <w:r>
+        <w:rPr>
+          <w:rStyle w:val="linewrapper"/>
+          <w:rFonts w:eastAsiaTheme="majorEastAsia"/>
+          <w:color w:val="808030"/>
+        </w:rPr>
+        <w:t>=</w:t>
+      </w:r>
+      <w:r>
+        <w:rPr>
+          <w:rStyle w:val="linewrapper"/>
+          <w:rFonts w:eastAsiaTheme="majorEastAsia"/>
+          <w:color w:val="000000"/>
+        </w:rPr>
+        <w:t xml:space="preserve"> newToken</w:t>
+      </w:r>
+      <w:r>
+        <w:rPr>
+          <w:rStyle w:val="linewrapper"/>
+          <w:rFonts w:eastAsiaTheme="majorEastAsia"/>
+          <w:color w:val="808030"/>
+        </w:rPr>
+        <w:t>(</w:t>
+      </w:r>
+      <w:r>
+        <w:rPr>
+          <w:rStyle w:val="linewrapper"/>
+          <w:rFonts w:eastAsiaTheme="majorEastAsia"/>
+          <w:color w:val="000000"/>
         </w:rPr>
         <w:t>TokenType</w:t>
       </w:r>
-      <w:proofErr w:type="spellEnd"/>
+      <w:r>
+        <w:rPr>
+          <w:rStyle w:val="linewrapper"/>
+          <w:rFonts w:eastAsiaTheme="majorEastAsia"/>
+          <w:color w:val="800080"/>
+        </w:rPr>
+        <w:t>::</w:t>
+      </w:r>
+      <w:r>
+        <w:rPr>
+          <w:rStyle w:val="linewrapper"/>
+          <w:rFonts w:eastAsiaTheme="majorEastAsia"/>
+          <w:color w:val="000000"/>
+        </w:rPr>
+        <w:t>ILLEGAL</w:t>
+      </w:r>
+      <w:r>
+        <w:rPr>
+          <w:rStyle w:val="linewrapper"/>
+          <w:rFonts w:eastAsiaTheme="majorEastAsia"/>
+          <w:color w:val="808030"/>
+        </w:rPr>
+        <w:t>,</w:t>
+      </w:r>
+      <w:r>
+        <w:rPr>
+          <w:rStyle w:val="linewrapper"/>
+          <w:rFonts w:eastAsiaTheme="majorEastAsia"/>
+          <w:color w:val="000000"/>
+        </w:rPr>
+        <w:t xml:space="preserve"> ch</w:t>
+      </w:r>
+      <w:r>
+        <w:rPr>
+          <w:rStyle w:val="linewrapper"/>
+          <w:rFonts w:eastAsiaTheme="majorEastAsia"/>
+          <w:color w:val="808030"/>
+        </w:rPr>
+        <w:t>)</w:t>
+      </w:r>
+      <w:r>
+        <w:rPr>
+          <w:rStyle w:val="linewrapper"/>
+          <w:rFonts w:eastAsiaTheme="majorEastAsia"/>
+          <w:color w:val="800080"/>
+        </w:rPr>
+        <w:t>;</w:t>
+      </w:r>
+    </w:p>
+    <w:p>
+      <w:pPr>
+        <w:pStyle w:val="HTMLPreformatted"/>
+        <w:shd w:val="clear" w:color="auto" w:fill="FFFFFF"/>
+        <w:rPr>
+          <w:color w:val="000000"/>
+        </w:rPr>
+      </w:pPr>
+      <w:r>
+        <w:rPr>
+          <w:rStyle w:val="linewrapper"/>
+          <w:rFonts w:eastAsiaTheme="majorEastAsia"/>
+          <w:color w:val="000000"/>
+        </w:rPr>
+        <w:t xml:space="preserve">        </w:t>
+      </w:r>
+      <w:r>
+        <w:rPr>
+          <w:rStyle w:val="linewrapper"/>
+          <w:rFonts w:eastAsiaTheme="majorEastAsia"/>
+          <w:color w:val="800080"/>
+        </w:rPr>
+        <w:t>}</w:t>
+      </w:r>
+    </w:p>
+    <w:p>
+      <w:pPr>
+        <w:ind w:left="720" w:hanging="720"/>
+        <w:rPr>
+          <w:lang w:val="en-US"/>
+        </w:rPr>
+      </w:pPr>
+    </w:p>
+    <w:p>
+      <w:pPr>
+        <w:ind w:left="720" w:hanging="720"/>
+        <w:rPr>
+          <w:lang w:val="en-US"/>
+        </w:rPr>
+      </w:pPr>
+      <w:r>
+        <w:rPr>
+          <w:b/>
+          <w:bCs/>
+          <w:lang w:val="en-US"/>
+        </w:rPr>
+        <w:t>Identifier Handling</w:t>
+      </w:r>
+      <w:r>
+        <w:rPr>
+          <w:lang w:val="en-US"/>
+        </w:rPr>
+        <w:t>:</w:t>
+      </w:r>
+    </w:p>
+    <w:p>
+      <w:pPr>
+        <w:rPr>
+          <w:lang w:val="en-US"/>
+        </w:rPr>
+      </w:pPr>
+      <w:r>
+        <w:rPr>
+          <w:lang w:val="en-US"/>
+        </w:rPr>
+        <w:t>First, it checks if the current character is a letter. If it is, this typically indicates the start of an</w:t>
+      </w:r>
       <w:r>
         <w:rPr>
           <w:lang w:val="en-US"/>
         </w:rPr>
         <w:t xml:space="preserve"> </w:t>
       </w:r>
-      <w:proofErr w:type="spellStart"/>
-      <w:r>
-        <w:rPr>
-          <w:lang w:val="en-US"/>
-        </w:rPr>
-        <w:t>shortType</w:t>
-      </w:r>
-      <w:proofErr w:type="spellEnd"/>
-      <w:r>
-        <w:rPr>
-          <w:lang w:val="en-US"/>
-        </w:rPr>
-        <w:t>,</w:t>
-      </w:r>
-    </w:p>
-    <w:p>
-      <w:pPr>
-        <w:ind w:left="720" w:hanging="720"/>
-        <w:rPr>
-          <w:lang w:val="en-US"/>
-        </w:rPr>
-      </w:pPr>
-      <w:proofErr w:type="spellStart"/>
-      <w:r>
-        <w:rPr>
-          <w:lang w:val="en-US"/>
-        </w:rPr>
-        <w:t>TokenType</w:t>
-      </w:r>
-      <w:proofErr w:type="spellEnd"/>
+      <w:r>
+        <w:rPr>
+          <w:lang w:val="en-US"/>
+        </w:rPr>
+        <w:t>identifier, which could be a variable name or a keyword.</w:t>
+      </w:r>
       <w:r>
         <w:rPr>
           <w:lang w:val="en-US"/>
         </w:rPr>
         <w:t xml:space="preserve"> </w:t>
       </w:r>
-      <w:proofErr w:type="spellStart"/>
-      <w:r>
-        <w:rPr>
-          <w:lang w:val="en-US"/>
-        </w:rPr>
-        <w:t>extendedType</w:t>
-      </w:r>
-      <w:proofErr w:type="spellEnd"/>
-      <w:r>
-        <w:rPr>
-          <w:lang w:val="en-US"/>
-        </w:rPr>
-        <w:t>) function comes into play here. It serves to differentiate between</w:t>
-      </w:r>
-    </w:p>
-    <w:p>
-      <w:pPr>
-        <w:ind w:left="720" w:hanging="720"/>
-        <w:rPr>
-          <w:lang w:val="en-US"/>
-        </w:rPr>
-      </w:pPr>
-      <w:r>
-        <w:rPr>
-          <w:lang w:val="en-US"/>
-        </w:rPr>
-        <w:t xml:space="preserve">two possibilities: whether the character is a simple '&lt;' or '&gt;', indicating less than or </w:t>
-      </w:r>
-      <w:proofErr w:type="gramStart"/>
-      <w:r>
-        <w:rPr>
-          <w:lang w:val="en-US"/>
-        </w:rPr>
-        <w:t>greater</w:t>
-      </w:r>
-      <w:proofErr w:type="gramEnd"/>
-    </w:p>
-    <w:p>
-      <w:pPr>
-        <w:ind w:left="720" w:hanging="720"/>
-        <w:rPr>
-          <w:lang w:val="en-US"/>
-        </w:rPr>
-      </w:pPr>
-      <w:r>
-        <w:rPr>
-          <w:lang w:val="en-US"/>
-        </w:rPr>
-        <w:t>than, or whether it's part of an extended equality comparison (e.g., '&lt;=' or '&gt;=').</w:t>
-      </w:r>
-    </w:p>
-    <w:p>
-      <w:pPr>
-        <w:ind w:left="720" w:hanging="720"/>
-        <w:rPr>
-          <w:lang w:val="en-US"/>
-        </w:rPr>
-      </w:pPr>
-    </w:p>
-    <w:p>
-      <w:pPr>
-        <w:ind w:left="720" w:hanging="720"/>
-        <w:rPr>
-          <w:lang w:val="en-US"/>
-        </w:rPr>
-      </w:pPr>
-      <w:r>
-        <w:rPr>
-          <w:lang w:val="en-US"/>
-        </w:rPr>
-        <w:t xml:space="preserve">To optimize the code and minimize branching, it first checks if the next character, </w:t>
-      </w:r>
-      <w:proofErr w:type="gramStart"/>
-      <w:r>
-        <w:rPr>
-          <w:lang w:val="en-US"/>
-        </w:rPr>
-        <w:t>obtained</w:t>
-      </w:r>
-      <w:proofErr w:type="gramEnd"/>
-    </w:p>
-    <w:p>
-      <w:pPr>
-        <w:ind w:left="720" w:hanging="720"/>
-        <w:rPr>
-          <w:lang w:val="en-US"/>
-        </w:rPr>
-      </w:pPr>
-      <w:r>
-        <w:rPr>
-          <w:lang w:val="en-US"/>
-        </w:rPr>
-        <w:t xml:space="preserve">using </w:t>
-      </w:r>
-      <w:proofErr w:type="spellStart"/>
-      <w:proofErr w:type="gramStart"/>
-      <w:r>
-        <w:rPr>
-          <w:lang w:val="en-US"/>
-        </w:rPr>
-        <w:t>peekNextChar</w:t>
-      </w:r>
-      <w:proofErr w:type="spellEnd"/>
-      <w:r>
-        <w:rPr>
-          <w:lang w:val="en-US"/>
-        </w:rPr>
-        <w:t>(</w:t>
-      </w:r>
-      <w:proofErr w:type="gramEnd"/>
-      <w:r>
-        <w:rPr>
-          <w:lang w:val="en-US"/>
-        </w:rPr>
-        <w:t xml:space="preserve">), is an '=' sign. If it is, the function treats the current character as </w:t>
-      </w:r>
-      <w:proofErr w:type="gramStart"/>
-      <w:r>
-        <w:rPr>
-          <w:lang w:val="en-US"/>
-        </w:rPr>
-        <w:t>part</w:t>
-      </w:r>
-      <w:proofErr w:type="gramEnd"/>
-    </w:p>
-    <w:p>
-      <w:pPr>
-        <w:ind w:left="720" w:hanging="720"/>
-        <w:rPr>
-          <w:lang w:val="en-US"/>
-        </w:rPr>
-      </w:pPr>
-      <w:r>
-        <w:rPr>
-          <w:lang w:val="en-US"/>
-        </w:rPr>
-        <w:t>of an extended comparison. It temporarily stores the current character, advances to the next</w:t>
-      </w:r>
-    </w:p>
-    <w:p>
-      <w:pPr>
-        <w:ind w:left="720" w:hanging="720"/>
-        <w:rPr>
-          <w:lang w:val="en-US"/>
-        </w:rPr>
-      </w:pPr>
-      <w:r>
-        <w:rPr>
-          <w:lang w:val="en-US"/>
-        </w:rPr>
-        <w:t xml:space="preserve">character using </w:t>
-      </w:r>
-      <w:proofErr w:type="spellStart"/>
-      <w:proofErr w:type="gramStart"/>
-      <w:r>
-        <w:rPr>
-          <w:lang w:val="en-US"/>
-        </w:rPr>
-        <w:t>readChar</w:t>
-      </w:r>
-      <w:proofErr w:type="spellEnd"/>
-      <w:r>
-        <w:rPr>
-          <w:lang w:val="en-US"/>
-        </w:rPr>
-        <w:t>(</w:t>
-      </w:r>
-      <w:proofErr w:type="gramEnd"/>
-      <w:r>
-        <w:rPr>
-          <w:lang w:val="en-US"/>
-        </w:rPr>
-        <w:t>), and constructs a token literal that combines the two characters</w:t>
-      </w:r>
-    </w:p>
-    <w:p>
-      <w:pPr>
-        <w:ind w:left="720" w:hanging="720"/>
-        <w:rPr>
-          <w:lang w:val="en-US"/>
-        </w:rPr>
-      </w:pPr>
-      <w:r>
-        <w:rPr>
-          <w:lang w:val="en-US"/>
-        </w:rPr>
-        <w:t xml:space="preserve">(e.g., "&lt;=" or "&gt;="). Finally, it creates a new token with the </w:t>
-      </w:r>
-      <w:proofErr w:type="spellStart"/>
-      <w:r>
-        <w:rPr>
-          <w:lang w:val="en-US"/>
-        </w:rPr>
-        <w:t>extendedType</w:t>
-      </w:r>
-      <w:proofErr w:type="spellEnd"/>
-      <w:r>
-        <w:rPr>
-          <w:lang w:val="en-US"/>
-        </w:rPr>
-        <w:t xml:space="preserve"> and this </w:t>
-      </w:r>
-      <w:proofErr w:type="gramStart"/>
-      <w:r>
-        <w:rPr>
-          <w:lang w:val="en-US"/>
-        </w:rPr>
-        <w:t>combined</w:t>
-      </w:r>
-      <w:proofErr w:type="gramEnd"/>
-    </w:p>
-    <w:p>
-      <w:pPr>
-        <w:ind w:left="720" w:hanging="720"/>
-        <w:rPr>
-          <w:lang w:val="en-US"/>
-        </w:rPr>
-      </w:pPr>
-      <w:r>
-        <w:rPr>
-          <w:lang w:val="en-US"/>
-        </w:rPr>
-        <w:t>literal.</w:t>
-      </w:r>
-    </w:p>
-    <w:p>
-      <w:pPr>
-        <w:ind w:left="720" w:hanging="720"/>
-        <w:rPr>
-          <w:lang w:val="en-US"/>
-        </w:rPr>
-      </w:pPr>
-    </w:p>
-    <w:p>
-      <w:pPr>
-        <w:ind w:left="720" w:hanging="720"/>
-        <w:rPr>
-          <w:lang w:val="en-US"/>
-        </w:rPr>
-      </w:pPr>
-      <w:r>
-        <w:rPr>
-          <w:lang w:val="en-US"/>
-        </w:rPr>
-        <w:t>If the next character is not '=', indicating a simple comparison, the function creates a new</w:t>
-      </w:r>
-    </w:p>
-    <w:p>
-      <w:pPr>
-        <w:ind w:left="720" w:hanging="720"/>
-        <w:rPr>
-          <w:lang w:val="en-US"/>
-        </w:rPr>
-      </w:pPr>
-      <w:r>
-        <w:rPr>
-          <w:lang w:val="en-US"/>
-        </w:rPr>
-        <w:t xml:space="preserve">token with the </w:t>
-      </w:r>
-      <w:proofErr w:type="spellStart"/>
-      <w:r>
-        <w:rPr>
-          <w:lang w:val="en-US"/>
-        </w:rPr>
-        <w:t>shortType</w:t>
-      </w:r>
-      <w:proofErr w:type="spellEnd"/>
-      <w:r>
-        <w:rPr>
-          <w:lang w:val="en-US"/>
-        </w:rPr>
-        <w:t xml:space="preserve"> and the current character, which represents 'less than' or</w:t>
-      </w:r>
-    </w:p>
-    <w:p>
-      <w:pPr>
-        <w:ind w:left="720" w:hanging="720"/>
-        <w:rPr>
-          <w:lang w:val="en-US"/>
-        </w:rPr>
-      </w:pPr>
-      <w:r>
-        <w:rPr>
-          <w:lang w:val="en-US"/>
-        </w:rPr>
-        <w:t>'</w:t>
-      </w:r>
-      <w:proofErr w:type="gramStart"/>
-      <w:r>
-        <w:rPr>
-          <w:lang w:val="en-US"/>
-        </w:rPr>
-        <w:t>greater</w:t>
-      </w:r>
-      <w:proofErr w:type="gramEnd"/>
-      <w:r>
-        <w:rPr>
-          <w:lang w:val="en-US"/>
-        </w:rPr>
-        <w:t xml:space="preserve"> than'.</w:t>
-      </w:r>
-    </w:p>
-    <w:p>
-      <w:pPr>
-        <w:ind w:left="720" w:hanging="720"/>
-        <w:rPr>
-          <w:lang w:val="en-US"/>
-        </w:rPr>
-      </w:pPr>
-    </w:p>
-    <w:p>
-      <w:pPr>
-        <w:ind w:left="720" w:hanging="720"/>
-        <w:rPr>
-          <w:lang w:val="en-US"/>
-        </w:rPr>
-      </w:pPr>
-      <w:r>
-        <w:rPr>
-          <w:lang w:val="en-US"/>
-        </w:rPr>
-        <w:lastRenderedPageBreak/>
-        <w:t xml:space="preserve">So, in essence, this function helps distinguish between basic comparison operators and </w:t>
-      </w:r>
-      <w:proofErr w:type="gramStart"/>
-      <w:r>
-        <w:rPr>
-          <w:lang w:val="en-US"/>
-        </w:rPr>
-        <w:t>their</w:t>
-      </w:r>
-      <w:proofErr w:type="gramEnd"/>
-    </w:p>
-    <w:p>
-      <w:pPr>
-        <w:ind w:left="720" w:hanging="720"/>
-        <w:rPr>
-          <w:lang w:val="en-US"/>
-        </w:rPr>
-      </w:pPr>
-      <w:r>
-        <w:rPr>
-          <w:lang w:val="en-US"/>
-        </w:rPr>
-        <w:t>extended counterparts whenever '&lt;' or '&gt;' characters are encountered in the input.</w:t>
-      </w:r>
-    </w:p>
-    <w:p>
-      <w:pPr>
-        <w:ind w:left="720" w:hanging="720"/>
-        <w:rPr>
-          <w:lang w:val="en-US"/>
-        </w:rPr>
-      </w:pPr>
-    </w:p>
-    <w:p>
-      <w:pPr>
-        <w:ind w:left="720" w:hanging="720"/>
-        <w:rPr>
-          <w:lang w:val="en-US"/>
-        </w:rPr>
-      </w:pPr>
+      <w:r>
+        <w:rPr>
+          <w:lang w:val="en-US"/>
+        </w:rPr>
+        <w:t>If it's a letter, the code reads an extended token using the readExtendedToken(TokenType::IDENT) function. This function reads characters until it encounters a non-letter, effectively extracting the entire identifier.</w:t>
+      </w:r>
+    </w:p>
+    <w:p>
+      <w:pPr>
+        <w:rPr>
+          <w:lang w:val="en-US"/>
+        </w:rPr>
+      </w:pPr>
+    </w:p>
+    <w:p>
+      <w:pPr>
+        <w:rPr>
+          <w:lang w:val="en-US"/>
+        </w:rPr>
+      </w:pPr>
+      <w:r>
+        <w:rPr>
+          <w:lang w:val="en-US"/>
+        </w:rPr>
+        <w:t>The extracted literal (the identifier</w:t>
+      </w:r>
+      <w:r>
+        <w:rPr>
+          <w:lang w:val="en-US"/>
+        </w:rPr>
+        <w:t xml:space="preserve"> or keyword</w:t>
+      </w:r>
+      <w:r>
+        <w:rPr>
+          <w:lang w:val="en-US"/>
+        </w:rPr>
+        <w:t>) is stored in currentToken.literal, and the lexer uses the tokenLookup mechanism to determine the appropriate token type for this identifier. The identified token type is assigned to currentToken.type.</w:t>
+      </w:r>
+    </w:p>
+    <w:p>
+      <w:pPr>
+        <w:rPr>
+          <w:lang w:val="en-US"/>
+        </w:rPr>
+      </w:pPr>
+    </w:p>
+    <w:p>
+      <w:pPr>
+        <w:rPr>
+          <w:lang w:val="en-US"/>
+        </w:rPr>
+      </w:pPr>
+      <w:r>
+        <w:rPr>
+          <w:b/>
+          <w:bCs/>
+          <w:lang w:val="en-US"/>
+        </w:rPr>
+        <w:t>Integer Literal Handling</w:t>
+      </w:r>
+      <w:r>
+        <w:rPr>
+          <w:lang w:val="en-US"/>
+        </w:rPr>
+        <w:t>:</w:t>
+      </w:r>
+    </w:p>
+    <w:p>
+      <w:pPr>
+        <w:rPr>
+          <w:lang w:val="en-US"/>
+        </w:rPr>
+      </w:pPr>
+      <w:commentRangeStart w:id="2"/>
+      <w:r>
+        <w:rPr>
+          <w:highlight w:val="yellow"/>
+          <w:lang w:val="en-US"/>
+        </w:rPr>
+        <w:t>If the current character is a digit, it's treated as the start of an integer literal. The lexer sets the token type to TokenType::INT to indicate an integer.</w:t>
+      </w:r>
+      <w:commentRangeEnd w:id="2"/>
+      <w:r>
+        <w:rPr>
+          <w:rStyle w:val="CommentReference"/>
+        </w:rPr>
+        <w:commentReference w:id="2"/>
+      </w:r>
+    </w:p>
+    <w:p>
+      <w:pPr>
+        <w:rPr>
+          <w:lang w:val="en-US"/>
+        </w:rPr>
+      </w:pPr>
+      <w:r>
+        <w:rPr>
+          <w:lang w:val="en-US"/>
+        </w:rPr>
+        <w:t>It then uses the readExtendedToken() function with currentToken.type as the argument to read and assemble the complete integer literal. This function reads characters until it encounters a non-digit character, effectively forming the full integer literal.</w:t>
+      </w:r>
+    </w:p>
+    <w:p>
+      <w:pPr>
+        <w:rPr>
+          <w:lang w:val="en-US"/>
+        </w:rPr>
+      </w:pPr>
+      <w:r>
+        <w:rPr>
+          <w:lang w:val="en-US"/>
+        </w:rPr>
+        <w:t>The integer literal is stored in currentToken.literal.</w:t>
+      </w:r>
+    </w:p>
+    <w:p>
+      <w:pPr>
+        <w:rPr>
+          <w:lang w:val="en-US"/>
+        </w:rPr>
+      </w:pPr>
+    </w:p>
+    <w:p>
+      <w:pPr>
+        <w:rPr>
+          <w:lang w:val="en-US"/>
+        </w:rPr>
+      </w:pPr>
+      <w:r>
+        <w:rPr>
+          <w:b/>
+          <w:bCs/>
+          <w:lang w:val="en-US"/>
+        </w:rPr>
+        <w:t>Illegal Character Handling</w:t>
+      </w:r>
+      <w:r>
+        <w:rPr>
+          <w:lang w:val="en-US"/>
+        </w:rPr>
+        <w:t>:</w:t>
+      </w:r>
+    </w:p>
+    <w:p>
+      <w:pPr>
+        <w:rPr>
+          <w:lang w:val="en-US"/>
+        </w:rPr>
+      </w:pPr>
+      <w:r>
+        <w:rPr>
+          <w:lang w:val="en-US"/>
+        </w:rPr>
+        <w:t>If the current character does not match either of the above conditions (not a letter or a digit), it's considered an illegal character.</w:t>
+      </w:r>
+    </w:p>
+    <w:p>
+      <w:pPr>
+        <w:rPr>
+          <w:lang w:val="en-US"/>
+        </w:rPr>
+      </w:pPr>
+      <w:r>
+        <w:rPr>
+          <w:lang w:val="en-US"/>
+        </w:rPr>
+        <w:t>In this case, the code creates a new token with a type of TokenType::ILLEGAL and assigns the current character as the token's literal value.</w:t>
+      </w:r>
     </w:p>
     <w:p>
       <w:pPr>
@@ -12165,6 +12334,23 @@
       </w:r>
     </w:p>
   </w:comment>
+  <w:comment w:id="2" w:author="Bozhilov, Michael" w:date="2023-10-18T11:18:00Z" w:initials="BM">
+    <w:p>
+      <w:r>
+        <w:rPr>
+          <w:rStyle w:val="CommentReference"/>
+        </w:rPr>
+        <w:annotationRef/>
+      </w:r>
+      <w:r>
+        <w:rPr>
+          <w:sz w:val="20"/>
+          <w:szCs w:val="20"/>
+        </w:rPr>
+        <w:t>Make sure you update this if you decide to support other types of numbers</w:t>
+      </w:r>
+    </w:p>
+  </w:comment>
 </w:comments>
 </file>
 
@@ -12172,6 +12358,7 @@
 <w15:commentsEx xmlns:wpc="http://schemas.microsoft.com/office/word/2010/wordprocessingCanvas" xmlns:cx="http://schemas.microsoft.com/office/drawing/2014/chartex" xmlns:cx1="http://schemas.microsoft.com/office/drawing/2015/9/8/chartex" xmlns:cx2="http://schemas.microsoft.com/office/drawing/2015/10/21/chartex" xmlns:cx3="http://schemas.microsoft.com/office/drawing/2016/5/9/chartex" xmlns:cx4="http://schemas.microsoft.com/office/drawing/2016/5/10/chartex" xmlns:cx5="http://schemas.microsoft.com/office/drawing/2016/5/11/chartex" xmlns:cx6="http://schemas.microsoft.com/office/drawing/2016/5/12/chartex" xmlns:cx7="http://schemas.microsoft.com/office/drawing/2016/5/13/chartex" xmlns:cx8="http://schemas.microsoft.com/office/drawing/2016/5/14/chartex" xmlns:mc="http://schemas.openxmlformats.org/markup-compatibility/2006" xmlns:aink="http://schemas.microsoft.com/office/drawing/2016/ink" xmlns:am3d="http://schemas.microsoft.com/office/drawing/2017/model3d" xmlns:o="urn:schemas-microsoft-com:office:office" xmlns:oel="http://schemas.microsoft.com/office/2019/extlst" xmlns:r="http://schemas.openxmlformats.org/officeDocument/2006/relationships" xmlns:m="http://schemas.openxmlformats.org/officeDocument/2006/math" xmlns:v="urn:schemas-microsoft-com:vml" xmlns:wp14="http://schemas.microsoft.com/office/word/2010/wordprocessingDrawing" xmlns:wp="http://schemas.openxmlformats.org/drawingml/2006/wordprocessingDrawing" xmlns:w10="urn:schemas-microsoft-com:office:word" xmlns:w="http://schemas.openxmlformats.org/wordprocessingml/2006/main" xmlns:w14="http://schemas.microsoft.com/office/word/2010/wordml" xmlns:w15="http://schemas.microsoft.com/office/word/2012/wordml" xmlns:w16cex="http://schemas.microsoft.com/office/word/2018/wordml/cex" xmlns:w16cid="http://schemas.microsoft.com/office/word/2016/wordml/cid" xmlns:w16="http://schemas.microsoft.com/office/word/2018/wordml" xmlns:w16sdtdh="http://schemas.microsoft.com/office/word/2020/wordml/sdtdatahash" xmlns:w16se="http://schemas.microsoft.com/office/word/2015/wordml/symex" xmlns:wpg="http://schemas.microsoft.com/office/word/2010/wordprocessingGroup" xmlns:wpi="http://schemas.microsoft.com/office/word/2010/wordprocessingInk" xmlns:wne="http://schemas.microsoft.com/office/word/2006/wordml" xmlns:wps="http://schemas.microsoft.com/office/word/2010/wordprocessingShape" mc:Ignorable="w14 w15 w16se w16cid w16 w16cex w16sdtdh wp14">
   <w15:commentEx w15:paraId="438B564A" w15:done="0"/>
   <w15:commentEx w15:paraId="11F734B8" w15:done="0"/>
+  <w15:commentEx w15:paraId="08E905BF" w15:done="0"/>
 </w15:commentsEx>
 </file>
 
@@ -12179,6 +12366,7 @@
 <w16cex:commentsExtensible xmlns:wpc="http://schemas.microsoft.com/office/word/2010/wordprocessingCanvas" xmlns:cx="http://schemas.microsoft.com/office/drawing/2014/chartex" xmlns:cx1="http://schemas.microsoft.com/office/drawing/2015/9/8/chartex" xmlns:cx2="http://schemas.microsoft.com/office/drawing/2015/10/21/chartex" xmlns:cx3="http://schemas.microsoft.com/office/drawing/2016/5/9/chartex" xmlns:cx4="http://schemas.microsoft.com/office/drawing/2016/5/10/chartex" xmlns:cx5="http://schemas.microsoft.com/office/drawing/2016/5/11/chartex" xmlns:cx6="http://schemas.microsoft.com/office/drawing/2016/5/12/chartex" xmlns:cx7="http://schemas.microsoft.com/office/drawing/2016/5/13/chartex" xmlns:cx8="http://schemas.microsoft.com/office/drawing/2016/5/14/chartex" xmlns:mc="http://schemas.openxmlformats.org/markup-compatibility/2006" xmlns:aink="http://schemas.microsoft.com/office/drawing/2016/ink" xmlns:am3d="http://schemas.microsoft.com/office/drawing/2017/model3d" xmlns:o="urn:schemas-microsoft-com:office:office" xmlns:oel="http://schemas.microsoft.com/office/2019/extlst" xmlns:r="http://schemas.openxmlformats.org/officeDocument/2006/relationships" xmlns:m="http://schemas.openxmlformats.org/officeDocument/2006/math" xmlns:v="urn:schemas-microsoft-com:vml" xmlns:wp14="http://schemas.microsoft.com/office/word/2010/wordprocessingDrawing" xmlns:wp="http://schemas.openxmlformats.org/drawingml/2006/wordprocessingDrawing" xmlns:w10="urn:schemas-microsoft-com:office:word" xmlns:w="http://schemas.openxmlformats.org/wordprocessingml/2006/main" xmlns:w14="http://schemas.microsoft.com/office/word/2010/wordml" xmlns:w15="http://schemas.microsoft.com/office/word/2012/wordml" xmlns:w16cex="http://schemas.microsoft.com/office/word/2018/wordml/cex" xmlns:w16cid="http://schemas.microsoft.com/office/word/2016/wordml/cid" xmlns:w16="http://schemas.microsoft.com/office/word/2018/wordml" xmlns:w16sdtdh="http://schemas.microsoft.com/office/word/2020/wordml/sdtdatahash" xmlns:w16se="http://schemas.microsoft.com/office/word/2015/wordml/symex" xmlns:wpg="http://schemas.microsoft.com/office/word/2010/wordprocessingGroup" xmlns:wpi="http://schemas.microsoft.com/office/word/2010/wordprocessingInk" xmlns:wne="http://schemas.microsoft.com/office/word/2006/wordml" xmlns:wps="http://schemas.microsoft.com/office/word/2010/wordprocessingShape" mc:Ignorable="w14 w15 w16se w16cid w16 w16cex w16sdtdh wp14">
   <w16cex:commentExtensible w16cex:durableId="47DD9AEC" w16cex:dateUtc="2023-10-16T12:26:00Z"/>
   <w16cex:commentExtensible w16cex:durableId="3B52EC00" w16cex:dateUtc="2023-10-16T12:18:00Z"/>
+  <w16cex:commentExtensible w16cex:durableId="6C7CE20E" w16cex:dateUtc="2023-10-18T08:18:00Z"/>
 </w16cex:commentsExtensible>
 </file>
 
@@ -12186,6 +12374,7 @@
 <w16cid:commentsIds xmlns:wpc="http://schemas.microsoft.com/office/word/2010/wordprocessingCanvas" xmlns:cx="http://schemas.microsoft.com/office/drawing/2014/chartex" xmlns:cx1="http://schemas.microsoft.com/office/drawing/2015/9/8/chartex" xmlns:cx2="http://schemas.microsoft.com/office/drawing/2015/10/21/chartex" xmlns:cx3="http://schemas.microsoft.com/office/drawing/2016/5/9/chartex" xmlns:cx4="http://schemas.microsoft.com/office/drawing/2016/5/10/chartex" xmlns:cx5="http://schemas.microsoft.com/office/drawing/2016/5/11/chartex" xmlns:cx6="http://schemas.microsoft.com/office/drawing/2016/5/12/chartex" xmlns:cx7="http://schemas.microsoft.com/office/drawing/2016/5/13/chartex" xmlns:cx8="http://schemas.microsoft.com/office/drawing/2016/5/14/chartex" xmlns:mc="http://schemas.openxmlformats.org/markup-compatibility/2006" xmlns:aink="http://schemas.microsoft.com/office/drawing/2016/ink" xmlns:am3d="http://schemas.microsoft.com/office/drawing/2017/model3d" xmlns:o="urn:schemas-microsoft-com:office:office" xmlns:oel="http://schemas.microsoft.com/office/2019/extlst" xmlns:r="http://schemas.openxmlformats.org/officeDocument/2006/relationships" xmlns:m="http://schemas.openxmlformats.org/officeDocument/2006/math" xmlns:v="urn:schemas-microsoft-com:vml" xmlns:wp14="http://schemas.microsoft.com/office/word/2010/wordprocessingDrawing" xmlns:wp="http://schemas.openxmlformats.org/drawingml/2006/wordprocessingDrawing" xmlns:w10="urn:schemas-microsoft-com:office:word" xmlns:w="http://schemas.openxmlformats.org/wordprocessingml/2006/main" xmlns:w14="http://schemas.microsoft.com/office/word/2010/wordml" xmlns:w15="http://schemas.microsoft.com/office/word/2012/wordml" xmlns:w16cex="http://schemas.microsoft.com/office/word/2018/wordml/cex" xmlns:w16cid="http://schemas.microsoft.com/office/word/2016/wordml/cid" xmlns:w16="http://schemas.microsoft.com/office/word/2018/wordml" xmlns:w16sdtdh="http://schemas.microsoft.com/office/word/2020/wordml/sdtdatahash" xmlns:w16se="http://schemas.microsoft.com/office/word/2015/wordml/symex" xmlns:wpg="http://schemas.microsoft.com/office/word/2010/wordprocessingGroup" xmlns:wpi="http://schemas.microsoft.com/office/word/2010/wordprocessingInk" xmlns:wne="http://schemas.microsoft.com/office/word/2006/wordml" xmlns:wps="http://schemas.microsoft.com/office/word/2010/wordprocessingShape" mc:Ignorable="w14 w15 w16se w16cid w16 w16cex w16sdtdh wp14">
   <w16cid:commentId w16cid:paraId="438B564A" w16cid:durableId="47DD9AEC"/>
   <w16cid:commentId w16cid:paraId="11F734B8" w16cid:durableId="3B52EC00"/>
+  <w16cid:commentId w16cid:paraId="08E905BF" w16cid:durableId="6C7CE20E"/>
 </w16cid:commentsIds>
 </file>
 
@@ -13088,6 +13277,12 @@
       <w:szCs w:val="20"/>
     </w:rPr>
   </w:style>
+  <w:style w:type="paragraph" w:styleId="NoSpacing">
+    <w:name w:val="No Spacing"/>
+    <w:uiPriority w:val="1"/>
+    <w:qFormat/>
+    <w:rsid w:val="006377DC"/>
+  </w:style>
 </w:styles>
 </file>
 

</xml_diff>

<commit_message>
Add explanation of new ast classes [thesis]
</commit_message>
<xml_diff>
--- a/thesis.docx
+++ b/thesis.docx
@@ -12424,19 +12424,13 @@
         <w:rPr>
           <w:lang w:val="en-US"/>
         </w:rPr>
-        <w:t xml:space="preserve"> Both the Statement and Expression can be omitted and we could use the Node as the base class for all high level Statements and Expressions</w:t>
-      </w:r>
-      <w:r>
-        <w:rPr>
-          <w:lang w:val="en-US"/>
-        </w:rPr>
-        <w:t xml:space="preserve">, but </w:t>
-      </w:r>
-      <w:r>
-        <w:rPr>
-          <w:lang w:val="en-US"/>
-        </w:rPr>
-        <w:t>it allows for type safety when creating vectors.</w:t>
+        <w:t xml:space="preserve"> </w:t>
+      </w:r>
+      <w:r>
+        <w:rPr>
+          <w:lang w:val="en-US"/>
+        </w:rPr>
+        <w:t>Either the Statement or Expression can be excluded, and we could utilize the Node as the foundational class for all high-level Statements and Expressions. However, the current implementation prevents the need for any unnecessary dynamic casting.</w:t>
       </w:r>
     </w:p>
     <w:p>
@@ -12863,7 +12857,19 @@
         <w:rPr>
           <w:lang w:val="en-US"/>
         </w:rPr>
-        <w:t xml:space="preserve"> programming language. It inherits the basic structure and functionality of the Node class, allowing it to be part of a hierarchical tree structure. It stores a sequence of statements in the statements member and provides functions to retrieve the token literal </w:t>
+        <w:t xml:space="preserve"> programming language. It inherits the basic structure and functionality of the Node class, allowing it to be part of </w:t>
+      </w:r>
+      <w:r>
+        <w:rPr>
+          <w:lang w:val="en-US"/>
+        </w:rPr>
+        <w:t xml:space="preserve">the </w:t>
+      </w:r>
+      <w:r>
+        <w:rPr>
+          <w:lang w:val="en-US"/>
+        </w:rPr>
+        <w:t xml:space="preserve">hierarchical tree structure. It stores a sequence of statements in the statements member and provides functions to retrieve the token literal </w:t>
       </w:r>
       <w:r>
         <w:rPr>
@@ -13847,7 +13853,9 @@
         <w:pStyle w:val="HTMLPreformatted"/>
         <w:shd w:val="clear" w:color="auto" w:fill="FFFFFF"/>
         <w:rPr>
-          <w:color w:val="000000"/>
+          <w:rStyle w:val="linewrapper"/>
+          <w:rFonts w:eastAsiaTheme="majorEastAsia"/>
+          <w:color w:val="800080"/>
         </w:rPr>
       </w:pPr>
       <w:r>
@@ -13858,6 +13866,15 @@
         </w:rPr>
         <w:t>};</w:t>
       </w:r>
+    </w:p>
+    <w:p>
+      <w:pPr>
+        <w:pStyle w:val="HTMLPreformatted"/>
+        <w:shd w:val="clear" w:color="auto" w:fill="FFFFFF"/>
+        <w:rPr>
+          <w:color w:val="000000"/>
+        </w:rPr>
+      </w:pPr>
     </w:p>
     <w:p>
       <w:pPr>
@@ -14947,12 +14964,885 @@
         </w:rPr>
         <w:t>An expression statement refers to an expression employed in a context that anticipates a statement. In this scenario, the expression is assessed, and its outcome is disregarded. Consequently, it is meaningful exclusively for expressions that produce side effects, like performing a function or modifying a variable. For example, function calls, such as console.log("Hello"); and [1, 2, 3].forEach((i) =&gt; console.log(i));, are suitable instances of expression statements, as they trigger actions like printing to the console or iterating through an array with side effects.</w:t>
       </w:r>
-      <w:r>
-        <w:rPr>
-          <w:lang w:val="en-US"/>
-        </w:rPr>
-        <w:tab/>
-      </w:r>
+    </w:p>
+    <w:p>
+      <w:pPr>
+        <w:rPr>
+          <w:lang w:val="en-US"/>
+        </w:rPr>
+      </w:pPr>
+    </w:p>
+    <w:p>
+      <w:pPr>
+        <w:pStyle w:val="HTMLPreformatted"/>
+        <w:shd w:val="clear" w:color="auto" w:fill="FFFFFF"/>
+        <w:rPr>
+          <w:color w:val="000000"/>
+        </w:rPr>
+      </w:pPr>
+      <w:r>
+        <w:rPr>
+          <w:rStyle w:val="linewrapper"/>
+          <w:rFonts w:eastAsiaTheme="majorEastAsia"/>
+          <w:b/>
+          <w:bCs/>
+          <w:color w:val="800000"/>
+        </w:rPr>
+        <w:t>class</w:t>
+      </w:r>
+      <w:r>
+        <w:rPr>
+          <w:rStyle w:val="linewrapper"/>
+          <w:rFonts w:eastAsiaTheme="majorEastAsia"/>
+          <w:color w:val="000000"/>
+        </w:rPr>
+        <w:t xml:space="preserve"> Conditional </w:t>
+      </w:r>
+      <w:r>
+        <w:rPr>
+          <w:rStyle w:val="linewrapper"/>
+          <w:rFonts w:eastAsiaTheme="majorEastAsia"/>
+          <w:color w:val="800080"/>
+        </w:rPr>
+        <w:t>:</w:t>
+      </w:r>
+      <w:r>
+        <w:rPr>
+          <w:rStyle w:val="linewrapper"/>
+          <w:rFonts w:eastAsiaTheme="majorEastAsia"/>
+          <w:color w:val="000000"/>
+        </w:rPr>
+        <w:t xml:space="preserve"> </w:t>
+      </w:r>
+      <w:r>
+        <w:rPr>
+          <w:rStyle w:val="linewrapper"/>
+          <w:rFonts w:eastAsiaTheme="majorEastAsia"/>
+          <w:b/>
+          <w:bCs/>
+          <w:color w:val="800000"/>
+        </w:rPr>
+        <w:t>public</w:t>
+      </w:r>
+      <w:r>
+        <w:rPr>
+          <w:rStyle w:val="linewrapper"/>
+          <w:rFonts w:eastAsiaTheme="majorEastAsia"/>
+          <w:color w:val="000000"/>
+        </w:rPr>
+        <w:t xml:space="preserve"> Expression </w:t>
+      </w:r>
+      <w:r>
+        <w:rPr>
+          <w:rStyle w:val="linewrapper"/>
+          <w:rFonts w:eastAsiaTheme="majorEastAsia"/>
+          <w:color w:val="800080"/>
+        </w:rPr>
+        <w:t>{</w:t>
+      </w:r>
+    </w:p>
+    <w:p>
+      <w:pPr>
+        <w:pStyle w:val="HTMLPreformatted"/>
+        <w:shd w:val="clear" w:color="auto" w:fill="FFFFFF"/>
+        <w:rPr>
+          <w:color w:val="000000"/>
+        </w:rPr>
+      </w:pPr>
+      <w:r>
+        <w:rPr>
+          <w:rStyle w:val="linewrapper"/>
+          <w:rFonts w:eastAsiaTheme="majorEastAsia"/>
+          <w:color w:val="E34ADC"/>
+        </w:rPr>
+        <w:t xml:space="preserve">  </w:t>
+      </w:r>
+      <w:r>
+        <w:rPr>
+          <w:rStyle w:val="linewrapper"/>
+          <w:rFonts w:eastAsiaTheme="majorEastAsia"/>
+          <w:b/>
+          <w:bCs/>
+          <w:color w:val="800000"/>
+        </w:rPr>
+        <w:t>public</w:t>
+      </w:r>
+      <w:r>
+        <w:rPr>
+          <w:rStyle w:val="linewrapper"/>
+          <w:rFonts w:eastAsiaTheme="majorEastAsia"/>
+          <w:color w:val="E34ADC"/>
+        </w:rPr>
+        <w:t>:</w:t>
+      </w:r>
+    </w:p>
+    <w:p>
+      <w:pPr>
+        <w:pStyle w:val="HTMLPreformatted"/>
+        <w:shd w:val="clear" w:color="auto" w:fill="FFFFFF"/>
+        <w:rPr>
+          <w:color w:val="000000"/>
+        </w:rPr>
+      </w:pPr>
+      <w:r>
+        <w:rPr>
+          <w:rStyle w:val="linewrapper"/>
+          <w:rFonts w:eastAsiaTheme="majorEastAsia"/>
+          <w:color w:val="000000"/>
+        </w:rPr>
+        <w:t xml:space="preserve">    Token token</w:t>
+      </w:r>
+      <w:r>
+        <w:rPr>
+          <w:rStyle w:val="linewrapper"/>
+          <w:rFonts w:eastAsiaTheme="majorEastAsia"/>
+          <w:color w:val="800080"/>
+        </w:rPr>
+        <w:t>;</w:t>
+      </w:r>
+    </w:p>
+    <w:p>
+      <w:pPr>
+        <w:pStyle w:val="HTMLPreformatted"/>
+        <w:shd w:val="clear" w:color="auto" w:fill="FFFFFF"/>
+        <w:rPr>
+          <w:color w:val="000000"/>
+        </w:rPr>
+      </w:pPr>
+      <w:r>
+        <w:rPr>
+          <w:rStyle w:val="linewrapper"/>
+          <w:rFonts w:eastAsiaTheme="majorEastAsia"/>
+          <w:color w:val="000000"/>
+        </w:rPr>
+        <w:t xml:space="preserve">    Expression</w:t>
+      </w:r>
+      <w:r>
+        <w:rPr>
+          <w:rStyle w:val="linewrapper"/>
+          <w:rFonts w:eastAsiaTheme="majorEastAsia"/>
+          <w:color w:val="808030"/>
+        </w:rPr>
+        <w:t>*</w:t>
+      </w:r>
+      <w:r>
+        <w:rPr>
+          <w:rStyle w:val="linewrapper"/>
+          <w:rFonts w:eastAsiaTheme="majorEastAsia"/>
+          <w:color w:val="000000"/>
+        </w:rPr>
+        <w:t xml:space="preserve"> condition</w:t>
+      </w:r>
+      <w:r>
+        <w:rPr>
+          <w:rStyle w:val="linewrapper"/>
+          <w:rFonts w:eastAsiaTheme="majorEastAsia"/>
+          <w:color w:val="800080"/>
+        </w:rPr>
+        <w:t>;</w:t>
+      </w:r>
+    </w:p>
+    <w:p>
+      <w:pPr>
+        <w:pStyle w:val="HTMLPreformatted"/>
+        <w:shd w:val="clear" w:color="auto" w:fill="FFFFFF"/>
+        <w:rPr>
+          <w:color w:val="000000"/>
+        </w:rPr>
+      </w:pPr>
+      <w:r>
+        <w:rPr>
+          <w:rStyle w:val="linewrapper"/>
+          <w:rFonts w:eastAsiaTheme="majorEastAsia"/>
+          <w:color w:val="000000"/>
+        </w:rPr>
+        <w:t xml:space="preserve">    BlockStatement</w:t>
+      </w:r>
+      <w:r>
+        <w:rPr>
+          <w:rStyle w:val="linewrapper"/>
+          <w:rFonts w:eastAsiaTheme="majorEastAsia"/>
+          <w:color w:val="808030"/>
+        </w:rPr>
+        <w:t>*</w:t>
+      </w:r>
+      <w:r>
+        <w:rPr>
+          <w:rStyle w:val="linewrapper"/>
+          <w:rFonts w:eastAsiaTheme="majorEastAsia"/>
+          <w:color w:val="000000"/>
+        </w:rPr>
+        <w:t xml:space="preserve"> currentBlock</w:t>
+      </w:r>
+      <w:r>
+        <w:rPr>
+          <w:rStyle w:val="linewrapper"/>
+          <w:rFonts w:eastAsiaTheme="majorEastAsia"/>
+          <w:color w:val="800080"/>
+        </w:rPr>
+        <w:t>;</w:t>
+      </w:r>
+    </w:p>
+    <w:p>
+      <w:pPr>
+        <w:pStyle w:val="HTMLPreformatted"/>
+        <w:shd w:val="clear" w:color="auto" w:fill="FFFFFF"/>
+        <w:rPr>
+          <w:color w:val="000000"/>
+        </w:rPr>
+      </w:pPr>
+      <w:r>
+        <w:rPr>
+          <w:rStyle w:val="linewrapper"/>
+          <w:rFonts w:eastAsiaTheme="majorEastAsia"/>
+          <w:color w:val="000000"/>
+        </w:rPr>
+        <w:t xml:space="preserve">    BlockStatement</w:t>
+      </w:r>
+      <w:r>
+        <w:rPr>
+          <w:rStyle w:val="linewrapper"/>
+          <w:rFonts w:eastAsiaTheme="majorEastAsia"/>
+          <w:color w:val="808030"/>
+        </w:rPr>
+        <w:t>*</w:t>
+      </w:r>
+      <w:r>
+        <w:rPr>
+          <w:rStyle w:val="linewrapper"/>
+          <w:rFonts w:eastAsiaTheme="majorEastAsia"/>
+          <w:color w:val="000000"/>
+        </w:rPr>
+        <w:t xml:space="preserve"> elseBlock</w:t>
+      </w:r>
+      <w:r>
+        <w:rPr>
+          <w:rStyle w:val="linewrapper"/>
+          <w:rFonts w:eastAsiaTheme="majorEastAsia"/>
+          <w:color w:val="800080"/>
+        </w:rPr>
+        <w:t>;</w:t>
+      </w:r>
+    </w:p>
+    <w:p>
+      <w:pPr>
+        <w:pStyle w:val="HTMLPreformatted"/>
+        <w:shd w:val="clear" w:color="auto" w:fill="FFFFFF"/>
+        <w:rPr>
+          <w:color w:val="000000"/>
+        </w:rPr>
+      </w:pPr>
+    </w:p>
+    <w:p>
+      <w:pPr>
+        <w:pStyle w:val="HTMLPreformatted"/>
+        <w:shd w:val="clear" w:color="auto" w:fill="FFFFFF"/>
+        <w:rPr>
+          <w:color w:val="000000"/>
+        </w:rPr>
+      </w:pPr>
+      <w:r>
+        <w:rPr>
+          <w:rStyle w:val="linewrapper"/>
+          <w:rFonts w:eastAsiaTheme="majorEastAsia"/>
+          <w:color w:val="E34ADC"/>
+        </w:rPr>
+        <w:t xml:space="preserve">  </w:t>
+      </w:r>
+      <w:r>
+        <w:rPr>
+          <w:rStyle w:val="linewrapper"/>
+          <w:rFonts w:eastAsiaTheme="majorEastAsia"/>
+          <w:b/>
+          <w:bCs/>
+          <w:color w:val="800000"/>
+        </w:rPr>
+        <w:t>public</w:t>
+      </w:r>
+      <w:r>
+        <w:rPr>
+          <w:rStyle w:val="linewrapper"/>
+          <w:rFonts w:eastAsiaTheme="majorEastAsia"/>
+          <w:color w:val="E34ADC"/>
+        </w:rPr>
+        <w:t>:</w:t>
+      </w:r>
+    </w:p>
+    <w:p>
+      <w:pPr>
+        <w:pStyle w:val="HTMLPreformatted"/>
+        <w:shd w:val="clear" w:color="auto" w:fill="FFFFFF"/>
+        <w:rPr>
+          <w:color w:val="000000"/>
+        </w:rPr>
+      </w:pPr>
+      <w:r>
+        <w:rPr>
+          <w:rStyle w:val="linewrapper"/>
+          <w:rFonts w:eastAsiaTheme="majorEastAsia"/>
+          <w:color w:val="000000"/>
+        </w:rPr>
+        <w:t xml:space="preserve">    Conditional</w:t>
+      </w:r>
+      <w:r>
+        <w:rPr>
+          <w:rStyle w:val="linewrapper"/>
+          <w:rFonts w:eastAsiaTheme="majorEastAsia"/>
+          <w:color w:val="808030"/>
+        </w:rPr>
+        <w:t>(</w:t>
+      </w:r>
+      <w:r>
+        <w:rPr>
+          <w:rStyle w:val="linewrapper"/>
+          <w:rFonts w:eastAsiaTheme="majorEastAsia"/>
+          <w:color w:val="000000"/>
+        </w:rPr>
+        <w:t>Token token</w:t>
+      </w:r>
+      <w:r>
+        <w:rPr>
+          <w:rStyle w:val="linewrapper"/>
+          <w:rFonts w:eastAsiaTheme="majorEastAsia"/>
+          <w:color w:val="808030"/>
+        </w:rPr>
+        <w:t>)</w:t>
+      </w:r>
+      <w:r>
+        <w:rPr>
+          <w:rStyle w:val="linewrapper"/>
+          <w:rFonts w:eastAsiaTheme="majorEastAsia"/>
+          <w:color w:val="800080"/>
+        </w:rPr>
+        <w:t>;</w:t>
+      </w:r>
+    </w:p>
+    <w:p>
+      <w:pPr>
+        <w:pStyle w:val="HTMLPreformatted"/>
+        <w:shd w:val="clear" w:color="auto" w:fill="FFFFFF"/>
+        <w:rPr>
+          <w:color w:val="000000"/>
+        </w:rPr>
+      </w:pPr>
+      <w:r>
+        <w:rPr>
+          <w:rStyle w:val="linewrapper"/>
+          <w:rFonts w:eastAsiaTheme="majorEastAsia"/>
+          <w:color w:val="000000"/>
+        </w:rPr>
+        <w:t xml:space="preserve">    </w:t>
+      </w:r>
+      <w:r>
+        <w:rPr>
+          <w:rStyle w:val="linewrapper"/>
+          <w:rFonts w:eastAsiaTheme="majorEastAsia"/>
+          <w:color w:val="666616"/>
+        </w:rPr>
+        <w:t>std</w:t>
+      </w:r>
+      <w:r>
+        <w:rPr>
+          <w:rStyle w:val="linewrapper"/>
+          <w:rFonts w:eastAsiaTheme="majorEastAsia"/>
+          <w:color w:val="800080"/>
+        </w:rPr>
+        <w:t>::</w:t>
+      </w:r>
+      <w:r>
+        <w:rPr>
+          <w:rStyle w:val="linewrapper"/>
+          <w:rFonts w:eastAsiaTheme="majorEastAsia"/>
+          <w:color w:val="603000"/>
+        </w:rPr>
+        <w:t>string</w:t>
+      </w:r>
+      <w:r>
+        <w:rPr>
+          <w:rStyle w:val="linewrapper"/>
+          <w:rFonts w:eastAsiaTheme="majorEastAsia"/>
+          <w:color w:val="000000"/>
+        </w:rPr>
+        <w:t xml:space="preserve"> toString</w:t>
+      </w:r>
+      <w:r>
+        <w:rPr>
+          <w:rStyle w:val="linewrapper"/>
+          <w:rFonts w:eastAsiaTheme="majorEastAsia"/>
+          <w:color w:val="808030"/>
+        </w:rPr>
+        <w:t>()</w:t>
+      </w:r>
+      <w:r>
+        <w:rPr>
+          <w:rStyle w:val="linewrapper"/>
+          <w:rFonts w:eastAsiaTheme="majorEastAsia"/>
+          <w:color w:val="800080"/>
+        </w:rPr>
+        <w:t>;</w:t>
+      </w:r>
+    </w:p>
+    <w:p>
+      <w:pPr>
+        <w:pStyle w:val="HTMLPreformatted"/>
+        <w:shd w:val="clear" w:color="auto" w:fill="FFFFFF"/>
+        <w:rPr>
+          <w:color w:val="000000"/>
+        </w:rPr>
+      </w:pPr>
+      <w:r>
+        <w:rPr>
+          <w:rStyle w:val="linewrapper"/>
+          <w:rFonts w:eastAsiaTheme="majorEastAsia"/>
+          <w:color w:val="000000"/>
+        </w:rPr>
+        <w:t xml:space="preserve">    </w:t>
+      </w:r>
+      <w:r>
+        <w:rPr>
+          <w:rStyle w:val="linewrapper"/>
+          <w:rFonts w:eastAsiaTheme="majorEastAsia"/>
+          <w:color w:val="666616"/>
+        </w:rPr>
+        <w:t>std</w:t>
+      </w:r>
+      <w:r>
+        <w:rPr>
+          <w:rStyle w:val="linewrapper"/>
+          <w:rFonts w:eastAsiaTheme="majorEastAsia"/>
+          <w:color w:val="800080"/>
+        </w:rPr>
+        <w:t>::</w:t>
+      </w:r>
+      <w:r>
+        <w:rPr>
+          <w:rStyle w:val="linewrapper"/>
+          <w:rFonts w:eastAsiaTheme="majorEastAsia"/>
+          <w:color w:val="603000"/>
+        </w:rPr>
+        <w:t>string</w:t>
+      </w:r>
+      <w:r>
+        <w:rPr>
+          <w:rStyle w:val="linewrapper"/>
+          <w:rFonts w:eastAsiaTheme="majorEastAsia"/>
+          <w:color w:val="000000"/>
+        </w:rPr>
+        <w:t xml:space="preserve"> tokenLiteral</w:t>
+      </w:r>
+      <w:r>
+        <w:rPr>
+          <w:rStyle w:val="linewrapper"/>
+          <w:rFonts w:eastAsiaTheme="majorEastAsia"/>
+          <w:color w:val="808030"/>
+        </w:rPr>
+        <w:t>()</w:t>
+      </w:r>
+      <w:r>
+        <w:rPr>
+          <w:rStyle w:val="linewrapper"/>
+          <w:rFonts w:eastAsiaTheme="majorEastAsia"/>
+          <w:color w:val="800080"/>
+        </w:rPr>
+        <w:t>;</w:t>
+      </w:r>
+    </w:p>
+    <w:p>
+      <w:pPr>
+        <w:pStyle w:val="HTMLPreformatted"/>
+        <w:shd w:val="clear" w:color="auto" w:fill="FFFFFF"/>
+        <w:rPr>
+          <w:color w:val="000000"/>
+        </w:rPr>
+      </w:pPr>
+      <w:r>
+        <w:rPr>
+          <w:rStyle w:val="linewrapper"/>
+          <w:rFonts w:eastAsiaTheme="majorEastAsia"/>
+          <w:color w:val="800080"/>
+        </w:rPr>
+        <w:t>};</w:t>
+      </w:r>
+    </w:p>
+    <w:p>
+      <w:pPr>
+        <w:rPr>
+          <w:lang w:val="en-US"/>
+        </w:rPr>
+      </w:pPr>
+    </w:p>
+    <w:p>
+      <w:pPr>
+        <w:rPr>
+          <w:lang w:val="en-US"/>
+        </w:rPr>
+      </w:pPr>
+      <w:r>
+        <w:rPr>
+          <w:lang w:val="en-US"/>
+        </w:rPr>
+        <w:t>The Conditional class serves as the embodiment of conditional expressions or logic within the abstract syntax tree (AST) of the programming language. By encapsulating conditions, block statements for both true and false outcomes, and associated tokens, it plays a vital role in facilitating a structured representation of conditional logic in the AST.</w:t>
+      </w:r>
+      <w:r>
+        <w:rPr>
+          <w:lang w:val="en-US"/>
+        </w:rPr>
+        <w:t xml:space="preserve"> As of now, its current implementation support only else blocks, but potentially </w:t>
+      </w:r>
+      <w:r>
+        <w:rPr>
+          <w:lang w:val="en-US"/>
+        </w:rPr>
+        <w:t xml:space="preserve">the class can be extended to store </w:t>
+      </w:r>
+      <w:r>
+        <w:rPr>
+          <w:lang w:val="en-US"/>
+        </w:rPr>
+        <w:t xml:space="preserve">vector </w:t>
+      </w:r>
+      <w:r>
+        <w:rPr>
+          <w:lang w:val="en-US"/>
+        </w:rPr>
+        <w:t>storing</w:t>
+      </w:r>
+      <w:r>
+        <w:rPr>
+          <w:lang w:val="en-US"/>
+        </w:rPr>
+        <w:t xml:space="preserve"> “else if” nodes.</w:t>
+      </w:r>
+    </w:p>
+    <w:p>
+      <w:pPr>
+        <w:rPr>
+          <w:lang w:val="en-US"/>
+        </w:rPr>
+      </w:pPr>
+    </w:p>
+    <w:p>
+      <w:pPr>
+        <w:rPr>
+          <w:lang w:val="en-US"/>
+        </w:rPr>
+      </w:pPr>
+    </w:p>
+    <w:p>
+      <w:pPr>
+        <w:rPr>
+          <w:lang w:val="en-US"/>
+        </w:rPr>
+      </w:pPr>
+      <w:r>
+        <w:rPr>
+          <w:lang w:val="en-US"/>
+        </w:rPr>
+        <w:lastRenderedPageBreak/>
+        <w:t>To avoid</w:t>
+      </w:r>
+      <w:r>
+        <w:rPr>
+          <w:lang w:val="en-US"/>
+        </w:rPr>
+        <w:t xml:space="preserve"> </w:t>
+      </w:r>
+      <w:r>
+        <w:rPr>
+          <w:lang w:val="en-US"/>
+        </w:rPr>
+        <w:t>repeating</w:t>
+      </w:r>
+      <w:r>
+        <w:rPr>
+          <w:lang w:val="en-US"/>
+        </w:rPr>
+        <w:t xml:space="preserve"> the same code all over again</w:t>
+      </w:r>
+      <w:r>
+        <w:rPr>
+          <w:lang w:val="en-US"/>
+        </w:rPr>
+        <w:t>, I'll highlight some of the implemented expression classes.</w:t>
+      </w:r>
+    </w:p>
+    <w:p>
+      <w:pPr>
+        <w:rPr>
+          <w:lang w:val="en-US"/>
+        </w:rPr>
+      </w:pPr>
+    </w:p>
+    <w:p>
+      <w:pPr>
+        <w:rPr>
+          <w:lang w:val="en-US"/>
+        </w:rPr>
+      </w:pPr>
+      <w:r>
+        <w:rPr>
+          <w:lang w:val="en-US"/>
+        </w:rPr>
+        <w:t>Function Class:</w:t>
+      </w:r>
+    </w:p>
+    <w:p>
+      <w:pPr>
+        <w:rPr>
+          <w:lang w:val="en-US"/>
+        </w:rPr>
+      </w:pPr>
+      <w:r>
+        <w:rPr>
+          <w:lang w:val="en-US"/>
+        </w:rPr>
+        <w:t>Stores function arguments and the code block parsed during function invocation.</w:t>
+      </w:r>
+    </w:p>
+    <w:p>
+      <w:pPr>
+        <w:rPr>
+          <w:lang w:val="en-US"/>
+        </w:rPr>
+      </w:pPr>
+    </w:p>
+    <w:p>
+      <w:pPr>
+        <w:rPr>
+          <w:lang w:val="en-US"/>
+        </w:rPr>
+      </w:pPr>
+      <w:r>
+        <w:rPr>
+          <w:lang w:val="en-US"/>
+        </w:rPr>
+        <w:t>Invocation Class:</w:t>
+      </w:r>
+    </w:p>
+    <w:p>
+      <w:pPr>
+        <w:rPr>
+          <w:lang w:val="en-US"/>
+        </w:rPr>
+      </w:pPr>
+      <w:r>
+        <w:rPr>
+          <w:lang w:val="en-US"/>
+        </w:rPr>
+        <w:t>Records function invocations, parsing and storing argument values. This enables the use of actual values when invoking the function's body, replacing variables with their values.</w:t>
+      </w:r>
+    </w:p>
+    <w:p>
+      <w:pPr>
+        <w:rPr>
+          <w:lang w:val="en-US"/>
+        </w:rPr>
+      </w:pPr>
+    </w:p>
+    <w:p>
+      <w:pPr>
+        <w:rPr>
+          <w:lang w:val="en-US"/>
+        </w:rPr>
+      </w:pPr>
+      <w:r>
+        <w:rPr>
+          <w:lang w:val="en-US"/>
+        </w:rPr>
+        <w:t>String Class:</w:t>
+      </w:r>
+    </w:p>
+    <w:p>
+      <w:pPr>
+        <w:rPr>
+          <w:lang w:val="en-US"/>
+        </w:rPr>
+      </w:pPr>
+      <w:r>
+        <w:rPr>
+          <w:lang w:val="en-US"/>
+        </w:rPr>
+        <w:t>Simple storage for string values.</w:t>
+      </w:r>
+    </w:p>
+    <w:p>
+      <w:pPr>
+        <w:rPr>
+          <w:lang w:val="en-US"/>
+        </w:rPr>
+      </w:pPr>
+    </w:p>
+    <w:p>
+      <w:pPr>
+        <w:rPr>
+          <w:lang w:val="en-US"/>
+        </w:rPr>
+      </w:pPr>
+      <w:r>
+        <w:rPr>
+          <w:lang w:val="en-US"/>
+        </w:rPr>
+        <w:t>Integer Class:</w:t>
+      </w:r>
+    </w:p>
+    <w:p>
+      <w:pPr>
+        <w:rPr>
+          <w:lang w:val="en-US"/>
+        </w:rPr>
+      </w:pPr>
+      <w:r>
+        <w:rPr>
+          <w:lang w:val="en-US"/>
+        </w:rPr>
+        <w:t>Similar to the String class, but stores integer values instead of string values.</w:t>
+      </w:r>
+    </w:p>
+    <w:p>
+      <w:pPr>
+        <w:rPr>
+          <w:lang w:val="en-US"/>
+        </w:rPr>
+      </w:pPr>
+    </w:p>
+    <w:p>
+      <w:pPr>
+        <w:rPr>
+          <w:lang w:val="en-US"/>
+        </w:rPr>
+      </w:pPr>
+      <w:r>
+        <w:rPr>
+          <w:lang w:val="en-US"/>
+        </w:rPr>
+        <w:t>Assignment Class:</w:t>
+      </w:r>
+    </w:p>
+    <w:p>
+      <w:pPr>
+        <w:rPr>
+          <w:lang w:val="en-US"/>
+        </w:rPr>
+      </w:pPr>
+      <w:r>
+        <w:rPr>
+          <w:lang w:val="en-US"/>
+        </w:rPr>
+        <w:t>Manages the identifier and the right-hand side expression, assigning the expression's value to the identifier during parsing.</w:t>
+      </w:r>
+    </w:p>
+    <w:p>
+      <w:pPr>
+        <w:rPr>
+          <w:lang w:val="en-US"/>
+        </w:rPr>
+      </w:pPr>
+    </w:p>
+    <w:p>
+      <w:pPr>
+        <w:rPr>
+          <w:lang w:val="en-US"/>
+        </w:rPr>
+      </w:pPr>
+      <w:r>
+        <w:rPr>
+          <w:lang w:val="en-US"/>
+        </w:rPr>
+        <w:t>Reference Class:</w:t>
+      </w:r>
+    </w:p>
+    <w:p>
+      <w:pPr>
+        <w:rPr>
+          <w:lang w:val="en-US"/>
+        </w:rPr>
+      </w:pPr>
+      <w:r>
+        <w:rPr>
+          <w:lang w:val="en-US"/>
+        </w:rPr>
+        <w:t>Stores the identifier pointing to the referenced value.</w:t>
+      </w:r>
+    </w:p>
+    <w:p>
+      <w:pPr>
+        <w:rPr>
+          <w:lang w:val="en-US"/>
+        </w:rPr>
+      </w:pPr>
+    </w:p>
+    <w:p>
+      <w:pPr>
+        <w:rPr>
+          <w:lang w:val="en-US"/>
+        </w:rPr>
+      </w:pPr>
+      <w:r>
+        <w:rPr>
+          <w:lang w:val="en-US"/>
+        </w:rPr>
+        <w:t>Pointer Class:</w:t>
+      </w:r>
+    </w:p>
+    <w:p>
+      <w:pPr>
+        <w:rPr>
+          <w:lang w:val="en-US"/>
+        </w:rPr>
+      </w:pPr>
+      <w:r>
+        <w:rPr>
+          <w:lang w:val="en-US"/>
+        </w:rPr>
+        <w:t>Similar to the Reference class, storing identifiers that need to be dereferenced.</w:t>
+      </w:r>
+    </w:p>
+    <w:p>
+      <w:pPr>
+        <w:rPr>
+          <w:lang w:val="en-US"/>
+        </w:rPr>
+      </w:pPr>
+    </w:p>
+    <w:p>
+      <w:pPr>
+        <w:rPr>
+          <w:lang w:val="en-US"/>
+        </w:rPr>
+      </w:pPr>
+      <w:r>
+        <w:rPr>
+          <w:lang w:val="en-US"/>
+        </w:rPr>
+        <w:t>Comment Class:</w:t>
+      </w:r>
+    </w:p>
+    <w:p>
+      <w:pPr>
+        <w:rPr>
+          <w:lang w:val="en-US"/>
+        </w:rPr>
+      </w:pPr>
+      <w:r>
+        <w:rPr>
+          <w:lang w:val="en-US"/>
+        </w:rPr>
+        <w:t>Stores only the token, aiding the parser in determining when to skip a line.</w:t>
+      </w:r>
+    </w:p>
+    <w:p>
+      <w:pPr>
+        <w:rPr>
+          <w:lang w:val="en-US"/>
+        </w:rPr>
+      </w:pPr>
+    </w:p>
+    <w:p>
+      <w:pPr>
+        <w:rPr>
+          <w:lang w:val="en-US"/>
+        </w:rPr>
+      </w:pPr>
     </w:p>
     <w:p>
       <w:pPr>
@@ -15305,6 +16195,7 @@
           <w:bCs/>
           <w:lang w:val="en-US"/>
         </w:rPr>
+        <w:lastRenderedPageBreak/>
         <w:t>Token peekToken</w:t>
       </w:r>
       <w:r>
@@ -15317,14 +16208,7 @@
         <w:rPr>
           <w:lang w:val="en-US"/>
         </w:rPr>
-        <w:t xml:space="preserve">his member, also of type Token, is used to store the next token that will be processed by the parser. It is called the "peek token" because the parser can look ahead to the next token without consuming it. The peekToken is useful for making decisions about </w:t>
-      </w:r>
-      <w:r>
-        <w:rPr>
-          <w:lang w:val="en-US"/>
-        </w:rPr>
-        <w:lastRenderedPageBreak/>
-        <w:t>the parsing process based on upcoming tokens. It is typically updated in the getNextToken() function as well.</w:t>
+        <w:t>his member, also of type Token, is used to store the next token that will be processed by the parser. It is called the "peek token" because the parser can look ahead to the next token without consuming it. The peekToken is useful for making decisions about the parsing process based on upcoming tokens. It is typically updated in the getNextToken() function as well.</w:t>
       </w:r>
       <w:r>
         <w:rPr>
@@ -16402,6 +17286,7 @@
           <w:rFonts w:eastAsiaTheme="majorEastAsia"/>
           <w:color w:val="000000"/>
         </w:rPr>
+        <w:lastRenderedPageBreak/>
         <w:t xml:space="preserve">    </w:t>
       </w:r>
       <w:r>
@@ -16477,7 +17362,6 @@
           <w:bCs/>
           <w:lang w:val="en-US"/>
         </w:rPr>
-        <w:lastRenderedPageBreak/>
         <w:t>bool Parser::peekAndLoadExpectedToken(TokenType tokenType</w:t>
       </w:r>
       <w:r>
@@ -17184,27 +18068,33 @@
         <w:rPr>
           <w:lang w:val="en-US"/>
         </w:rPr>
-        <w:t>This function is responsible for parsing statements in the source code. It determines the type of statement based on the current token (the token being processed) and then delegates the parsing of that specific type of statement to dedicated functions, such as parseLetStatement() and parseReturnStatement(). Here's the breakdown:</w:t>
-      </w:r>
-    </w:p>
-    <w:p>
-      <w:pPr>
-        <w:rPr>
-          <w:lang w:val="en-US"/>
-        </w:rPr>
-      </w:pPr>
-    </w:p>
-    <w:p>
-      <w:pPr>
-        <w:rPr>
-          <w:lang w:val="en-US"/>
-        </w:rPr>
-      </w:pPr>
+        <w:t xml:space="preserve">This function is responsible for parsing statements in the source code. It determines the type of statement based on the current token (the token being processed) and then delegates the </w:t>
+      </w:r>
       <w:r>
         <w:rPr>
           <w:lang w:val="en-US"/>
         </w:rPr>
         <w:lastRenderedPageBreak/>
+        <w:t>parsing of that specific type of statement to dedicated functions, such as parseLetStatement() and parseReturnStatement(). Here's the breakdown:</w:t>
+      </w:r>
+    </w:p>
+    <w:p>
+      <w:pPr>
+        <w:rPr>
+          <w:lang w:val="en-US"/>
+        </w:rPr>
+      </w:pPr>
+    </w:p>
+    <w:p>
+      <w:pPr>
+        <w:rPr>
+          <w:lang w:val="en-US"/>
+        </w:rPr>
+      </w:pPr>
+      <w:r>
+        <w:rPr>
+          <w:lang w:val="en-US"/>
+        </w:rPr>
         <w:t>switch (currentToken.type): The function starts by examining the type of the currentToken. The type of the token is one of the possible values defined in the TokenType enumeration. The switch statement is used to evaluate the token's type and select the appropriate parsing procedure.</w:t>
       </w:r>
     </w:p>
@@ -18072,7 +18962,6 @@
         <w:rPr>
           <w:lang w:val="en-US"/>
         </w:rPr>
-        <w:lastRenderedPageBreak/>
         <w:t>Program* program = new Program();: This line creates a new instance of a Program object. A Program represents the top-level structure of the source code and typically contains a collection of statements.</w:t>
       </w:r>
     </w:p>
@@ -18341,7 +19230,6 @@
           <w:rFonts w:eastAsiaTheme="majorEastAsia"/>
           <w:color w:val="000000"/>
         </w:rPr>
-        <w:lastRenderedPageBreak/>
         <w:t>ReturnStatement</w:t>
       </w:r>
       <w:r>

</xml_diff>